<commit_message>
LH - Anwenderprofile hinzugefügt
</commit_message>
<xml_diff>
--- a/Dokumente/Hefte/LH_Eventalizer.docx
+++ b/Dokumente/Hefte/LH_Eventalizer.docx
@@ -1,6 +1,6 @@
 
 <file path=word/document.xml><?xml version="1.0" encoding="utf-8"?>
-<w:document xmlns:wpc="http://schemas.microsoft.com/office/word/2010/wordprocessingCanvas" xmlns:mc="http://schemas.openxmlformats.org/markup-compatibility/2006" xmlns:o="urn:schemas-microsoft-com:office:office" xmlns:r="http://schemas.openxmlformats.org/officeDocument/2006/relationships" xmlns:m="http://schemas.openxmlformats.org/officeDocument/2006/math" xmlns:v="urn:schemas-microsoft-com:vml" xmlns:wp14="http://schemas.microsoft.com/office/word/2010/wordprocessingDrawing" xmlns:wp="http://schemas.openxmlformats.org/drawingml/2006/wordprocessingDrawing" xmlns:w10="urn:schemas-microsoft-com:office:word" xmlns:w="http://schemas.openxmlformats.org/wordprocessingml/2006/main" xmlns:w14="http://schemas.microsoft.com/office/word/2010/wordml" xmlns:wpg="http://schemas.microsoft.com/office/word/2010/wordprocessingGroup" xmlns:wpi="http://schemas.microsoft.com/office/word/2010/wordprocessingInk" xmlns:wne="http://schemas.microsoft.com/office/word/2006/wordml" xmlns:wps="http://schemas.microsoft.com/office/word/2010/wordprocessingShape" mc:Ignorable="w14 wp14">
+<w:document xmlns:ve="http://schemas.openxmlformats.org/markup-compatibility/2006" xmlns:o="urn:schemas-microsoft-com:office:office" xmlns:r="http://schemas.openxmlformats.org/officeDocument/2006/relationships" xmlns:m="http://schemas.openxmlformats.org/officeDocument/2006/math" xmlns:v="urn:schemas-microsoft-com:vml" xmlns:wp="http://schemas.openxmlformats.org/drawingml/2006/wordprocessingDrawing" xmlns:w10="urn:schemas-microsoft-com:office:word" xmlns:w="http://schemas.openxmlformats.org/wordprocessingml/2006/main" xmlns:wne="http://schemas.microsoft.com/office/word/2006/wordml">
   <w:body>
     <w:sdt>
       <w:sdtPr>
@@ -52,7 +52,7 @@
               <w:lang w:eastAsia="de-DE" w:bidi="ar-SA"/>
             </w:rPr>
             <w:pict>
-              <v:group id="Group 30" o:spid="_x0000_s1038" style="position:absolute;left:0;text-align:left;margin-left:6090.7pt;margin-top:0;width:332.7pt;height:227.25pt;z-index:251663360;mso-position-horizontal:right;mso-position-horizontal-relative:margin;mso-position-vertical:top;mso-position-vertical-relative:page" coordorigin="4136,15" coordsize="6654,4545" o:gfxdata="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" o:allowincell="f">
+              <v:group id="Group 30" o:spid="_x0000_s1038" style="position:absolute;left:0;text-align:left;margin-left:6383.4pt;margin-top:0;width:332.7pt;height:227.25pt;z-index:251663360;mso-position-horizontal:right;mso-position-horizontal-relative:margin;mso-position-vertical:top;mso-position-vertical-relative:page" coordorigin="4136,15" coordsize="6654,4545" o:gfxdata="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" o:allowincell="f">
                 <v:shape id="AutoShape 31" o:spid="_x0000_s1042" type="#_x0000_t32" style="position:absolute;left:4136;top:15;width:3058;height:3855;visibility:visible" o:connectortype="straight" o:gfxdata="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" strokecolor="#a7bfde [1620]"/>
                 <v:oval id="Oval 32" o:spid="_x0000_s1041" style="position:absolute;left:6674;top:444;width:4116;height:4116;visibility:visible" o:gfxdata="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" fillcolor="#a7bfde [1620]" stroked="f"/>
                 <v:oval id="Oval 33" o:spid="_x0000_s1040" style="position:absolute;left:6773;top:1058;width:3367;height:3367;visibility:visible" o:gfxdata="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" fillcolor="#d3dfee [820]" stroked="f"/>
@@ -66,7 +66,7 @@
           <w:tblPr>
             <w:tblpPr w:leftFromText="187" w:rightFromText="187" w:horzAnchor="margin" w:tblpX="856" w:tblpYSpec="bottom"/>
             <w:tblW w:w="2359" w:type="pct"/>
-            <w:tblLook w:val="04A0" w:firstRow="1" w:lastRow="0" w:firstColumn="1" w:lastColumn="0" w:noHBand="0" w:noVBand="1"/>
+            <w:tblLook w:val="04A0"/>
           </w:tblPr>
           <w:tblGrid>
             <w:gridCol w:w="4361"/>
@@ -104,7 +104,6 @@
                     <w:dataBinding w:prefixMappings="xmlns:ns0='http://schemas.openxmlformats.org/package/2006/metadata/core-properties' xmlns:ns1='http://purl.org/dc/elements/1.1/'" w:xpath="/ns0:coreProperties[1]/ns1:title[1]" w:storeItemID="{6C3C8BC8-F283-45AE-878A-BAB7291924A1}"/>
                     <w:text/>
                   </w:sdtPr>
-                  <w:sdtEndPr/>
                   <w:sdtContent>
                     <w:r>
                       <w:rPr>
@@ -152,7 +151,6 @@
                     <w:dataBinding w:prefixMappings="xmlns:ns0='http://schemas.openxmlformats.org/package/2006/metadata/core-properties' xmlns:ns1='http://purl.org/dc/elements/1.1/'" w:xpath="/ns0:coreProperties[1]/ns1:subject[1]" w:storeItemID="{6C3C8BC8-F283-45AE-878A-BAB7291924A1}"/>
                     <w:text/>
                   </w:sdtPr>
-                  <w:sdtEndPr/>
                   <w:sdtContent>
                     <w:r>
                       <w:rPr>
@@ -191,25 +189,7 @@
                     <w:sz w:val="28"/>
                     <w:szCs w:val="28"/>
                   </w:rPr>
-                  <w:t>FST Projekt "</w:t>
-                </w:r>
-                <w:proofErr w:type="spellStart"/>
-                <w:r>
-                  <w:rPr>
-                    <w:color w:val="484329" w:themeColor="background2" w:themeShade="3F"/>
-                    <w:sz w:val="28"/>
-                    <w:szCs w:val="28"/>
-                  </w:rPr>
-                  <w:t>Eventalizer</w:t>
-                </w:r>
-                <w:proofErr w:type="spellEnd"/>
-                <w:r>
-                  <w:rPr>
-                    <w:color w:val="484329" w:themeColor="background2" w:themeShade="3F"/>
-                    <w:sz w:val="28"/>
-                    <w:szCs w:val="28"/>
-                  </w:rPr>
-                  <w:t xml:space="preserve">" </w:t>
+                  <w:t xml:space="preserve">FST Projekt "Eventalizer" </w:t>
                 </w:r>
                 <w:r>
                   <w:rPr>
@@ -253,7 +233,6 @@
                     <w:dataBinding w:prefixMappings="xmlns:ns0='http://schemas.microsoft.com/office/2006/coverPageProps'" w:xpath="/ns0:CoverPageProperties[1]/ns0:Abstract[1]" w:storeItemID="{55AF091B-3C7A-41E3-B477-F2FDAA23CFDA}"/>
                     <w:text/>
                   </w:sdtPr>
-                  <w:sdtEndPr/>
                   <w:sdtContent>
                     <w:r>
                       <w:t xml:space="preserve">     </w:t>
@@ -331,7 +310,6 @@
                     <w:dataBinding w:prefixMappings="xmlns:ns0='http://schemas.openxmlformats.org/package/2006/metadata/core-properties' xmlns:ns1='http://purl.org/dc/elements/1.1/'" w:xpath="/ns0:coreProperties[1]/ns1:creator[1]" w:storeItemID="{6C3C8BC8-F283-45AE-878A-BAB7291924A1}"/>
                     <w:text/>
                   </w:sdtPr>
-                  <w:sdtEndPr/>
                   <w:sdtContent>
                     <w:r>
                       <w:rPr>
@@ -345,23 +323,7 @@
                         <w:b/>
                         <w:bCs/>
                       </w:rPr>
-                      <w:t xml:space="preserve">Alexander </w:t>
-                    </w:r>
-                    <w:proofErr w:type="spellStart"/>
-                    <w:r>
-                      <w:rPr>
-                        <w:b/>
-                        <w:bCs/>
-                      </w:rPr>
-                      <w:t>Benölken</w:t>
-                    </w:r>
-                    <w:proofErr w:type="spellEnd"/>
-                    <w:r>
-                      <w:rPr>
-                        <w:b/>
-                        <w:bCs/>
-                      </w:rPr>
-                      <w:t xml:space="preserve">, Martin </w:t>
+                      <w:t xml:space="preserve">Alexander Benölken, Martin </w:t>
                     </w:r>
                     <w:proofErr w:type="spellStart"/>
                     <w:r>
@@ -437,7 +399,6 @@
                       <w:calendar w:val="gregorian"/>
                     </w:date>
                   </w:sdtPr>
-                  <w:sdtEndPr/>
                   <w:sdtContent>
                     <w:r>
                       <w:rPr>
@@ -487,8 +448,8 @@
           <w:pPr>
             <w:ind w:left="2160"/>
             <w:sectPr>
-              <w:headerReference w:type="default" r:id="rId10"/>
-              <w:footerReference w:type="default" r:id="rId11"/>
+              <w:headerReference w:type="default" r:id="rId9"/>
+              <w:footerReference w:type="default" r:id="rId10"/>
               <w:pgSz w:w="11907" w:h="16839" w:code="9"/>
               <w:pgMar w:top="1440" w:right="1440" w:bottom="1440" w:left="1440" w:header="1440" w:footer="720" w:gutter="0"/>
               <w:cols w:space="720"/>
@@ -502,7 +463,7 @@
               <w:lang w:eastAsia="de-DE" w:bidi="ar-SA"/>
             </w:rPr>
             <w:pict>
-              <v:group id="Group 7" o:spid="_x0000_s1032" style="position:absolute;left:0;text-align:left;margin-left:4659.55pt;margin-top:0;width:264.55pt;height:690.65pt;z-index:251660288;mso-position-horizontal:right;mso-position-horizontal-relative:page;mso-position-vertical:bottom;mso-position-vertical-relative:page" coordorigin="5531,1258" coordsize="5291,13813" o:gfxdata="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">
+              <v:group id="Group 7" o:spid="_x0000_s1032" style="position:absolute;left:0;text-align:left;margin-left:4884.1pt;margin-top:0;width:264.55pt;height:690.65pt;z-index:251660288;mso-position-horizontal:right;mso-position-horizontal-relative:page;mso-position-vertical:bottom;mso-position-vertical-relative:page" coordorigin="5531,1258" coordsize="5291,13813" o:gfxdata="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">
                 <v:shape id="AutoShape 8" o:spid="_x0000_s1037" type="#_x0000_t32" style="position:absolute;left:6519;top:1258;width:4303;height:10040;flip:x;visibility:visible" o:connectortype="straight" o:gfxdata="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" strokecolor="#a7bfde [1620]"/>
                 <v:group id="Group 9" o:spid="_x0000_s1033" style="position:absolute;left:5531;top:9226;width:5291;height:5845" coordorigin="5531,9226" coordsize="5291,5845" o:gfxdata="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">
                   <v:shape id="Freeform 10" o:spid="_x0000_s1036" style="position:absolute;left:5531;top:9226;width:5291;height:5845;visibility:visible;mso-wrap-style:square;v-text-anchor:top" coordsize="6418,6670" o:gfxdata="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" path="m6418,1185r,5485l1809,6669c974,5889,,3958,1407,1987,2830,,5591,411,6418,1185xe" fillcolor="#a7bfde [1620]" stroked="f">
@@ -547,7 +508,7 @@
       <w:tblPr>
         <w:tblStyle w:val="HelleListe-Akzent11"/>
         <w:tblW w:w="0" w:type="auto"/>
-        <w:tblLook w:val="00A0" w:firstRow="1" w:lastRow="0" w:firstColumn="1" w:lastColumn="0" w:noHBand="0" w:noVBand="0"/>
+        <w:tblLook w:val="00A0"/>
       </w:tblPr>
       <w:tblGrid>
         <w:gridCol w:w="1134"/>
@@ -557,11 +518,11 @@
       </w:tblGrid>
       <w:tr>
         <w:trPr>
-          <w:cnfStyle w:val="100000000000" w:firstRow="1" w:lastRow="0" w:firstColumn="0" w:lastColumn="0" w:oddVBand="0" w:evenVBand="0" w:oddHBand="0" w:evenHBand="0" w:firstRowFirstColumn="0" w:firstRowLastColumn="0" w:lastRowFirstColumn="0" w:lastRowLastColumn="0"/>
+          <w:cnfStyle w:val="100000000000"/>
         </w:trPr>
         <w:tc>
           <w:tcPr>
-            <w:cnfStyle w:val="001000000000" w:firstRow="0" w:lastRow="0" w:firstColumn="1" w:lastColumn="0" w:oddVBand="0" w:evenVBand="0" w:oddHBand="0" w:evenHBand="0" w:firstRowFirstColumn="0" w:firstRowLastColumn="0" w:lastRowFirstColumn="0" w:lastRowLastColumn="0"/>
+            <w:cnfStyle w:val="001000000000"/>
             <w:tcW w:w="1134" w:type="dxa"/>
           </w:tcPr>
           <w:p>
@@ -582,7 +543,7 @@
         </w:tc>
         <w:tc>
           <w:tcPr>
-            <w:cnfStyle w:val="000010000000" w:firstRow="0" w:lastRow="0" w:firstColumn="0" w:lastColumn="0" w:oddVBand="1" w:evenVBand="0" w:oddHBand="0" w:evenHBand="0" w:firstRowFirstColumn="0" w:firstRowLastColumn="0" w:lastRowFirstColumn="0" w:lastRowLastColumn="0"/>
+            <w:cnfStyle w:val="000010000000"/>
             <w:tcW w:w="1560" w:type="dxa"/>
           </w:tcPr>
           <w:p>
@@ -607,7 +568,7 @@
           </w:tcPr>
           <w:p>
             <w:pPr>
-              <w:cnfStyle w:val="100000000000" w:firstRow="1" w:lastRow="0" w:firstColumn="0" w:lastColumn="0" w:oddVBand="0" w:evenVBand="0" w:oddHBand="0" w:evenHBand="0" w:firstRowFirstColumn="0" w:firstRowLastColumn="0" w:lastRowFirstColumn="0" w:lastRowLastColumn="0"/>
+              <w:cnfStyle w:val="100000000000"/>
               <w:rPr>
                 <w:rFonts w:cs="Arial"/>
                 <w:sz w:val="20"/>
@@ -624,7 +585,7 @@
         </w:tc>
         <w:tc>
           <w:tcPr>
-            <w:cnfStyle w:val="000010000000" w:firstRow="0" w:lastRow="0" w:firstColumn="0" w:lastColumn="0" w:oddVBand="1" w:evenVBand="0" w:oddHBand="0" w:evenHBand="0" w:firstRowFirstColumn="0" w:firstRowLastColumn="0" w:lastRowFirstColumn="0" w:lastRowLastColumn="0"/>
+            <w:cnfStyle w:val="000010000000"/>
             <w:tcW w:w="4284" w:type="dxa"/>
           </w:tcPr>
           <w:p>
@@ -646,11 +607,11 @@
       </w:tr>
       <w:tr>
         <w:trPr>
-          <w:cnfStyle w:val="000000100000" w:firstRow="0" w:lastRow="0" w:firstColumn="0" w:lastColumn="0" w:oddVBand="0" w:evenVBand="0" w:oddHBand="1" w:evenHBand="0" w:firstRowFirstColumn="0" w:firstRowLastColumn="0" w:lastRowFirstColumn="0" w:lastRowLastColumn="0"/>
+          <w:cnfStyle w:val="000000100000"/>
         </w:trPr>
         <w:tc>
           <w:tcPr>
-            <w:cnfStyle w:val="001000000000" w:firstRow="0" w:lastRow="0" w:firstColumn="1" w:lastColumn="0" w:oddVBand="0" w:evenVBand="0" w:oddHBand="0" w:evenHBand="0" w:firstRowFirstColumn="0" w:firstRowLastColumn="0" w:lastRowFirstColumn="0" w:lastRowLastColumn="0"/>
+            <w:cnfStyle w:val="001000000000"/>
             <w:tcW w:w="1134" w:type="dxa"/>
           </w:tcPr>
           <w:p>
@@ -671,7 +632,7 @@
         </w:tc>
         <w:tc>
           <w:tcPr>
-            <w:cnfStyle w:val="000010000000" w:firstRow="0" w:lastRow="0" w:firstColumn="0" w:lastColumn="0" w:oddVBand="1" w:evenVBand="0" w:oddHBand="0" w:evenHBand="0" w:firstRowFirstColumn="0" w:firstRowLastColumn="0" w:lastRowFirstColumn="0" w:lastRowLastColumn="0"/>
+            <w:cnfStyle w:val="000010000000"/>
             <w:tcW w:w="1560" w:type="dxa"/>
           </w:tcPr>
           <w:p>
@@ -696,7 +657,7 @@
           </w:tcPr>
           <w:p>
             <w:pPr>
-              <w:cnfStyle w:val="000000100000" w:firstRow="0" w:lastRow="0" w:firstColumn="0" w:lastColumn="0" w:oddVBand="0" w:evenVBand="0" w:oddHBand="1" w:evenHBand="0" w:firstRowFirstColumn="0" w:firstRowLastColumn="0" w:lastRowFirstColumn="0" w:lastRowLastColumn="0"/>
+              <w:cnfStyle w:val="000000100000"/>
               <w:rPr>
                 <w:rFonts w:cs="Arial"/>
                 <w:sz w:val="20"/>
@@ -707,21 +668,12 @@
                 <w:rFonts w:cs="Arial"/>
                 <w:sz w:val="20"/>
               </w:rPr>
-              <w:t xml:space="preserve">Alexander </w:t>
+              <w:t>Alexander Benölken</w:t>
             </w:r>
-            <w:proofErr w:type="spellStart"/>
-            <w:r>
-              <w:rPr>
-                <w:rFonts w:cs="Arial"/>
-                <w:sz w:val="20"/>
-              </w:rPr>
-              <w:t>Benölken</w:t>
-            </w:r>
-            <w:proofErr w:type="spellEnd"/>
           </w:p>
           <w:p>
             <w:pPr>
-              <w:cnfStyle w:val="000000100000" w:firstRow="0" w:lastRow="0" w:firstColumn="0" w:lastColumn="0" w:oddVBand="0" w:evenVBand="0" w:oddHBand="1" w:evenHBand="0" w:firstRowFirstColumn="0" w:firstRowLastColumn="0" w:lastRowFirstColumn="0" w:lastRowLastColumn="0"/>
+              <w:cnfStyle w:val="000000100000"/>
               <w:rPr>
                 <w:rFonts w:cs="Arial"/>
                 <w:sz w:val="20"/>
@@ -738,7 +690,7 @@
         </w:tc>
         <w:tc>
           <w:tcPr>
-            <w:cnfStyle w:val="000010000000" w:firstRow="0" w:lastRow="0" w:firstColumn="0" w:lastColumn="0" w:oddVBand="1" w:evenVBand="0" w:oddHBand="0" w:evenHBand="0" w:firstRowFirstColumn="0" w:firstRowLastColumn="0" w:lastRowFirstColumn="0" w:lastRowLastColumn="0"/>
+            <w:cnfStyle w:val="000010000000"/>
             <w:tcW w:w="4284" w:type="dxa"/>
           </w:tcPr>
           <w:p>
@@ -761,7 +713,7 @@
       <w:tr>
         <w:tc>
           <w:tcPr>
-            <w:cnfStyle w:val="001000000000" w:firstRow="0" w:lastRow="0" w:firstColumn="1" w:lastColumn="0" w:oddVBand="0" w:evenVBand="0" w:oddHBand="0" w:evenHBand="0" w:firstRowFirstColumn="0" w:firstRowLastColumn="0" w:lastRowFirstColumn="0" w:lastRowLastColumn="0"/>
+            <w:cnfStyle w:val="001000000000"/>
             <w:tcW w:w="1134" w:type="dxa"/>
           </w:tcPr>
           <w:p>
@@ -782,7 +734,7 @@
         </w:tc>
         <w:tc>
           <w:tcPr>
-            <w:cnfStyle w:val="000010000000" w:firstRow="0" w:lastRow="0" w:firstColumn="0" w:lastColumn="0" w:oddVBand="1" w:evenVBand="0" w:oddHBand="0" w:evenHBand="0" w:firstRowFirstColumn="0" w:firstRowLastColumn="0" w:lastRowFirstColumn="0" w:lastRowLastColumn="0"/>
+            <w:cnfStyle w:val="000010000000"/>
             <w:tcW w:w="1560" w:type="dxa"/>
           </w:tcPr>
           <w:p>
@@ -807,7 +759,7 @@
           </w:tcPr>
           <w:p>
             <w:pPr>
-              <w:cnfStyle w:val="000000000000" w:firstRow="0" w:lastRow="0" w:firstColumn="0" w:lastColumn="0" w:oddVBand="0" w:evenVBand="0" w:oddHBand="0" w:evenHBand="0" w:firstRowFirstColumn="0" w:firstRowLastColumn="0" w:lastRowFirstColumn="0" w:lastRowLastColumn="0"/>
+              <w:cnfStyle w:val="000000000000"/>
               <w:rPr>
                 <w:rFonts w:cs="Arial"/>
                 <w:sz w:val="20"/>
@@ -833,7 +785,7 @@
         </w:tc>
         <w:tc>
           <w:tcPr>
-            <w:cnfStyle w:val="000010000000" w:firstRow="0" w:lastRow="0" w:firstColumn="0" w:lastColumn="0" w:oddVBand="1" w:evenVBand="0" w:oddHBand="0" w:evenHBand="0" w:firstRowFirstColumn="0" w:firstRowLastColumn="0" w:lastRowFirstColumn="0" w:lastRowLastColumn="0"/>
+            <w:cnfStyle w:val="000010000000"/>
             <w:tcW w:w="4284" w:type="dxa"/>
           </w:tcPr>
           <w:p>
@@ -855,11 +807,11 @@
       </w:tr>
       <w:tr>
         <w:trPr>
-          <w:cnfStyle w:val="000000100000" w:firstRow="0" w:lastRow="0" w:firstColumn="0" w:lastColumn="0" w:oddVBand="0" w:evenVBand="0" w:oddHBand="1" w:evenHBand="0" w:firstRowFirstColumn="0" w:firstRowLastColumn="0" w:lastRowFirstColumn="0" w:lastRowLastColumn="0"/>
+          <w:cnfStyle w:val="000000100000"/>
         </w:trPr>
         <w:tc>
           <w:tcPr>
-            <w:cnfStyle w:val="001000000000" w:firstRow="0" w:lastRow="0" w:firstColumn="1" w:lastColumn="0" w:oddVBand="0" w:evenVBand="0" w:oddHBand="0" w:evenHBand="0" w:firstRowFirstColumn="0" w:firstRowLastColumn="0" w:lastRowFirstColumn="0" w:lastRowLastColumn="0"/>
+            <w:cnfStyle w:val="001000000000"/>
             <w:tcW w:w="1134" w:type="dxa"/>
           </w:tcPr>
           <w:p>
@@ -880,7 +832,7 @@
         </w:tc>
         <w:tc>
           <w:tcPr>
-            <w:cnfStyle w:val="000010000000" w:firstRow="0" w:lastRow="0" w:firstColumn="0" w:lastColumn="0" w:oddVBand="1" w:evenVBand="0" w:oddHBand="0" w:evenHBand="0" w:firstRowFirstColumn="0" w:firstRowLastColumn="0" w:lastRowFirstColumn="0" w:lastRowLastColumn="0"/>
+            <w:cnfStyle w:val="000010000000"/>
             <w:tcW w:w="1560" w:type="dxa"/>
           </w:tcPr>
           <w:p>
@@ -905,7 +857,7 @@
           </w:tcPr>
           <w:p>
             <w:pPr>
-              <w:cnfStyle w:val="000000100000" w:firstRow="0" w:lastRow="0" w:firstColumn="0" w:lastColumn="0" w:oddVBand="0" w:evenVBand="0" w:oddHBand="1" w:evenHBand="0" w:firstRowFirstColumn="0" w:firstRowLastColumn="0" w:lastRowFirstColumn="0" w:lastRowLastColumn="0"/>
+              <w:cnfStyle w:val="000000100000"/>
               <w:rPr>
                 <w:rFonts w:cs="Arial"/>
                 <w:sz w:val="20"/>
@@ -916,22 +868,13 @@
                 <w:rFonts w:cs="Arial"/>
                 <w:sz w:val="20"/>
               </w:rPr>
-              <w:t xml:space="preserve">Alexander </w:t>
+              <w:t>Alexander Benölken</w:t>
             </w:r>
-            <w:proofErr w:type="spellStart"/>
-            <w:r>
-              <w:rPr>
-                <w:rFonts w:cs="Arial"/>
-                <w:sz w:val="20"/>
-              </w:rPr>
-              <w:t>Benölken</w:t>
-            </w:r>
-            <w:proofErr w:type="spellEnd"/>
           </w:p>
         </w:tc>
         <w:tc>
           <w:tcPr>
-            <w:cnfStyle w:val="000010000000" w:firstRow="0" w:lastRow="0" w:firstColumn="0" w:lastColumn="0" w:oddVBand="1" w:evenVBand="0" w:oddHBand="0" w:evenHBand="0" w:firstRowFirstColumn="0" w:firstRowLastColumn="0" w:lastRowFirstColumn="0" w:lastRowLastColumn="0"/>
+            <w:cnfStyle w:val="000010000000"/>
             <w:tcW w:w="4284" w:type="dxa"/>
           </w:tcPr>
           <w:p>
@@ -969,7 +912,7 @@
       <w:tr>
         <w:tc>
           <w:tcPr>
-            <w:cnfStyle w:val="001000000000" w:firstRow="0" w:lastRow="0" w:firstColumn="1" w:lastColumn="0" w:oddVBand="0" w:evenVBand="0" w:oddHBand="0" w:evenHBand="0" w:firstRowFirstColumn="0" w:firstRowLastColumn="0" w:lastRowFirstColumn="0" w:lastRowLastColumn="0"/>
+            <w:cnfStyle w:val="001000000000"/>
             <w:tcW w:w="1134" w:type="dxa"/>
           </w:tcPr>
           <w:p>
@@ -990,7 +933,7 @@
         </w:tc>
         <w:tc>
           <w:tcPr>
-            <w:cnfStyle w:val="000010000000" w:firstRow="0" w:lastRow="0" w:firstColumn="0" w:lastColumn="0" w:oddVBand="1" w:evenVBand="0" w:oddHBand="0" w:evenHBand="0" w:firstRowFirstColumn="0" w:firstRowLastColumn="0" w:lastRowFirstColumn="0" w:lastRowLastColumn="0"/>
+            <w:cnfStyle w:val="000010000000"/>
             <w:tcW w:w="1560" w:type="dxa"/>
           </w:tcPr>
           <w:p>
@@ -1015,7 +958,7 @@
           </w:tcPr>
           <w:p>
             <w:pPr>
-              <w:cnfStyle w:val="000000000000" w:firstRow="0" w:lastRow="0" w:firstColumn="0" w:lastColumn="0" w:oddVBand="0" w:evenVBand="0" w:oddHBand="0" w:evenHBand="0" w:firstRowFirstColumn="0" w:firstRowLastColumn="0" w:lastRowFirstColumn="0" w:lastRowLastColumn="0"/>
+              <w:cnfStyle w:val="000000000000"/>
               <w:rPr>
                 <w:rFonts w:cs="Arial"/>
                 <w:sz w:val="20"/>
@@ -1026,22 +969,13 @@
                 <w:rFonts w:cs="Arial"/>
                 <w:sz w:val="20"/>
               </w:rPr>
-              <w:t xml:space="preserve">Alexander </w:t>
+              <w:t>Alexander Benölken</w:t>
             </w:r>
-            <w:proofErr w:type="spellStart"/>
-            <w:r>
-              <w:rPr>
-                <w:rFonts w:cs="Arial"/>
-                <w:sz w:val="20"/>
-              </w:rPr>
-              <w:t>Benölken</w:t>
-            </w:r>
-            <w:proofErr w:type="spellEnd"/>
           </w:p>
         </w:tc>
         <w:tc>
           <w:tcPr>
-            <w:cnfStyle w:val="000010000000" w:firstRow="0" w:lastRow="0" w:firstColumn="0" w:lastColumn="0" w:oddVBand="1" w:evenVBand="0" w:oddHBand="0" w:evenHBand="0" w:firstRowFirstColumn="0" w:firstRowLastColumn="0" w:lastRowFirstColumn="0" w:lastRowLastColumn="0"/>
+            <w:cnfStyle w:val="000010000000"/>
             <w:tcW w:w="4284" w:type="dxa"/>
           </w:tcPr>
           <w:p>
@@ -1063,11 +997,11 @@
       </w:tr>
       <w:tr>
         <w:trPr>
-          <w:cnfStyle w:val="000000100000" w:firstRow="0" w:lastRow="0" w:firstColumn="0" w:lastColumn="0" w:oddVBand="0" w:evenVBand="0" w:oddHBand="1" w:evenHBand="0" w:firstRowFirstColumn="0" w:firstRowLastColumn="0" w:lastRowFirstColumn="0" w:lastRowLastColumn="0"/>
+          <w:cnfStyle w:val="000000100000"/>
         </w:trPr>
         <w:tc>
           <w:tcPr>
-            <w:cnfStyle w:val="001000000000" w:firstRow="0" w:lastRow="0" w:firstColumn="1" w:lastColumn="0" w:oddVBand="0" w:evenVBand="0" w:oddHBand="0" w:evenHBand="0" w:firstRowFirstColumn="0" w:firstRowLastColumn="0" w:lastRowFirstColumn="0" w:lastRowLastColumn="0"/>
+            <w:cnfStyle w:val="001000000000"/>
             <w:tcW w:w="1134" w:type="dxa"/>
           </w:tcPr>
           <w:p>
@@ -1088,7 +1022,7 @@
         </w:tc>
         <w:tc>
           <w:tcPr>
-            <w:cnfStyle w:val="000010000000" w:firstRow="0" w:lastRow="0" w:firstColumn="0" w:lastColumn="0" w:oddVBand="1" w:evenVBand="0" w:oddHBand="0" w:evenHBand="0" w:firstRowFirstColumn="0" w:firstRowLastColumn="0" w:lastRowFirstColumn="0" w:lastRowLastColumn="0"/>
+            <w:cnfStyle w:val="000010000000"/>
             <w:tcW w:w="1560" w:type="dxa"/>
           </w:tcPr>
           <w:p>
@@ -1113,7 +1047,7 @@
           </w:tcPr>
           <w:p>
             <w:pPr>
-              <w:cnfStyle w:val="000000100000" w:firstRow="0" w:lastRow="0" w:firstColumn="0" w:lastColumn="0" w:oddVBand="0" w:evenVBand="0" w:oddHBand="1" w:evenHBand="0" w:firstRowFirstColumn="0" w:firstRowLastColumn="0" w:lastRowFirstColumn="0" w:lastRowLastColumn="0"/>
+              <w:cnfStyle w:val="000000100000"/>
               <w:rPr>
                 <w:rFonts w:cs="Arial"/>
                 <w:sz w:val="20"/>
@@ -1124,22 +1058,13 @@
                 <w:rFonts w:cs="Arial"/>
                 <w:sz w:val="20"/>
               </w:rPr>
-              <w:t xml:space="preserve">Alexander </w:t>
+              <w:t>Alexander Benölken</w:t>
             </w:r>
-            <w:proofErr w:type="spellStart"/>
-            <w:r>
-              <w:rPr>
-                <w:rFonts w:cs="Arial"/>
-                <w:sz w:val="20"/>
-              </w:rPr>
-              <w:t>Benölken</w:t>
-            </w:r>
-            <w:proofErr w:type="spellEnd"/>
           </w:p>
         </w:tc>
         <w:tc>
           <w:tcPr>
-            <w:cnfStyle w:val="000010000000" w:firstRow="0" w:lastRow="0" w:firstColumn="0" w:lastColumn="0" w:oddVBand="1" w:evenVBand="0" w:oddHBand="0" w:evenHBand="0" w:firstRowFirstColumn="0" w:firstRowLastColumn="0" w:lastRowFirstColumn="0" w:lastRowLastColumn="0"/>
+            <w:cnfStyle w:val="000010000000"/>
             <w:tcW w:w="4284" w:type="dxa"/>
           </w:tcPr>
           <w:p>
@@ -1162,7 +1087,7 @@
       <w:tr>
         <w:tc>
           <w:tcPr>
-            <w:cnfStyle w:val="001000000000" w:firstRow="0" w:lastRow="0" w:firstColumn="1" w:lastColumn="0" w:oddVBand="0" w:evenVBand="0" w:oddHBand="0" w:evenHBand="0" w:firstRowFirstColumn="0" w:firstRowLastColumn="0" w:lastRowFirstColumn="0" w:lastRowLastColumn="0"/>
+            <w:cnfStyle w:val="001000000000"/>
             <w:tcW w:w="1134" w:type="dxa"/>
           </w:tcPr>
           <w:p>
@@ -1183,7 +1108,7 @@
         </w:tc>
         <w:tc>
           <w:tcPr>
-            <w:cnfStyle w:val="000010000000" w:firstRow="0" w:lastRow="0" w:firstColumn="0" w:lastColumn="0" w:oddVBand="1" w:evenVBand="0" w:oddHBand="0" w:evenHBand="0" w:firstRowFirstColumn="0" w:firstRowLastColumn="0" w:lastRowFirstColumn="0" w:lastRowLastColumn="0"/>
+            <w:cnfStyle w:val="000010000000"/>
             <w:tcW w:w="1560" w:type="dxa"/>
           </w:tcPr>
           <w:p>
@@ -1208,7 +1133,7 @@
           </w:tcPr>
           <w:p>
             <w:pPr>
-              <w:cnfStyle w:val="000000000000" w:firstRow="0" w:lastRow="0" w:firstColumn="0" w:lastColumn="0" w:oddVBand="0" w:evenVBand="0" w:oddHBand="0" w:evenHBand="0" w:firstRowFirstColumn="0" w:firstRowLastColumn="0" w:lastRowFirstColumn="0" w:lastRowLastColumn="0"/>
+              <w:cnfStyle w:val="000000000000"/>
               <w:rPr>
                 <w:rFonts w:cs="Arial"/>
                 <w:sz w:val="20"/>
@@ -1219,22 +1144,13 @@
                 <w:rFonts w:cs="Arial"/>
                 <w:sz w:val="20"/>
               </w:rPr>
-              <w:t xml:space="preserve">Alexander </w:t>
+              <w:t>Alexander Benölken</w:t>
             </w:r>
-            <w:proofErr w:type="spellStart"/>
-            <w:r>
-              <w:rPr>
-                <w:rFonts w:cs="Arial"/>
-                <w:sz w:val="20"/>
-              </w:rPr>
-              <w:t>Benölken</w:t>
-            </w:r>
-            <w:proofErr w:type="spellEnd"/>
           </w:p>
         </w:tc>
         <w:tc>
           <w:tcPr>
-            <w:cnfStyle w:val="000010000000" w:firstRow="0" w:lastRow="0" w:firstColumn="0" w:lastColumn="0" w:oddVBand="1" w:evenVBand="0" w:oddHBand="0" w:evenHBand="0" w:firstRowFirstColumn="0" w:firstRowLastColumn="0" w:lastRowFirstColumn="0" w:lastRowLastColumn="0"/>
+            <w:cnfStyle w:val="000010000000"/>
             <w:tcW w:w="4284" w:type="dxa"/>
           </w:tcPr>
           <w:p>
@@ -1256,11 +1172,11 @@
       </w:tr>
       <w:tr>
         <w:trPr>
-          <w:cnfStyle w:val="000000100000" w:firstRow="0" w:lastRow="0" w:firstColumn="0" w:lastColumn="0" w:oddVBand="0" w:evenVBand="0" w:oddHBand="1" w:evenHBand="0" w:firstRowFirstColumn="0" w:firstRowLastColumn="0" w:lastRowFirstColumn="0" w:lastRowLastColumn="0"/>
+          <w:cnfStyle w:val="000000100000"/>
         </w:trPr>
         <w:tc>
           <w:tcPr>
-            <w:cnfStyle w:val="001000000000" w:firstRow="0" w:lastRow="0" w:firstColumn="1" w:lastColumn="0" w:oddVBand="0" w:evenVBand="0" w:oddHBand="0" w:evenHBand="0" w:firstRowFirstColumn="0" w:firstRowLastColumn="0" w:lastRowFirstColumn="0" w:lastRowLastColumn="0"/>
+            <w:cnfStyle w:val="001000000000"/>
             <w:tcW w:w="1134" w:type="dxa"/>
           </w:tcPr>
           <w:p>
@@ -1281,7 +1197,7 @@
         </w:tc>
         <w:tc>
           <w:tcPr>
-            <w:cnfStyle w:val="000010000000" w:firstRow="0" w:lastRow="0" w:firstColumn="0" w:lastColumn="0" w:oddVBand="1" w:evenVBand="0" w:oddHBand="0" w:evenHBand="0" w:firstRowFirstColumn="0" w:firstRowLastColumn="0" w:lastRowFirstColumn="0" w:lastRowLastColumn="0"/>
+            <w:cnfStyle w:val="000010000000"/>
             <w:tcW w:w="1560" w:type="dxa"/>
           </w:tcPr>
           <w:p>
@@ -1306,7 +1222,7 @@
           </w:tcPr>
           <w:p>
             <w:pPr>
-              <w:cnfStyle w:val="000000100000" w:firstRow="0" w:lastRow="0" w:firstColumn="0" w:lastColumn="0" w:oddVBand="0" w:evenVBand="0" w:oddHBand="1" w:evenHBand="0" w:firstRowFirstColumn="0" w:firstRowLastColumn="0" w:lastRowFirstColumn="0" w:lastRowLastColumn="0"/>
+              <w:cnfStyle w:val="000000100000"/>
               <w:rPr>
                 <w:rFonts w:cs="Arial"/>
                 <w:sz w:val="20"/>
@@ -1317,22 +1233,13 @@
                 <w:rFonts w:cs="Arial"/>
                 <w:sz w:val="20"/>
               </w:rPr>
-              <w:t xml:space="preserve">Alexander </w:t>
+              <w:t>Alexander Benölken</w:t>
             </w:r>
-            <w:proofErr w:type="spellStart"/>
-            <w:r>
-              <w:rPr>
-                <w:rFonts w:cs="Arial"/>
-                <w:sz w:val="20"/>
-              </w:rPr>
-              <w:t>Benölken</w:t>
-            </w:r>
-            <w:proofErr w:type="spellEnd"/>
           </w:p>
         </w:tc>
         <w:tc>
           <w:tcPr>
-            <w:cnfStyle w:val="000010000000" w:firstRow="0" w:lastRow="0" w:firstColumn="0" w:lastColumn="0" w:oddVBand="1" w:evenVBand="0" w:oddHBand="0" w:evenHBand="0" w:firstRowFirstColumn="0" w:firstRowLastColumn="0" w:lastRowFirstColumn="0" w:lastRowLastColumn="0"/>
+            <w:cnfStyle w:val="000010000000"/>
             <w:tcW w:w="4284" w:type="dxa"/>
           </w:tcPr>
           <w:p>
@@ -1370,7 +1277,7 @@
       <w:tr>
         <w:tc>
           <w:tcPr>
-            <w:cnfStyle w:val="001000000000" w:firstRow="0" w:lastRow="0" w:firstColumn="1" w:lastColumn="0" w:oddVBand="0" w:evenVBand="0" w:oddHBand="0" w:evenHBand="0" w:firstRowFirstColumn="0" w:firstRowLastColumn="0" w:lastRowFirstColumn="0" w:lastRowLastColumn="0"/>
+            <w:cnfStyle w:val="001000000000"/>
             <w:tcW w:w="1134" w:type="dxa"/>
           </w:tcPr>
           <w:p>
@@ -1384,7 +1291,7 @@
         </w:tc>
         <w:tc>
           <w:tcPr>
-            <w:cnfStyle w:val="000010000000" w:firstRow="0" w:lastRow="0" w:firstColumn="0" w:lastColumn="0" w:oddVBand="1" w:evenVBand="0" w:oddHBand="0" w:evenHBand="0" w:firstRowFirstColumn="0" w:firstRowLastColumn="0" w:lastRowFirstColumn="0" w:lastRowLastColumn="0"/>
+            <w:cnfStyle w:val="000010000000"/>
             <w:tcW w:w="1560" w:type="dxa"/>
           </w:tcPr>
           <w:p>
@@ -1402,7 +1309,7 @@
           </w:tcPr>
           <w:p>
             <w:pPr>
-              <w:cnfStyle w:val="000000000000" w:firstRow="0" w:lastRow="0" w:firstColumn="0" w:lastColumn="0" w:oddVBand="0" w:evenVBand="0" w:oddHBand="0" w:evenHBand="0" w:firstRowFirstColumn="0" w:firstRowLastColumn="0" w:lastRowFirstColumn="0" w:lastRowLastColumn="0"/>
+              <w:cnfStyle w:val="000000000000"/>
               <w:rPr>
                 <w:rFonts w:cs="Arial"/>
                 <w:sz w:val="20"/>
@@ -1412,7 +1319,7 @@
         </w:tc>
         <w:tc>
           <w:tcPr>
-            <w:cnfStyle w:val="000010000000" w:firstRow="0" w:lastRow="0" w:firstColumn="0" w:lastColumn="0" w:oddVBand="1" w:evenVBand="0" w:oddHBand="0" w:evenHBand="0" w:firstRowFirstColumn="0" w:firstRowLastColumn="0" w:lastRowFirstColumn="0" w:lastRowLastColumn="0"/>
+            <w:cnfStyle w:val="000010000000"/>
             <w:tcW w:w="4284" w:type="dxa"/>
           </w:tcPr>
           <w:p>
@@ -5511,21 +5418,7 @@
         <w:rPr>
           <w:lang w:bidi="ar-SA"/>
         </w:rPr>
-        <w:t>Glossar zum FST Projekt "</w:t>
-      </w:r>
-      <w:proofErr w:type="spellStart"/>
-      <w:r>
-        <w:rPr>
-          <w:lang w:bidi="ar-SA"/>
-        </w:rPr>
-        <w:t>Eventalizer</w:t>
-      </w:r>
-      <w:proofErr w:type="spellEnd"/>
-      <w:r>
-        <w:rPr>
-          <w:lang w:bidi="ar-SA"/>
-        </w:rPr>
-        <w:t>", Team 5</w:t>
+        <w:t>Glossar zum FST Projekt "Eventalizer", Team 5</w:t>
       </w:r>
       <w:r>
         <w:rPr>
@@ -5722,22 +5615,14 @@
     </w:p>
     <w:p>
       <w:r>
-        <w:t>Die unterschiedlichen Zielgruppen (</w:t>
-      </w:r>
-      <w:proofErr w:type="spellStart"/>
-      <w:r>
-        <w:t>Stakeholder</w:t>
-      </w:r>
-      <w:proofErr w:type="spellEnd"/>
-      <w:r>
-        <w:t>) setzen sich zusammen aus…</w:t>
+        <w:t>Die unterschiedlichen Zielgruppen (Stakeholder) setzen sich zusammen aus…</w:t>
       </w:r>
     </w:p>
     <w:tbl>
       <w:tblPr>
         <w:tblStyle w:val="MittlereSchattierung1-Akzent11"/>
         <w:tblW w:w="0" w:type="auto"/>
-        <w:tblLook w:val="04A0" w:firstRow="1" w:lastRow="0" w:firstColumn="1" w:lastColumn="0" w:noHBand="0" w:noVBand="1"/>
+        <w:tblLook w:val="04A0"/>
       </w:tblPr>
       <w:tblGrid>
         <w:gridCol w:w="3071"/>
@@ -5746,19 +5631,17 @@
       </w:tblGrid>
       <w:tr>
         <w:trPr>
-          <w:cnfStyle w:val="100000000000" w:firstRow="1" w:lastRow="0" w:firstColumn="0" w:lastColumn="0" w:oddVBand="0" w:evenVBand="0" w:oddHBand="0" w:evenHBand="0" w:firstRowFirstColumn="0" w:firstRowLastColumn="0" w:lastRowFirstColumn="0" w:lastRowLastColumn="0"/>
+          <w:cnfStyle w:val="100000000000"/>
         </w:trPr>
         <w:tc>
           <w:tcPr>
-            <w:cnfStyle w:val="001000000000" w:firstRow="0" w:lastRow="0" w:firstColumn="1" w:lastColumn="0" w:oddVBand="0" w:evenVBand="0" w:oddHBand="0" w:evenHBand="0" w:firstRowFirstColumn="0" w:firstRowLastColumn="0" w:lastRowFirstColumn="0" w:lastRowLastColumn="0"/>
+            <w:cnfStyle w:val="001000000000"/>
             <w:tcW w:w="3071" w:type="dxa"/>
           </w:tcPr>
           <w:p>
-            <w:proofErr w:type="spellStart"/>
             <w:r>
               <w:t>Stakeholder</w:t>
             </w:r>
-            <w:proofErr w:type="spellEnd"/>
           </w:p>
         </w:tc>
         <w:tc>
@@ -5767,7 +5650,7 @@
           </w:tcPr>
           <w:p>
             <w:pPr>
-              <w:cnfStyle w:val="100000000000" w:firstRow="1" w:lastRow="0" w:firstColumn="0" w:lastColumn="0" w:oddVBand="0" w:evenVBand="0" w:oddHBand="0" w:evenHBand="0" w:firstRowFirstColumn="0" w:firstRowLastColumn="0" w:lastRowFirstColumn="0" w:lastRowLastColumn="0"/>
+              <w:cnfStyle w:val="100000000000"/>
             </w:pPr>
             <w:r>
               <w:t>Einfluss</w:t>
@@ -5780,7 +5663,7 @@
           </w:tcPr>
           <w:p>
             <w:pPr>
-              <w:cnfStyle w:val="100000000000" w:firstRow="1" w:lastRow="0" w:firstColumn="0" w:lastColumn="0" w:oddVBand="0" w:evenVBand="0" w:oddHBand="0" w:evenHBand="0" w:firstRowFirstColumn="0" w:firstRowLastColumn="0" w:lastRowFirstColumn="0" w:lastRowLastColumn="0"/>
+              <w:cnfStyle w:val="100000000000"/>
             </w:pPr>
             <w:r>
               <w:t>Ziel</w:t>
@@ -5790,11 +5673,11 @@
       </w:tr>
       <w:tr>
         <w:trPr>
-          <w:cnfStyle w:val="000000100000" w:firstRow="0" w:lastRow="0" w:firstColumn="0" w:lastColumn="0" w:oddVBand="0" w:evenVBand="0" w:oddHBand="1" w:evenHBand="0" w:firstRowFirstColumn="0" w:firstRowLastColumn="0" w:lastRowFirstColumn="0" w:lastRowLastColumn="0"/>
+          <w:cnfStyle w:val="000000100000"/>
         </w:trPr>
         <w:tc>
           <w:tcPr>
-            <w:cnfStyle w:val="001000000000" w:firstRow="0" w:lastRow="0" w:firstColumn="1" w:lastColumn="0" w:oddVBand="0" w:evenVBand="0" w:oddHBand="0" w:evenHBand="0" w:firstRowFirstColumn="0" w:firstRowLastColumn="0" w:lastRowFirstColumn="0" w:lastRowLastColumn="0"/>
+            <w:cnfStyle w:val="001000000000"/>
             <w:tcW w:w="3071" w:type="dxa"/>
           </w:tcPr>
           <w:p>
@@ -5809,7 +5692,7 @@
           </w:tcPr>
           <w:p>
             <w:pPr>
-              <w:cnfStyle w:val="000000100000" w:firstRow="0" w:lastRow="0" w:firstColumn="0" w:lastColumn="0" w:oddVBand="0" w:evenVBand="0" w:oddHBand="1" w:evenHBand="0" w:firstRowFirstColumn="0" w:firstRowLastColumn="0" w:lastRowFirstColumn="0" w:lastRowLastColumn="0"/>
+              <w:cnfStyle w:val="000000100000"/>
             </w:pPr>
             <w:r>
               <w:t>Nutzung</w:t>
@@ -5822,7 +5705,7 @@
           </w:tcPr>
           <w:p>
             <w:pPr>
-              <w:cnfStyle w:val="000000100000" w:firstRow="0" w:lastRow="0" w:firstColumn="0" w:lastColumn="0" w:oddVBand="0" w:evenVBand="0" w:oddHBand="1" w:evenHBand="0" w:firstRowFirstColumn="0" w:firstRowLastColumn="0" w:lastRowFirstColumn="0" w:lastRowLastColumn="0"/>
+              <w:cnfStyle w:val="000000100000"/>
             </w:pPr>
             <w:r>
               <w:t>Gewinnung von Teilnehmern</w:t>
@@ -5832,11 +5715,11 @@
       </w:tr>
       <w:tr>
         <w:trPr>
-          <w:cnfStyle w:val="000000010000" w:firstRow="0" w:lastRow="0" w:firstColumn="0" w:lastColumn="0" w:oddVBand="0" w:evenVBand="0" w:oddHBand="0" w:evenHBand="1" w:firstRowFirstColumn="0" w:firstRowLastColumn="0" w:lastRowFirstColumn="0" w:lastRowLastColumn="0"/>
+          <w:cnfStyle w:val="000000010000"/>
         </w:trPr>
         <w:tc>
           <w:tcPr>
-            <w:cnfStyle w:val="001000000000" w:firstRow="0" w:lastRow="0" w:firstColumn="1" w:lastColumn="0" w:oddVBand="0" w:evenVBand="0" w:oddHBand="0" w:evenHBand="0" w:firstRowFirstColumn="0" w:firstRowLastColumn="0" w:lastRowFirstColumn="0" w:lastRowLastColumn="0"/>
+            <w:cnfStyle w:val="001000000000"/>
             <w:tcW w:w="3071" w:type="dxa"/>
           </w:tcPr>
           <w:p>
@@ -5851,7 +5734,7 @@
           </w:tcPr>
           <w:p>
             <w:pPr>
-              <w:cnfStyle w:val="000000010000" w:firstRow="0" w:lastRow="0" w:firstColumn="0" w:lastColumn="0" w:oddVBand="0" w:evenVBand="0" w:oddHBand="0" w:evenHBand="1" w:firstRowFirstColumn="0" w:firstRowLastColumn="0" w:lastRowFirstColumn="0" w:lastRowLastColumn="0"/>
+              <w:cnfStyle w:val="000000010000"/>
             </w:pPr>
             <w:r>
               <w:t>Nutzung</w:t>
@@ -5864,7 +5747,7 @@
           </w:tcPr>
           <w:p>
             <w:pPr>
-              <w:cnfStyle w:val="000000010000" w:firstRow="0" w:lastRow="0" w:firstColumn="0" w:lastColumn="0" w:oddVBand="0" w:evenVBand="0" w:oddHBand="0" w:evenHBand="1" w:firstRowFirstColumn="0" w:firstRowLastColumn="0" w:lastRowFirstColumn="0" w:lastRowLastColumn="0"/>
+              <w:cnfStyle w:val="000000010000"/>
             </w:pPr>
             <w:r>
               <w:t xml:space="preserve">Information über Events in </w:t>
@@ -5876,7 +5759,7 @@
           </w:p>
           <w:p>
             <w:pPr>
-              <w:cnfStyle w:val="000000010000" w:firstRow="0" w:lastRow="0" w:firstColumn="0" w:lastColumn="0" w:oddVBand="0" w:evenVBand="0" w:oddHBand="0" w:evenHBand="1" w:firstRowFirstColumn="0" w:firstRowLastColumn="0" w:lastRowFirstColumn="0" w:lastRowLastColumn="0"/>
+              <w:cnfStyle w:val="000000010000"/>
             </w:pPr>
             <w:r>
               <w:t>Kennenlernen von anderen Menschen</w:t>
@@ -5886,11 +5769,11 @@
       </w:tr>
       <w:tr>
         <w:trPr>
-          <w:cnfStyle w:val="000000100000" w:firstRow="0" w:lastRow="0" w:firstColumn="0" w:lastColumn="0" w:oddVBand="0" w:evenVBand="0" w:oddHBand="1" w:evenHBand="0" w:firstRowFirstColumn="0" w:firstRowLastColumn="0" w:lastRowFirstColumn="0" w:lastRowLastColumn="0"/>
+          <w:cnfStyle w:val="000000100000"/>
         </w:trPr>
         <w:tc>
           <w:tcPr>
-            <w:cnfStyle w:val="001000000000" w:firstRow="0" w:lastRow="0" w:firstColumn="1" w:lastColumn="0" w:oddVBand="0" w:evenVBand="0" w:oddHBand="0" w:evenHBand="0" w:firstRowFirstColumn="0" w:firstRowLastColumn="0" w:lastRowFirstColumn="0" w:lastRowLastColumn="0"/>
+            <w:cnfStyle w:val="001000000000"/>
             <w:tcW w:w="3071" w:type="dxa"/>
           </w:tcPr>
           <w:p>
@@ -5906,7 +5789,7 @@
           </w:tcPr>
           <w:p>
             <w:pPr>
-              <w:cnfStyle w:val="000000100000" w:firstRow="0" w:lastRow="0" w:firstColumn="0" w:lastColumn="0" w:oddVBand="0" w:evenVBand="0" w:oddHBand="1" w:evenHBand="0" w:firstRowFirstColumn="0" w:firstRowLastColumn="0" w:lastRowFirstColumn="0" w:lastRowLastColumn="0"/>
+              <w:cnfStyle w:val="000000100000"/>
             </w:pPr>
             <w:r>
               <w:t>Erstellung des Projekts</w:t>
@@ -5919,7 +5802,7 @@
           </w:tcPr>
           <w:p>
             <w:pPr>
-              <w:cnfStyle w:val="000000100000" w:firstRow="0" w:lastRow="0" w:firstColumn="0" w:lastColumn="0" w:oddVBand="0" w:evenVBand="0" w:oddHBand="1" w:evenHBand="0" w:firstRowFirstColumn="0" w:firstRowLastColumn="0" w:lastRowFirstColumn="0" w:lastRowLastColumn="0"/>
+              <w:cnfStyle w:val="000000100000"/>
             </w:pPr>
             <w:r>
               <w:t>Aufbau einer renommierten Eventplattform, (nach Au</w:t>
@@ -5939,11 +5822,11 @@
       </w:tr>
       <w:tr>
         <w:trPr>
-          <w:cnfStyle w:val="000000010000" w:firstRow="0" w:lastRow="0" w:firstColumn="0" w:lastColumn="0" w:oddVBand="0" w:evenVBand="0" w:oddHBand="0" w:evenHBand="1" w:firstRowFirstColumn="0" w:firstRowLastColumn="0" w:lastRowFirstColumn="0" w:lastRowLastColumn="0"/>
+          <w:cnfStyle w:val="000000010000"/>
         </w:trPr>
         <w:tc>
           <w:tcPr>
-            <w:cnfStyle w:val="001000000000" w:firstRow="0" w:lastRow="0" w:firstColumn="1" w:lastColumn="0" w:oddVBand="0" w:evenVBand="0" w:oddHBand="0" w:evenHBand="0" w:firstRowFirstColumn="0" w:firstRowLastColumn="0" w:lastRowFirstColumn="0" w:lastRowLastColumn="0"/>
+            <w:cnfStyle w:val="001000000000"/>
             <w:tcW w:w="3071" w:type="dxa"/>
           </w:tcPr>
           <w:p>
@@ -5958,7 +5841,7 @@
           </w:tcPr>
           <w:p>
             <w:pPr>
-              <w:cnfStyle w:val="000000010000" w:firstRow="0" w:lastRow="0" w:firstColumn="0" w:lastColumn="0" w:oddVBand="0" w:evenVBand="0" w:oddHBand="0" w:evenHBand="1" w:firstRowFirstColumn="0" w:firstRowLastColumn="0" w:lastRowFirstColumn="0" w:lastRowLastColumn="0"/>
+              <w:cnfStyle w:val="000000010000"/>
             </w:pPr>
             <w:r>
               <w:t>Indirekt</w:t>
@@ -5971,7 +5854,7 @@
           </w:tcPr>
           <w:p>
             <w:pPr>
-              <w:cnfStyle w:val="000000010000" w:firstRow="0" w:lastRow="0" w:firstColumn="0" w:lastColumn="0" w:oddVBand="0" w:evenVBand="0" w:oddHBand="0" w:evenHBand="1" w:firstRowFirstColumn="0" w:firstRowLastColumn="0" w:lastRowFirstColumn="0" w:lastRowLastColumn="0"/>
+              <w:cnfStyle w:val="000000010000"/>
             </w:pPr>
             <w:r>
               <w:t>Anbieten von Events, zu we</w:t>
@@ -5987,11 +5870,11 @@
       </w:tr>
       <w:tr>
         <w:trPr>
-          <w:cnfStyle w:val="000000100000" w:firstRow="0" w:lastRow="0" w:firstColumn="0" w:lastColumn="0" w:oddVBand="0" w:evenVBand="0" w:oddHBand="1" w:evenHBand="0" w:firstRowFirstColumn="0" w:firstRowLastColumn="0" w:lastRowFirstColumn="0" w:lastRowLastColumn="0"/>
+          <w:cnfStyle w:val="000000100000"/>
         </w:trPr>
         <w:tc>
           <w:tcPr>
-            <w:cnfStyle w:val="001000000000" w:firstRow="0" w:lastRow="0" w:firstColumn="1" w:lastColumn="0" w:oddVBand="0" w:evenVBand="0" w:oddHBand="0" w:evenHBand="0" w:firstRowFirstColumn="0" w:firstRowLastColumn="0" w:lastRowFirstColumn="0" w:lastRowLastColumn="0"/>
+            <w:cnfStyle w:val="001000000000"/>
             <w:tcW w:w="3071" w:type="dxa"/>
           </w:tcPr>
           <w:p>
@@ -6006,7 +5889,7 @@
           </w:tcPr>
           <w:p>
             <w:pPr>
-              <w:cnfStyle w:val="000000100000" w:firstRow="0" w:lastRow="0" w:firstColumn="0" w:lastColumn="0" w:oddVBand="0" w:evenVBand="0" w:oddHBand="1" w:evenHBand="0" w:firstRowFirstColumn="0" w:firstRowLastColumn="0" w:lastRowFirstColumn="0" w:lastRowLastColumn="0"/>
+              <w:cnfStyle w:val="000000100000"/>
             </w:pPr>
             <w:r>
               <w:t>Investitionen tätigen</w:t>
@@ -6019,7 +5902,7 @@
           </w:tcPr>
           <w:p>
             <w:pPr>
-              <w:cnfStyle w:val="000000100000" w:firstRow="0" w:lastRow="0" w:firstColumn="0" w:lastColumn="0" w:oddVBand="0" w:evenVBand="0" w:oddHBand="1" w:evenHBand="0" w:firstRowFirstColumn="0" w:firstRowLastColumn="0" w:lastRowFirstColumn="0" w:lastRowLastColumn="0"/>
+              <w:cnfStyle w:val="000000100000"/>
             </w:pPr>
             <w:r>
               <w:t>Für die eigene Sache (z.B. Events, Sportzubehör, o.ä.) werben</w:t>
@@ -6029,11 +5912,11 @@
       </w:tr>
       <w:tr>
         <w:trPr>
-          <w:cnfStyle w:val="000000010000" w:firstRow="0" w:lastRow="0" w:firstColumn="0" w:lastColumn="0" w:oddVBand="0" w:evenVBand="0" w:oddHBand="0" w:evenHBand="1" w:firstRowFirstColumn="0" w:firstRowLastColumn="0" w:lastRowFirstColumn="0" w:lastRowLastColumn="0"/>
+          <w:cnfStyle w:val="000000010000"/>
         </w:trPr>
         <w:tc>
           <w:tcPr>
-            <w:cnfStyle w:val="001000000000" w:firstRow="0" w:lastRow="0" w:firstColumn="1" w:lastColumn="0" w:oddVBand="0" w:evenVBand="0" w:oddHBand="0" w:evenHBand="0" w:firstRowFirstColumn="0" w:firstRowLastColumn="0" w:lastRowFirstColumn="0" w:lastRowLastColumn="0"/>
+            <w:cnfStyle w:val="001000000000"/>
             <w:tcW w:w="3071" w:type="dxa"/>
           </w:tcPr>
           <w:p>
@@ -6048,7 +5931,7 @@
           </w:tcPr>
           <w:p>
             <w:pPr>
-              <w:cnfStyle w:val="000000010000" w:firstRow="0" w:lastRow="0" w:firstColumn="0" w:lastColumn="0" w:oddVBand="0" w:evenVBand="0" w:oddHBand="0" w:evenHBand="1" w:firstRowFirstColumn="0" w:firstRowLastColumn="0" w:lastRowFirstColumn="0" w:lastRowLastColumn="0"/>
+              <w:cnfStyle w:val="000000010000"/>
             </w:pPr>
             <w:r>
               <w:t>Vergabe eines Startup-Kredits</w:t>
@@ -6061,7 +5944,7 @@
           </w:tcPr>
           <w:p>
             <w:pPr>
-              <w:cnfStyle w:val="000000010000" w:firstRow="0" w:lastRow="0" w:firstColumn="0" w:lastColumn="0" w:oddVBand="0" w:evenVBand="0" w:oddHBand="0" w:evenHBand="1" w:firstRowFirstColumn="0" w:firstRowLastColumn="0" w:lastRowFirstColumn="0" w:lastRowLastColumn="0"/>
+              <w:cnfStyle w:val="000000010000"/>
             </w:pPr>
             <w:r>
               <w:t>Erfolgreiche Investition in ein neues Startup</w:t>
@@ -6069,18 +5952,18 @@
           </w:p>
           <w:p>
             <w:pPr>
-              <w:cnfStyle w:val="000000010000" w:firstRow="0" w:lastRow="0" w:firstColumn="0" w:lastColumn="0" w:oddVBand="0" w:evenVBand="0" w:oddHBand="0" w:evenHBand="1" w:firstRowFirstColumn="0" w:firstRowLastColumn="0" w:lastRowFirstColumn="0" w:lastRowLastColumn="0"/>
+              <w:cnfStyle w:val="000000010000"/>
             </w:pPr>
           </w:p>
         </w:tc>
       </w:tr>
       <w:tr>
         <w:trPr>
-          <w:cnfStyle w:val="000000100000" w:firstRow="0" w:lastRow="0" w:firstColumn="0" w:lastColumn="0" w:oddVBand="0" w:evenVBand="0" w:oddHBand="1" w:evenHBand="0" w:firstRowFirstColumn="0" w:firstRowLastColumn="0" w:lastRowFirstColumn="0" w:lastRowLastColumn="0"/>
+          <w:cnfStyle w:val="000000100000"/>
         </w:trPr>
         <w:tc>
           <w:tcPr>
-            <w:cnfStyle w:val="001000000000" w:firstRow="0" w:lastRow="0" w:firstColumn="1" w:lastColumn="0" w:oddVBand="0" w:evenVBand="0" w:oddHBand="0" w:evenHBand="0" w:firstRowFirstColumn="0" w:firstRowLastColumn="0" w:lastRowFirstColumn="0" w:lastRowLastColumn="0"/>
+            <w:cnfStyle w:val="001000000000"/>
             <w:tcW w:w="3071" w:type="dxa"/>
           </w:tcPr>
           <w:p>
@@ -6095,7 +5978,7 @@
           </w:tcPr>
           <w:p>
             <w:pPr>
-              <w:cnfStyle w:val="000000100000" w:firstRow="0" w:lastRow="0" w:firstColumn="0" w:lastColumn="0" w:oddVBand="0" w:evenVBand="0" w:oddHBand="1" w:evenHBand="0" w:firstRowFirstColumn="0" w:firstRowLastColumn="0" w:lastRowFirstColumn="0" w:lastRowLastColumn="0"/>
+              <w:cnfStyle w:val="000000100000"/>
             </w:pPr>
             <w:r>
               <w:t>Mitgliederübergang</w:t>
@@ -6108,7 +5991,7 @@
           </w:tcPr>
           <w:p>
             <w:pPr>
-              <w:cnfStyle w:val="000000100000" w:firstRow="0" w:lastRow="0" w:firstColumn="0" w:lastColumn="0" w:oddVBand="0" w:evenVBand="0" w:oddHBand="1" w:evenHBand="0" w:firstRowFirstColumn="0" w:firstRowLastColumn="0" w:lastRowFirstColumn="0" w:lastRowLastColumn="0"/>
+              <w:cnfStyle w:val="000000100000"/>
             </w:pPr>
             <w:r>
               <w:t>Mitgliederwerbung</w:t>
@@ -6116,7 +5999,7 @@
           </w:p>
           <w:p>
             <w:pPr>
-              <w:cnfStyle w:val="000000100000" w:firstRow="0" w:lastRow="0" w:firstColumn="0" w:lastColumn="0" w:oddVBand="0" w:evenVBand="0" w:oddHBand="1" w:evenHBand="0" w:firstRowFirstColumn="0" w:firstRowLastColumn="0" w:lastRowFirstColumn="0" w:lastRowLastColumn="0"/>
+              <w:cnfStyle w:val="000000100000"/>
             </w:pPr>
             <w:r>
               <w:t>Auslagerung von Planung und Organisation</w:t>
@@ -6126,11 +6009,11 @@
       </w:tr>
       <w:tr>
         <w:trPr>
-          <w:cnfStyle w:val="000000010000" w:firstRow="0" w:lastRow="0" w:firstColumn="0" w:lastColumn="0" w:oddVBand="0" w:evenVBand="0" w:oddHBand="0" w:evenHBand="1" w:firstRowFirstColumn="0" w:firstRowLastColumn="0" w:lastRowFirstColumn="0" w:lastRowLastColumn="0"/>
+          <w:cnfStyle w:val="000000010000"/>
         </w:trPr>
         <w:tc>
           <w:tcPr>
-            <w:cnfStyle w:val="001000000000" w:firstRow="0" w:lastRow="0" w:firstColumn="1" w:lastColumn="0" w:oddVBand="0" w:evenVBand="0" w:oddHBand="0" w:evenHBand="0" w:firstRowFirstColumn="0" w:firstRowLastColumn="0" w:lastRowFirstColumn="0" w:lastRowLastColumn="0"/>
+            <w:cnfStyle w:val="001000000000"/>
             <w:tcW w:w="3071" w:type="dxa"/>
           </w:tcPr>
           <w:p>
@@ -6145,7 +6028,7 @@
           </w:tcPr>
           <w:p>
             <w:pPr>
-              <w:cnfStyle w:val="000000010000" w:firstRow="0" w:lastRow="0" w:firstColumn="0" w:lastColumn="0" w:oddVBand="0" w:evenVBand="0" w:oddHBand="0" w:evenHBand="1" w:firstRowFirstColumn="0" w:firstRowLastColumn="0" w:lastRowFirstColumn="0" w:lastRowLastColumn="0"/>
+              <w:cnfStyle w:val="000000010000"/>
             </w:pPr>
             <w:r>
               <w:t>Überwachung</w:t>
@@ -6158,7 +6041,7 @@
           </w:tcPr>
           <w:p>
             <w:pPr>
-              <w:cnfStyle w:val="000000010000" w:firstRow="0" w:lastRow="0" w:firstColumn="0" w:lastColumn="0" w:oddVBand="0" w:evenVBand="0" w:oddHBand="0" w:evenHBand="1" w:firstRowFirstColumn="0" w:firstRowLastColumn="0" w:lastRowFirstColumn="0" w:lastRowLastColumn="0"/>
+              <w:cnfStyle w:val="000000010000"/>
             </w:pPr>
             <w:r>
               <w:t>Datenschutz sicherstellen</w:t>
@@ -6168,11 +6051,11 @@
       </w:tr>
       <w:tr>
         <w:trPr>
-          <w:cnfStyle w:val="000000100000" w:firstRow="0" w:lastRow="0" w:firstColumn="0" w:lastColumn="0" w:oddVBand="0" w:evenVBand="0" w:oddHBand="1" w:evenHBand="0" w:firstRowFirstColumn="0" w:firstRowLastColumn="0" w:lastRowFirstColumn="0" w:lastRowLastColumn="0"/>
+          <w:cnfStyle w:val="000000100000"/>
         </w:trPr>
         <w:tc>
           <w:tcPr>
-            <w:cnfStyle w:val="001000000000" w:firstRow="0" w:lastRow="0" w:firstColumn="1" w:lastColumn="0" w:oddVBand="0" w:evenVBand="0" w:oddHBand="0" w:evenHBand="0" w:firstRowFirstColumn="0" w:firstRowLastColumn="0" w:lastRowFirstColumn="0" w:lastRowLastColumn="0"/>
+            <w:cnfStyle w:val="001000000000"/>
             <w:tcW w:w="3071" w:type="dxa"/>
           </w:tcPr>
           <w:p>
@@ -6187,7 +6070,7 @@
           </w:tcPr>
           <w:p>
             <w:pPr>
-              <w:cnfStyle w:val="000000100000" w:firstRow="0" w:lastRow="0" w:firstColumn="0" w:lastColumn="0" w:oddVBand="0" w:evenVBand="0" w:oddHBand="1" w:evenHBand="0" w:firstRowFirstColumn="0" w:firstRowLastColumn="0" w:lastRowFirstColumn="0" w:lastRowLastColumn="0"/>
+              <w:cnfStyle w:val="000000100000"/>
             </w:pPr>
             <w:r>
               <w:t>Dienstleistung verkaufen</w:t>
@@ -6200,35 +6083,35 @@
           </w:tcPr>
           <w:p>
             <w:pPr>
-              <w:cnfStyle w:val="000000100000" w:firstRow="0" w:lastRow="0" w:firstColumn="0" w:lastColumn="0" w:oddVBand="0" w:evenVBand="0" w:oddHBand="1" w:evenHBand="0" w:firstRowFirstColumn="0" w:firstRowLastColumn="0" w:lastRowFirstColumn="0" w:lastRowLastColumn="0"/>
+              <w:cnfStyle w:val="000000100000"/>
             </w:pPr>
             <w:r>
               <w:t xml:space="preserve">Bereitstellen einer </w:t>
             </w:r>
             <w:proofErr w:type="spellStart"/>
             <w:r>
-              <w:t>perfo</w:t>
-            </w:r>
-            <w:r>
-              <w:t>r</w:t>
-            </w:r>
-            <w:r>
-              <w:t>manten</w:t>
+              <w:t>performanten</w:t>
             </w:r>
             <w:proofErr w:type="spellEnd"/>
             <w:r>
-              <w:t xml:space="preserve"> Serverumgebung</w:t>
+              <w:t xml:space="preserve"> Serverumg</w:t>
+            </w:r>
+            <w:r>
+              <w:t>e</w:t>
+            </w:r>
+            <w:r>
+              <w:t>bung</w:t>
             </w:r>
           </w:p>
         </w:tc>
       </w:tr>
       <w:tr>
         <w:trPr>
-          <w:cnfStyle w:val="000000010000" w:firstRow="0" w:lastRow="0" w:firstColumn="0" w:lastColumn="0" w:oddVBand="0" w:evenVBand="0" w:oddHBand="0" w:evenHBand="1" w:firstRowFirstColumn="0" w:firstRowLastColumn="0" w:lastRowFirstColumn="0" w:lastRowLastColumn="0"/>
+          <w:cnfStyle w:val="000000010000"/>
         </w:trPr>
         <w:tc>
           <w:tcPr>
-            <w:cnfStyle w:val="001000000000" w:firstRow="0" w:lastRow="0" w:firstColumn="1" w:lastColumn="0" w:oddVBand="0" w:evenVBand="0" w:oddHBand="0" w:evenHBand="0" w:firstRowFirstColumn="0" w:firstRowLastColumn="0" w:lastRowFirstColumn="0" w:lastRowLastColumn="0"/>
+            <w:cnfStyle w:val="001000000000"/>
             <w:tcW w:w="3071" w:type="dxa"/>
           </w:tcPr>
           <w:p>
@@ -6243,7 +6126,7 @@
           </w:tcPr>
           <w:p>
             <w:pPr>
-              <w:cnfStyle w:val="000000010000" w:firstRow="0" w:lastRow="0" w:firstColumn="0" w:lastColumn="0" w:oddVBand="0" w:evenVBand="0" w:oddHBand="0" w:evenHBand="1" w:firstRowFirstColumn="0" w:firstRowLastColumn="0" w:lastRowFirstColumn="0" w:lastRowLastColumn="0"/>
+              <w:cnfStyle w:val="000000010000"/>
             </w:pPr>
             <w:r>
               <w:t>Ranking</w:t>
@@ -6256,7 +6139,7 @@
           </w:tcPr>
           <w:p>
             <w:pPr>
-              <w:cnfStyle w:val="000000010000" w:firstRow="0" w:lastRow="0" w:firstColumn="0" w:lastColumn="0" w:oddVBand="0" w:evenVBand="0" w:oddHBand="0" w:evenHBand="1" w:firstRowFirstColumn="0" w:firstRowLastColumn="0" w:lastRowFirstColumn="0" w:lastRowLastColumn="0"/>
+              <w:cnfStyle w:val="000000010000"/>
             </w:pPr>
             <w:r>
               <w:t>Indexierung der Seiten</w:t>
@@ -6266,11 +6149,11 @@
       </w:tr>
       <w:tr>
         <w:trPr>
-          <w:cnfStyle w:val="000000100000" w:firstRow="0" w:lastRow="0" w:firstColumn="0" w:lastColumn="0" w:oddVBand="0" w:evenVBand="0" w:oddHBand="1" w:evenHBand="0" w:firstRowFirstColumn="0" w:firstRowLastColumn="0" w:lastRowFirstColumn="0" w:lastRowLastColumn="0"/>
+          <w:cnfStyle w:val="000000100000"/>
         </w:trPr>
         <w:tc>
           <w:tcPr>
-            <w:cnfStyle w:val="001000000000" w:firstRow="0" w:lastRow="0" w:firstColumn="1" w:lastColumn="0" w:oddVBand="0" w:evenVBand="0" w:oddHBand="0" w:evenHBand="0" w:firstRowFirstColumn="0" w:firstRowLastColumn="0" w:lastRowFirstColumn="0" w:lastRowLastColumn="0"/>
+            <w:cnfStyle w:val="001000000000"/>
             <w:tcW w:w="3071" w:type="dxa"/>
           </w:tcPr>
           <w:p>
@@ -6291,7 +6174,7 @@
           </w:tcPr>
           <w:p>
             <w:pPr>
-              <w:cnfStyle w:val="000000100000" w:firstRow="0" w:lastRow="0" w:firstColumn="0" w:lastColumn="0" w:oddVBand="0" w:evenVBand="0" w:oddHBand="1" w:evenHBand="0" w:firstRowFirstColumn="0" w:firstRowLastColumn="0" w:lastRowFirstColumn="0" w:lastRowLastColumn="0"/>
+              <w:cnfStyle w:val="000000100000"/>
             </w:pPr>
           </w:p>
         </w:tc>
@@ -6301,18 +6184,18 @@
           </w:tcPr>
           <w:p>
             <w:pPr>
-              <w:cnfStyle w:val="000000100000" w:firstRow="0" w:lastRow="0" w:firstColumn="0" w:lastColumn="0" w:oddVBand="0" w:evenVBand="0" w:oddHBand="1" w:evenHBand="0" w:firstRowFirstColumn="0" w:firstRowLastColumn="0" w:lastRowFirstColumn="0" w:lastRowLastColumn="0"/>
+              <w:cnfStyle w:val="000000100000"/>
             </w:pPr>
           </w:p>
         </w:tc>
       </w:tr>
       <w:tr>
         <w:trPr>
-          <w:cnfStyle w:val="000000010000" w:firstRow="0" w:lastRow="0" w:firstColumn="0" w:lastColumn="0" w:oddVBand="0" w:evenVBand="0" w:oddHBand="0" w:evenHBand="1" w:firstRowFirstColumn="0" w:firstRowLastColumn="0" w:lastRowFirstColumn="0" w:lastRowLastColumn="0"/>
+          <w:cnfStyle w:val="000000010000"/>
         </w:trPr>
         <w:tc>
           <w:tcPr>
-            <w:cnfStyle w:val="001000000000" w:firstRow="0" w:lastRow="0" w:firstColumn="1" w:lastColumn="0" w:oddVBand="0" w:evenVBand="0" w:oddHBand="0" w:evenHBand="0" w:firstRowFirstColumn="0" w:firstRowLastColumn="0" w:lastRowFirstColumn="0" w:lastRowLastColumn="0"/>
+            <w:cnfStyle w:val="001000000000"/>
             <w:tcW w:w="3071" w:type="dxa"/>
           </w:tcPr>
           <w:p>
@@ -6327,7 +6210,7 @@
           </w:tcPr>
           <w:p>
             <w:pPr>
-              <w:cnfStyle w:val="000000010000" w:firstRow="0" w:lastRow="0" w:firstColumn="0" w:lastColumn="0" w:oddVBand="0" w:evenVBand="0" w:oddHBand="0" w:evenHBand="1" w:firstRowFirstColumn="0" w:firstRowLastColumn="0" w:lastRowFirstColumn="0" w:lastRowLastColumn="0"/>
+              <w:cnfStyle w:val="000000010000"/>
             </w:pPr>
             <w:r>
               <w:t>Interessenten</w:t>
@@ -6340,7 +6223,7 @@
           </w:tcPr>
           <w:p>
             <w:pPr>
-              <w:cnfStyle w:val="000000010000" w:firstRow="0" w:lastRow="0" w:firstColumn="0" w:lastColumn="0" w:oddVBand="0" w:evenVBand="0" w:oddHBand="0" w:evenHBand="1" w:firstRowFirstColumn="0" w:firstRowLastColumn="0" w:lastRowFirstColumn="0" w:lastRowLastColumn="0"/>
+              <w:cnfStyle w:val="000000010000"/>
             </w:pPr>
             <w:r>
               <w:t>Informieren</w:t>
@@ -6350,11 +6233,11 @@
       </w:tr>
       <w:tr>
         <w:trPr>
-          <w:cnfStyle w:val="000000100000" w:firstRow="0" w:lastRow="0" w:firstColumn="0" w:lastColumn="0" w:oddVBand="0" w:evenVBand="0" w:oddHBand="1" w:evenHBand="0" w:firstRowFirstColumn="0" w:firstRowLastColumn="0" w:lastRowFirstColumn="0" w:lastRowLastColumn="0"/>
+          <w:cnfStyle w:val="000000100000"/>
         </w:trPr>
         <w:tc>
           <w:tcPr>
-            <w:cnfStyle w:val="001000000000" w:firstRow="0" w:lastRow="0" w:firstColumn="1" w:lastColumn="0" w:oddVBand="0" w:evenVBand="0" w:oddHBand="0" w:evenHBand="0" w:firstRowFirstColumn="0" w:firstRowLastColumn="0" w:lastRowFirstColumn="0" w:lastRowLastColumn="0"/>
+            <w:cnfStyle w:val="001000000000"/>
             <w:tcW w:w="3071" w:type="dxa"/>
           </w:tcPr>
           <w:p>
@@ -6375,7 +6258,7 @@
           </w:tcPr>
           <w:p>
             <w:pPr>
-              <w:cnfStyle w:val="000000100000" w:firstRow="0" w:lastRow="0" w:firstColumn="0" w:lastColumn="0" w:oddVBand="0" w:evenVBand="0" w:oddHBand="1" w:evenHBand="0" w:firstRowFirstColumn="0" w:firstRowLastColumn="0" w:lastRowFirstColumn="0" w:lastRowLastColumn="0"/>
+              <w:cnfStyle w:val="000000100000"/>
             </w:pPr>
             <w:r>
               <w:t>Kernfunktionen auslagern</w:t>
@@ -6388,7 +6271,7 @@
           </w:tcPr>
           <w:p>
             <w:pPr>
-              <w:cnfStyle w:val="000000100000" w:firstRow="0" w:lastRow="0" w:firstColumn="0" w:lastColumn="0" w:oddVBand="0" w:evenVBand="0" w:oddHBand="1" w:evenHBand="0" w:firstRowFirstColumn="0" w:firstRowLastColumn="0" w:lastRowFirstColumn="0" w:lastRowLastColumn="0"/>
+              <w:cnfStyle w:val="000000100000"/>
             </w:pPr>
             <w:r>
               <w:t>Anbindung der Dienste</w:t>
@@ -6426,15 +6309,7 @@
         <w:spacing w:after="0"/>
       </w:pPr>
       <w:r>
-        <w:t xml:space="preserve">Aus der </w:t>
-      </w:r>
-      <w:proofErr w:type="spellStart"/>
-      <w:r>
-        <w:t>Stakeholder</w:t>
-      </w:r>
-      <w:proofErr w:type="spellEnd"/>
-      <w:r>
-        <w:t>-Analyse ist hervorgegangen, dass das Projekt sehr von den Organisat</w:t>
+        <w:t>Aus der Stakeholder-Analyse ist hervorgegangen, dass das Projekt sehr von den Organisat</w:t>
       </w:r>
       <w:r>
         <w:t>o</w:t>
@@ -6454,15 +6329,7 @@
         <w:t>n</w:t>
       </w:r>
       <w:r>
-        <w:t xml:space="preserve">gen und gleichzeitig Events organisieren. Auf der einen Seite gewinnt der </w:t>
-      </w:r>
-      <w:proofErr w:type="spellStart"/>
-      <w:r>
-        <w:t>Eventalizier</w:t>
-      </w:r>
-      <w:proofErr w:type="spellEnd"/>
-      <w:r>
-        <w:t xml:space="preserve"> schnell an Mitglieder</w:t>
+        <w:t>gen und gleichzeitig Events organisieren. Auf der einen Seite gewinnt der Eventalizier schnell an Mitglieder</w:t>
       </w:r>
       <w:r>
         <w:t xml:space="preserve"> und Leben, auf der anderen Seite profitieren die Vereine von einer fertigen Architektur und unkomplizierter Anwerbung von neuen Mitgliedern.</w:t>
@@ -6724,15 +6591,7 @@
         <w:ind w:left="360"/>
       </w:pPr>
       <w:r>
-        <w:t xml:space="preserve">Es wird eine </w:t>
-      </w:r>
-      <w:proofErr w:type="spellStart"/>
-      <w:r>
-        <w:t>Email</w:t>
-      </w:r>
-      <w:proofErr w:type="spellEnd"/>
-      <w:r>
-        <w:t xml:space="preserve"> mit einem neuen </w:t>
+        <w:t xml:space="preserve">Es wird eine Email mit einem neuen </w:t>
       </w:r>
       <w:r>
         <w:t xml:space="preserve">Passwort </w:t>
@@ -6983,13 +6842,8 @@
         <w:t>Der Benutzer</w:t>
       </w:r>
       <w:r>
-        <w:t xml:space="preserve"> kann </w:t>
-      </w:r>
-      <w:proofErr w:type="spellStart"/>
-      <w:r>
-        <w:t>Blockierlisten</w:t>
-      </w:r>
-      <w:proofErr w:type="spellEnd"/>
+        <w:t xml:space="preserve"> kann Blockierlisten</w:t>
+      </w:r>
       <w:r>
         <w:t>, sogenannte Black Lists,</w:t>
       </w:r>
@@ -7050,15 +6904,7 @@
         <w:t>Benutzer</w:t>
       </w:r>
       <w:r>
-        <w:t xml:space="preserve"> eine private Nachricht zukommen lassen, wenn er nicht auf dessen </w:t>
-      </w:r>
-      <w:proofErr w:type="spellStart"/>
-      <w:r>
-        <w:t>Blockierliste</w:t>
-      </w:r>
-      <w:proofErr w:type="spellEnd"/>
-      <w:r>
-        <w:t xml:space="preserve"> steht.</w:t>
+        <w:t xml:space="preserve"> eine private Nachricht zukommen lassen, wenn er nicht auf dessen Blockierliste steht.</w:t>
       </w:r>
     </w:p>
     <w:p>
@@ -7785,7 +7631,7 @@
                     </pic:cNvPicPr>
                   </pic:nvPicPr>
                   <pic:blipFill>
-                    <a:blip r:embed="rId12" cstate="print"/>
+                    <a:blip r:embed="rId11" cstate="print"/>
                     <a:srcRect/>
                     <a:stretch>
                       <a:fillRect/>
@@ -7904,7 +7750,7 @@
                     </pic:cNvPicPr>
                   </pic:nvPicPr>
                   <pic:blipFill>
-                    <a:blip r:embed="rId13" cstate="print"/>
+                    <a:blip r:embed="rId12" cstate="print"/>
                     <a:srcRect/>
                     <a:stretch>
                       <a:fillRect/>
@@ -8254,11 +8100,9 @@
         </w:numPr>
         <w:spacing w:after="200" w:line="276" w:lineRule="auto"/>
       </w:pPr>
-      <w:proofErr w:type="spellStart"/>
       <w:r>
         <w:t>Blockierliste</w:t>
       </w:r>
-      <w:proofErr w:type="spellEnd"/>
     </w:p>
     <w:p>
       <w:r>
@@ -8414,22 +8258,10 @@
       </w:pPr>
       <w:bookmarkStart w:id="34" w:name="_Toc320351646"/>
       <w:bookmarkStart w:id="35" w:name="_Toc322463849"/>
-      <w:commentRangeStart w:id="36"/>
       <w:r>
         <w:t>Produktschnittstellen</w:t>
       </w:r>
       <w:bookmarkEnd w:id="34"/>
-      <w:commentRangeEnd w:id="36"/>
-      <w:r>
-        <w:rPr>
-          <w:rStyle w:val="Kommentarzeichen"/>
-          <w:rFonts w:asciiTheme="minorHAnsi" w:eastAsiaTheme="minorEastAsia" w:hAnsiTheme="minorHAnsi" w:cstheme="minorBidi"/>
-          <w:smallCaps w:val="0"/>
-          <w:color w:val="auto"/>
-          <w:spacing w:val="0"/>
-        </w:rPr>
-        <w:commentReference w:id="36"/>
-      </w:r>
       <w:bookmarkEnd w:id="35"/>
     </w:p>
     <w:p>
@@ -8461,9 +8293,9 @@
       <w:r>
         <w:t>ographischen Positionsangaben, den Ort darstellen kann.</w:t>
       </w:r>
+      <w:bookmarkStart w:id="36" w:name="_GoBack"/>
       <w:bookmarkStart w:id="37" w:name="_Toc320351647"/>
-      <w:bookmarkStart w:id="38" w:name="_GoBack"/>
-      <w:bookmarkEnd w:id="38"/>
+      <w:bookmarkEnd w:id="36"/>
       <w:r>
         <w:br w:type="page"/>
       </w:r>
@@ -8472,13 +8304,27 @@
       <w:pPr>
         <w:pStyle w:val="berschrift2"/>
       </w:pPr>
-      <w:bookmarkStart w:id="39" w:name="_Toc322463850"/>
+      <w:bookmarkStart w:id="38" w:name="_Toc322463850"/>
       <w:r>
         <w:lastRenderedPageBreak/>
         <w:t>Anwenderprofile</w:t>
       </w:r>
       <w:bookmarkEnd w:id="37"/>
-      <w:bookmarkEnd w:id="39"/>
+      <w:bookmarkEnd w:id="38"/>
+    </w:p>
+    <w:p>
+      <w:pPr>
+        <w:pStyle w:val="Textkrper"/>
+      </w:pPr>
+      <w:r>
+        <w:t>Die Internetplattform Eventalizer muss die folgenden zwei unterschiedlichen Benutzertypen bzw. A</w:t>
+      </w:r>
+      <w:r>
+        <w:t>n</w:t>
+      </w:r>
+      <w:r>
+        <w:t>wenderprofile unterstützen:</w:t>
+      </w:r>
     </w:p>
     <w:p>
       <w:pPr>
@@ -8493,6 +8339,31 @@
       <w:r>
         <w:tab/>
       </w:r>
+      <w:r>
+        <w:t>Der Gelegenheitsnutzer</w:t>
+      </w:r>
+      <w:r>
+        <w:br/>
+        <w:t>Dieser Benutzer besucht die Internetplattform Eventalizer nur gelegentlich bzw. unregelmäßig</w:t>
+      </w:r>
+      <w:r>
+        <w:t xml:space="preserve"> und sucht in diesem Fall auch meistens nach exakt einem Event bzw. in exakt einer Eventkategorie. </w:t>
+      </w:r>
+      <w:r>
+        <w:t xml:space="preserve">Ab und zu organisiert er auch selber Events. </w:t>
+      </w:r>
+      <w:r>
+        <w:t>Dieser Benutzer muss bei jedem Besuch</w:t>
+      </w:r>
+      <w:r>
+        <w:t xml:space="preserve"> einfach und intuitiv durch die Benutzeroberfläche geführt werden. Die für einen Gelegenheitsnutzer typischen Funktionen wie Event-Suche und -Teilnahme müssen direkt erreichbar und aufrufbar sein. Weitergehende Funktionen sind optional für dieses Anwenderpr</w:t>
+      </w:r>
+      <w:r>
+        <w:t>o</w:t>
+      </w:r>
+      <w:r>
+        <w:t>fil darzustellen.</w:t>
+      </w:r>
     </w:p>
     <w:p>
       <w:pPr>
@@ -8507,32 +8378,34 @@
       <w:r>
         <w:tab/>
       </w:r>
-    </w:p>
-    <w:p>
-      <w:pPr>
-        <w:pStyle w:val="Anforderung"/>
-      </w:pPr>
-      <w:r>
-        <w:t>L</w:t>
-      </w:r>
-      <w:r>
-        <w:t>A30</w:t>
-      </w:r>
-      <w:r>
-        <w:tab/>
-      </w:r>
-    </w:p>
-    <w:p>
-      <w:pPr>
-        <w:rPr>
-          <w:rFonts w:cs="Arial"/>
-          <w:b/>
-          <w:bCs/>
-          <w:kern w:val="32"/>
-          <w:sz w:val="32"/>
-          <w:szCs w:val="32"/>
-        </w:rPr>
-      </w:pPr>
+      <w:r>
+        <w:t>Der Dauernutzer</w:t>
+      </w:r>
+      <w:r>
+        <w:br/>
+        <w:t>Dieser Benutzer surft die Internetplattform jeden Tag an. Der Dauernutzer sucht d</w:t>
+      </w:r>
+      <w:r>
+        <w:t>a</w:t>
+      </w:r>
+      <w:r>
+        <w:t>bei nicht nach genau einem Event oder in einer Kategorie. Er verschafft sich gerne einen Überblick über die unterschiedlichsten Veranstaltungen und sucht sich dabei seine favorisierten Events aus.</w:t>
+      </w:r>
+      <w:r>
+        <w:t xml:space="preserve"> Außerdem</w:t>
+      </w:r>
+      <w:r>
+        <w:t xml:space="preserve"> </w:t>
+      </w:r>
+      <w:r>
+        <w:t>tritt dieser Benutzertyp oft als Organisator von Events auf. Er nutzt somit den vollen Funktionsumfang der Internetplattform Eventalizer. Diesem Benutzer muss daher bei jedem Besuch der volle Funktionsu</w:t>
+      </w:r>
+      <w:r>
+        <w:t>m</w:t>
+      </w:r>
+      <w:r>
+        <w:t>fang einfach und intuitiv zur Verfügung gestellt werden. Dies umfasst beispielsweise neben der Event-Suche bzw. Event-Teilnahme auch die Eventorganisation, sowie die Kommentar-, Freundeslisten- und Bewertungsfunktionen.</w:t>
+      </w:r>
       <w:r>
         <w:br w:type="page"/>
       </w:r>
@@ -8541,59 +8414,59 @@
       <w:pPr>
         <w:pStyle w:val="berschrift1"/>
       </w:pPr>
-      <w:bookmarkStart w:id="40" w:name="_Toc320351648"/>
-      <w:bookmarkStart w:id="41" w:name="_Toc322463851"/>
+      <w:bookmarkStart w:id="39" w:name="_Toc320351648"/>
+      <w:bookmarkStart w:id="40" w:name="_Toc322463851"/>
       <w:r>
         <w:lastRenderedPageBreak/>
         <w:t>Qualitätsanforderungen</w:t>
       </w:r>
+      <w:bookmarkEnd w:id="39"/>
       <w:bookmarkEnd w:id="40"/>
+    </w:p>
+    <w:p>
+      <w:pPr>
+        <w:pStyle w:val="berschrift2"/>
+      </w:pPr>
+      <w:bookmarkStart w:id="41" w:name="_Toc320351649"/>
+      <w:bookmarkStart w:id="42" w:name="_Toc322463852"/>
+      <w:r>
+        <w:t>Äußere und innere Qualität</w:t>
+      </w:r>
       <w:bookmarkEnd w:id="41"/>
-    </w:p>
-    <w:p>
-      <w:pPr>
-        <w:pStyle w:val="berschrift2"/>
-      </w:pPr>
-      <w:bookmarkStart w:id="42" w:name="_Toc320351649"/>
-      <w:bookmarkStart w:id="43" w:name="_Toc322463852"/>
-      <w:r>
-        <w:t>Äußere und innere Qualität</w:t>
-      </w:r>
       <w:bookmarkEnd w:id="42"/>
+    </w:p>
+    <w:p>
+      <w:r>
+        <w:t>Für die äußere und innere Qualität sind vor allem die Merkmale Zuverlässigkeit und Benut</w:t>
+      </w:r>
+      <w:r>
+        <w:t>z</w:t>
+      </w:r>
+      <w:r>
+        <w:t>barkeit von größter Bedeutung. Zudem muss die Bedienung der Software über jeden aktue</w:t>
+      </w:r>
+      <w:r>
+        <w:t>l</w:t>
+      </w:r>
+      <w:r>
+        <w:t>len Browser möglich sein.</w:t>
+      </w:r>
+    </w:p>
+    <w:p>
+      <w:pPr>
+        <w:pStyle w:val="berschrift3"/>
+      </w:pPr>
+      <w:bookmarkStart w:id="43" w:name="_Ref318533520"/>
+      <w:bookmarkStart w:id="44" w:name="_Ref318533533"/>
+      <w:bookmarkStart w:id="45" w:name="_Toc320351650"/>
+      <w:bookmarkStart w:id="46" w:name="_Toc322463853"/>
+      <w:r>
+        <w:t>Funktionalität</w:t>
+      </w:r>
       <w:bookmarkEnd w:id="43"/>
-    </w:p>
-    <w:p>
-      <w:r>
-        <w:t>Für die äußere und innere Qualität sind vor allem die Merkmale Zuverlässigkeit und Benut</w:t>
-      </w:r>
-      <w:r>
-        <w:t>z</w:t>
-      </w:r>
-      <w:r>
-        <w:t>barkeit von größter Bedeutung. Zudem muss die Bedienung der Software über jeden aktue</w:t>
-      </w:r>
-      <w:r>
-        <w:t>l</w:t>
-      </w:r>
-      <w:r>
-        <w:t>len Browser möglich sein.</w:t>
-      </w:r>
-    </w:p>
-    <w:p>
-      <w:pPr>
-        <w:pStyle w:val="berschrift3"/>
-      </w:pPr>
-      <w:bookmarkStart w:id="44" w:name="_Ref318533520"/>
-      <w:bookmarkStart w:id="45" w:name="_Ref318533533"/>
-      <w:bookmarkStart w:id="46" w:name="_Toc320351650"/>
-      <w:bookmarkStart w:id="47" w:name="_Toc322463853"/>
-      <w:r>
-        <w:t>Funktionalität</w:t>
-      </w:r>
       <w:bookmarkEnd w:id="44"/>
       <w:bookmarkEnd w:id="45"/>
       <w:bookmarkEnd w:id="46"/>
-      <w:bookmarkEnd w:id="47"/>
     </w:p>
     <w:p>
       <w:pPr>
@@ -8704,13 +8577,13 @@
       <w:pPr>
         <w:pStyle w:val="berschrift3"/>
       </w:pPr>
-      <w:bookmarkStart w:id="48" w:name="_Toc320351651"/>
-      <w:bookmarkStart w:id="49" w:name="_Toc322463854"/>
+      <w:bookmarkStart w:id="47" w:name="_Toc320351651"/>
+      <w:bookmarkStart w:id="48" w:name="_Toc322463854"/>
       <w:r>
         <w:t>Zuverlässigkeit</w:t>
       </w:r>
+      <w:bookmarkEnd w:id="47"/>
       <w:bookmarkEnd w:id="48"/>
-      <w:bookmarkEnd w:id="49"/>
     </w:p>
     <w:p>
       <w:pPr>
@@ -8796,13 +8669,13 @@
       <w:pPr>
         <w:pStyle w:val="berschrift3"/>
       </w:pPr>
-      <w:bookmarkStart w:id="50" w:name="_Toc320351652"/>
-      <w:bookmarkStart w:id="51" w:name="_Toc322463855"/>
+      <w:bookmarkStart w:id="49" w:name="_Toc320351652"/>
+      <w:bookmarkStart w:id="50" w:name="_Toc322463855"/>
       <w:r>
         <w:t>Benutzbarkeit</w:t>
       </w:r>
+      <w:bookmarkEnd w:id="49"/>
       <w:bookmarkEnd w:id="50"/>
-      <w:bookmarkEnd w:id="51"/>
     </w:p>
     <w:p>
       <w:pPr>
@@ -8895,17 +8768,17 @@
       <w:pPr>
         <w:pStyle w:val="berschrift3"/>
       </w:pPr>
-      <w:bookmarkStart w:id="52" w:name="_Ref318533611"/>
-      <w:bookmarkStart w:id="53" w:name="_Ref318533614"/>
-      <w:bookmarkStart w:id="54" w:name="_Toc320351653"/>
-      <w:bookmarkStart w:id="55" w:name="_Toc322463856"/>
+      <w:bookmarkStart w:id="51" w:name="_Ref318533611"/>
+      <w:bookmarkStart w:id="52" w:name="_Ref318533614"/>
+      <w:bookmarkStart w:id="53" w:name="_Toc320351653"/>
+      <w:bookmarkStart w:id="54" w:name="_Toc322463856"/>
       <w:r>
         <w:t>Effizienz</w:t>
       </w:r>
+      <w:bookmarkEnd w:id="51"/>
       <w:bookmarkEnd w:id="52"/>
       <w:bookmarkEnd w:id="53"/>
       <w:bookmarkEnd w:id="54"/>
-      <w:bookmarkEnd w:id="55"/>
     </w:p>
     <w:p>
       <w:pPr>
@@ -8932,13 +8805,13 @@
       <w:pPr>
         <w:pStyle w:val="berschrift3"/>
       </w:pPr>
-      <w:bookmarkStart w:id="56" w:name="_Toc320351654"/>
-      <w:bookmarkStart w:id="57" w:name="_Toc322463857"/>
+      <w:bookmarkStart w:id="55" w:name="_Toc320351654"/>
+      <w:bookmarkStart w:id="56" w:name="_Toc322463857"/>
       <w:r>
         <w:t>Wartbarkeit</w:t>
       </w:r>
+      <w:bookmarkEnd w:id="55"/>
       <w:bookmarkEnd w:id="56"/>
-      <w:bookmarkEnd w:id="57"/>
     </w:p>
     <w:p>
       <w:pPr>
@@ -8965,13 +8838,13 @@
       <w:pPr>
         <w:pStyle w:val="berschrift3"/>
       </w:pPr>
-      <w:bookmarkStart w:id="58" w:name="_Toc320351655"/>
-      <w:bookmarkStart w:id="59" w:name="_Toc322463858"/>
+      <w:bookmarkStart w:id="57" w:name="_Toc320351655"/>
+      <w:bookmarkStart w:id="58" w:name="_Toc322463858"/>
       <w:r>
         <w:t>Portabilität</w:t>
       </w:r>
+      <w:bookmarkEnd w:id="57"/>
       <w:bookmarkEnd w:id="58"/>
-      <w:bookmarkEnd w:id="59"/>
     </w:p>
     <w:p>
       <w:pPr>
@@ -9007,175 +8880,175 @@
       <w:pPr>
         <w:pStyle w:val="berschrift2"/>
       </w:pPr>
-      <w:bookmarkStart w:id="60" w:name="_Toc320351656"/>
-      <w:bookmarkStart w:id="61" w:name="_Toc322463859"/>
+      <w:bookmarkStart w:id="59" w:name="_Toc320351656"/>
+      <w:bookmarkStart w:id="60" w:name="_Toc322463859"/>
       <w:r>
         <w:t>Gebrauchstauglichkeit</w:t>
       </w:r>
+      <w:bookmarkEnd w:id="59"/>
       <w:bookmarkEnd w:id="60"/>
+    </w:p>
+    <w:p>
+      <w:pPr>
+        <w:pStyle w:val="berschrift3"/>
+      </w:pPr>
+      <w:bookmarkStart w:id="61" w:name="_Toc320351657"/>
+      <w:bookmarkStart w:id="62" w:name="_Toc322463860"/>
+      <w:r>
+        <w:t>Effektivität</w:t>
+      </w:r>
       <w:bookmarkEnd w:id="61"/>
+      <w:bookmarkEnd w:id="62"/>
+    </w:p>
+    <w:p>
+      <w:pPr>
+        <w:ind w:left="567" w:hanging="567"/>
+      </w:pPr>
+      <w:r>
+        <w:t>LQ180</w:t>
+      </w:r>
+      <w:r>
+        <w:tab/>
+      </w:r>
+      <w:r>
+        <w:t>Die Software muss den Benutzer effektiv bei der Erledigung seiner Aufgaben unte</w:t>
+      </w:r>
+      <w:r>
+        <w:t>r</w:t>
+      </w:r>
+      <w:r>
+        <w:t>stützen, d.h. diesem ermöglichen die Aufgaben genau, korrekt und vollständig zu erl</w:t>
+      </w:r>
+      <w:r>
+        <w:t>e</w:t>
+      </w:r>
+      <w:r>
+        <w:t>digen.</w:t>
+      </w:r>
     </w:p>
     <w:p>
       <w:pPr>
         <w:pStyle w:val="berschrift3"/>
       </w:pPr>
-      <w:bookmarkStart w:id="62" w:name="_Toc320351657"/>
-      <w:bookmarkStart w:id="63" w:name="_Toc322463860"/>
-      <w:r>
-        <w:t>Effektivität</w:t>
-      </w:r>
-      <w:bookmarkEnd w:id="62"/>
+      <w:bookmarkStart w:id="63" w:name="_Toc320351658"/>
+      <w:bookmarkStart w:id="64" w:name="_Toc322463861"/>
+      <w:r>
+        <w:t>Produktivität</w:t>
+      </w:r>
       <w:bookmarkEnd w:id="63"/>
+      <w:bookmarkEnd w:id="64"/>
     </w:p>
     <w:p>
       <w:pPr>
         <w:ind w:left="567" w:hanging="567"/>
       </w:pPr>
       <w:r>
-        <w:t>LQ180</w:t>
+        <w:t>LQ190</w:t>
       </w:r>
       <w:r>
         <w:tab/>
       </w:r>
       <w:r>
-        <w:t>Die Software muss den Benutzer effektiv bei der Erledigung seiner Aufgaben unte</w:t>
-      </w:r>
-      <w:r>
-        <w:t>r</w:t>
-      </w:r>
-      <w:r>
-        <w:t>stützen, d.h. diesem ermöglichen die Aufgaben genau, korrekt und vollständig zu erl</w:t>
-      </w:r>
-      <w:r>
-        <w:t>e</w:t>
-      </w:r>
-      <w:r>
-        <w:t>digen.</w:t>
+        <w:t>Die Software muss dem Benutzer unter möglichst geringem Zeitaufwand seine Au</w:t>
+      </w:r>
+      <w:r>
+        <w:t>f</w:t>
+      </w:r>
+      <w:r>
+        <w:t>gaben erledigen lassen.</w:t>
       </w:r>
     </w:p>
     <w:p>
       <w:pPr>
         <w:pStyle w:val="berschrift3"/>
       </w:pPr>
-      <w:bookmarkStart w:id="64" w:name="_Toc320351658"/>
-      <w:bookmarkStart w:id="65" w:name="_Toc322463861"/>
-      <w:r>
-        <w:t>Produktivität</w:t>
-      </w:r>
-      <w:bookmarkEnd w:id="64"/>
+      <w:bookmarkStart w:id="65" w:name="_Toc320351659"/>
+      <w:bookmarkStart w:id="66" w:name="_Toc322463862"/>
+      <w:r>
+        <w:t>Sicherheit</w:t>
+      </w:r>
       <w:bookmarkEnd w:id="65"/>
+      <w:bookmarkEnd w:id="66"/>
     </w:p>
     <w:p>
       <w:pPr>
         <w:ind w:left="567" w:hanging="567"/>
       </w:pPr>
       <w:r>
-        <w:t>LQ190</w:t>
+        <w:t>LQ200</w:t>
       </w:r>
       <w:r>
         <w:tab/>
       </w:r>
       <w:r>
-        <w:t>Die Software muss dem Benutzer unter möglichst geringem Zeitaufwand seine Au</w:t>
-      </w:r>
-      <w:r>
-        <w:t>f</w:t>
-      </w:r>
-      <w:r>
-        <w:t>gaben erledigen lassen.</w:t>
+        <w:t xml:space="preserve">Die Software muss vor allem im Rahmen der Datenhaltung sicher sein und </w:t>
+      </w:r>
+      <w:r>
+        <w:t>unberec</w:t>
+      </w:r>
+      <w:r>
+        <w:t>h</w:t>
+      </w:r>
+      <w:r>
+        <w:t>tigten Zugriff, sowohl versehentlich als auch vorsätzlich, auf Programme und Daten verhindern.</w:t>
       </w:r>
     </w:p>
     <w:p>
       <w:pPr>
         <w:pStyle w:val="berschrift3"/>
       </w:pPr>
-      <w:bookmarkStart w:id="66" w:name="_Toc320351659"/>
-      <w:bookmarkStart w:id="67" w:name="_Toc322463862"/>
-      <w:r>
-        <w:t>Sicherheit</w:t>
-      </w:r>
-      <w:bookmarkEnd w:id="66"/>
-      <w:bookmarkEnd w:id="67"/>
-    </w:p>
-    <w:p>
-      <w:pPr>
-        <w:ind w:left="567" w:hanging="567"/>
-      </w:pPr>
-      <w:r>
-        <w:t>LQ200</w:t>
-      </w:r>
-      <w:r>
-        <w:tab/>
-      </w:r>
-      <w:r>
-        <w:t xml:space="preserve">Die Software muss vor allem im Rahmen der Datenhaltung sicher sein und </w:t>
-      </w:r>
-      <w:r>
-        <w:t>unberec</w:t>
-      </w:r>
-      <w:r>
-        <w:t>h</w:t>
-      </w:r>
-      <w:r>
-        <w:t>tigten Zugriff, sowohl versehentlich als auch vorsätzlich, auf Programme und Daten verhindern.</w:t>
-      </w:r>
-    </w:p>
-    <w:p>
-      <w:pPr>
-        <w:pStyle w:val="berschrift3"/>
-      </w:pPr>
-      <w:bookmarkStart w:id="68" w:name="_Toc320351660"/>
-      <w:bookmarkStart w:id="69" w:name="_Toc322463863"/>
+      <w:bookmarkStart w:id="67" w:name="_Toc320351660"/>
+      <w:bookmarkStart w:id="68" w:name="_Toc322463863"/>
       <w:r>
         <w:lastRenderedPageBreak/>
         <w:t>Zufriedenheit</w:t>
       </w:r>
+      <w:bookmarkEnd w:id="67"/>
       <w:bookmarkEnd w:id="68"/>
+    </w:p>
+    <w:p>
+      <w:pPr>
+        <w:ind w:left="567" w:hanging="567"/>
+      </w:pPr>
+      <w:r>
+        <w:t>LQ210</w:t>
+      </w:r>
+      <w:r>
+        <w:tab/>
+      </w:r>
+      <w:r>
+        <w:t>Die Software muss den Benutzer bei seiner Aufgabenerledigung zufriedenstellend unterstützen, d.h. es muss der benötigte Funktionsumfang unter der Berücksichtigung von einer hohen Zuverlässigkeit bzw. Robustheit und der einfachen Benutzbarkeit g</w:t>
+      </w:r>
+      <w:r>
+        <w:t>e</w:t>
+      </w:r>
+      <w:r>
+        <w:t>geben sein.</w:t>
+      </w:r>
+    </w:p>
+    <w:p>
+      <w:pPr>
+        <w:pStyle w:val="berschrift2"/>
+      </w:pPr>
+      <w:bookmarkStart w:id="69" w:name="_Toc320351661"/>
+      <w:bookmarkStart w:id="70" w:name="_Toc322463864"/>
+      <w:r>
+        <w:t>Technische Anforderungen</w:t>
+      </w:r>
       <w:bookmarkEnd w:id="69"/>
-    </w:p>
-    <w:p>
-      <w:pPr>
-        <w:ind w:left="567" w:hanging="567"/>
-      </w:pPr>
-      <w:r>
-        <w:t>LQ210</w:t>
-      </w:r>
-      <w:r>
-        <w:tab/>
-      </w:r>
-      <w:r>
-        <w:t>Die Software muss den Benutzer bei seiner Aufgabenerledigung zufriedenstellend unterstützen, d.h. es muss der benötigte Funktionsumfang unter der Berücksichtigung von einer hohen Zuverlässigkeit bzw. Robustheit und der einfachen Benutzbarkeit g</w:t>
-      </w:r>
-      <w:r>
-        <w:t>e</w:t>
-      </w:r>
-      <w:r>
-        <w:t>geben sein.</w:t>
-      </w:r>
-    </w:p>
-    <w:p>
-      <w:pPr>
-        <w:pStyle w:val="berschrift2"/>
-      </w:pPr>
-      <w:bookmarkStart w:id="70" w:name="_Toc320351661"/>
-      <w:bookmarkStart w:id="71" w:name="_Toc322463864"/>
-      <w:r>
-        <w:t>Technische Anforderungen</w:t>
-      </w:r>
       <w:bookmarkEnd w:id="70"/>
+    </w:p>
+    <w:p>
+      <w:pPr>
+        <w:pStyle w:val="berschrift3"/>
+      </w:pPr>
+      <w:bookmarkStart w:id="71" w:name="_Toc320351662"/>
+      <w:bookmarkStart w:id="72" w:name="_Toc322463865"/>
+      <w:r>
+        <w:t>Einsatzumgebung</w:t>
+      </w:r>
       <w:bookmarkEnd w:id="71"/>
-    </w:p>
-    <w:p>
-      <w:pPr>
-        <w:pStyle w:val="berschrift3"/>
-      </w:pPr>
-      <w:bookmarkStart w:id="72" w:name="_Toc320351662"/>
-      <w:bookmarkStart w:id="73" w:name="_Toc322463865"/>
-      <w:r>
-        <w:t>Einsatzumgebung</w:t>
-      </w:r>
       <w:bookmarkEnd w:id="72"/>
-      <w:bookmarkEnd w:id="73"/>
     </w:p>
     <w:p>
       <w:pPr>
@@ -9246,13 +9119,13 @@
       <w:pPr>
         <w:pStyle w:val="berschrift3"/>
       </w:pPr>
-      <w:bookmarkStart w:id="74" w:name="_Toc320351663"/>
-      <w:bookmarkStart w:id="75" w:name="_Toc322463866"/>
+      <w:bookmarkStart w:id="73" w:name="_Toc320351663"/>
+      <w:bookmarkStart w:id="74" w:name="_Toc322463866"/>
       <w:r>
         <w:t>Entwicklungsumgebung</w:t>
       </w:r>
+      <w:bookmarkEnd w:id="73"/>
       <w:bookmarkEnd w:id="74"/>
-      <w:bookmarkEnd w:id="75"/>
     </w:p>
     <w:p>
       <w:pPr>
@@ -9285,26 +9158,26 @@
         <w:t xml:space="preserve">Dokumentation der einzelnen Klassen und Methoden muss direkt im Quellcode erfolgen. </w:t>
       </w:r>
       <w:r>
-        <w:t xml:space="preserve">Die </w:t>
+        <w:t xml:space="preserve">Die Versionierung des Quellcodes erfolgt unter dem Einsatz von </w:t>
       </w:r>
       <w:proofErr w:type="spellStart"/>
       <w:r>
-        <w:t>Versionierung</w:t>
+        <w:t>TortoiseGit</w:t>
       </w:r>
       <w:proofErr w:type="spellEnd"/>
       <w:r>
-        <w:t xml:space="preserve"> des Quellcodes erfolgt unter dem Einsatz von </w:t>
+        <w:t xml:space="preserve">. Der Austausch der Dateien von mehreren Mitarbeitern erfolgt über ein Online-Repository </w:t>
+      </w:r>
+      <w:r>
+        <w:t xml:space="preserve">in </w:t>
       </w:r>
       <w:proofErr w:type="spellStart"/>
       <w:r>
-        <w:t>TortoiseGit</w:t>
+        <w:t>GitHub</w:t>
       </w:r>
       <w:proofErr w:type="spellEnd"/>
       <w:r>
-        <w:t xml:space="preserve">. Der Austausch der Dateien von mehreren Mitarbeitern erfolgt über ein Online-Repository </w:t>
-      </w:r>
-      <w:r>
-        <w:t xml:space="preserve">in </w:t>
+        <w:t xml:space="preserve">. Zudem werden in </w:t>
       </w:r>
       <w:proofErr w:type="spellStart"/>
       <w:r>
@@ -9312,41 +9185,33 @@
       </w:r>
       <w:proofErr w:type="spellEnd"/>
       <w:r>
-        <w:t xml:space="preserve">. Zudem werden in </w:t>
-      </w:r>
-      <w:proofErr w:type="spellStart"/>
-      <w:r>
-        <w:t>GitHub</w:t>
-      </w:r>
-      <w:proofErr w:type="spellEnd"/>
-      <w:r>
         <w:t xml:space="preserve"> die vorhandenen Funktionen zum Bug-Tracking und zur Erstellung eines Wikis genutzt.</w:t>
       </w:r>
-      <w:bookmarkStart w:id="76" w:name="_Toc320351664"/>
+      <w:bookmarkStart w:id="75" w:name="_Toc320351664"/>
     </w:p>
     <w:p>
       <w:pPr>
         <w:pStyle w:val="berschrift2"/>
         <w:ind w:left="578" w:hanging="578"/>
       </w:pPr>
-      <w:bookmarkStart w:id="77" w:name="_Toc322463867"/>
+      <w:bookmarkStart w:id="76" w:name="_Toc322463867"/>
       <w:r>
         <w:t>Lieferumfang</w:t>
       </w:r>
+      <w:bookmarkEnd w:id="75"/>
       <w:bookmarkEnd w:id="76"/>
+    </w:p>
+    <w:p>
+      <w:pPr>
+        <w:pStyle w:val="berschrift3"/>
+      </w:pPr>
+      <w:bookmarkStart w:id="77" w:name="_Toc320351665"/>
+      <w:bookmarkStart w:id="78" w:name="_Toc322463868"/>
+      <w:r>
+        <w:t>Ausführbare Programme</w:t>
+      </w:r>
       <w:bookmarkEnd w:id="77"/>
-    </w:p>
-    <w:p>
-      <w:pPr>
-        <w:pStyle w:val="berschrift3"/>
-      </w:pPr>
-      <w:bookmarkStart w:id="78" w:name="_Toc320351665"/>
-      <w:bookmarkStart w:id="79" w:name="_Toc322463868"/>
-      <w:r>
-        <w:t>Ausführbare Programme</w:t>
-      </w:r>
       <w:bookmarkEnd w:id="78"/>
-      <w:bookmarkEnd w:id="79"/>
     </w:p>
     <w:p>
       <w:pPr>
@@ -9359,23 +9224,10 @@
         <w:t>benötigten</w:t>
       </w:r>
       <w:r>
-        <w:t xml:space="preserve"> </w:t>
-      </w:r>
-      <w:proofErr w:type="spellStart"/>
-      <w:r>
-        <w:t>compilierten</w:t>
-      </w:r>
-      <w:proofErr w:type="spellEnd"/>
-      <w:r>
-        <w:t xml:space="preserve"> </w:t>
-      </w:r>
-      <w:proofErr w:type="spellStart"/>
-      <w:r>
-        <w:t>Sourcen</w:t>
-      </w:r>
-      <w:proofErr w:type="spellEnd"/>
-      <w:r>
-        <w:t xml:space="preserve"> und </w:t>
+        <w:t xml:space="preserve"> compilierten</w:t>
+      </w:r>
+      <w:r>
+        <w:t xml:space="preserve"> Sourcen und </w:t>
       </w:r>
       <w:proofErr w:type="spellStart"/>
       <w:r>
@@ -9465,44 +9317,32 @@
       <w:pPr>
         <w:pStyle w:val="berschrift3"/>
       </w:pPr>
-      <w:bookmarkStart w:id="80" w:name="_Toc320351666"/>
-      <w:bookmarkStart w:id="81" w:name="_Toc322463869"/>
+      <w:bookmarkStart w:id="79" w:name="_Toc320351666"/>
+      <w:bookmarkStart w:id="80" w:name="_Toc322463869"/>
       <w:r>
         <w:t>Quellcode</w:t>
       </w:r>
+      <w:bookmarkEnd w:id="79"/>
       <w:bookmarkEnd w:id="80"/>
-      <w:bookmarkEnd w:id="81"/>
     </w:p>
     <w:p>
       <w:r>
         <w:t xml:space="preserve">Der </w:t>
       </w:r>
-      <w:proofErr w:type="spellStart"/>
       <w:r>
         <w:t>compilierte</w:t>
       </w:r>
-      <w:proofErr w:type="spellEnd"/>
       <w:r>
         <w:t xml:space="preserve"> </w:t>
       </w:r>
       <w:r>
         <w:t xml:space="preserve">Quellcode wird nach Abschluss des Abnahmetests dem Auftragnehmer übergeben. Der Quellcode umfasst alle benötigten </w:t>
       </w:r>
-      <w:proofErr w:type="spellStart"/>
-      <w:r>
-        <w:t>compilierten</w:t>
-      </w:r>
-      <w:proofErr w:type="spellEnd"/>
-      <w:r>
-        <w:t xml:space="preserve"> </w:t>
-      </w:r>
-      <w:proofErr w:type="spellStart"/>
-      <w:r>
-        <w:t>Sourcen</w:t>
-      </w:r>
-      <w:proofErr w:type="spellEnd"/>
-      <w:r>
-        <w:t xml:space="preserve"> und Skripte für die einsatzbereite V</w:t>
+      <w:r>
+        <w:t xml:space="preserve">compilierten </w:t>
+      </w:r>
+      <w:r>
+        <w:t>Sourcen und Skripte für die einsatzbereite V</w:t>
       </w:r>
       <w:r>
         <w:t>ersion der Eventplattform.</w:t>
@@ -9512,14 +9352,14 @@
       <w:pPr>
         <w:pStyle w:val="berschrift3"/>
       </w:pPr>
-      <w:bookmarkStart w:id="82" w:name="_Toc320351667"/>
-      <w:bookmarkStart w:id="83" w:name="_Toc322463870"/>
+      <w:bookmarkStart w:id="81" w:name="_Toc320351667"/>
+      <w:bookmarkStart w:id="82" w:name="_Toc322463870"/>
       <w:r>
         <w:lastRenderedPageBreak/>
         <w:t>Dokumentation</w:t>
       </w:r>
+      <w:bookmarkEnd w:id="81"/>
       <w:bookmarkEnd w:id="82"/>
-      <w:bookmarkEnd w:id="83"/>
     </w:p>
     <w:p>
       <w:r>
@@ -9650,28 +9490,10 @@
       <w:r>
         <w:t xml:space="preserve">Ein </w:t>
       </w:r>
-      <w:hyperlink r:id="rId15" w:tooltip="Frequently Asked Questions" w:history="1">
-        <w:proofErr w:type="spellStart"/>
-        <w:r>
-          <w:t>Frequently</w:t>
-        </w:r>
-        <w:proofErr w:type="spellEnd"/>
-        <w:r>
-          <w:t xml:space="preserve"> </w:t>
-        </w:r>
-        <w:proofErr w:type="spellStart"/>
-        <w:r>
-          <w:t>Asked</w:t>
-        </w:r>
-        <w:proofErr w:type="spellEnd"/>
-        <w:r>
-          <w:t xml:space="preserve"> </w:t>
-        </w:r>
-        <w:proofErr w:type="spellStart"/>
-        <w:r>
-          <w:t>Questions</w:t>
-        </w:r>
-        <w:proofErr w:type="spellEnd"/>
+      <w:hyperlink r:id="rId13" w:tooltip="Frequently Asked Questions" w:history="1">
+        <w:r>
+          <w:t>Frequently Asked Questions</w:t>
+        </w:r>
       </w:hyperlink>
       <w:r>
         <w:t xml:space="preserve"> in übersichtlicher Gliederung</w:t>
@@ -9688,7 +9510,7 @@
       <w:r>
         <w:t xml:space="preserve">Ein </w:t>
       </w:r>
-      <w:hyperlink r:id="rId16" w:tooltip="Glossar" w:history="1">
+      <w:hyperlink r:id="rId14" w:tooltip="Glossar" w:history="1">
         <w:r>
           <w:t>Glossar</w:t>
         </w:r>
@@ -9696,7 +9518,7 @@
       <w:r>
         <w:t xml:space="preserve"> mit Erklärung der </w:t>
       </w:r>
-      <w:hyperlink r:id="rId17" w:tooltip="Fachbegriff" w:history="1">
+      <w:hyperlink r:id="rId15" w:tooltip="Fachbegriff" w:history="1">
         <w:r>
           <w:t>Fachbegriffe</w:t>
         </w:r>
@@ -9710,7 +9532,7 @@
           <w:numId w:val="8"/>
         </w:numPr>
       </w:pPr>
-      <w:hyperlink r:id="rId18" w:tooltip="Kontext-sensitive Hilfe" w:history="1">
+      <w:hyperlink r:id="rId16" w:tooltip="Kontext-sensitive Hilfe" w:history="1">
         <w:r>
           <w:t>Kontext</w:t>
         </w:r>
@@ -9733,7 +9555,7 @@
           <w:numId w:val="8"/>
         </w:numPr>
       </w:pPr>
-      <w:hyperlink r:id="rId19" w:tooltip="Guided Tour" w:history="1">
+      <w:hyperlink r:id="rId17" w:tooltip="Guided Tour" w:history="1">
         <w:r>
           <w:t>Ein</w:t>
         </w:r>
@@ -9806,7 +9628,7 @@
       <w:r>
         <w:t xml:space="preserve">Wo sich bereits die formale Programmiersprache selbst ausreichend erklärt und die Struktur durch geeignetes Ein- und Ausrücken von </w:t>
       </w:r>
-      <w:hyperlink r:id="rId20" w:tooltip="Kontrollstruktur" w:history="1">
+      <w:hyperlink r:id="rId18" w:tooltip="Kontrollstruktur" w:history="1">
         <w:r>
           <w:t>Kontrollstrukturen</w:t>
         </w:r>
@@ -9850,7 +9672,7 @@
       <w:r>
         <w:t xml:space="preserve">Das kann durch </w:t>
       </w:r>
-      <w:hyperlink r:id="rId21" w:tooltip="Kommentar (Programmierung)" w:history="1">
+      <w:hyperlink r:id="rId19" w:tooltip="Kommentar (Programmierung)" w:history="1">
         <w:r>
           <w:t>Kommentare</w:t>
         </w:r>
@@ -9870,7 +9692,7 @@
       <w:r>
         <w:t xml:space="preserve">Unterstützende Übersichten soll mit </w:t>
       </w:r>
-      <w:hyperlink r:id="rId22" w:tooltip="Software-Dokumentationswerkzeug" w:history="1">
+      <w:hyperlink r:id="rId20" w:tooltip="Software-Dokumentationswerkzeug" w:history="1">
         <w:r>
           <w:t>Dokumentationswerkzeugen</w:t>
         </w:r>
@@ -9921,13 +9743,13 @@
       <w:pPr>
         <w:pStyle w:val="berschrift3"/>
       </w:pPr>
-      <w:bookmarkStart w:id="84" w:name="_Toc320351668"/>
-      <w:bookmarkStart w:id="85" w:name="_Toc322463871"/>
+      <w:bookmarkStart w:id="83" w:name="_Toc320351668"/>
+      <w:bookmarkStart w:id="84" w:name="_Toc322463871"/>
       <w:r>
         <w:t>Daten</w:t>
       </w:r>
+      <w:bookmarkEnd w:id="83"/>
       <w:bookmarkEnd w:id="84"/>
-      <w:bookmarkEnd w:id="85"/>
     </w:p>
     <w:p>
       <w:r>
@@ -9937,15 +9759,7 @@
         <w:t>t</w:t>
       </w:r>
       <w:r>
-        <w:t xml:space="preserve">form </w:t>
-      </w:r>
-      <w:proofErr w:type="spellStart"/>
-      <w:r>
-        <w:t>Eventalizer</w:t>
-      </w:r>
-      <w:proofErr w:type="spellEnd"/>
-      <w:r>
-        <w:t xml:space="preserve"> sind deswegen keine Daten zu immigrieren. Die Testdaten, die für den A</w:t>
+        <w:t>form Eventalizer sind deswegen keine Daten zu immigrieren. Die Testdaten, die für den A</w:t>
       </w:r>
       <w:r>
         <w:t>b</w:t>
@@ -9958,26 +9772,26 @@
       <w:pPr>
         <w:pStyle w:val="berschrift1"/>
       </w:pPr>
-      <w:bookmarkStart w:id="86" w:name="_Toc320351669"/>
-      <w:bookmarkStart w:id="87" w:name="_Toc322463872"/>
+      <w:bookmarkStart w:id="85" w:name="_Toc320351669"/>
+      <w:bookmarkStart w:id="86" w:name="_Toc322463872"/>
       <w:r>
         <w:lastRenderedPageBreak/>
         <w:t>Abnahmekriterien</w:t>
       </w:r>
+      <w:bookmarkEnd w:id="85"/>
       <w:bookmarkEnd w:id="86"/>
+    </w:p>
+    <w:p>
+      <w:pPr>
+        <w:pStyle w:val="berschrift2"/>
+      </w:pPr>
+      <w:bookmarkStart w:id="87" w:name="_Toc320351670"/>
+      <w:bookmarkStart w:id="88" w:name="_Toc322463873"/>
+      <w:r>
+        <w:t>Allgemein</w:t>
+      </w:r>
       <w:bookmarkEnd w:id="87"/>
-    </w:p>
-    <w:p>
-      <w:pPr>
-        <w:pStyle w:val="berschrift2"/>
-      </w:pPr>
-      <w:bookmarkStart w:id="88" w:name="_Toc320351670"/>
-      <w:bookmarkStart w:id="89" w:name="_Toc322463873"/>
-      <w:r>
-        <w:t>Allgemein</w:t>
-      </w:r>
       <w:bookmarkEnd w:id="88"/>
-      <w:bookmarkEnd w:id="89"/>
     </w:p>
     <w:p>
       <w:r>
@@ -10007,15 +9821,7 @@
         <w:t xml:space="preserve">zu erfüllen. </w:t>
       </w:r>
       <w:r>
-        <w:t xml:space="preserve">Nach der </w:t>
-      </w:r>
-      <w:proofErr w:type="spellStart"/>
-      <w:r>
-        <w:t>bestandenden</w:t>
-      </w:r>
-      <w:proofErr w:type="spellEnd"/>
-      <w:r>
-        <w:t xml:space="preserve"> Abnahmeprüfung</w:t>
+        <w:t>Nach der bestandenden Abnahmeprüfung</w:t>
       </w:r>
       <w:r>
         <w:t xml:space="preserve"> bei</w:t>
@@ -10093,25 +9899,25 @@
       <w:pPr>
         <w:pStyle w:val="berschrift2"/>
       </w:pPr>
-      <w:bookmarkStart w:id="90" w:name="_Toc320351671"/>
-      <w:bookmarkStart w:id="91" w:name="_Toc322463874"/>
+      <w:bookmarkStart w:id="89" w:name="_Toc320351671"/>
+      <w:bookmarkStart w:id="90" w:name="_Toc322463874"/>
       <w:r>
         <w:t>Abnahmetestfälle</w:t>
       </w:r>
+      <w:bookmarkEnd w:id="89"/>
       <w:bookmarkEnd w:id="90"/>
+    </w:p>
+    <w:p>
+      <w:pPr>
+        <w:pStyle w:val="berschrift3"/>
+      </w:pPr>
+      <w:bookmarkStart w:id="91" w:name="_Toc320351672"/>
+      <w:bookmarkStart w:id="92" w:name="_Toc322463875"/>
+      <w:r>
+        <w:t>Testfälle zu den Funktionsbereichen</w:t>
+      </w:r>
       <w:bookmarkEnd w:id="91"/>
-    </w:p>
-    <w:p>
-      <w:pPr>
-        <w:pStyle w:val="berschrift3"/>
-      </w:pPr>
-      <w:bookmarkStart w:id="92" w:name="_Toc320351672"/>
-      <w:bookmarkStart w:id="93" w:name="_Toc322463875"/>
-      <w:r>
-        <w:t>Testfälle zu den Funktionsbereichen</w:t>
-      </w:r>
       <w:bookmarkEnd w:id="92"/>
-      <w:bookmarkEnd w:id="93"/>
     </w:p>
     <w:p>
       <w:pPr>
@@ -10201,15 +10007,7 @@
         <w:t>Der Benutzer</w:t>
       </w:r>
       <w:r>
-        <w:t xml:space="preserve"> kann sich vom System abmelden. Im </w:t>
-      </w:r>
-      <w:proofErr w:type="spellStart"/>
-      <w:r>
-        <w:t>stehen</w:t>
-      </w:r>
-      <w:proofErr w:type="spellEnd"/>
-      <w:r>
-        <w:t xml:space="preserve"> die weiteren Benutzerfun</w:t>
+        <w:t xml:space="preserve"> kann sich vom System abmelden. Im stehen die weiteren Benutzerfun</w:t>
       </w:r>
       <w:r>
         <w:t>k</w:t>
@@ -10308,13 +10106,13 @@
         <w:t>ich s</w:t>
       </w:r>
       <w:r>
-        <w:t>ein persönliches Profil (Hobbys, Foto, Wohnort, Begr</w:t>
-      </w:r>
-      <w:r>
-        <w:t>ü</w:t>
-      </w:r>
-      <w:r>
-        <w:t>ßungstext) pflegen und einstellen, ob er beim Eingang von privaten Nachrichten per E-Mail benachrichtigt werden soll.</w:t>
+        <w:t>ein persönliches Profil (Hobbys, Foto, Wohnort, Begrüßung</w:t>
+      </w:r>
+      <w:r>
+        <w:t>s</w:t>
+      </w:r>
+      <w:r>
+        <w:t>text) pflegen und einstellen, ob er beim Eingang von privaten Nachrichten per E-Mail benachrichtigt werden soll.</w:t>
       </w:r>
     </w:p>
     <w:p>
@@ -10397,15 +10195,7 @@
         <w:t>s</w:t>
       </w:r>
       <w:r>
-        <w:t xml:space="preserve">sen, wenn er nicht auf dessen </w:t>
-      </w:r>
-      <w:proofErr w:type="spellStart"/>
-      <w:r>
-        <w:t>Blockierliste</w:t>
-      </w:r>
-      <w:proofErr w:type="spellEnd"/>
-      <w:r>
-        <w:t xml:space="preserve"> steht.</w:t>
+        <w:t>sen, wenn er nicht auf dessen Blockierliste steht.</w:t>
       </w:r>
       <w:r>
         <w:t xml:space="preserve"> </w:t>
@@ -10486,13 +10276,8 @@
       <w:r>
         <w:t xml:space="preserve"> </w:t>
       </w:r>
-      <w:proofErr w:type="spellStart"/>
-      <w:r>
-        <w:t>Blockierlisten</w:t>
-      </w:r>
-      <w:proofErr w:type="spellEnd"/>
-      <w:r>
-        <w:t xml:space="preserve"> führen. Inhalte von blockierten Benutzern werden nicht dargestellt.</w:t>
+      <w:r>
+        <w:t>Blockierlisten führen. Inhalte von blockierten Benutzern werden nicht dargestellt.</w:t>
       </w:r>
     </w:p>
     <w:p>
@@ -10982,7 +10767,7 @@
           <w:szCs w:val="24"/>
         </w:rPr>
       </w:pPr>
-      <w:bookmarkStart w:id="94" w:name="_Toc320351673"/>
+      <w:bookmarkStart w:id="93" w:name="_Toc320351673"/>
       <w:r>
         <w:br w:type="page"/>
       </w:r>
@@ -10991,13 +10776,13 @@
       <w:pPr>
         <w:pStyle w:val="berschrift3"/>
       </w:pPr>
-      <w:bookmarkStart w:id="95" w:name="_Toc322463876"/>
+      <w:bookmarkStart w:id="94" w:name="_Toc322463876"/>
       <w:r>
         <w:lastRenderedPageBreak/>
         <w:t>Testfälle zu Qualitätsvorgaben</w:t>
       </w:r>
+      <w:bookmarkEnd w:id="93"/>
       <w:bookmarkEnd w:id="94"/>
-      <w:bookmarkEnd w:id="95"/>
     </w:p>
     <w:p>
       <w:pPr>
@@ -11642,8 +11427,8 @@
           <w:lang w:bidi="ar-SA"/>
         </w:rPr>
         <w:sectPr>
-          <w:headerReference w:type="first" r:id="rId23"/>
-          <w:footerReference w:type="first" r:id="rId24"/>
+          <w:headerReference w:type="first" r:id="rId21"/>
+          <w:footerReference w:type="first" r:id="rId22"/>
           <w:pgSz w:w="11907" w:h="16839" w:code="9"/>
           <w:pgMar w:top="1417" w:right="1417" w:bottom="1134" w:left="1417" w:header="568" w:footer="567" w:gutter="0"/>
           <w:pgNumType w:start="1"/>
@@ -11659,7 +11444,7 @@
           <w:lang w:val="de-DE"/>
         </w:rPr>
       </w:pPr>
-      <w:bookmarkStart w:id="96" w:name="_Toc322463877"/>
+      <w:bookmarkStart w:id="95" w:name="_Toc322463877"/>
       <w:r>
         <w:rPr>
           <w:lang w:val="de-DE"/>
@@ -11667,7 +11452,7 @@
         <w:lastRenderedPageBreak/>
         <w:t>Anhang</w:t>
       </w:r>
-      <w:bookmarkEnd w:id="96"/>
+      <w:bookmarkEnd w:id="95"/>
     </w:p>
     <w:p>
       <w:pPr>
@@ -11783,8 +11568,8 @@
       <w:pPr>
         <w:pStyle w:val="Anhang1"/>
       </w:pPr>
-      <w:bookmarkStart w:id="97" w:name="_Toc320351676"/>
-      <w:bookmarkStart w:id="98" w:name="_Toc322462040"/>
+      <w:bookmarkStart w:id="96" w:name="_Toc320351676"/>
+      <w:bookmarkStart w:id="97" w:name="_Toc322462040"/>
       <w:proofErr w:type="spellStart"/>
       <w:r>
         <w:lastRenderedPageBreak/>
@@ -11798,8 +11583,8 @@
       <w:r>
         <w:t>Dokumente</w:t>
       </w:r>
+      <w:bookmarkEnd w:id="96"/>
       <w:bookmarkEnd w:id="97"/>
-      <w:bookmarkEnd w:id="98"/>
       <w:proofErr w:type="spellEnd"/>
     </w:p>
     <w:p>
@@ -11855,15 +11640,7 @@
         <w:t>zum</w:t>
       </w:r>
       <w:r>
-        <w:t xml:space="preserve"> FST Projekt "</w:t>
-      </w:r>
-      <w:proofErr w:type="spellStart"/>
-      <w:r>
-        <w:t>Eventalizer</w:t>
-      </w:r>
-      <w:proofErr w:type="spellEnd"/>
-      <w:r>
-        <w:t>"</w:t>
+        <w:t xml:space="preserve"> FST Projekt "Eventalizer"</w:t>
       </w:r>
       <w:r>
         <w:t>,</w:t>
@@ -11902,15 +11679,7 @@
         <w:t xml:space="preserve"> (zum</w:t>
       </w:r>
       <w:r>
-        <w:t xml:space="preserve"> FST Projekt "</w:t>
-      </w:r>
-      <w:proofErr w:type="spellStart"/>
-      <w:r>
-        <w:t>Eventalizer</w:t>
-      </w:r>
-      <w:proofErr w:type="spellEnd"/>
-      <w:r>
-        <w:t>"</w:t>
+        <w:t xml:space="preserve"> FST Projekt "Eventalizer"</w:t>
       </w:r>
       <w:r>
         <w:t>,</w:t>
@@ -11946,15 +11715,7 @@
         <w:t xml:space="preserve"> Administratorfunktionen (zum</w:t>
       </w:r>
       <w:r>
-        <w:t xml:space="preserve"> FST Projekt "</w:t>
-      </w:r>
-      <w:proofErr w:type="spellStart"/>
-      <w:r>
-        <w:t>Eventalizer</w:t>
-      </w:r>
-      <w:proofErr w:type="spellEnd"/>
-      <w:r>
-        <w:t>"</w:t>
+        <w:t xml:space="preserve"> FST Projekt "Eventalizer"</w:t>
       </w:r>
       <w:r>
         <w:t>,</w:t>
@@ -11976,7 +11737,7 @@
       </w:pPr>
     </w:p>
     <w:sectPr>
-      <w:footerReference w:type="default" r:id="rId25"/>
+      <w:footerReference w:type="default" r:id="rId23"/>
       <w:pgSz w:w="11907" w:h="16839" w:code="9"/>
       <w:pgMar w:top="1417" w:right="1417" w:bottom="1134" w:left="1417" w:header="568" w:footer="567" w:gutter="0"/>
       <w:pgNumType w:fmt="upperRoman" w:start="8"/>
@@ -11987,29 +11748,8 @@
 </w:document>
 </file>
 
-<file path=word/comments.xml><?xml version="1.0" encoding="utf-8"?>
-<w:comments xmlns:wpc="http://schemas.microsoft.com/office/word/2010/wordprocessingCanvas" xmlns:mc="http://schemas.openxmlformats.org/markup-compatibility/2006" xmlns:o="urn:schemas-microsoft-com:office:office" xmlns:r="http://schemas.openxmlformats.org/officeDocument/2006/relationships" xmlns:m="http://schemas.openxmlformats.org/officeDocument/2006/math" xmlns:v="urn:schemas-microsoft-com:vml" xmlns:wp14="http://schemas.microsoft.com/office/word/2010/wordprocessingDrawing" xmlns:wp="http://schemas.openxmlformats.org/drawingml/2006/wordprocessingDrawing" xmlns:w10="urn:schemas-microsoft-com:office:word" xmlns:w="http://schemas.openxmlformats.org/wordprocessingml/2006/main" xmlns:w14="http://schemas.microsoft.com/office/word/2010/wordml" xmlns:wpg="http://schemas.microsoft.com/office/word/2010/wordprocessingGroup" xmlns:wpi="http://schemas.microsoft.com/office/word/2010/wordprocessingInk" xmlns:wne="http://schemas.microsoft.com/office/word/2006/wordml" xmlns:wps="http://schemas.microsoft.com/office/word/2010/wordprocessingShape" mc:Ignorable="w14 wp14">
-  <w:comment w:id="36" w:author="Alexander" w:date="2012-04-25T12:01:00Z" w:initials="A">
-    <w:p>
-      <w:pPr>
-        <w:pStyle w:val="Kommentartext"/>
-      </w:pPr>
-      <w:r>
-        <w:rPr>
-          <w:rStyle w:val="Kommentarzeichen"/>
-        </w:rPr>
-        <w:annotationRef/>
-      </w:r>
-      <w:r>
-        <w:t>Sieht hier noch jemand weitere Schnittstellen? Konkreter dann wohl im Pflichtenheft, oder?</w:t>
-      </w:r>
-    </w:p>
-  </w:comment>
-</w:comments>
-</file>
-
 <file path=word/endnotes.xml><?xml version="1.0" encoding="utf-8"?>
-<w:endnotes xmlns:wpc="http://schemas.microsoft.com/office/word/2010/wordprocessingCanvas" xmlns:mc="http://schemas.openxmlformats.org/markup-compatibility/2006" xmlns:o="urn:schemas-microsoft-com:office:office" xmlns:r="http://schemas.openxmlformats.org/officeDocument/2006/relationships" xmlns:m="http://schemas.openxmlformats.org/officeDocument/2006/math" xmlns:v="urn:schemas-microsoft-com:vml" xmlns:wp14="http://schemas.microsoft.com/office/word/2010/wordprocessingDrawing" xmlns:wp="http://schemas.openxmlformats.org/drawingml/2006/wordprocessingDrawing" xmlns:w10="urn:schemas-microsoft-com:office:word" xmlns:w="http://schemas.openxmlformats.org/wordprocessingml/2006/main" xmlns:w14="http://schemas.microsoft.com/office/word/2010/wordml" xmlns:wpg="http://schemas.microsoft.com/office/word/2010/wordprocessingGroup" xmlns:wpi="http://schemas.microsoft.com/office/word/2010/wordprocessingInk" xmlns:wne="http://schemas.microsoft.com/office/word/2006/wordml" xmlns:wps="http://schemas.microsoft.com/office/word/2010/wordprocessingShape" mc:Ignorable="w14 wp14">
+<w:endnotes xmlns:ve="http://schemas.openxmlformats.org/markup-compatibility/2006" xmlns:o="urn:schemas-microsoft-com:office:office" xmlns:r="http://schemas.openxmlformats.org/officeDocument/2006/relationships" xmlns:m="http://schemas.openxmlformats.org/officeDocument/2006/math" xmlns:v="urn:schemas-microsoft-com:vml" xmlns:wp="http://schemas.openxmlformats.org/drawingml/2006/wordprocessingDrawing" xmlns:w10="urn:schemas-microsoft-com:office:word" xmlns:w="http://schemas.openxmlformats.org/wordprocessingml/2006/main" xmlns:wne="http://schemas.microsoft.com/office/word/2006/wordml">
   <w:endnote w:type="separator" w:id="-1">
     <w:p>
       <w:r>
@@ -12028,7 +11768,7 @@
 </file>
 
 <file path=word/footer1.xml><?xml version="1.0" encoding="utf-8"?>
-<w:ftr xmlns:wpc="http://schemas.microsoft.com/office/word/2010/wordprocessingCanvas" xmlns:mc="http://schemas.openxmlformats.org/markup-compatibility/2006" xmlns:o="urn:schemas-microsoft-com:office:office" xmlns:r="http://schemas.openxmlformats.org/officeDocument/2006/relationships" xmlns:m="http://schemas.openxmlformats.org/officeDocument/2006/math" xmlns:v="urn:schemas-microsoft-com:vml" xmlns:wp14="http://schemas.microsoft.com/office/word/2010/wordprocessingDrawing" xmlns:wp="http://schemas.openxmlformats.org/drawingml/2006/wordprocessingDrawing" xmlns:w10="urn:schemas-microsoft-com:office:word" xmlns:w="http://schemas.openxmlformats.org/wordprocessingml/2006/main" xmlns:w14="http://schemas.microsoft.com/office/word/2010/wordml" xmlns:wpg="http://schemas.microsoft.com/office/word/2010/wordprocessingGroup" xmlns:wpi="http://schemas.microsoft.com/office/word/2010/wordprocessingInk" xmlns:wne="http://schemas.microsoft.com/office/word/2006/wordml" xmlns:wps="http://schemas.microsoft.com/office/word/2010/wordprocessingShape" mc:Ignorable="w14 wp14">
+<w:ftr xmlns:ve="http://schemas.openxmlformats.org/markup-compatibility/2006" xmlns:o="urn:schemas-microsoft-com:office:office" xmlns:r="http://schemas.openxmlformats.org/officeDocument/2006/relationships" xmlns:m="http://schemas.openxmlformats.org/officeDocument/2006/math" xmlns:v="urn:schemas-microsoft-com:vml" xmlns:wp="http://schemas.openxmlformats.org/drawingml/2006/wordprocessingDrawing" xmlns:w10="urn:schemas-microsoft-com:office:word" xmlns:w="http://schemas.openxmlformats.org/wordprocessingml/2006/main" xmlns:wne="http://schemas.microsoft.com/office/word/2006/wordml">
   <w:p>
     <w:pPr>
       <w:pStyle w:val="Fuzeile"/>
@@ -12036,32 +11776,21 @@
         <w:b/>
       </w:rPr>
     </w:pPr>
-    <w:r>
-      <w:fldChar w:fldCharType="begin"/>
-    </w:r>
-    <w:r>
-      <w:instrText xml:space="preserve"> REF dokument_titel \h  \* MERGEFORMAT </w:instrText>
-    </w:r>
-    <w:r>
-      <w:fldChar w:fldCharType="separate"/>
-    </w:r>
-    <w:sdt>
-      <w:sdtPr>
-        <w:alias w:val="Titel"/>
-        <w:id w:val="-1293126433"/>
-        <w:dataBinding w:prefixMappings="xmlns:ns0='http://schemas.openxmlformats.org/package/2006/metadata/core-properties' xmlns:ns1='http://purl.org/dc/elements/1.1/'" w:xpath="/ns0:coreProperties[1]/ns1:title[1]" w:storeItemID="{6C3C8BC8-F283-45AE-878A-BAB7291924A1}"/>
-        <w:text/>
-      </w:sdtPr>
-      <w:sdtEndPr/>
-      <w:sdtContent>
-        <w:r>
-          <w:t>Lastenheft</w:t>
-        </w:r>
-      </w:sdtContent>
-    </w:sdt>
-    <w:r>
-      <w:fldChar w:fldCharType="end"/>
-    </w:r>
+    <w:fldSimple w:instr=" REF dokument_titel \h  \* MERGEFORMAT ">
+      <w:sdt>
+        <w:sdtPr>
+          <w:alias w:val="Titel"/>
+          <w:id w:val="-1293126433"/>
+          <w:dataBinding w:prefixMappings="xmlns:ns0='http://schemas.openxmlformats.org/package/2006/metadata/core-properties' xmlns:ns1='http://purl.org/dc/elements/1.1/'" w:xpath="/ns0:coreProperties[1]/ns1:title[1]" w:storeItemID="{6C3C8BC8-F283-45AE-878A-BAB7291924A1}"/>
+          <w:text/>
+        </w:sdtPr>
+        <w:sdtContent>
+          <w:r>
+            <w:t>Lastenheft</w:t>
+          </w:r>
+        </w:sdtContent>
+      </w:sdt>
+    </w:fldSimple>
     <w:r>
       <w:rPr>
         <w:noProof/>
@@ -12091,37 +11820,26 @@
     <w:r>
       <w:tab/>
     </w:r>
-    <w:r>
-      <w:fldChar w:fldCharType="begin"/>
-    </w:r>
-    <w:r>
-      <w:instrText xml:space="preserve"> REF dokument_datum \h  \* MERGEFORMAT </w:instrText>
-    </w:r>
-    <w:r>
-      <w:fldChar w:fldCharType="separate"/>
-    </w:r>
-    <w:sdt>
-      <w:sdtPr>
-        <w:alias w:val="Datum"/>
-        <w:id w:val="-401982631"/>
-        <w:dataBinding w:prefixMappings="xmlns:ns0='http://schemas.microsoft.com/office/2006/coverPageProps'" w:xpath="/ns0:CoverPageProperties[1]/ns0:PublishDate[1]" w:storeItemID="{55AF091B-3C7A-41E3-B477-F2FDAA23CFDA}"/>
-        <w:date w:fullDate="2012-03-24T00:00:00Z">
-          <w:dateFormat w:val="dd.MM.yyyy"/>
-          <w:lid w:val="de-DE"/>
-          <w:storeMappedDataAs w:val="dateTime"/>
-          <w:calendar w:val="gregorian"/>
-        </w:date>
-      </w:sdtPr>
-      <w:sdtEndPr/>
-      <w:sdtContent>
-        <w:r>
-          <w:t>24.03.2012</w:t>
-        </w:r>
-      </w:sdtContent>
-    </w:sdt>
-    <w:r>
-      <w:fldChar w:fldCharType="end"/>
-    </w:r>
+    <w:fldSimple w:instr=" REF dokument_datum \h  \* MERGEFORMAT ">
+      <w:sdt>
+        <w:sdtPr>
+          <w:alias w:val="Datum"/>
+          <w:id w:val="-401982631"/>
+          <w:dataBinding w:prefixMappings="xmlns:ns0='http://schemas.microsoft.com/office/2006/coverPageProps'" w:xpath="/ns0:CoverPageProperties[1]/ns0:PublishDate[1]" w:storeItemID="{55AF091B-3C7A-41E3-B477-F2FDAA23CFDA}"/>
+          <w:date w:fullDate="2012-03-24T00:00:00Z">
+            <w:dateFormat w:val="dd.MM.yyyy"/>
+            <w:lid w:val="de-DE"/>
+            <w:storeMappedDataAs w:val="dateTime"/>
+            <w:calendar w:val="gregorian"/>
+          </w:date>
+        </w:sdtPr>
+        <w:sdtContent>
+          <w:r>
+            <w:t>24.03.2012</w:t>
+          </w:r>
+        </w:sdtContent>
+      </w:sdt>
+    </w:fldSimple>
     <w:r>
       <w:tab/>
     </w:r>
@@ -12152,7 +11870,7 @@
         <w:noProof/>
         <w:color w:val="FFFFFF" w:themeColor="background1"/>
       </w:rPr>
-      <w:t>12</w:t>
+      <w:t>1</w:t>
     </w:r>
     <w:r>
       <w:rPr>
@@ -12166,7 +11884,7 @@
 </file>
 
 <file path=word/footer2.xml><?xml version="1.0" encoding="utf-8"?>
-<w:ftr xmlns:wpc="http://schemas.microsoft.com/office/word/2010/wordprocessingCanvas" xmlns:mc="http://schemas.openxmlformats.org/markup-compatibility/2006" xmlns:o="urn:schemas-microsoft-com:office:office" xmlns:r="http://schemas.openxmlformats.org/officeDocument/2006/relationships" xmlns:m="http://schemas.openxmlformats.org/officeDocument/2006/math" xmlns:v="urn:schemas-microsoft-com:vml" xmlns:wp14="http://schemas.microsoft.com/office/word/2010/wordprocessingDrawing" xmlns:wp="http://schemas.openxmlformats.org/drawingml/2006/wordprocessingDrawing" xmlns:w10="urn:schemas-microsoft-com:office:word" xmlns:w="http://schemas.openxmlformats.org/wordprocessingml/2006/main" xmlns:w14="http://schemas.microsoft.com/office/word/2010/wordml" xmlns:wpg="http://schemas.microsoft.com/office/word/2010/wordprocessingGroup" xmlns:wpi="http://schemas.microsoft.com/office/word/2010/wordprocessingInk" xmlns:wne="http://schemas.microsoft.com/office/word/2006/wordml" xmlns:wps="http://schemas.microsoft.com/office/word/2010/wordprocessingShape" mc:Ignorable="w14 wp14">
+<w:ftr xmlns:ve="http://schemas.openxmlformats.org/markup-compatibility/2006" xmlns:o="urn:schemas-microsoft-com:office:office" xmlns:r="http://schemas.openxmlformats.org/officeDocument/2006/relationships" xmlns:m="http://schemas.openxmlformats.org/officeDocument/2006/math" xmlns:v="urn:schemas-microsoft-com:vml" xmlns:wp="http://schemas.openxmlformats.org/drawingml/2006/wordprocessingDrawing" xmlns:w10="urn:schemas-microsoft-com:office:word" xmlns:w="http://schemas.openxmlformats.org/wordprocessingml/2006/main" xmlns:wne="http://schemas.microsoft.com/office/word/2006/wordml">
   <w:p>
     <w:pPr>
       <w:pStyle w:val="Fuzeile"/>
@@ -12176,7 +11894,7 @@
 </file>
 
 <file path=word/footer3.xml><?xml version="1.0" encoding="utf-8"?>
-<w:ftr xmlns:wpc="http://schemas.microsoft.com/office/word/2010/wordprocessingCanvas" xmlns:mc="http://schemas.openxmlformats.org/markup-compatibility/2006" xmlns:o="urn:schemas-microsoft-com:office:office" xmlns:r="http://schemas.openxmlformats.org/officeDocument/2006/relationships" xmlns:m="http://schemas.openxmlformats.org/officeDocument/2006/math" xmlns:v="urn:schemas-microsoft-com:vml" xmlns:wp14="http://schemas.microsoft.com/office/word/2010/wordprocessingDrawing" xmlns:wp="http://schemas.openxmlformats.org/drawingml/2006/wordprocessingDrawing" xmlns:w10="urn:schemas-microsoft-com:office:word" xmlns:w="http://schemas.openxmlformats.org/wordprocessingml/2006/main" xmlns:w14="http://schemas.microsoft.com/office/word/2010/wordml" xmlns:wpg="http://schemas.microsoft.com/office/word/2010/wordprocessingGroup" xmlns:wpi="http://schemas.microsoft.com/office/word/2010/wordprocessingInk" xmlns:wne="http://schemas.microsoft.com/office/word/2006/wordml" xmlns:wps="http://schemas.microsoft.com/office/word/2010/wordprocessingShape" mc:Ignorable="w14 wp14">
+<w:ftr xmlns:ve="http://schemas.openxmlformats.org/markup-compatibility/2006" xmlns:o="urn:schemas-microsoft-com:office:office" xmlns:r="http://schemas.openxmlformats.org/officeDocument/2006/relationships" xmlns:m="http://schemas.openxmlformats.org/officeDocument/2006/math" xmlns:v="urn:schemas-microsoft-com:vml" xmlns:wp="http://schemas.openxmlformats.org/drawingml/2006/wordprocessingDrawing" xmlns:w10="urn:schemas-microsoft-com:office:word" xmlns:w="http://schemas.openxmlformats.org/wordprocessingml/2006/main" xmlns:wne="http://schemas.microsoft.com/office/word/2006/wordml">
   <w:p>
     <w:pPr>
       <w:pStyle w:val="Fuzeile"/>
@@ -12188,32 +11906,21 @@
         <w:b/>
       </w:rPr>
     </w:pPr>
-    <w:r>
-      <w:fldChar w:fldCharType="begin"/>
-    </w:r>
-    <w:r>
-      <w:instrText xml:space="preserve"> REF dokument_titel \h  \* MERGEFORMAT </w:instrText>
-    </w:r>
-    <w:r>
-      <w:fldChar w:fldCharType="separate"/>
-    </w:r>
-    <w:sdt>
-      <w:sdtPr>
-        <w:alias w:val="Titel"/>
-        <w:id w:val="-1664614316"/>
-        <w:dataBinding w:prefixMappings="xmlns:ns0='http://schemas.openxmlformats.org/package/2006/metadata/core-properties' xmlns:ns1='http://purl.org/dc/elements/1.1/'" w:xpath="/ns0:coreProperties[1]/ns1:title[1]" w:storeItemID="{6C3C8BC8-F283-45AE-878A-BAB7291924A1}"/>
-        <w:text/>
-      </w:sdtPr>
-      <w:sdtEndPr/>
-      <w:sdtContent>
-        <w:r>
-          <w:t>Lastenheft</w:t>
-        </w:r>
-      </w:sdtContent>
-    </w:sdt>
-    <w:r>
-      <w:fldChar w:fldCharType="end"/>
-    </w:r>
+    <w:fldSimple w:instr=" REF dokument_titel \h  \* MERGEFORMAT ">
+      <w:sdt>
+        <w:sdtPr>
+          <w:alias w:val="Titel"/>
+          <w:id w:val="-1664614316"/>
+          <w:dataBinding w:prefixMappings="xmlns:ns0='http://schemas.openxmlformats.org/package/2006/metadata/core-properties' xmlns:ns1='http://purl.org/dc/elements/1.1/'" w:xpath="/ns0:coreProperties[1]/ns1:title[1]" w:storeItemID="{6C3C8BC8-F283-45AE-878A-BAB7291924A1}"/>
+          <w:text/>
+        </w:sdtPr>
+        <w:sdtContent>
+          <w:r>
+            <w:t>Lastenheft</w:t>
+          </w:r>
+        </w:sdtContent>
+      </w:sdt>
+    </w:fldSimple>
     <w:r>
       <w:rPr>
         <w:noProof/>
@@ -12243,37 +11950,26 @@
     <w:r>
       <w:tab/>
     </w:r>
-    <w:r>
-      <w:fldChar w:fldCharType="begin"/>
-    </w:r>
-    <w:r>
-      <w:instrText xml:space="preserve"> REF dokument_datum \h  \* MERGEFORMAT </w:instrText>
-    </w:r>
-    <w:r>
-      <w:fldChar w:fldCharType="separate"/>
-    </w:r>
-    <w:sdt>
-      <w:sdtPr>
-        <w:alias w:val="Datum"/>
-        <w:id w:val="-640731389"/>
-        <w:dataBinding w:prefixMappings="xmlns:ns0='http://schemas.microsoft.com/office/2006/coverPageProps'" w:xpath="/ns0:CoverPageProperties[1]/ns0:PublishDate[1]" w:storeItemID="{55AF091B-3C7A-41E3-B477-F2FDAA23CFDA}"/>
-        <w:date w:fullDate="2012-03-24T00:00:00Z">
-          <w:dateFormat w:val="dd.MM.yyyy"/>
-          <w:lid w:val="de-DE"/>
-          <w:storeMappedDataAs w:val="dateTime"/>
-          <w:calendar w:val="gregorian"/>
-        </w:date>
-      </w:sdtPr>
-      <w:sdtEndPr/>
-      <w:sdtContent>
-        <w:r>
-          <w:t>24.03.2012</w:t>
-        </w:r>
-      </w:sdtContent>
-    </w:sdt>
-    <w:r>
-      <w:fldChar w:fldCharType="end"/>
-    </w:r>
+    <w:fldSimple w:instr=" REF dokument_datum \h  \* MERGEFORMAT ">
+      <w:sdt>
+        <w:sdtPr>
+          <w:alias w:val="Datum"/>
+          <w:id w:val="-640731389"/>
+          <w:dataBinding w:prefixMappings="xmlns:ns0='http://schemas.microsoft.com/office/2006/coverPageProps'" w:xpath="/ns0:CoverPageProperties[1]/ns0:PublishDate[1]" w:storeItemID="{55AF091B-3C7A-41E3-B477-F2FDAA23CFDA}"/>
+          <w:date w:fullDate="2012-03-24T00:00:00Z">
+            <w:dateFormat w:val="dd.MM.yyyy"/>
+            <w:lid w:val="de-DE"/>
+            <w:storeMappedDataAs w:val="dateTime"/>
+            <w:calendar w:val="gregorian"/>
+          </w:date>
+        </w:sdtPr>
+        <w:sdtContent>
+          <w:r>
+            <w:t>24.03.2012</w:t>
+          </w:r>
+        </w:sdtContent>
+      </w:sdt>
+    </w:fldSimple>
     <w:r>
       <w:tab/>
     </w:r>
@@ -12304,7 +12000,7 @@
         <w:noProof/>
         <w:color w:val="FFFFFF" w:themeColor="background1"/>
       </w:rPr>
-      <w:t>IX</w:t>
+      <w:t>VIII</w:t>
     </w:r>
     <w:r>
       <w:rPr>
@@ -12318,7 +12014,7 @@
 </file>
 
 <file path=word/footnotes.xml><?xml version="1.0" encoding="utf-8"?>
-<w:footnotes xmlns:wpc="http://schemas.microsoft.com/office/word/2010/wordprocessingCanvas" xmlns:mc="http://schemas.openxmlformats.org/markup-compatibility/2006" xmlns:o="urn:schemas-microsoft-com:office:office" xmlns:r="http://schemas.openxmlformats.org/officeDocument/2006/relationships" xmlns:m="http://schemas.openxmlformats.org/officeDocument/2006/math" xmlns:v="urn:schemas-microsoft-com:vml" xmlns:wp14="http://schemas.microsoft.com/office/word/2010/wordprocessingDrawing" xmlns:wp="http://schemas.openxmlformats.org/drawingml/2006/wordprocessingDrawing" xmlns:w10="urn:schemas-microsoft-com:office:word" xmlns:w="http://schemas.openxmlformats.org/wordprocessingml/2006/main" xmlns:w14="http://schemas.microsoft.com/office/word/2010/wordml" xmlns:wpg="http://schemas.microsoft.com/office/word/2010/wordprocessingGroup" xmlns:wpi="http://schemas.microsoft.com/office/word/2010/wordprocessingInk" xmlns:wne="http://schemas.microsoft.com/office/word/2006/wordml" xmlns:wps="http://schemas.microsoft.com/office/word/2010/wordprocessingShape" mc:Ignorable="w14 wp14">
+<w:footnotes xmlns:ve="http://schemas.openxmlformats.org/markup-compatibility/2006" xmlns:o="urn:schemas-microsoft-com:office:office" xmlns:r="http://schemas.openxmlformats.org/officeDocument/2006/relationships" xmlns:m="http://schemas.openxmlformats.org/officeDocument/2006/math" xmlns:v="urn:schemas-microsoft-com:vml" xmlns:wp="http://schemas.openxmlformats.org/drawingml/2006/wordprocessingDrawing" xmlns:w10="urn:schemas-microsoft-com:office:word" xmlns:w="http://schemas.openxmlformats.org/wordprocessingml/2006/main" xmlns:wne="http://schemas.microsoft.com/office/word/2006/wordml">
   <w:footnote w:type="separator" w:id="-1">
     <w:p>
       <w:pPr>
@@ -12382,7 +12078,7 @@
 </file>
 
 <file path=word/header1.xml><?xml version="1.0" encoding="utf-8"?>
-<w:hdr xmlns:wpc="http://schemas.microsoft.com/office/word/2010/wordprocessingCanvas" xmlns:mc="http://schemas.openxmlformats.org/markup-compatibility/2006" xmlns:o="urn:schemas-microsoft-com:office:office" xmlns:r="http://schemas.openxmlformats.org/officeDocument/2006/relationships" xmlns:m="http://schemas.openxmlformats.org/officeDocument/2006/math" xmlns:v="urn:schemas-microsoft-com:vml" xmlns:wp14="http://schemas.microsoft.com/office/word/2010/wordprocessingDrawing" xmlns:wp="http://schemas.openxmlformats.org/drawingml/2006/wordprocessingDrawing" xmlns:w10="urn:schemas-microsoft-com:office:word" xmlns:w="http://schemas.openxmlformats.org/wordprocessingml/2006/main" xmlns:w14="http://schemas.microsoft.com/office/word/2010/wordml" xmlns:wpg="http://schemas.microsoft.com/office/word/2010/wordprocessingGroup" xmlns:wpi="http://schemas.microsoft.com/office/word/2010/wordprocessingInk" xmlns:wne="http://schemas.microsoft.com/office/word/2006/wordml" xmlns:wps="http://schemas.microsoft.com/office/word/2010/wordprocessingShape" mc:Ignorable="w14 wp14">
+<w:hdr xmlns:ve="http://schemas.openxmlformats.org/markup-compatibility/2006" xmlns:o="urn:schemas-microsoft-com:office:office" xmlns:r="http://schemas.openxmlformats.org/officeDocument/2006/relationships" xmlns:m="http://schemas.openxmlformats.org/officeDocument/2006/math" xmlns:v="urn:schemas-microsoft-com:vml" xmlns:wp="http://schemas.openxmlformats.org/drawingml/2006/wordprocessingDrawing" xmlns:w10="urn:schemas-microsoft-com:office:word" xmlns:w="http://schemas.openxmlformats.org/wordprocessingml/2006/main" xmlns:wne="http://schemas.microsoft.com/office/word/2006/wordml">
   <w:p>
     <w:pPr>
       <w:pStyle w:val="Kopfzeile"/>
@@ -12420,7 +12116,7 @@
                   <a:blip r:embed="rId1">
                     <a:extLst>
                       <a:ext uri="{28A0092B-C50C-407E-A947-70E740481C1C}">
-                        <a14:useLocalDpi xmlns:a14="http://schemas.microsoft.com/office/drawing/2010/main" val="0"/>
+                        <a14:useLocalDpi xmlns:a14="http://schemas.microsoft.com/office/drawing/2010/main" xmlns:wps="http://schemas.microsoft.com/office/word/2010/wordprocessingShape" xmlns:wpi="http://schemas.microsoft.com/office/word/2010/wordprocessingInk" xmlns:wpg="http://schemas.microsoft.com/office/word/2010/wordprocessingGroup" xmlns:w14="http://schemas.microsoft.com/office/word/2010/wordml" xmlns:w="http://schemas.openxmlformats.org/wordprocessingml/2006/main" xmlns:w10="urn:schemas-microsoft-com:office:word" xmlns:wp14="http://schemas.microsoft.com/office/word/2010/wordprocessingDrawing" xmlns:v="urn:schemas-microsoft-com:vml" xmlns:o="urn:schemas-microsoft-com:office:office" xmlns:mc="http://schemas.openxmlformats.org/markup-compatibility/2006" xmlns:wpc="http://schemas.microsoft.com/office/word/2010/wordprocessingCanvas" xmlns="" val="0"/>
                       </a:ext>
                     </a:extLst>
                   </a:blip>
@@ -12461,15 +12157,7 @@
       <w:t xml:space="preserve">FST </w:t>
     </w:r>
     <w:r>
-      <w:t>Projekt "</w:t>
-    </w:r>
-    <w:proofErr w:type="spellStart"/>
-    <w:r>
-      <w:t>Eventalizer</w:t>
-    </w:r>
-    <w:proofErr w:type="spellEnd"/>
-    <w:r>
-      <w:t>" (SS 2012) Team 5</w:t>
+      <w:t>Projekt "Eventalizer" (SS 2012) Team 5</w:t>
     </w:r>
     <w:r>
       <w:t xml:space="preserve">           </w:t>
@@ -12491,7 +12179,7 @@
 </file>
 
 <file path=word/header2.xml><?xml version="1.0" encoding="utf-8"?>
-<w:hdr xmlns:wpc="http://schemas.microsoft.com/office/word/2010/wordprocessingCanvas" xmlns:mc="http://schemas.openxmlformats.org/markup-compatibility/2006" xmlns:o="urn:schemas-microsoft-com:office:office" xmlns:r="http://schemas.openxmlformats.org/officeDocument/2006/relationships" xmlns:m="http://schemas.openxmlformats.org/officeDocument/2006/math" xmlns:v="urn:schemas-microsoft-com:vml" xmlns:wp14="http://schemas.microsoft.com/office/word/2010/wordprocessingDrawing" xmlns:wp="http://schemas.openxmlformats.org/drawingml/2006/wordprocessingDrawing" xmlns:w10="urn:schemas-microsoft-com:office:word" xmlns:w="http://schemas.openxmlformats.org/wordprocessingml/2006/main" xmlns:w14="http://schemas.microsoft.com/office/word/2010/wordml" xmlns:wpg="http://schemas.microsoft.com/office/word/2010/wordprocessingGroup" xmlns:wpi="http://schemas.microsoft.com/office/word/2010/wordprocessingInk" xmlns:wne="http://schemas.microsoft.com/office/word/2006/wordml" xmlns:wps="http://schemas.microsoft.com/office/word/2010/wordprocessingShape" mc:Ignorable="w14 wp14">
+<w:hdr xmlns:ve="http://schemas.openxmlformats.org/markup-compatibility/2006" xmlns:o="urn:schemas-microsoft-com:office:office" xmlns:r="http://schemas.openxmlformats.org/officeDocument/2006/relationships" xmlns:m="http://schemas.openxmlformats.org/officeDocument/2006/math" xmlns:v="urn:schemas-microsoft-com:vml" xmlns:wp="http://schemas.openxmlformats.org/drawingml/2006/wordprocessingDrawing" xmlns:w10="urn:schemas-microsoft-com:office:word" xmlns:w="http://schemas.openxmlformats.org/wordprocessingml/2006/main" xmlns:wne="http://schemas.microsoft.com/office/word/2006/wordml">
   <w:p>
     <w:pPr>
       <w:pStyle w:val="Kopfzeile"/>
@@ -12501,7 +12189,7 @@
 </file>
 
 <file path=word/numbering.xml><?xml version="1.0" encoding="utf-8"?>
-<w:numbering xmlns:wpc="http://schemas.microsoft.com/office/word/2010/wordprocessingCanvas" xmlns:mc="http://schemas.openxmlformats.org/markup-compatibility/2006" xmlns:o="urn:schemas-microsoft-com:office:office" xmlns:r="http://schemas.openxmlformats.org/officeDocument/2006/relationships" xmlns:m="http://schemas.openxmlformats.org/officeDocument/2006/math" xmlns:v="urn:schemas-microsoft-com:vml" xmlns:wp14="http://schemas.microsoft.com/office/word/2010/wordprocessingDrawing" xmlns:wp="http://schemas.openxmlformats.org/drawingml/2006/wordprocessingDrawing" xmlns:w10="urn:schemas-microsoft-com:office:word" xmlns:w="http://schemas.openxmlformats.org/wordprocessingml/2006/main" xmlns:w14="http://schemas.microsoft.com/office/word/2010/wordml" xmlns:wpg="http://schemas.microsoft.com/office/word/2010/wordprocessingGroup" xmlns:wpi="http://schemas.microsoft.com/office/word/2010/wordprocessingInk" xmlns:wne="http://schemas.microsoft.com/office/word/2006/wordml" xmlns:wps="http://schemas.microsoft.com/office/word/2010/wordprocessingShape" mc:Ignorable="w14 wp14">
+<w:numbering xmlns:ve="http://schemas.openxmlformats.org/markup-compatibility/2006" xmlns:o="urn:schemas-microsoft-com:office:office" xmlns:r="http://schemas.openxmlformats.org/officeDocument/2006/relationships" xmlns:m="http://schemas.openxmlformats.org/officeDocument/2006/math" xmlns:v="urn:schemas-microsoft-com:vml" xmlns:wp="http://schemas.openxmlformats.org/drawingml/2006/wordprocessingDrawing" xmlns:w10="urn:schemas-microsoft-com:office:word" xmlns:w="http://schemas.openxmlformats.org/wordprocessingml/2006/main" xmlns:wne="http://schemas.microsoft.com/office/word/2006/wordml">
   <w:abstractNum w:abstractNumId="0">
     <w:nsid w:val="01C758F7"/>
     <w:multiLevelType w:val="hybridMultilevel"/>
@@ -13814,7 +13502,7 @@
 </file>
 
 <file path=word/styles.xml><?xml version="1.0" encoding="utf-8"?>
-<w:styles xmlns:mc="http://schemas.openxmlformats.org/markup-compatibility/2006" xmlns:r="http://schemas.openxmlformats.org/officeDocument/2006/relationships" xmlns:w="http://schemas.openxmlformats.org/wordprocessingml/2006/main" xmlns:w14="http://schemas.microsoft.com/office/word/2010/wordml" mc:Ignorable="w14">
+<w:styles xmlns:r="http://schemas.openxmlformats.org/officeDocument/2006/relationships" xmlns:w="http://schemas.openxmlformats.org/wordprocessingml/2006/main">
   <w:docDefaults>
     <w:rPrDefault>
       <w:rPr>
@@ -14241,6 +13929,7 @@
     <w:uiPriority w:val="99"/>
     <w:semiHidden/>
     <w:unhideWhenUsed/>
+    <w:qFormat/>
     <w:tblPr>
       <w:tblInd w:w="0" w:type="dxa"/>
       <w:tblCellMar>
@@ -14626,11 +14315,11 @@
       <w:contextualSpacing/>
     </w:pPr>
   </w:style>
-  <w:style w:type="paragraph" w:styleId="Zitat">
+  <w:style w:type="paragraph" w:styleId="Anfhrungszeichen">
     <w:name w:val="Quote"/>
     <w:basedOn w:val="Standard"/>
     <w:next w:val="Standard"/>
-    <w:link w:val="ZitatZchn"/>
+    <w:link w:val="AnfhrungszeichenZchn"/>
     <w:uiPriority w:val="29"/>
     <w:qFormat/>
     <w:rsid w:val="006A0917"/>
@@ -14639,10 +14328,10 @@
       <w:iCs/>
     </w:rPr>
   </w:style>
-  <w:style w:type="character" w:customStyle="1" w:styleId="ZitatZchn">
-    <w:name w:val="Zitat Zchn"/>
+  <w:style w:type="character" w:customStyle="1" w:styleId="AnfhrungszeichenZchn">
+    <w:name w:val="Anführungszeichen Zchn"/>
     <w:basedOn w:val="Absatz-Standardschriftart"/>
-    <w:link w:val="Zitat"/>
+    <w:link w:val="Anfhrungszeichen"/>
     <w:uiPriority w:val="29"/>
     <w:rsid w:val="006A0917"/>
     <w:rPr>
@@ -14653,11 +14342,11 @@
       <w:szCs w:val="20"/>
     </w:rPr>
   </w:style>
-  <w:style w:type="paragraph" w:styleId="IntensivesZitat">
+  <w:style w:type="paragraph" w:styleId="IntensivesAnfhrungszeichen">
     <w:name w:val="Intense Quote"/>
     <w:basedOn w:val="Standard"/>
     <w:next w:val="Standard"/>
-    <w:link w:val="IntensivesZitatZchn"/>
+    <w:link w:val="IntensivesAnfhrungszeichenZchn"/>
     <w:uiPriority w:val="30"/>
     <w:qFormat/>
     <w:rsid w:val="006A0917"/>
@@ -14679,10 +14368,10 @@
       <w:color w:val="365F91" w:themeColor="accent1" w:themeShade="BF"/>
     </w:rPr>
   </w:style>
-  <w:style w:type="character" w:customStyle="1" w:styleId="IntensivesZitatZchn">
-    <w:name w:val="Intensives Zitat Zchn"/>
+  <w:style w:type="character" w:customStyle="1" w:styleId="IntensivesAnfhrungszeichenZchn">
+    <w:name w:val="Intensives Anführungszeichen Zchn"/>
     <w:basedOn w:val="Absatz-Standardschriftart"/>
-    <w:link w:val="IntensivesZitat"/>
+    <w:link w:val="IntensivesAnfhrungszeichen"/>
     <w:uiPriority w:val="30"/>
     <w:rsid w:val="006A0917"/>
     <w:rPr>
@@ -15056,7 +14745,7 @@
       <w:lang w:val="de-DE"/>
     </w:rPr>
   </w:style>
-  <w:style w:type="table" w:styleId="Tabellenraster">
+  <w:style w:type="table" w:styleId="Tabellengitternetz">
     <w:name w:val="Table Grid"/>
     <w:basedOn w:val="NormaleTabelle"/>
     <w:rsid w:val="004B1800"/>
@@ -18460,7 +18149,7 @@
 </file>
 
 <file path=customXml/itemProps2.xml><?xml version="1.0" encoding="utf-8"?>
-<ds:datastoreItem xmlns:ds="http://schemas.openxmlformats.org/officeDocument/2006/customXml" ds:itemID="{116A3DB8-571A-46B4-B2D8-7DF60CABE45F}">
+<ds:datastoreItem xmlns:ds="http://schemas.openxmlformats.org/officeDocument/2006/customXml" ds:itemID="{2A490358-A007-45B9-A445-A17BF57B48EE}">
   <ds:schemaRefs>
     <ds:schemaRef ds:uri="http://schemas.openxmlformats.org/officeDocument/2006/bibliography"/>
   </ds:schemaRefs>

</xml_diff>

<commit_message>
Domänenklassendiagramm ergänzt und im LH hinzugefügt
</commit_message>
<xml_diff>
--- a/Dokumente/Hefte/LH_Eventalizer.docx
+++ b/Dokumente/Hefte/LH_Eventalizer.docx
@@ -52,7 +52,7 @@
               <w:lang w:eastAsia="de-DE" w:bidi="ar-SA"/>
             </w:rPr>
             <w:pict>
-              <v:group id="Group 30" o:spid="_x0000_s1038" style="position:absolute;left:0;text-align:left;margin-left:6383.4pt;margin-top:0;width:332.7pt;height:227.25pt;z-index:251663360;mso-position-horizontal:right;mso-position-horizontal-relative:margin;mso-position-vertical:top;mso-position-vertical-relative:page" coordorigin="4136,15" coordsize="6654,4545" o:gfxdata="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" o:allowincell="f">
+              <v:group id="Group 30" o:spid="_x0000_s1038" style="position:absolute;left:0;text-align:left;margin-left:6676.1pt;margin-top:0;width:332.7pt;height:227.25pt;z-index:251663360;mso-position-horizontal:right;mso-position-horizontal-relative:margin;mso-position-vertical:top;mso-position-vertical-relative:page" coordorigin="4136,15" coordsize="6654,4545" o:gfxdata="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" o:allowincell="f">
                 <v:shape id="AutoShape 31" o:spid="_x0000_s1042" type="#_x0000_t32" style="position:absolute;left:4136;top:15;width:3058;height:3855;visibility:visible" o:connectortype="straight" o:gfxdata="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" strokecolor="#a7bfde [1620]"/>
                 <v:oval id="Oval 32" o:spid="_x0000_s1041" style="position:absolute;left:6674;top:444;width:4116;height:4116;visibility:visible" o:gfxdata="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" fillcolor="#a7bfde [1620]" stroked="f"/>
                 <v:oval id="Oval 33" o:spid="_x0000_s1040" style="position:absolute;left:6773;top:1058;width:3367;height:3367;visibility:visible" o:gfxdata="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" fillcolor="#d3dfee [820]" stroked="f"/>
@@ -463,7 +463,7 @@
               <w:lang w:eastAsia="de-DE" w:bidi="ar-SA"/>
             </w:rPr>
             <w:pict>
-              <v:group id="Group 7" o:spid="_x0000_s1032" style="position:absolute;left:0;text-align:left;margin-left:4884.1pt;margin-top:0;width:264.55pt;height:690.65pt;z-index:251660288;mso-position-horizontal:right;mso-position-horizontal-relative:page;mso-position-vertical:bottom;mso-position-vertical-relative:page" coordorigin="5531,1258" coordsize="5291,13813" o:gfxdata="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">
+              <v:group id="Group 7" o:spid="_x0000_s1032" style="position:absolute;left:0;text-align:left;margin-left:5108.65pt;margin-top:0;width:264.55pt;height:690.65pt;z-index:251660288;mso-position-horizontal:right;mso-position-horizontal-relative:page;mso-position-vertical:bottom;mso-position-vertical-relative:page" coordorigin="5531,1258" coordsize="5291,13813" o:gfxdata="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">
                 <v:shape id="AutoShape 8" o:spid="_x0000_s1037" type="#_x0000_t32" style="position:absolute;left:6519;top:1258;width:4303;height:10040;flip:x;visibility:visible" o:connectortype="straight" o:gfxdata="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" strokecolor="#a7bfde [1620]"/>
                 <v:group id="Group 9" o:spid="_x0000_s1033" style="position:absolute;left:5531;top:9226;width:5291;height:5845" coordorigin="5531,9226" coordsize="5291,5845" o:gfxdata="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">
                   <v:shape id="Freeform 10" o:spid="_x0000_s1036" style="position:absolute;left:5531;top:9226;width:5291;height:5845;visibility:visible;mso-wrap-style:square;v-text-anchor:top" coordsize="6418,6670" o:gfxdata="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" path="m6418,1185r,5485l1809,6669c974,5889,,3958,1407,1987,2830,,5591,411,6418,1185xe" fillcolor="#a7bfde [1620]" stroked="f">
@@ -8249,6 +8249,38 @@
     </w:p>
     <w:p>
       <w:pPr>
+        <w:pStyle w:val="Textkrper"/>
+      </w:pPr>
+      <w:r>
+        <w:object w:dxaOrig="11268" w:dyaOrig="8592">
+          <v:shapetype id="_x0000_t75" coordsize="21600,21600" o:spt="75" o:preferrelative="t" path="m@4@5l@4@11@9@11@9@5xe" filled="f" stroked="f">
+            <v:stroke joinstyle="miter"/>
+            <v:formulas>
+              <v:f eqn="if lineDrawn pixelLineWidth 0"/>
+              <v:f eqn="sum @0 1 0"/>
+              <v:f eqn="sum 0 0 @1"/>
+              <v:f eqn="prod @2 1 2"/>
+              <v:f eqn="prod @3 21600 pixelWidth"/>
+              <v:f eqn="prod @3 21600 pixelHeight"/>
+              <v:f eqn="sum @0 0 1"/>
+              <v:f eqn="prod @6 1 2"/>
+              <v:f eqn="prod @7 21600 pixelWidth"/>
+              <v:f eqn="sum @8 21600 0"/>
+              <v:f eqn="prod @7 21600 pixelHeight"/>
+              <v:f eqn="sum @10 21600 0"/>
+            </v:formulas>
+            <v:path o:extrusionok="f" gradientshapeok="t" o:connecttype="rect"/>
+            <o:lock v:ext="edit" aspectratio="t"/>
+          </v:shapetype>
+          <v:shape id="_x0000_i1025" type="#_x0000_t75" style="width:453.75pt;height:345.75pt" o:ole="">
+            <v:imagedata r:id="rId13" o:title=""/>
+          </v:shape>
+          <o:OLEObject Type="Embed" ProgID="Visio.Drawing.11" ShapeID="_x0000_i1025" DrawAspect="Content" ObjectID="_1397161277" r:id="rId14"/>
+        </w:object>
+      </w:r>
+    </w:p>
+    <w:p>
+      <w:pPr>
         <w:pStyle w:val="Anforderung"/>
       </w:pPr>
     </w:p>
@@ -8317,13 +8349,7 @@
         <w:pStyle w:val="Textkrper"/>
       </w:pPr>
       <w:r>
-        <w:t>Die Internetplattform Eventalizer muss die folgenden zwei unterschiedlichen Benutzertypen bzw. A</w:t>
-      </w:r>
-      <w:r>
-        <w:t>n</w:t>
-      </w:r>
-      <w:r>
-        <w:t>wenderprofile unterstützen:</w:t>
+        <w:t>Die Internetplattform Eventalizer muss die folgenden zwei unterschiedlichen Benutzertypen bzw. Anwenderprofile unterstützen:</w:t>
       </w:r>
     </w:p>
     <w:p>
@@ -8344,7 +8370,13 @@
       </w:r>
       <w:r>
         <w:br/>
-        <w:t>Dieser Benutzer besucht die Internetplattform Eventalizer nur gelegentlich bzw. unregelmäßig</w:t>
+        <w:t>Dieser Benutzer besucht die Internetplattform Eventalizer nur gelegentlich bzw. unr</w:t>
+      </w:r>
+      <w:r>
+        <w:t>e</w:t>
+      </w:r>
+      <w:r>
+        <w:t>gelmäßig</w:t>
       </w:r>
       <w:r>
         <w:t xml:space="preserve"> und sucht in diesem Fall auch meistens nach exakt einem Event bzw. in exakt einer Eventkategorie. </w:t>
@@ -8353,16 +8385,22 @@
         <w:t xml:space="preserve">Ab und zu organisiert er auch selber Events. </w:t>
       </w:r>
       <w:r>
-        <w:t>Dieser Benutzer muss bei jedem Besuch</w:t>
-      </w:r>
-      <w:r>
-        <w:t xml:space="preserve"> einfach und intuitiv durch die Benutzeroberfläche geführt werden. Die für einen Gelegenheitsnutzer typischen Funktionen wie Event-Suche und -Teilnahme müssen direkt erreichbar und aufrufbar sein. Weitergehende Funktionen sind optional für dieses Anwenderpr</w:t>
-      </w:r>
-      <w:r>
-        <w:t>o</w:t>
-      </w:r>
-      <w:r>
-        <w:t>fil darzustellen.</w:t>
+        <w:t>Dieser B</w:t>
+      </w:r>
+      <w:r>
+        <w:t>e</w:t>
+      </w:r>
+      <w:r>
+        <w:t>nutzer muss bei jedem Besuch</w:t>
+      </w:r>
+      <w:r>
+        <w:t xml:space="preserve"> einfach und intuitiv durch die Benutzeroberfläche g</w:t>
+      </w:r>
+      <w:r>
+        <w:t>e</w:t>
+      </w:r>
+      <w:r>
+        <w:t>führt werden. Die für einen Gelegenheitsnutzer typischen Funktionen wie Event-Suche und -Teilnahme müssen direkt erreichbar und aufrufbar sein. Weitergehende Funktionen sind optional für dieses Anwenderprofil darzustellen.</w:t>
       </w:r>
     </w:p>
     <w:p>
@@ -9490,7 +9528,7 @@
       <w:r>
         <w:t xml:space="preserve">Ein </w:t>
       </w:r>
-      <w:hyperlink r:id="rId13" w:tooltip="Frequently Asked Questions" w:history="1">
+      <w:hyperlink r:id="rId15" w:tooltip="Frequently Asked Questions" w:history="1">
         <w:r>
           <w:t>Frequently Asked Questions</w:t>
         </w:r>
@@ -9510,7 +9548,7 @@
       <w:r>
         <w:t xml:space="preserve">Ein </w:t>
       </w:r>
-      <w:hyperlink r:id="rId14" w:tooltip="Glossar" w:history="1">
+      <w:hyperlink r:id="rId16" w:tooltip="Glossar" w:history="1">
         <w:r>
           <w:t>Glossar</w:t>
         </w:r>
@@ -9518,7 +9556,7 @@
       <w:r>
         <w:t xml:space="preserve"> mit Erklärung der </w:t>
       </w:r>
-      <w:hyperlink r:id="rId15" w:tooltip="Fachbegriff" w:history="1">
+      <w:hyperlink r:id="rId17" w:tooltip="Fachbegriff" w:history="1">
         <w:r>
           <w:t>Fachbegriffe</w:t>
         </w:r>
@@ -9532,7 +9570,7 @@
           <w:numId w:val="8"/>
         </w:numPr>
       </w:pPr>
-      <w:hyperlink r:id="rId16" w:tooltip="Kontext-sensitive Hilfe" w:history="1">
+      <w:hyperlink r:id="rId18" w:tooltip="Kontext-sensitive Hilfe" w:history="1">
         <w:r>
           <w:t>Kontext</w:t>
         </w:r>
@@ -9555,7 +9593,7 @@
           <w:numId w:val="8"/>
         </w:numPr>
       </w:pPr>
-      <w:hyperlink r:id="rId17" w:tooltip="Guided Tour" w:history="1">
+      <w:hyperlink r:id="rId19" w:tooltip="Guided Tour" w:history="1">
         <w:r>
           <w:t>Ein</w:t>
         </w:r>
@@ -9628,7 +9666,7 @@
       <w:r>
         <w:t xml:space="preserve">Wo sich bereits die formale Programmiersprache selbst ausreichend erklärt und die Struktur durch geeignetes Ein- und Ausrücken von </w:t>
       </w:r>
-      <w:hyperlink r:id="rId18" w:tooltip="Kontrollstruktur" w:history="1">
+      <w:hyperlink r:id="rId20" w:tooltip="Kontrollstruktur" w:history="1">
         <w:r>
           <w:t>Kontrollstrukturen</w:t>
         </w:r>
@@ -9672,7 +9710,7 @@
       <w:r>
         <w:t xml:space="preserve">Das kann durch </w:t>
       </w:r>
-      <w:hyperlink r:id="rId19" w:tooltip="Kommentar (Programmierung)" w:history="1">
+      <w:hyperlink r:id="rId21" w:tooltip="Kommentar (Programmierung)" w:history="1">
         <w:r>
           <w:t>Kommentare</w:t>
         </w:r>
@@ -9692,7 +9730,7 @@
       <w:r>
         <w:t xml:space="preserve">Unterstützende Übersichten soll mit </w:t>
       </w:r>
-      <w:hyperlink r:id="rId20" w:tooltip="Software-Dokumentationswerkzeug" w:history="1">
+      <w:hyperlink r:id="rId22" w:tooltip="Software-Dokumentationswerkzeug" w:history="1">
         <w:r>
           <w:t>Dokumentationswerkzeugen</w:t>
         </w:r>
@@ -11427,8 +11465,8 @@
           <w:lang w:bidi="ar-SA"/>
         </w:rPr>
         <w:sectPr>
-          <w:headerReference w:type="first" r:id="rId21"/>
-          <w:footerReference w:type="first" r:id="rId22"/>
+          <w:headerReference w:type="first" r:id="rId23"/>
+          <w:footerReference w:type="first" r:id="rId24"/>
           <w:pgSz w:w="11907" w:h="16839" w:code="9"/>
           <w:pgMar w:top="1417" w:right="1417" w:bottom="1134" w:left="1417" w:header="568" w:footer="567" w:gutter="0"/>
           <w:pgNumType w:start="1"/>
@@ -11737,7 +11775,7 @@
       </w:pPr>
     </w:p>
     <w:sectPr>
-      <w:footerReference w:type="default" r:id="rId23"/>
+      <w:footerReference w:type="default" r:id="rId25"/>
       <w:pgSz w:w="11907" w:h="16839" w:code="9"/>
       <w:pgMar w:top="1417" w:right="1417" w:bottom="1134" w:left="1417" w:header="568" w:footer="567" w:gutter="0"/>
       <w:pgNumType w:fmt="upperRoman" w:start="8"/>
@@ -11870,7 +11908,7 @@
         <w:noProof/>
         <w:color w:val="FFFFFF" w:themeColor="background1"/>
       </w:rPr>
-      <w:t>1</w:t>
+      <w:t>12</w:t>
     </w:r>
     <w:r>
       <w:rPr>
@@ -12000,7 +12038,7 @@
         <w:noProof/>
         <w:color w:val="FFFFFF" w:themeColor="background1"/>
       </w:rPr>
-      <w:t>VIII</w:t>
+      <w:t>IX</w:t>
     </w:r>
     <w:r>
       <w:rPr>
@@ -12116,7 +12154,7 @@
                   <a:blip r:embed="rId1">
                     <a:extLst>
                       <a:ext uri="{28A0092B-C50C-407E-A947-70E740481C1C}">
-                        <a14:useLocalDpi xmlns:a14="http://schemas.microsoft.com/office/drawing/2010/main" xmlns:wps="http://schemas.microsoft.com/office/word/2010/wordprocessingShape" xmlns:wpi="http://schemas.microsoft.com/office/word/2010/wordprocessingInk" xmlns:wpg="http://schemas.microsoft.com/office/word/2010/wordprocessingGroup" xmlns:w14="http://schemas.microsoft.com/office/word/2010/wordml" xmlns:w="http://schemas.openxmlformats.org/wordprocessingml/2006/main" xmlns:w10="urn:schemas-microsoft-com:office:word" xmlns:wp14="http://schemas.microsoft.com/office/word/2010/wordprocessingDrawing" xmlns:v="urn:schemas-microsoft-com:vml" xmlns:o="urn:schemas-microsoft-com:office:office" xmlns:mc="http://schemas.openxmlformats.org/markup-compatibility/2006" xmlns:wpc="http://schemas.microsoft.com/office/word/2010/wordprocessingCanvas" xmlns="" val="0"/>
+                        <a14:useLocalDpi xmlns="" xmlns:wpc="http://schemas.microsoft.com/office/word/2010/wordprocessingCanvas" xmlns:mc="http://schemas.openxmlformats.org/markup-compatibility/2006" xmlns:o="urn:schemas-microsoft-com:office:office" xmlns:v="urn:schemas-microsoft-com:vml" xmlns:wp14="http://schemas.microsoft.com/office/word/2010/wordprocessingDrawing" xmlns:w10="urn:schemas-microsoft-com:office:word" xmlns:w="http://schemas.openxmlformats.org/wordprocessingml/2006/main" xmlns:w14="http://schemas.microsoft.com/office/word/2010/wordml" xmlns:wpg="http://schemas.microsoft.com/office/word/2010/wordprocessingGroup" xmlns:wpi="http://schemas.microsoft.com/office/word/2010/wordprocessingInk" xmlns:wps="http://schemas.microsoft.com/office/word/2010/wordprocessingShape" xmlns:a14="http://schemas.microsoft.com/office/drawing/2010/main" val="0"/>
                       </a:ext>
                     </a:extLst>
                   </a:blip>
@@ -18149,7 +18187,7 @@
 </file>
 
 <file path=customXml/itemProps2.xml><?xml version="1.0" encoding="utf-8"?>
-<ds:datastoreItem xmlns:ds="http://schemas.openxmlformats.org/officeDocument/2006/customXml" ds:itemID="{2A490358-A007-45B9-A445-A17BF57B48EE}">
+<ds:datastoreItem xmlns:ds="http://schemas.openxmlformats.org/officeDocument/2006/customXml" ds:itemID="{29D13E6B-BF09-46BD-BC66-25BA749399C8}">
   <ds:schemaRefs>
     <ds:schemaRef ds:uri="http://schemas.openxmlformats.org/officeDocument/2006/bibliography"/>
   </ds:schemaRefs>

</xml_diff>

<commit_message>
Einarbeitung Reviews Signed-off-by: MAG <mxthammel@gmail.com>
</commit_message>
<xml_diff>
--- a/Dokumente/Hefte/LH_Eventalizer.docx
+++ b/Dokumente/Hefte/LH_Eventalizer.docx
@@ -52,7 +52,7 @@
               <w:lang w:eastAsia="de-DE" w:bidi="ar-SA"/>
             </w:rPr>
             <w:pict>
-              <v:group id="Group 30" o:spid="_x0000_s1038" style="position:absolute;left:0;text-align:left;margin-left:8657.8pt;margin-top:0;width:332.7pt;height:227.25pt;z-index:251663360;mso-position-horizontal:right;mso-position-horizontal-relative:margin;mso-position-vertical:top;mso-position-vertical-relative:page" coordorigin="4136,15" coordsize="6654,4545" o:gfxdata="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" o:allowincell="f">
+              <v:group id="Group 30" o:spid="_x0000_s1038" style="position:absolute;left:0;text-align:left;margin-left:9243.2pt;margin-top:0;width:332.7pt;height:227.25pt;z-index:251663360;mso-position-horizontal:right;mso-position-horizontal-relative:margin;mso-position-vertical:top;mso-position-vertical-relative:page" coordorigin="4136,15" coordsize="6654,4545" o:gfxdata="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" o:allowincell="f">
                 <v:shape id="AutoShape 31" o:spid="_x0000_s1042" type="#_x0000_t32" style="position:absolute;left:4136;top:15;width:3058;height:3855;visibility:visible" o:connectortype="straight" o:gfxdata="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" strokecolor="#a7bfde [1620]"/>
                 <v:oval id="Oval 32" o:spid="_x0000_s1041" style="position:absolute;left:6674;top:444;width:4116;height:4116;visibility:visible" o:gfxdata="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" fillcolor="#a7bfde [1620]" stroked="f"/>
                 <v:oval id="Oval 33" o:spid="_x0000_s1040" style="position:absolute;left:6773;top:1058;width:3367;height:3367;visibility:visible" o:gfxdata="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" fillcolor="#d3dfee [820]" stroked="f"/>
@@ -481,7 +481,7 @@
               <w:lang w:eastAsia="de-DE" w:bidi="ar-SA"/>
             </w:rPr>
             <w:pict>
-              <v:group id="Group 7" o:spid="_x0000_s1032" style="position:absolute;left:0;text-align:left;margin-left:6613.3pt;margin-top:0;width:264.55pt;height:690.65pt;z-index:251660288;mso-position-horizontal:right;mso-position-horizontal-relative:page;mso-position-vertical:bottom;mso-position-vertical-relative:page" coordorigin="5531,1258" coordsize="5291,13813" o:gfxdata="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">
+              <v:group id="Group 7" o:spid="_x0000_s1032" style="position:absolute;left:0;text-align:left;margin-left:7062.4pt;margin-top:0;width:264.55pt;height:690.65pt;z-index:251660288;mso-position-horizontal:right;mso-position-horizontal-relative:page;mso-position-vertical:bottom;mso-position-vertical-relative:page" coordorigin="5531,1258" coordsize="5291,13813" o:gfxdata="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">
                 <v:shape id="AutoShape 8" o:spid="_x0000_s1037" type="#_x0000_t32" style="position:absolute;left:6519;top:1258;width:4303;height:10040;flip:x;visibility:visible" o:connectortype="straight" o:gfxdata="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" strokecolor="#a7bfde [1620]"/>
                 <v:group id="Group 9" o:spid="_x0000_s1033" style="position:absolute;left:5531;top:9226;width:5291;height:5845" coordorigin="5531,9226" coordsize="5291,5845" o:gfxdata="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">
                   <v:shape id="Freeform 10" o:spid="_x0000_s1036" style="position:absolute;left:5531;top:9226;width:5291;height:5845;visibility:visible;mso-wrap-style:square;v-text-anchor:top" coordsize="6418,6670" o:gfxdata="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" path="m6418,1185r,5485l1809,6669c974,5889,,3958,1407,1987,2830,,5591,411,6418,1185xe" fillcolor="#a7bfde [1620]" stroked="f">
@@ -6095,28 +6095,43 @@
     </w:p>
     <w:p>
       <w:r>
-        <w:t>Der Event-Organisator kann ein Event dabei anhand bestimmter Eigenschaften wie be</w:t>
+        <w:t xml:space="preserve">Der </w:t>
+      </w:r>
+      <w:r>
+        <w:t>Organisator</w:t>
+      </w:r>
+      <w:r>
+        <w:t xml:space="preserve"> kann ein Event dabei anhand bestimmter Eigenschaften wie be</w:t>
       </w:r>
       <w:r>
         <w:t>i</w:t>
       </w:r>
       <w:r>
-        <w:t xml:space="preserve">spielsweise Art der Aktivität, Termin, Ort, Gruppengröße oder Kosten einstellen. Anhand dieser Eigenschaften können die </w:t>
+        <w:t>spielsweise Art der Aktivität, Termin, Ort, Gruppengröße oder Kosten einstellen. Anhand dieser Eige</w:t>
+      </w:r>
+      <w:r>
+        <w:t>n</w:t>
+      </w:r>
+      <w:r>
+        <w:t xml:space="preserve">schaften können die </w:t>
       </w:r>
       <w:r>
         <w:t xml:space="preserve">potentiellen </w:t>
       </w:r>
       <w:r>
-        <w:t>Event-Teilnehmer eingestellte Events suchen und sich zu diesen anmelden. Organisatoren und Teilnehmer können dabei sowohl Me</w:t>
-      </w:r>
-      <w:r>
-        <w:t>n</w:t>
-      </w:r>
-      <w:r>
-        <w:t xml:space="preserve">schen als auch </w:t>
-      </w:r>
-      <w:r>
-        <w:t>Institutionen</w:t>
+        <w:t>Teilnehmer</w:t>
+      </w:r>
+      <w:r>
+        <w:t xml:space="preserve"> eingestellte Events suchen und sich zu diesen anmelden. Organisatoren und Teilnehmer können dabei sowohl Menschen als auch </w:t>
+      </w:r>
+      <w:r>
+        <w:t>Instit</w:t>
+      </w:r>
+      <w:r>
+        <w:t>u</w:t>
+      </w:r>
+      <w:r>
+        <w:t>tionen</w:t>
       </w:r>
       <w:r>
         <w:t>, beispielsweise Vereine, sein.</w:t>
@@ -6222,7 +6237,7 @@
           </w:tcPr>
           <w:p>
             <w:r>
-              <w:t>Event-Organisator</w:t>
+              <w:t>Organisator</w:t>
             </w:r>
           </w:p>
         </w:tc>
@@ -6264,7 +6279,7 @@
           </w:tcPr>
           <w:p>
             <w:r>
-              <w:t>Event-Teilnehmer</w:t>
+              <w:t>Teilnehmer</w:t>
             </w:r>
           </w:p>
         </w:tc>
@@ -6846,16 +6861,34 @@
         <w:t xml:space="preserve">Aus der Stakeholder-Analyse ist hervorgegangen, dass das Projekt sehr von den </w:t>
       </w:r>
       <w:r>
-        <w:t>Event-</w:t>
-      </w:r>
-      <w:r>
-        <w:t>Organisatoren abhängig ist. Es ist davon auszugehen, dass sich Personen schne</w:t>
-      </w:r>
-      <w:r>
-        <w:t>l</w:t>
-      </w:r>
-      <w:r>
-        <w:t>ler zu einem Event anmelden, als die Planung selbst in die Hand zu nehmen. Hier ist ein großes Risiko vorhanden, welches in der Anfangszeit ggf. durch Eventorganisationen des Projektteams selbst abgeschwächt werden kann. Auf lange Sicht muss dieses jedoch durch die Nutzer selbst geschehen.</w:t>
+        <w:t>Organisat</w:t>
+      </w:r>
+      <w:r>
+        <w:t>o</w:t>
+      </w:r>
+      <w:r>
+        <w:t>r</w:t>
+      </w:r>
+      <w:r>
+        <w:t>en abhängig ist. Es ist davon auszugehen, dass sich Personen schneller zu einem Event a</w:t>
+      </w:r>
+      <w:r>
+        <w:t>n</w:t>
+      </w:r>
+      <w:r>
+        <w:t>melden, als die Planung selbst in die Hand zu nehmen. Hier ist ein großes Risiko vorhanden, welches in der Anfangszeit ggf. durch Eventorganisationen des Projektteams selbst abg</w:t>
+      </w:r>
+      <w:r>
+        <w:t>e</w:t>
+      </w:r>
+      <w:r>
+        <w:t>schwächt werden kann. Auf lange Sicht muss dieses jedoch durch die Nutzer selbst gesch</w:t>
+      </w:r>
+      <w:r>
+        <w:t>e</w:t>
+      </w:r>
+      <w:r>
+        <w:t>hen.</w:t>
       </w:r>
     </w:p>
     <w:p>
@@ -9018,13 +9051,7 @@
         <w:t>l</w:t>
       </w:r>
       <w:r>
-        <w:t>ternative Authentifizierungsmöglichkeiten zur Verfügung gestellt werden. Dazu zählt z.B. eine Registrierung, bzw. ein Login mit den Facebook-Anmeldedaten. Auf diese Weise können die dort eingetragenen Daten direkt in unsere Datenbank übernommen we</w:t>
-      </w:r>
-      <w:r>
-        <w:t>r</w:t>
-      </w:r>
-      <w:r>
-        <w:t>den und der Benutzer muss diese nicht selbst eingeben.</w:t>
+        <w:t>ternative Authentifizierungsmöglichkeiten zur Verfügung gestellt werden. Dazu zählt z.B. eine Registrierung, bzw. ein Login mit den Facebook-Anmeldedaten. Auf diese Weise können die dort eingetragenen Daten direkt in unsere Datenbank übernommen werden und der Benutzer muss diese nicht selbst eingeben.</w:t>
       </w:r>
     </w:p>
     <w:p>
@@ -9099,41 +9126,41 @@
         <w:tab/>
       </w:r>
       <w:r>
-        <w:t>Der Gelegenheitsnutzer</w:t>
+        <w:t>Teilnehmer</w:t>
       </w:r>
       <w:r>
         <w:br/>
-        <w:t>Dieser Benutzer besucht die Internetplattform Eventalizer nur gelegentlich bzw. unr</w:t>
-      </w:r>
-      <w:r>
-        <w:t>e</w:t>
-      </w:r>
-      <w:r>
-        <w:t>gelmäßig</w:t>
-      </w:r>
-      <w:r>
-        <w:t xml:space="preserve"> und sucht in diesem Fall auch meistens nach exakt einem Event bzw. in exakt einer Eventkategorie. </w:t>
-      </w:r>
-      <w:r>
-        <w:t xml:space="preserve">Ab und zu organisiert er auch selber Events. </w:t>
-      </w:r>
-      <w:r>
-        <w:t>Dieser B</w:t>
-      </w:r>
-      <w:r>
-        <w:t>e</w:t>
-      </w:r>
-      <w:r>
-        <w:t>nutzer muss bei jedem Besuch</w:t>
-      </w:r>
-      <w:r>
-        <w:t xml:space="preserve"> einfach und intuitiv durch die Benutzeroberfläche g</w:t>
-      </w:r>
-      <w:r>
-        <w:t>e</w:t>
-      </w:r>
-      <w:r>
-        <w:t>führt werden. Die für einen Gelegenheitsnutzer typischen Funktionen wie Event-Suche und -Teilnahme müssen direkt erreichbar und aufrufbar sein. Weitergehende Funktionen sind optional für dieses Anwenderprofil darzustellen.</w:t>
+        <w:t xml:space="preserve">Dieser Benutzer besucht die Internetplattform Eventalizer </w:t>
+      </w:r>
+      <w:r>
+        <w:t xml:space="preserve">und sucht </w:t>
+      </w:r>
+      <w:r>
+        <w:t>im Normalfall</w:t>
+      </w:r>
+      <w:r>
+        <w:t xml:space="preserve"> nach exakt einem Event bzw. in exakt einer Eventkategorie. </w:t>
+      </w:r>
+      <w:r>
+        <w:t xml:space="preserve">Er verschafft sich dabei einen Überblick über die unterschiedlichsten Veranstaltungen in der Eventkategorie und sucht sich dabei seinen favorisierten Event aus. </w:t>
+      </w:r>
+      <w:r>
+        <w:t>Dieser Benutzer muss bei jedem Besuch</w:t>
+      </w:r>
+      <w:r>
+        <w:t xml:space="preserve"> einfach und intuitiv durch die Benutzeroberfläche geführt werden. Die für e</w:t>
+      </w:r>
+      <w:r>
+        <w:t>i</w:t>
+      </w:r>
+      <w:r>
+        <w:t>nen Gelegenheitsnutzer typischen Funktionen wie Event-Suche und -Teilnahme müssen direkt erreichbar und aufrufbar sein. Weitergehende Funktionen sind optional für dieses Anwenderpr</w:t>
+      </w:r>
+      <w:r>
+        <w:t>o</w:t>
+      </w:r>
+      <w:r>
+        <w:t>fil darzustellen.</w:t>
       </w:r>
     </w:p>
     <w:p>
@@ -9150,32 +9177,55 @@
         <w:tab/>
       </w:r>
       <w:r>
-        <w:t>Der Dauernutzer</w:t>
+        <w:t>Organisator</w:t>
       </w:r>
       <w:r>
         <w:br/>
-        <w:t>Dieser Benutzer surft die Internetplattform jeden Tag an. Der Dauernutzer sucht d</w:t>
-      </w:r>
-      <w:r>
-        <w:t>a</w:t>
-      </w:r>
-      <w:r>
-        <w:t>bei nicht nach genau einem Event oder in einer Kategorie. Er verschafft sich gerne einen Überblick über die unterschiedlichsten Veranstaltungen und sucht sich dabei seine favorisierten Events aus.</w:t>
-      </w:r>
-      <w:r>
-        <w:t xml:space="preserve"> Außerdem</w:t>
-      </w:r>
-      <w:r>
-        <w:t xml:space="preserve"> </w:t>
-      </w:r>
-      <w:r>
-        <w:t>tritt dieser Benutzertyp oft als Organisator von Events auf. Er nutzt somit den vollen Funktionsumfang der Internetplattform Eventalizer. Diesem Benutzer muss daher bei jedem Besuch der volle Funktionsu</w:t>
-      </w:r>
-      <w:r>
-        <w:t>m</w:t>
-      </w:r>
-      <w:r>
-        <w:t>fang einfach und intuitiv zur Verfügung gestellt werden. Dies umfasst beispielsweise neben der Event-Suche bzw. Event-Teilnahme auch die Eventorganisation, sowie die Kommentar-, Freundeslisten- und Bewertungsfunktionen.</w:t>
+      </w:r>
+      <w:r>
+        <w:t>Organisatoren sind im Normalfall regelmäßigere</w:t>
+      </w:r>
+      <w:r>
+        <w:t xml:space="preserve"> Benutzer </w:t>
+      </w:r>
+      <w:r>
+        <w:t>der</w:t>
+      </w:r>
+      <w:r>
+        <w:t xml:space="preserve"> Internetplattform</w:t>
+      </w:r>
+      <w:r>
+        <w:t xml:space="preserve"> Eventalizier</w:t>
+      </w:r>
+      <w:r>
+        <w:t>.</w:t>
+      </w:r>
+      <w:r>
+        <w:t xml:space="preserve"> Er </w:t>
+      </w:r>
+      <w:r>
+        <w:t xml:space="preserve">legt neue Events an und </w:t>
+      </w:r>
+      <w:r>
+        <w:t>nutzt somit den vollen Funktionsumfang der Internetplattform. Diesem Benutzer muss daher bei jedem Besuch der volle Funkt</w:t>
+      </w:r>
+      <w:r>
+        <w:t>i</w:t>
+      </w:r>
+      <w:r>
+        <w:t>onsumfang einfach und intuitiv zur Verfügung gestellt werden. Dies umfasst be</w:t>
+      </w:r>
+      <w:r>
+        <w:t>i</w:t>
+      </w:r>
+      <w:r>
+        <w:t>spielsweise neben der Event-Suche auch die Eventorganisation, sowie die Kommentar-, Freundeslisten- und Bewertungsfunkti</w:t>
+      </w:r>
+      <w:r>
+        <w:t>o</w:t>
+      </w:r>
+      <w:r>
+        <w:t>nen.</w:t>
       </w:r>
       <w:r>
         <w:br w:type="page"/>
@@ -9299,7 +9349,19 @@
       </w:r>
       <w:r>
         <w:tab/>
-        <w:t>Die Software muss mit alle notwendigen, in seiner Umgebung existierenden Anwe</w:t>
+        <w:t>Die Software muss mit alle</w:t>
+      </w:r>
+      <w:r>
+        <w:t>n</w:t>
+      </w:r>
+      <w:r>
+        <w:t xml:space="preserve"> notwendigen, in </w:t>
+      </w:r>
+      <w:r>
+        <w:t>ihrer</w:t>
+      </w:r>
+      <w:r>
+        <w:t xml:space="preserve"> Umgebung existierenden Anwe</w:t>
       </w:r>
       <w:r>
         <w:t>n</w:t>
@@ -9335,13 +9397,25 @@
       </w:r>
       <w:r>
         <w:tab/>
-        <w:t>Die Software muss anwendungsspezifische Normen oder Vereinbarungen oder geset</w:t>
-      </w:r>
-      <w:r>
-        <w:t>z</w:t>
-      </w:r>
-      <w:r>
-        <w:t>liche Bestimmungen und ähnliche Vorschriften erfüllen.</w:t>
+        <w:t>Die Software muss</w:t>
+      </w:r>
+      <w:r>
+        <w:t xml:space="preserve"> anwendungsspezifische Normen, </w:t>
+      </w:r>
+      <w:r>
+        <w:t xml:space="preserve">Vereinbarungen </w:t>
+      </w:r>
+      <w:r>
+        <w:t>und</w:t>
+      </w:r>
+      <w:r>
+        <w:t xml:space="preserve"> gesetz</w:t>
+      </w:r>
+      <w:r>
+        <w:t xml:space="preserve">liche Bestimmungen, sowie </w:t>
+      </w:r>
+      <w:r>
+        <w:t>ähnliche Vorschriften erfüllen.</w:t>
       </w:r>
     </w:p>
     <w:p>
@@ -9361,7 +9435,13 @@
         <w:ind w:left="567" w:hanging="567"/>
       </w:pPr>
       <w:r>
-        <w:t>Auf das Merkmal Zuverlässigkeit wird die größte Wertschätzung gelegt.</w:t>
+        <w:t>Auf das Merkmal Zuverlässigkeit wird größte</w:t>
+      </w:r>
+      <w:r>
+        <w:t>n</w:t>
+      </w:r>
+      <w:r>
+        <w:t xml:space="preserve"> Wert gelegt.</w:t>
       </w:r>
     </w:p>
     <w:p>
@@ -9376,7 +9456,13 @@
       </w:r>
       <w:r>
         <w:tab/>
-        <w:t>Die Software muss besonders zuverlässig und robust sein, d.h. auf die Fähigkeit, das notwendige Leistungsniveau zu erreichen bzw. zu bewahren wird größten Wert gelegt.</w:t>
+        <w:t>Die Software muss besonders zuverlässig und robust sein, d.h. auf die Fähigkeit, das notwendige Leistungsniveau zu erreichen bzw. zu bewahren</w:t>
+      </w:r>
+      <w:r>
+        <w:t>, wird größter</w:t>
+      </w:r>
+      <w:r>
+        <w:t xml:space="preserve"> Wert gelegt.</w:t>
       </w:r>
     </w:p>
     <w:p>
@@ -9391,7 +9477,19 @@
       </w:r>
       <w:r>
         <w:tab/>
-        <w:t>Die Software muss eine normale Reife besitzen. Häufiges Versagen bzw. Fehlzustände sind nicht erwünscht.</w:t>
+        <w:t xml:space="preserve">Die Software muss eine </w:t>
+      </w:r>
+      <w:r>
+        <w:t>angemessene</w:t>
+      </w:r>
+      <w:r>
+        <w:t xml:space="preserve"> Reife besitzen. Häufiges Versagen bzw. Fehlz</w:t>
+      </w:r>
+      <w:r>
+        <w:t>u</w:t>
+      </w:r>
+      <w:r>
+        <w:t>stände sind nicht erwünscht.</w:t>
       </w:r>
     </w:p>
     <w:p>
@@ -9406,7 +9504,19 @@
       </w:r>
       <w:r>
         <w:tab/>
-        <w:t>Die Software muss das Leistungsniveau bei Software-Fehlern, sowie bei fehlerhafter menschlicher Benutzung oder Nicht-Einhaltung der spezifizierten Schnittstelle bewa</w:t>
+        <w:t xml:space="preserve">Die Software muss das </w:t>
+      </w:r>
+      <w:r>
+        <w:t>Leistungsniveau bei Softwaref</w:t>
+      </w:r>
+      <w:r>
+        <w:t>ehlern sowie bei fehlerhafter menschlicher Benutzung oder Nicht</w:t>
+      </w:r>
+      <w:r>
+        <w:t>e</w:t>
+      </w:r>
+      <w:r>
+        <w:t>inhaltung der spezifizierten Schnittstelle bewa</w:t>
       </w:r>
       <w:r>
         <w:t>h</w:t>
@@ -9453,7 +9563,31 @@
         <w:ind w:left="567" w:hanging="567"/>
       </w:pPr>
       <w:r>
-        <w:t>Nach der Zuverlässigkeit hat das Merkmal Benutzbarkeit die zweitgrößte Wertschätzung.</w:t>
+        <w:t xml:space="preserve">Nach der Zuverlässigkeit </w:t>
+      </w:r>
+      <w:r>
+        <w:t>wird auf das Merkmal Benutzbarkeit d</w:t>
+      </w:r>
+      <w:r>
+        <w:t>e</w:t>
+      </w:r>
+      <w:r>
+        <w:t>n</w:t>
+      </w:r>
+      <w:r>
+        <w:t xml:space="preserve"> zweitgrößte</w:t>
+      </w:r>
+      <w:r>
+        <w:t>n</w:t>
+      </w:r>
+      <w:r>
+        <w:t xml:space="preserve"> Wert</w:t>
+      </w:r>
+      <w:r>
+        <w:t xml:space="preserve"> gelegt</w:t>
+      </w:r>
+      <w:r>
+        <w:t>.</w:t>
       </w:r>
     </w:p>
     <w:p>
@@ -9475,13 +9609,13 @@
       </w:r>
       <w:r>
         <w:lastRenderedPageBreak/>
-        <w:t>se müssen übersichtlich und strukturiert ausgegeben werden, einfach zu interpreti</w:t>
-      </w:r>
-      <w:r>
-        <w:t>e</w:t>
-      </w:r>
-      <w:r>
-        <w:t>ren, sowie von Benutzer flexibel gestaltbar sein.</w:t>
+        <w:t>se müssen übersichtlich und strukturiert ausgegeben werden, einfach zu interpretie</w:t>
+      </w:r>
+      <w:r>
+        <w:t>ren sowie vom</w:t>
+      </w:r>
+      <w:r>
+        <w:t xml:space="preserve"> Benutzer flexibel gestaltbar sein.</w:t>
       </w:r>
     </w:p>
     <w:p>
@@ -9526,7 +9660,13 @@
       </w:r>
       <w:r>
         <w:tab/>
-        <w:t>Die Software muss in Bezug auf Bedienungsfehlern, falschen Eingabedaten, etc. sehr robust und zuverlässig benutzbar sein. Hierfür müssen auch die Fehlermeldungen ve</w:t>
+        <w:t>Die Software muss</w:t>
+      </w:r>
+      <w:r>
+        <w:t xml:space="preserve"> in Bezug auf Bedienungsfehler, falsche</w:t>
+      </w:r>
+      <w:r>
+        <w:t xml:space="preserve"> Eingabedaten etc. sehr robust und zuverlässig benutzbar sein. Hierfür müssen auch die Fehlermeldungen ve</w:t>
       </w:r>
       <w:r>
         <w:t>r</w:t>
@@ -9688,7 +9828,13 @@
         <w:t>r</w:t>
       </w:r>
       <w:r>
-        <w:t>stützen, d.h. diesem ermöglichen die Aufgaben genau, korrekt und vollständig zu erl</w:t>
+        <w:t>stützen, d.h. diesem ermöglichen</w:t>
+      </w:r>
+      <w:r>
+        <w:t>,</w:t>
+      </w:r>
+      <w:r>
+        <w:t xml:space="preserve"> die Aufgaben genau, korrekt und vollständig zu erl</w:t>
       </w:r>
       <w:r>
         <w:t>e</w:t>
@@ -9720,13 +9866,22 @@
         <w:tab/>
       </w:r>
       <w:r>
-        <w:t>Die Software muss dem Benutzer unter möglichst geringem Zeitaufwand seine Au</w:t>
-      </w:r>
-      <w:r>
-        <w:t>f</w:t>
-      </w:r>
-      <w:r>
-        <w:t>gaben erledigen lassen.</w:t>
+        <w:t>Die Software muss den</w:t>
+      </w:r>
+      <w:r>
+        <w:t xml:space="preserve"> Benutzer </w:t>
+      </w:r>
+      <w:r>
+        <w:t>mit</w:t>
+      </w:r>
+      <w:r>
+        <w:t xml:space="preserve"> möglichst geringem Zeitaufwand seine Aufg</w:t>
+      </w:r>
+      <w:r>
+        <w:t>a</w:t>
+      </w:r>
+      <w:r>
+        <w:t>ben erledigen lassen.</w:t>
       </w:r>
     </w:p>
     <w:p>
@@ -9958,25 +10113,25 @@
         <w:t>Das System ist</w:t>
       </w:r>
       <w:r>
-        <w:t xml:space="preserve"> nach dem Konzept der  objektorientierten Programmierung zu entw</w:t>
-      </w:r>
-      <w:r>
-        <w:t>i</w:t>
-      </w:r>
-      <w:r>
-        <w:t>ckeln. A</w:t>
+        <w:t xml:space="preserve"> objektorientierte</w:t>
+      </w:r>
+      <w:r>
+        <w:t>t</w:t>
+      </w:r>
+      <w:r>
+        <w:t xml:space="preserve"> zu </w:t>
+      </w:r>
+      <w:r>
+        <w:t>programmieren</w:t>
+      </w:r>
+      <w:r>
+        <w:t>. A</w:t>
       </w:r>
       <w:r>
         <w:t xml:space="preserve">ls Implementierungssprache ist Java vorzusehen. </w:t>
       </w:r>
       <w:r>
-        <w:t>Die Entwicklungsumg</w:t>
-      </w:r>
-      <w:r>
-        <w:t>e</w:t>
-      </w:r>
-      <w:r>
-        <w:t xml:space="preserve">bung ist </w:t>
+        <w:t xml:space="preserve">Die Entwicklungsumgebung ist </w:t>
       </w:r>
       <w:proofErr w:type="spellStart"/>
       <w:r>
@@ -10104,7 +10259,13 @@
         <w:jc w:val="both"/>
       </w:pPr>
       <w:r>
-        <w:t xml:space="preserve">Der Auftragnehmer verpflichtet sich mit Vertragsabschluss alle </w:t>
+        <w:t>Der Auftragnehmer verpflichtet sich mit Vertragsabschluss</w:t>
+      </w:r>
+      <w:r>
+        <w:t>,</w:t>
+      </w:r>
+      <w:r>
+        <w:t xml:space="preserve"> alle </w:t>
       </w:r>
       <w:r>
         <w:t>benötigten</w:t>
@@ -10280,10 +10441,16 @@
         <w:t>g</w:t>
       </w:r>
       <w:r>
-        <w:t>nehmer zu einem in Dateiform als PDF übergeben</w:t>
-      </w:r>
-      <w:r>
-        <w:t xml:space="preserve"> zum anderem wird die </w:t>
+        <w:t>nehmer zum einen</w:t>
+      </w:r>
+      <w:r>
+        <w:t xml:space="preserve"> in Dateiform als PDF übergeben</w:t>
+      </w:r>
+      <w:r>
+        <w:t xml:space="preserve"> zum anderen</w:t>
+      </w:r>
+      <w:r>
+        <w:t xml:space="preserve"> wird die </w:t>
       </w:r>
       <w:r>
         <w:t>Dokumentation für die Benutzer in die Software</w:t>
@@ -10589,7 +10756,13 @@
         </w:numPr>
       </w:pPr>
       <w:r>
-        <w:t xml:space="preserve">Unterstützende Übersichten soll mit </w:t>
+        <w:t>Unterstützende Übersichten soll</w:t>
+      </w:r>
+      <w:r>
+        <w:t>en</w:t>
+      </w:r>
+      <w:r>
+        <w:t xml:space="preserve"> mit </w:t>
       </w:r>
       <w:hyperlink r:id="rId20" w:tooltip="Software-Dokumentationswerkzeug" w:history="1">
         <w:r>
@@ -10597,6 +10770,9 @@
         </w:r>
       </w:hyperlink>
       <w:r>
+        <w:t xml:space="preserve"> wie</w:t>
+      </w:r>
+      <w:r>
         <w:t xml:space="preserve"> </w:t>
       </w:r>
       <w:proofErr w:type="spellStart"/>
@@ -10605,13 +10781,13 @@
       </w:r>
       <w:proofErr w:type="spellEnd"/>
       <w:r>
-        <w:t xml:space="preserve"> autom</w:t>
-      </w:r>
-      <w:r>
-        <w:t>a</w:t>
-      </w:r>
-      <w:r>
-        <w:t>tisch aus dem Quellcode und speziell formatierten Kommentaren generiert werden.</w:t>
+        <w:t xml:space="preserve"> a</w:t>
+      </w:r>
+      <w:r>
+        <w:t>u</w:t>
+      </w:r>
+      <w:r>
+        <w:t>tomatisch aus dem Quellcode und speziell formatierten Kommentaren generiert werden.</w:t>
       </w:r>
     </w:p>
     <w:p>
@@ -12856,7 +13032,7 @@
         <w:noProof/>
         <w:color w:val="FFFFFF" w:themeColor="background1"/>
       </w:rPr>
-      <w:t>14</w:t>
+      <w:t>13</w:t>
     </w:r>
     <w:r>
       <w:rPr>
@@ -19334,7 +19510,7 @@
 </file>
 
 <file path=customXml/itemProps2.xml><?xml version="1.0" encoding="utf-8"?>
-<ds:datastoreItem xmlns:ds="http://schemas.openxmlformats.org/officeDocument/2006/customXml" ds:itemID="{D01491F3-EA09-43FD-87C6-600D3F81E9AA}">
+<ds:datastoreItem xmlns:ds="http://schemas.openxmlformats.org/officeDocument/2006/customXml" ds:itemID="{DAB9DCEA-786E-4757-8955-5E3F7377765E}">
   <ds:schemaRefs>
     <ds:schemaRef ds:uri="http://schemas.openxmlformats.org/officeDocument/2006/bibliography"/>
   </ds:schemaRefs>

</xml_diff>

<commit_message>
LH und Präsi ergänzt
Signed-off-by: Alexander Benölken <a.benoelken@googlemail.com>
</commit_message>
<xml_diff>
--- a/Dokumente/Hefte/LH_Eventalizer.docx
+++ b/Dokumente/Hefte/LH_Eventalizer.docx
@@ -52,7 +52,7 @@
               <w:lang w:eastAsia="de-DE" w:bidi="ar-SA"/>
             </w:rPr>
             <w:pict>
-              <v:group id="Group 30" o:spid="_x0000_s1038" style="position:absolute;left:0;text-align:left;margin-left:9243.2pt;margin-top:0;width:332.7pt;height:227.25pt;z-index:251663360;mso-position-horizontal:right;mso-position-horizontal-relative:margin;mso-position-vertical:top;mso-position-vertical-relative:page" coordorigin="4136,15" coordsize="6654,4545" o:gfxdata="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" o:allowincell="f">
+              <v:group id="Group 30" o:spid="_x0000_s1038" style="position:absolute;left:0;text-align:left;margin-left:9535.9pt;margin-top:0;width:332.7pt;height:227.25pt;z-index:251663360;mso-position-horizontal:right;mso-position-horizontal-relative:margin;mso-position-vertical:top;mso-position-vertical-relative:page" coordorigin="4136,15" coordsize="6654,4545" o:gfxdata="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" o:allowincell="f">
                 <v:shape id="AutoShape 31" o:spid="_x0000_s1042" type="#_x0000_t32" style="position:absolute;left:4136;top:15;width:3058;height:3855;visibility:visible" o:connectortype="straight" o:gfxdata="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" strokecolor="#a7bfde [1620]"/>
                 <v:oval id="Oval 32" o:spid="_x0000_s1041" style="position:absolute;left:6674;top:444;width:4116;height:4116;visibility:visible" o:gfxdata="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" fillcolor="#a7bfde [1620]" stroked="f"/>
                 <v:oval id="Oval 33" o:spid="_x0000_s1040" style="position:absolute;left:6773;top:1058;width:3367;height:3367;visibility:visible" o:gfxdata="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" fillcolor="#d3dfee [820]" stroked="f"/>
@@ -323,23 +323,7 @@
                         <w:b/>
                         <w:bCs/>
                       </w:rPr>
-                      <w:t xml:space="preserve">Alexander </w:t>
-                    </w:r>
-                    <w:proofErr w:type="spellStart"/>
-                    <w:r>
-                      <w:rPr>
-                        <w:b/>
-                        <w:bCs/>
-                      </w:rPr>
-                      <w:t>Benölken</w:t>
-                    </w:r>
-                    <w:proofErr w:type="spellEnd"/>
-                    <w:r>
-                      <w:rPr>
-                        <w:b/>
-                        <w:bCs/>
-                      </w:rPr>
-                      <w:t xml:space="preserve">, Martin </w:t>
+                      <w:t xml:space="preserve">Alexander Benölken, Martin </w:t>
                     </w:r>
                     <w:proofErr w:type="spellStart"/>
                     <w:r>
@@ -481,7 +465,7 @@
               <w:lang w:eastAsia="de-DE" w:bidi="ar-SA"/>
             </w:rPr>
             <w:pict>
-              <v:group id="Group 7" o:spid="_x0000_s1032" style="position:absolute;left:0;text-align:left;margin-left:7062.4pt;margin-top:0;width:264.55pt;height:690.65pt;z-index:251660288;mso-position-horizontal:right;mso-position-horizontal-relative:page;mso-position-vertical:bottom;mso-position-vertical-relative:page" coordorigin="5531,1258" coordsize="5291,13813" o:gfxdata="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">
+              <v:group id="Group 7" o:spid="_x0000_s1032" style="position:absolute;left:0;text-align:left;margin-left:7286.95pt;margin-top:0;width:264.55pt;height:690.65pt;z-index:251660288;mso-position-horizontal:right;mso-position-horizontal-relative:page;mso-position-vertical:bottom;mso-position-vertical-relative:page" coordorigin="5531,1258" coordsize="5291,13813" o:gfxdata="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">
                 <v:shape id="AutoShape 8" o:spid="_x0000_s1037" type="#_x0000_t32" style="position:absolute;left:6519;top:1258;width:4303;height:10040;flip:x;visibility:visible" o:connectortype="straight" o:gfxdata="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" strokecolor="#a7bfde [1620]"/>
                 <v:group id="Group 9" o:spid="_x0000_s1033" style="position:absolute;left:5531;top:9226;width:5291;height:5845" coordorigin="5531,9226" coordsize="5291,5845" o:gfxdata="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">
                   <v:shape id="Freeform 10" o:spid="_x0000_s1036" style="position:absolute;left:5531;top:9226;width:5291;height:5845;visibility:visible;mso-wrap-style:square;v-text-anchor:top" coordsize="6418,6670" o:gfxdata="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" path="m6418,1185r,5485l1809,6669c974,5889,,3958,1407,1987,2830,,5591,411,6418,1185xe" fillcolor="#a7bfde [1620]" stroked="f">
@@ -1450,17 +1434,8 @@
                 <w:rFonts w:cs="Arial"/>
                 <w:sz w:val="20"/>
               </w:rPr>
-              <w:t xml:space="preserve">Alexander </w:t>
+              <w:t>Alexander Benölken</w:t>
             </w:r>
-            <w:proofErr w:type="spellStart"/>
-            <w:r>
-              <w:rPr>
-                <w:rFonts w:cs="Arial"/>
-                <w:sz w:val="20"/>
-              </w:rPr>
-              <w:t>Benölken</w:t>
-            </w:r>
-            <w:proofErr w:type="spellEnd"/>
           </w:p>
           <w:p>
             <w:pPr>
@@ -6101,13 +6076,7 @@
         <w:t>Organisator</w:t>
       </w:r>
       <w:r>
-        <w:t xml:space="preserve"> kann ein Event dabei anhand bestimmter Eigenschaften wie be</w:t>
-      </w:r>
-      <w:r>
-        <w:t>i</w:t>
-      </w:r>
-      <w:r>
-        <w:t>spielsweise Art der Aktivität, Termin, Ort, Gruppengröße oder Kosten einstellen. Anhand dieser Eige</w:t>
+        <w:t xml:space="preserve"> kann ein Event dabei anhand bestimmter Eigenschaften wie beispielsweise Art der Aktivität, Termin, Ort, Gruppengröße oder Kosten einstellen. Anhand dieser Eige</w:t>
       </w:r>
       <w:r>
         <w:t>n</w:t>
@@ -6164,11 +6133,9 @@
       <w:r>
         <w:t xml:space="preserve">Die unterschiedlichen </w:t>
       </w:r>
-      <w:proofErr w:type="spellStart"/>
       <w:r>
         <w:t>Stakeholder</w:t>
       </w:r>
-      <w:proofErr w:type="spellEnd"/>
       <w:r>
         <w:t xml:space="preserve"> setzen sich zusammen aus…</w:t>
       </w:r>
@@ -6797,7 +6764,13 @@
           </w:tcPr>
           <w:p>
             <w:r>
-              <w:t>Schnittstellenpartner (Facebook/Google)</w:t>
+              <w:t>Schnittstellenpartner (Fac</w:t>
+            </w:r>
+            <w:r>
+              <w:t>e</w:t>
+            </w:r>
+            <w:r>
+              <w:t>book/Google)</w:t>
             </w:r>
           </w:p>
         </w:tc>
@@ -6902,15 +6875,7 @@
         <w:t>n</w:t>
       </w:r>
       <w:r>
-        <w:t xml:space="preserve">gen und gleichzeitig Events organisieren. Auf der einen Seite gewinnt der </w:t>
-      </w:r>
-      <w:proofErr w:type="spellStart"/>
-      <w:r>
-        <w:t>Eventalizer</w:t>
-      </w:r>
-      <w:proofErr w:type="spellEnd"/>
-      <w:r>
-        <w:t xml:space="preserve"> schnell an Mitglieder</w:t>
+        <w:t>gen und gleichzeitig Events organisieren. Auf der einen Seite gewinnt der Eventalizer schnell an Mitglieder</w:t>
       </w:r>
       <w:r>
         <w:t xml:space="preserve"> und Leben, auf der anderen Seite profitieren die Vereine von einer fertigen Architektur und unkomplizierter Anwerbung von neuen Mitgliedern.</w:t>
@@ -7578,13 +7543,8 @@
         <w:t>Der Benutzer</w:t>
       </w:r>
       <w:r>
-        <w:t xml:space="preserve"> kann </w:t>
-      </w:r>
-      <w:proofErr w:type="spellStart"/>
-      <w:r>
-        <w:t>Blockierlisten</w:t>
-      </w:r>
-      <w:proofErr w:type="spellEnd"/>
+        <w:t xml:space="preserve"> kann Blockierlisten</w:t>
+      </w:r>
       <w:r>
         <w:t>, sogenannte Black Lists,</w:t>
       </w:r>
@@ -8443,9 +8403,9 @@
         </w:rPr>
         <w:drawing>
           <wp:inline distT="0" distB="0" distL="0" distR="0">
-            <wp:extent cx="6120000" cy="5403600"/>
-            <wp:effectExtent l="0" t="0" r="0" b="0"/>
-            <wp:docPr id="1" name="Bild 1" descr="C:\Users\Alexander\Desktop\Eventalizer\Eventalizer\Dokumente\UML Diagramme\Komplettes Anwendungsfalldiagramm.png"/>
+            <wp:extent cx="5761355" cy="5408381"/>
+            <wp:effectExtent l="19050" t="0" r="0" b="0"/>
+            <wp:docPr id="3" name="Bild 1" descr="C:\Users\Alexander\Desktop\Anwendungsfalldiagramm Benutzer und Eventfunktionen.png"/>
             <wp:cNvGraphicFramePr>
               <a:graphicFrameLocks xmlns:a="http://schemas.openxmlformats.org/drawingml/2006/main" noChangeAspect="1"/>
             </wp:cNvGraphicFramePr>
@@ -8453,7 +8413,7 @@
               <a:graphicData uri="http://schemas.openxmlformats.org/drawingml/2006/picture">
                 <pic:pic xmlns:pic="http://schemas.openxmlformats.org/drawingml/2006/picture">
                   <pic:nvPicPr>
-                    <pic:cNvPr id="0" name="Picture 1" descr="C:\Users\Alexander\Desktop\Eventalizer\Eventalizer\Dokumente\UML Diagramme\Komplettes Anwendungsfalldiagramm.png"/>
+                    <pic:cNvPr id="0" name="Picture 1" descr="C:\Users\Alexander\Desktop\Anwendungsfalldiagramm Benutzer und Eventfunktionen.png"/>
                     <pic:cNvPicPr>
                       <a:picLocks noChangeAspect="1" noChangeArrowheads="1"/>
                     </pic:cNvPicPr>
@@ -8468,7 +8428,7 @@
                   <pic:spPr bwMode="auto">
                     <a:xfrm>
                       <a:off x="0" y="0"/>
-                      <a:ext cx="6120000" cy="5403600"/>
+                      <a:ext cx="5761355" cy="5408381"/>
                     </a:xfrm>
                     <a:prstGeom prst="rect">
                       <a:avLst/>
@@ -8987,7 +8947,7 @@
                     <a:blip r:embed="rId12" cstate="print">
                       <a:extLst>
                         <a:ext uri="{28A0092B-C50C-407E-A947-70E740481C1C}">
-                          <a14:useLocalDpi xmlns:a14="http://schemas.microsoft.com/office/drawing/2010/main" xmlns:wps="http://schemas.microsoft.com/office/word/2010/wordprocessingShape" xmlns:wpi="http://schemas.microsoft.com/office/word/2010/wordprocessingInk" xmlns:wpg="http://schemas.microsoft.com/office/word/2010/wordprocessingGroup" xmlns:w14="http://schemas.microsoft.com/office/word/2010/wordml" xmlns:w="http://schemas.openxmlformats.org/wordprocessingml/2006/main" xmlns:w10="urn:schemas-microsoft-com:office:word" xmlns:wp14="http://schemas.microsoft.com/office/word/2010/wordprocessingDrawing" xmlns:v="urn:schemas-microsoft-com:vml" xmlns:o="urn:schemas-microsoft-com:office:office" xmlns:mc="http://schemas.openxmlformats.org/markup-compatibility/2006" xmlns:wpc="http://schemas.microsoft.com/office/word/2010/wordprocessingCanvas" xmlns="" val="0"/>
+                          <a14:useLocalDpi xmlns="" xmlns:wpc="http://schemas.microsoft.com/office/word/2010/wordprocessingCanvas" xmlns:mc="http://schemas.openxmlformats.org/markup-compatibility/2006" xmlns:o="urn:schemas-microsoft-com:office:office" xmlns:v="urn:schemas-microsoft-com:vml" xmlns:wp14="http://schemas.microsoft.com/office/word/2010/wordprocessingDrawing" xmlns:w10="urn:schemas-microsoft-com:office:word" xmlns:w="http://schemas.openxmlformats.org/wordprocessingml/2006/main" xmlns:w14="http://schemas.microsoft.com/office/word/2010/wordml" xmlns:wpg="http://schemas.microsoft.com/office/word/2010/wordprocessingGroup" xmlns:wpi="http://schemas.microsoft.com/office/word/2010/wordprocessingInk" xmlns:wps="http://schemas.microsoft.com/office/word/2010/wordprocessingShape" xmlns:a14="http://schemas.microsoft.com/office/drawing/2010/main" val="0"/>
                         </a:ext>
                       </a:extLst>
                     </a:blip>
@@ -9154,13 +9114,7 @@
         <w:t>i</w:t>
       </w:r>
       <w:r>
-        <w:t>nen Gelegenheitsnutzer typischen Funktionen wie Event-Suche und -Teilnahme müssen direkt erreichbar und aufrufbar sein. Weitergehende Funktionen sind optional für dieses Anwenderpr</w:t>
-      </w:r>
-      <w:r>
-        <w:t>o</w:t>
-      </w:r>
-      <w:r>
-        <w:t>fil darzustellen.</w:t>
+        <w:t>nen Gelegenheitsnutzer typischen Funktionen wie Event-Suche und -Teilnahme müssen direkt erreichbar und aufrufbar sein. Weitergehende Funktionen sind optional für dieses Anwenderprofil darzustellen.</w:t>
       </w:r>
     </w:p>
     <w:p>
@@ -9219,13 +9173,7 @@
         <w:t>i</w:t>
       </w:r>
       <w:r>
-        <w:t>spielsweise neben der Event-Suche auch die Eventorganisation, sowie die Kommentar-, Freundeslisten- und Bewertungsfunkti</w:t>
-      </w:r>
-      <w:r>
-        <w:t>o</w:t>
-      </w:r>
-      <w:r>
-        <w:t>nen.</w:t>
+        <w:t>spielsweise neben der Event-Suche auch die Eventorganisation, sowie die Kommentar-, Freundeslisten- und Bewertungsfunktionen.</w:t>
       </w:r>
       <w:r>
         <w:br w:type="page"/>
@@ -10191,15 +10139,7 @@
         <w:tab/>
       </w:r>
       <w:r>
-        <w:t xml:space="preserve">Die </w:t>
-      </w:r>
-      <w:proofErr w:type="spellStart"/>
-      <w:r>
-        <w:t>Versionierung</w:t>
-      </w:r>
-      <w:proofErr w:type="spellEnd"/>
-      <w:r>
-        <w:t xml:space="preserve"> des Quellcodes erfolgt unter dem Einsatz von </w:t>
+        <w:t xml:space="preserve">Die Versionierung des Quellcodes erfolgt unter dem Einsatz von </w:t>
       </w:r>
       <w:proofErr w:type="spellStart"/>
       <w:r>
@@ -10271,23 +10211,10 @@
         <w:t>benötigten</w:t>
       </w:r>
       <w:r>
-        <w:t xml:space="preserve"> </w:t>
-      </w:r>
-      <w:proofErr w:type="spellStart"/>
-      <w:r>
-        <w:t>compilierten</w:t>
-      </w:r>
-      <w:proofErr w:type="spellEnd"/>
-      <w:r>
-        <w:t xml:space="preserve"> </w:t>
-      </w:r>
-      <w:proofErr w:type="spellStart"/>
-      <w:r>
-        <w:t>Sourcen</w:t>
-      </w:r>
-      <w:proofErr w:type="spellEnd"/>
-      <w:r>
-        <w:t xml:space="preserve"> und </w:t>
+        <w:t xml:space="preserve"> compilierten</w:t>
+      </w:r>
+      <w:r>
+        <w:t xml:space="preserve"> Sourcen und </w:t>
       </w:r>
       <w:proofErr w:type="spellStart"/>
       <w:r>
@@ -13032,7 +12959,7 @@
         <w:noProof/>
         <w:color w:val="FFFFFF" w:themeColor="background1"/>
       </w:rPr>
-      <w:t>13</w:t>
+      <w:t>9</w:t>
     </w:r>
     <w:r>
       <w:rPr>
@@ -13262,7 +13189,7 @@
                   <a:blip r:embed="rId1">
                     <a:extLst>
                       <a:ext uri="{28A0092B-C50C-407E-A947-70E740481C1C}">
-                        <a14:useLocalDpi xmlns:a14="http://schemas.microsoft.com/office/drawing/2010/main" xmlns:wps="http://schemas.microsoft.com/office/word/2010/wordprocessingShape" xmlns:wpi="http://schemas.microsoft.com/office/word/2010/wordprocessingInk" xmlns:wpg="http://schemas.microsoft.com/office/word/2010/wordprocessingGroup" xmlns:w14="http://schemas.microsoft.com/office/word/2010/wordml" xmlns:w="http://schemas.openxmlformats.org/wordprocessingml/2006/main" xmlns:w10="urn:schemas-microsoft-com:office:word" xmlns:wp14="http://schemas.microsoft.com/office/word/2010/wordprocessingDrawing" xmlns:v="urn:schemas-microsoft-com:vml" xmlns:o="urn:schemas-microsoft-com:office:office" xmlns:mc="http://schemas.openxmlformats.org/markup-compatibility/2006" xmlns:wpc="http://schemas.microsoft.com/office/word/2010/wordprocessingCanvas" xmlns="" val="0"/>
+                        <a14:useLocalDpi xmlns="" xmlns:wpc="http://schemas.microsoft.com/office/word/2010/wordprocessingCanvas" xmlns:mc="http://schemas.openxmlformats.org/markup-compatibility/2006" xmlns:o="urn:schemas-microsoft-com:office:office" xmlns:v="urn:schemas-microsoft-com:vml" xmlns:wp14="http://schemas.microsoft.com/office/word/2010/wordprocessingDrawing" xmlns:w10="urn:schemas-microsoft-com:office:word" xmlns:w="http://schemas.openxmlformats.org/wordprocessingml/2006/main" xmlns:w14="http://schemas.microsoft.com/office/word/2010/wordml" xmlns:wpg="http://schemas.microsoft.com/office/word/2010/wordprocessingGroup" xmlns:wpi="http://schemas.microsoft.com/office/word/2010/wordprocessingInk" xmlns:wps="http://schemas.microsoft.com/office/word/2010/wordprocessingShape" xmlns:a14="http://schemas.microsoft.com/office/drawing/2010/main" val="0"/>
                       </a:ext>
                     </a:extLst>
                   </a:blip>
@@ -19510,7 +19437,7 @@
 </file>
 
 <file path=customXml/itemProps2.xml><?xml version="1.0" encoding="utf-8"?>
-<ds:datastoreItem xmlns:ds="http://schemas.openxmlformats.org/officeDocument/2006/customXml" ds:itemID="{DAB9DCEA-786E-4757-8955-5E3F7377765E}">
+<ds:datastoreItem xmlns:ds="http://schemas.openxmlformats.org/officeDocument/2006/customXml" ds:itemID="{A2DC31DF-4EE6-4A36-AB52-ADD0D86BECCE}">
   <ds:schemaRefs>
     <ds:schemaRef ds:uri="http://schemas.openxmlformats.org/officeDocument/2006/bibliography"/>
   </ds:schemaRefs>

</xml_diff>

<commit_message>
Gesamt-UseCase aktualisiert (auch LH und Aufgaben)
Signed-off-by: Alexander Benölken <a.benoelken@googlemail.com>
</commit_message>
<xml_diff>
--- a/Dokumente/Hefte/LH_Eventalizer.docx
+++ b/Dokumente/Hefte/LH_Eventalizer.docx
@@ -52,7 +52,7 @@
               <w:lang w:eastAsia="de-DE" w:bidi="ar-SA"/>
             </w:rPr>
             <w:pict>
-              <v:group id="Group 30" o:spid="_x0000_s1038" style="position:absolute;left:0;text-align:left;margin-left:10402.8pt;margin-top:0;width:332.7pt;height:227.25pt;z-index:251663360;mso-position-horizontal:right;mso-position-horizontal-relative:margin;mso-position-vertical:top;mso-position-vertical-relative:page" coordorigin="4136,15" coordsize="6654,4545" o:gfxdata="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" o:allowincell="f">
+              <v:group id="Group 30" o:spid="_x0000_s1038" style="position:absolute;left:0;text-align:left;margin-left:10695.5pt;margin-top:0;width:332.7pt;height:227.25pt;z-index:251663360;mso-position-horizontal:right;mso-position-horizontal-relative:margin;mso-position-vertical:top;mso-position-vertical-relative:page" coordorigin="4136,15" coordsize="6654,4545" o:gfxdata="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" o:allowincell="f">
                 <v:shape id="AutoShape 31" o:spid="_x0000_s1042" type="#_x0000_t32" style="position:absolute;left:4136;top:15;width:3058;height:3855;visibility:visible" o:connectortype="straight" o:gfxdata="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" strokecolor="#a7bfde [1620]"/>
                 <v:oval id="Oval 32" o:spid="_x0000_s1041" style="position:absolute;left:6674;top:444;width:4116;height:4116;visibility:visible" o:gfxdata="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" fillcolor="#a7bfde [1620]" stroked="f"/>
                 <v:oval id="Oval 33" o:spid="_x0000_s1040" style="position:absolute;left:6773;top:1058;width:3367;height:3367;visibility:visible" o:gfxdata="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" fillcolor="#d3dfee [820]" stroked="f"/>
@@ -463,7 +463,7 @@
               <w:lang w:eastAsia="de-DE" w:bidi="ar-SA"/>
             </w:rPr>
             <w:pict>
-              <v:group id="Group 7" o:spid="_x0000_s1032" style="position:absolute;left:0;text-align:left;margin-left:7949.4pt;margin-top:0;width:264.55pt;height:690.65pt;z-index:251660288;mso-position-horizontal:right;mso-position-horizontal-relative:page;mso-position-vertical:bottom;mso-position-vertical-relative:page" coordorigin="5531,1258" coordsize="5291,13813" o:gfxdata="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">
+              <v:group id="Group 7" o:spid="_x0000_s1032" style="position:absolute;left:0;text-align:left;margin-left:8173.95pt;margin-top:0;width:264.55pt;height:690.65pt;z-index:251660288;mso-position-horizontal:right;mso-position-horizontal-relative:page;mso-position-vertical:bottom;mso-position-vertical-relative:page" coordorigin="5531,1258" coordsize="5291,13813" o:gfxdata="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">
                 <v:shape id="AutoShape 8" o:spid="_x0000_s1037" type="#_x0000_t32" style="position:absolute;left:6519;top:1258;width:4303;height:10040;flip:x;visibility:visible" o:connectortype="straight" o:gfxdata="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" strokecolor="#a7bfde [1620]"/>
                 <v:group id="Group 9" o:spid="_x0000_s1033" style="position:absolute;left:5531;top:9226;width:5291;height:5845" coordorigin="5531,9226" coordsize="5291,5845" o:gfxdata="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">
                   <v:shape id="Freeform 10" o:spid="_x0000_s1036" style="position:absolute;left:5531;top:9226;width:5291;height:5845;visibility:visible;mso-wrap-style:square;v-text-anchor:top" coordsize="6418,6670" o:gfxdata="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" path="m6418,1185r,5485l1809,6669c974,5889,,3958,1407,1987,2830,,5591,411,6418,1185xe" fillcolor="#a7bfde [1620]" stroked="f">
@@ -7695,13 +7695,7 @@
         <w:t xml:space="preserve">organisieren und </w:t>
       </w:r>
       <w:r>
-        <w:t>veröffentlichen, folgende I</w:t>
-      </w:r>
-      <w:r>
-        <w:t>n</w:t>
-      </w:r>
-      <w:r>
-        <w:t>formationen werden benötigt:</w:t>
+        <w:t>veröffentlichen, folgende Informationen werden benötigt:</w:t>
       </w:r>
     </w:p>
     <w:p>
@@ -8489,9 +8483,9 @@
         </w:rPr>
         <w:drawing>
           <wp:inline distT="0" distB="0" distL="0" distR="0">
-            <wp:extent cx="5761355" cy="5408381"/>
+            <wp:extent cx="5761355" cy="6797363"/>
             <wp:effectExtent l="19050" t="0" r="0" b="0"/>
-            <wp:docPr id="3" name="Bild 1" descr="C:\Users\Alexander\Desktop\Anwendungsfalldiagramm Benutzer und Eventfunktionen.png"/>
+            <wp:docPr id="4" name="Bild 2" descr="C:\Users\Alexander\Desktop\Anwendungsfalldiagramm Benutzer und Eventfunktionen.png"/>
             <wp:cNvGraphicFramePr>
               <a:graphicFrameLocks xmlns:a="http://schemas.openxmlformats.org/drawingml/2006/main" noChangeAspect="1"/>
             </wp:cNvGraphicFramePr>
@@ -8499,7 +8493,7 @@
               <a:graphicData uri="http://schemas.openxmlformats.org/drawingml/2006/picture">
                 <pic:pic xmlns:pic="http://schemas.openxmlformats.org/drawingml/2006/picture">
                   <pic:nvPicPr>
-                    <pic:cNvPr id="0" name="Picture 1" descr="C:\Users\Alexander\Desktop\Anwendungsfalldiagramm Benutzer und Eventfunktionen.png"/>
+                    <pic:cNvPr id="0" name="Picture 2" descr="C:\Users\Alexander\Desktop\Anwendungsfalldiagramm Benutzer und Eventfunktionen.png"/>
                     <pic:cNvPicPr>
                       <a:picLocks noChangeAspect="1" noChangeArrowheads="1"/>
                     </pic:cNvPicPr>
@@ -8514,7 +8508,7 @@
                   <pic:spPr bwMode="auto">
                     <a:xfrm>
                       <a:off x="0" y="0"/>
-                      <a:ext cx="5761355" cy="5408381"/>
+                      <a:ext cx="5761355" cy="6797363"/>
                     </a:xfrm>
                     <a:prstGeom prst="rect">
                       <a:avLst/>
@@ -9033,7 +9027,7 @@
                     <a:blip r:embed="rId12" cstate="print">
                       <a:extLst>
                         <a:ext uri="{28A0092B-C50C-407E-A947-70E740481C1C}">
-                          <a14:useLocalDpi xmlns="" xmlns:wpc="http://schemas.microsoft.com/office/word/2010/wordprocessingCanvas" xmlns:mc="http://schemas.openxmlformats.org/markup-compatibility/2006" xmlns:o="urn:schemas-microsoft-com:office:office" xmlns:v="urn:schemas-microsoft-com:vml" xmlns:wp14="http://schemas.microsoft.com/office/word/2010/wordprocessingDrawing" xmlns:w10="urn:schemas-microsoft-com:office:word" xmlns:w="http://schemas.openxmlformats.org/wordprocessingml/2006/main" xmlns:w14="http://schemas.microsoft.com/office/word/2010/wordml" xmlns:wpg="http://schemas.microsoft.com/office/word/2010/wordprocessingGroup" xmlns:wpi="http://schemas.microsoft.com/office/word/2010/wordprocessingInk" xmlns:wps="http://schemas.microsoft.com/office/word/2010/wordprocessingShape" xmlns:a14="http://schemas.microsoft.com/office/drawing/2010/main" val="0"/>
+                          <a14:useLocalDpi xmlns:a14="http://schemas.microsoft.com/office/drawing/2010/main" xmlns:wps="http://schemas.microsoft.com/office/word/2010/wordprocessingShape" xmlns:wpi="http://schemas.microsoft.com/office/word/2010/wordprocessingInk" xmlns:wpg="http://schemas.microsoft.com/office/word/2010/wordprocessingGroup" xmlns:w14="http://schemas.microsoft.com/office/word/2010/wordml" xmlns:w="http://schemas.openxmlformats.org/wordprocessingml/2006/main" xmlns:w10="urn:schemas-microsoft-com:office:word" xmlns:wp14="http://schemas.microsoft.com/office/word/2010/wordprocessingDrawing" xmlns:v="urn:schemas-microsoft-com:vml" xmlns:o="urn:schemas-microsoft-com:office:office" xmlns:mc="http://schemas.openxmlformats.org/markup-compatibility/2006" xmlns:wpc="http://schemas.microsoft.com/office/word/2010/wordprocessingCanvas" xmlns="" val="0"/>
                         </a:ext>
                       </a:extLst>
                     </a:blip>
@@ -13078,7 +13072,7 @@
         <w:noProof/>
         <w:color w:val="FFFFFF" w:themeColor="background1"/>
       </w:rPr>
-      <w:t>7</w:t>
+      <w:t>9</w:t>
     </w:r>
     <w:r>
       <w:rPr>
@@ -13308,7 +13302,7 @@
                   <a:blip r:embed="rId1">
                     <a:extLst>
                       <a:ext uri="{28A0092B-C50C-407E-A947-70E740481C1C}">
-                        <a14:useLocalDpi xmlns="" xmlns:wpc="http://schemas.microsoft.com/office/word/2010/wordprocessingCanvas" xmlns:mc="http://schemas.openxmlformats.org/markup-compatibility/2006" xmlns:o="urn:schemas-microsoft-com:office:office" xmlns:v="urn:schemas-microsoft-com:vml" xmlns:wp14="http://schemas.microsoft.com/office/word/2010/wordprocessingDrawing" xmlns:w10="urn:schemas-microsoft-com:office:word" xmlns:w="http://schemas.openxmlformats.org/wordprocessingml/2006/main" xmlns:w14="http://schemas.microsoft.com/office/word/2010/wordml" xmlns:wpg="http://schemas.microsoft.com/office/word/2010/wordprocessingGroup" xmlns:wpi="http://schemas.microsoft.com/office/word/2010/wordprocessingInk" xmlns:wps="http://schemas.microsoft.com/office/word/2010/wordprocessingShape" xmlns:a14="http://schemas.microsoft.com/office/drawing/2010/main" val="0"/>
+                        <a14:useLocalDpi xmlns:a14="http://schemas.microsoft.com/office/drawing/2010/main" xmlns:wps="http://schemas.microsoft.com/office/word/2010/wordprocessingShape" xmlns:wpi="http://schemas.microsoft.com/office/word/2010/wordprocessingInk" xmlns:wpg="http://schemas.microsoft.com/office/word/2010/wordprocessingGroup" xmlns:w14="http://schemas.microsoft.com/office/word/2010/wordml" xmlns:w="http://schemas.openxmlformats.org/wordprocessingml/2006/main" xmlns:w10="urn:schemas-microsoft-com:office:word" xmlns:wp14="http://schemas.microsoft.com/office/word/2010/wordprocessingDrawing" xmlns:v="urn:schemas-microsoft-com:vml" xmlns:o="urn:schemas-microsoft-com:office:office" xmlns:mc="http://schemas.openxmlformats.org/markup-compatibility/2006" xmlns:wpc="http://schemas.microsoft.com/office/word/2010/wordprocessingCanvas" xmlns="" val="0"/>
                       </a:ext>
                     </a:extLst>
                   </a:blip>
@@ -19556,7 +19550,7 @@
 </file>
 
 <file path=customXml/itemProps2.xml><?xml version="1.0" encoding="utf-8"?>
-<ds:datastoreItem xmlns:ds="http://schemas.openxmlformats.org/officeDocument/2006/customXml" ds:itemID="{9424CEBB-4CFC-4EE7-B943-DE742CC2013C}">
+<ds:datastoreItem xmlns:ds="http://schemas.openxmlformats.org/officeDocument/2006/customXml" ds:itemID="{9BAA5259-C70E-4282-A2A4-FA66D7AB10AE}">
   <ds:schemaRefs>
     <ds:schemaRef ds:uri="http://schemas.openxmlformats.org/officeDocument/2006/bibliography"/>
   </ds:schemaRefs>

</xml_diff>

<commit_message>
Überarbeitung LH / PH
</commit_message>
<xml_diff>
--- a/Dokumente/Hefte/LH_Eventalizer.docx
+++ b/Dokumente/Hefte/LH_Eventalizer.docx
@@ -1,6 +1,6 @@
 
 <file path=word/document.xml><?xml version="1.0" encoding="utf-8"?>
-<w:document xmlns:ve="http://schemas.openxmlformats.org/markup-compatibility/2006" xmlns:o="urn:schemas-microsoft-com:office:office" xmlns:r="http://schemas.openxmlformats.org/officeDocument/2006/relationships" xmlns:m="http://schemas.openxmlformats.org/officeDocument/2006/math" xmlns:v="urn:schemas-microsoft-com:vml" xmlns:wp="http://schemas.openxmlformats.org/drawingml/2006/wordprocessingDrawing" xmlns:w10="urn:schemas-microsoft-com:office:word" xmlns:w="http://schemas.openxmlformats.org/wordprocessingml/2006/main" xmlns:wne="http://schemas.microsoft.com/office/word/2006/wordml">
+<w:document xmlns:wpc="http://schemas.microsoft.com/office/word/2010/wordprocessingCanvas" xmlns:mc="http://schemas.openxmlformats.org/markup-compatibility/2006" xmlns:o="urn:schemas-microsoft-com:office:office" xmlns:r="http://schemas.openxmlformats.org/officeDocument/2006/relationships" xmlns:m="http://schemas.openxmlformats.org/officeDocument/2006/math" xmlns:v="urn:schemas-microsoft-com:vml" xmlns:wp14="http://schemas.microsoft.com/office/word/2010/wordprocessingDrawing" xmlns:wp="http://schemas.openxmlformats.org/drawingml/2006/wordprocessingDrawing" xmlns:w10="urn:schemas-microsoft-com:office:word" xmlns:w="http://schemas.openxmlformats.org/wordprocessingml/2006/main" xmlns:w14="http://schemas.microsoft.com/office/word/2010/wordml" xmlns:wpg="http://schemas.microsoft.com/office/word/2010/wordprocessingGroup" xmlns:wpi="http://schemas.microsoft.com/office/word/2010/wordprocessingInk" xmlns:wne="http://schemas.microsoft.com/office/word/2006/wordml" xmlns:wps="http://schemas.microsoft.com/office/word/2010/wordprocessingShape" mc:Ignorable="w14 wp14">
   <w:body>
     <w:sdt>
       <w:sdtPr>
@@ -52,7 +52,7 @@
               <w:lang w:eastAsia="de-DE" w:bidi="ar-SA"/>
             </w:rPr>
             <w:pict>
-              <v:group id="Group 30" o:spid="_x0000_s1038" style="position:absolute;left:0;text-align:left;margin-left:10695.5pt;margin-top:0;width:332.7pt;height:227.25pt;z-index:251663360;mso-position-horizontal:right;mso-position-horizontal-relative:margin;mso-position-vertical:top;mso-position-vertical-relative:page" coordorigin="4136,15" coordsize="6654,4545" o:gfxdata="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" o:allowincell="f">
+              <v:group id="Group 30" o:spid="_x0000_s1038" style="position:absolute;left:0;text-align:left;margin-left:11258.5pt;margin-top:0;width:332.7pt;height:227.25pt;z-index:251663360;mso-position-horizontal:right;mso-position-horizontal-relative:margin;mso-position-vertical:top;mso-position-vertical-relative:page" coordorigin="4136,15" coordsize="6654,4545" o:gfxdata="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" o:allowincell="f">
                 <v:shape id="AutoShape 31" o:spid="_x0000_s1042" type="#_x0000_t32" style="position:absolute;left:4136;top:15;width:3058;height:3855;visibility:visible" o:connectortype="straight" o:gfxdata="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" strokecolor="#a7bfde [1620]"/>
                 <v:oval id="Oval 32" o:spid="_x0000_s1041" style="position:absolute;left:6674;top:444;width:4116;height:4116;visibility:visible" o:gfxdata="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" fillcolor="#a7bfde [1620]" stroked="f"/>
                 <v:oval id="Oval 33" o:spid="_x0000_s1040" style="position:absolute;left:6773;top:1058;width:3367;height:3367;visibility:visible" o:gfxdata="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" fillcolor="#d3dfee [820]" stroked="f"/>
@@ -66,7 +66,7 @@
           <w:tblPr>
             <w:tblpPr w:leftFromText="187" w:rightFromText="187" w:horzAnchor="margin" w:tblpX="856" w:tblpYSpec="bottom"/>
             <w:tblW w:w="2359" w:type="pct"/>
-            <w:tblLook w:val="04A0"/>
+            <w:tblLook w:val="04A0" w:firstRow="1" w:lastRow="0" w:firstColumn="1" w:lastColumn="0" w:noHBand="0" w:noVBand="1"/>
           </w:tblPr>
           <w:tblGrid>
             <w:gridCol w:w="4361"/>
@@ -104,6 +104,7 @@
                     <w:dataBinding w:prefixMappings="xmlns:ns0='http://schemas.openxmlformats.org/package/2006/metadata/core-properties' xmlns:ns1='http://purl.org/dc/elements/1.1/'" w:xpath="/ns0:coreProperties[1]/ns1:title[1]" w:storeItemID="{6C3C8BC8-F283-45AE-878A-BAB7291924A1}"/>
                     <w:text/>
                   </w:sdtPr>
+                  <w:sdtEndPr/>
                   <w:sdtContent>
                     <w:r>
                       <w:rPr>
@@ -151,6 +152,7 @@
                     <w:dataBinding w:prefixMappings="xmlns:ns0='http://schemas.openxmlformats.org/package/2006/metadata/core-properties' xmlns:ns1='http://purl.org/dc/elements/1.1/'" w:xpath="/ns0:coreProperties[1]/ns1:subject[1]" w:storeItemID="{6C3C8BC8-F283-45AE-878A-BAB7291924A1}"/>
                     <w:text/>
                   </w:sdtPr>
+                  <w:sdtEndPr/>
                   <w:sdtContent>
                     <w:r>
                       <w:rPr>
@@ -233,6 +235,7 @@
                     <w:dataBinding w:prefixMappings="xmlns:ns0='http://schemas.microsoft.com/office/2006/coverPageProps'" w:xpath="/ns0:CoverPageProperties[1]/ns0:Abstract[1]" w:storeItemID="{55AF091B-3C7A-41E3-B477-F2FDAA23CFDA}"/>
                     <w:text/>
                   </w:sdtPr>
+                  <w:sdtEndPr/>
                   <w:sdtContent>
                     <w:r>
                       <w:t xml:space="preserve">     </w:t>
@@ -310,6 +313,7 @@
                     <w:dataBinding w:prefixMappings="xmlns:ns0='http://schemas.openxmlformats.org/package/2006/metadata/core-properties' xmlns:ns1='http://purl.org/dc/elements/1.1/'" w:xpath="/ns0:coreProperties[1]/ns1:creator[1]" w:storeItemID="{6C3C8BC8-F283-45AE-878A-BAB7291924A1}"/>
                     <w:text/>
                   </w:sdtPr>
+                  <w:sdtEndPr/>
                   <w:sdtContent>
                     <w:r>
                       <w:rPr>
@@ -323,39 +327,7 @@
                         <w:b/>
                         <w:bCs/>
                       </w:rPr>
-                      <w:t xml:space="preserve">Alexander Benölken, Martin </w:t>
-                    </w:r>
-                    <w:proofErr w:type="spellStart"/>
-                    <w:r>
-                      <w:rPr>
-                        <w:b/>
-                        <w:bCs/>
-                      </w:rPr>
-                      <w:t>Garrels</w:t>
-                    </w:r>
-                    <w:proofErr w:type="spellEnd"/>
-                    <w:r>
-                      <w:rPr>
-                        <w:b/>
-                        <w:bCs/>
-                      </w:rPr>
-                      <w:t xml:space="preserve">, Felix Schulze </w:t>
-                    </w:r>
-                    <w:proofErr w:type="spellStart"/>
-                    <w:r>
-                      <w:rPr>
-                        <w:b/>
-                        <w:bCs/>
-                      </w:rPr>
-                      <w:t>Mönking</w:t>
-                    </w:r>
-                    <w:proofErr w:type="spellEnd"/>
-                    <w:r>
-                      <w:rPr>
-                        <w:b/>
-                        <w:bCs/>
-                      </w:rPr>
-                      <w:t>, Felix Wessel,</w:t>
+                      <w:t>Alexander Benölken, Martin Garrels, Felix Schulze Mönking, Felix Wessel,</w:t>
                     </w:r>
                     <w:r>
                       <w:rPr>
@@ -399,6 +371,7 @@
                       <w:calendar w:val="gregorian"/>
                     </w:date>
                   </w:sdtPr>
+                  <w:sdtEndPr/>
                   <w:sdtContent>
                     <w:r>
                       <w:rPr>
@@ -448,8 +421,8 @@
           <w:pPr>
             <w:ind w:left="2160"/>
             <w:sectPr>
-              <w:headerReference w:type="default" r:id="rId9"/>
-              <w:footerReference w:type="default" r:id="rId10"/>
+              <w:headerReference w:type="default" r:id="rId10"/>
+              <w:footerReference w:type="default" r:id="rId11"/>
               <w:pgSz w:w="11907" w:h="16839" w:code="9"/>
               <w:pgMar w:top="1440" w:right="1440" w:bottom="1440" w:left="1440" w:header="1440" w:footer="720" w:gutter="0"/>
               <w:cols w:space="720"/>
@@ -463,7 +436,7 @@
               <w:lang w:eastAsia="de-DE" w:bidi="ar-SA"/>
             </w:rPr>
             <w:pict>
-              <v:group id="Group 7" o:spid="_x0000_s1032" style="position:absolute;left:0;text-align:left;margin-left:8173.95pt;margin-top:0;width:264.55pt;height:690.65pt;z-index:251660288;mso-position-horizontal:right;mso-position-horizontal-relative:page;mso-position-vertical:bottom;mso-position-vertical-relative:page" coordorigin="5531,1258" coordsize="5291,13813" o:gfxdata="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">
+              <v:group id="Group 7" o:spid="_x0000_s1032" style="position:absolute;left:0;text-align:left;margin-left:8600.65pt;margin-top:0;width:264.55pt;height:690.65pt;z-index:251660288;mso-position-horizontal:right;mso-position-horizontal-relative:page;mso-position-vertical:bottom;mso-position-vertical-relative:page" coordorigin="5531,1258" coordsize="5291,13813" o:gfxdata="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">
                 <v:shape id="AutoShape 8" o:spid="_x0000_s1037" type="#_x0000_t32" style="position:absolute;left:6519;top:1258;width:4303;height:10040;flip:x;visibility:visible" o:connectortype="straight" o:gfxdata="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" strokecolor="#a7bfde [1620]"/>
                 <v:group id="Group 9" o:spid="_x0000_s1033" style="position:absolute;left:5531;top:9226;width:5291;height:5845" coordorigin="5531,9226" coordsize="5291,5845" o:gfxdata="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">
                   <v:shape id="Freeform 10" o:spid="_x0000_s1036" style="position:absolute;left:5531;top:9226;width:5291;height:5845;visibility:visible;mso-wrap-style:square;v-text-anchor:top" coordsize="6418,6670" o:gfxdata="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" path="m6418,1185r,5485l1809,6669c974,5889,,3958,1407,1987,2830,,5591,411,6418,1185xe" fillcolor="#a7bfde [1620]" stroked="f">
@@ -508,7 +481,7 @@
       <w:tblPr>
         <w:tblStyle w:val="HelleListe-Akzent11"/>
         <w:tblW w:w="0" w:type="auto"/>
-        <w:tblLook w:val="00A0"/>
+        <w:tblLook w:val="00A0" w:firstRow="1" w:lastRow="0" w:firstColumn="1" w:lastColumn="0" w:noHBand="0" w:noVBand="0"/>
       </w:tblPr>
       <w:tblGrid>
         <w:gridCol w:w="1134"/>
@@ -518,11 +491,11 @@
       </w:tblGrid>
       <w:tr>
         <w:trPr>
-          <w:cnfStyle w:val="100000000000"/>
+          <w:cnfStyle w:val="100000000000" w:firstRow="1" w:lastRow="0" w:firstColumn="0" w:lastColumn="0" w:oddVBand="0" w:evenVBand="0" w:oddHBand="0" w:evenHBand="0" w:firstRowFirstColumn="0" w:firstRowLastColumn="0" w:lastRowFirstColumn="0" w:lastRowLastColumn="0"/>
         </w:trPr>
         <w:tc>
           <w:tcPr>
-            <w:cnfStyle w:val="001000000000"/>
+            <w:cnfStyle w:val="001000000000" w:firstRow="0" w:lastRow="0" w:firstColumn="1" w:lastColumn="0" w:oddVBand="0" w:evenVBand="0" w:oddHBand="0" w:evenHBand="0" w:firstRowFirstColumn="0" w:firstRowLastColumn="0" w:lastRowFirstColumn="0" w:lastRowLastColumn="0"/>
             <w:tcW w:w="1134" w:type="dxa"/>
           </w:tcPr>
           <w:p>
@@ -543,7 +516,7 @@
         </w:tc>
         <w:tc>
           <w:tcPr>
-            <w:cnfStyle w:val="000010000000"/>
+            <w:cnfStyle w:val="000010000000" w:firstRow="0" w:lastRow="0" w:firstColumn="0" w:lastColumn="0" w:oddVBand="1" w:evenVBand="0" w:oddHBand="0" w:evenHBand="0" w:firstRowFirstColumn="0" w:firstRowLastColumn="0" w:lastRowFirstColumn="0" w:lastRowLastColumn="0"/>
             <w:tcW w:w="1560" w:type="dxa"/>
           </w:tcPr>
           <w:p>
@@ -568,7 +541,7 @@
           </w:tcPr>
           <w:p>
             <w:pPr>
-              <w:cnfStyle w:val="100000000000"/>
+              <w:cnfStyle w:val="100000000000" w:firstRow="1" w:lastRow="0" w:firstColumn="0" w:lastColumn="0" w:oddVBand="0" w:evenVBand="0" w:oddHBand="0" w:evenHBand="0" w:firstRowFirstColumn="0" w:firstRowLastColumn="0" w:lastRowFirstColumn="0" w:lastRowLastColumn="0"/>
               <w:rPr>
                 <w:rFonts w:cs="Arial"/>
                 <w:sz w:val="20"/>
@@ -585,7 +558,7 @@
         </w:tc>
         <w:tc>
           <w:tcPr>
-            <w:cnfStyle w:val="000010000000"/>
+            <w:cnfStyle w:val="000010000000" w:firstRow="0" w:lastRow="0" w:firstColumn="0" w:lastColumn="0" w:oddVBand="1" w:evenVBand="0" w:oddHBand="0" w:evenHBand="0" w:firstRowFirstColumn="0" w:firstRowLastColumn="0" w:lastRowFirstColumn="0" w:lastRowLastColumn="0"/>
             <w:tcW w:w="4284" w:type="dxa"/>
           </w:tcPr>
           <w:p>
@@ -607,11 +580,11 @@
       </w:tr>
       <w:tr>
         <w:trPr>
-          <w:cnfStyle w:val="000000100000"/>
+          <w:cnfStyle w:val="000000100000" w:firstRow="0" w:lastRow="0" w:firstColumn="0" w:lastColumn="0" w:oddVBand="0" w:evenVBand="0" w:oddHBand="1" w:evenHBand="0" w:firstRowFirstColumn="0" w:firstRowLastColumn="0" w:lastRowFirstColumn="0" w:lastRowLastColumn="0"/>
         </w:trPr>
         <w:tc>
           <w:tcPr>
-            <w:cnfStyle w:val="001000000000"/>
+            <w:cnfStyle w:val="001000000000" w:firstRow="0" w:lastRow="0" w:firstColumn="1" w:lastColumn="0" w:oddVBand="0" w:evenVBand="0" w:oddHBand="0" w:evenHBand="0" w:firstRowFirstColumn="0" w:firstRowLastColumn="0" w:lastRowFirstColumn="0" w:lastRowLastColumn="0"/>
             <w:tcW w:w="1134" w:type="dxa"/>
           </w:tcPr>
           <w:p>
@@ -632,7 +605,7 @@
         </w:tc>
         <w:tc>
           <w:tcPr>
-            <w:cnfStyle w:val="000010000000"/>
+            <w:cnfStyle w:val="000010000000" w:firstRow="0" w:lastRow="0" w:firstColumn="0" w:lastColumn="0" w:oddVBand="1" w:evenVBand="0" w:oddHBand="0" w:evenHBand="0" w:firstRowFirstColumn="0" w:firstRowLastColumn="0" w:lastRowFirstColumn="0" w:lastRowLastColumn="0"/>
             <w:tcW w:w="1560" w:type="dxa"/>
           </w:tcPr>
           <w:p>
@@ -657,7 +630,7 @@
           </w:tcPr>
           <w:p>
             <w:pPr>
-              <w:cnfStyle w:val="000000100000"/>
+              <w:cnfStyle w:val="000000100000" w:firstRow="0" w:lastRow="0" w:firstColumn="0" w:lastColumn="0" w:oddVBand="0" w:evenVBand="0" w:oddHBand="1" w:evenHBand="0" w:firstRowFirstColumn="0" w:firstRowLastColumn="0" w:lastRowFirstColumn="0" w:lastRowLastColumn="0"/>
               <w:rPr>
                 <w:rFonts w:cs="Arial"/>
                 <w:sz w:val="20"/>
@@ -673,7 +646,7 @@
           </w:p>
           <w:p>
             <w:pPr>
-              <w:cnfStyle w:val="000000100000"/>
+              <w:cnfStyle w:val="000000100000" w:firstRow="0" w:lastRow="0" w:firstColumn="0" w:lastColumn="0" w:oddVBand="0" w:evenVBand="0" w:oddHBand="1" w:evenHBand="0" w:firstRowFirstColumn="0" w:firstRowLastColumn="0" w:lastRowFirstColumn="0" w:lastRowLastColumn="0"/>
               <w:rPr>
                 <w:rFonts w:cs="Arial"/>
                 <w:sz w:val="20"/>
@@ -690,7 +663,7 @@
         </w:tc>
         <w:tc>
           <w:tcPr>
-            <w:cnfStyle w:val="000010000000"/>
+            <w:cnfStyle w:val="000010000000" w:firstRow="0" w:lastRow="0" w:firstColumn="0" w:lastColumn="0" w:oddVBand="1" w:evenVBand="0" w:oddHBand="0" w:evenHBand="0" w:firstRowFirstColumn="0" w:firstRowLastColumn="0" w:lastRowFirstColumn="0" w:lastRowLastColumn="0"/>
             <w:tcW w:w="4284" w:type="dxa"/>
           </w:tcPr>
           <w:p>
@@ -713,7 +686,7 @@
       <w:tr>
         <w:tc>
           <w:tcPr>
-            <w:cnfStyle w:val="001000000000"/>
+            <w:cnfStyle w:val="001000000000" w:firstRow="0" w:lastRow="0" w:firstColumn="1" w:lastColumn="0" w:oddVBand="0" w:evenVBand="0" w:oddHBand="0" w:evenHBand="0" w:firstRowFirstColumn="0" w:firstRowLastColumn="0" w:lastRowFirstColumn="0" w:lastRowLastColumn="0"/>
             <w:tcW w:w="1134" w:type="dxa"/>
           </w:tcPr>
           <w:p>
@@ -734,7 +707,7 @@
         </w:tc>
         <w:tc>
           <w:tcPr>
-            <w:cnfStyle w:val="000010000000"/>
+            <w:cnfStyle w:val="000010000000" w:firstRow="0" w:lastRow="0" w:firstColumn="0" w:lastColumn="0" w:oddVBand="1" w:evenVBand="0" w:oddHBand="0" w:evenHBand="0" w:firstRowFirstColumn="0" w:firstRowLastColumn="0" w:lastRowFirstColumn="0" w:lastRowLastColumn="0"/>
             <w:tcW w:w="1560" w:type="dxa"/>
           </w:tcPr>
           <w:p>
@@ -759,7 +732,7 @@
           </w:tcPr>
           <w:p>
             <w:pPr>
-              <w:cnfStyle w:val="000000000000"/>
+              <w:cnfStyle w:val="000000000000" w:firstRow="0" w:lastRow="0" w:firstColumn="0" w:lastColumn="0" w:oddVBand="0" w:evenVBand="0" w:oddHBand="0" w:evenHBand="0" w:firstRowFirstColumn="0" w:firstRowLastColumn="0" w:lastRowFirstColumn="0" w:lastRowLastColumn="0"/>
               <w:rPr>
                 <w:rFonts w:cs="Arial"/>
                 <w:sz w:val="20"/>
@@ -770,22 +743,13 @@
                 <w:rFonts w:cs="Arial"/>
                 <w:sz w:val="20"/>
               </w:rPr>
-              <w:t xml:space="preserve">Martin </w:t>
+              <w:t>Martin Garrels</w:t>
             </w:r>
-            <w:proofErr w:type="spellStart"/>
-            <w:r>
-              <w:rPr>
-                <w:rFonts w:cs="Arial"/>
-                <w:sz w:val="20"/>
-              </w:rPr>
-              <w:t>Garrels</w:t>
-            </w:r>
-            <w:proofErr w:type="spellEnd"/>
           </w:p>
         </w:tc>
         <w:tc>
           <w:tcPr>
-            <w:cnfStyle w:val="000010000000"/>
+            <w:cnfStyle w:val="000010000000" w:firstRow="0" w:lastRow="0" w:firstColumn="0" w:lastColumn="0" w:oddVBand="1" w:evenVBand="0" w:oddHBand="0" w:evenHBand="0" w:firstRowFirstColumn="0" w:firstRowLastColumn="0" w:lastRowFirstColumn="0" w:lastRowLastColumn="0"/>
             <w:tcW w:w="4284" w:type="dxa"/>
           </w:tcPr>
           <w:p>
@@ -807,11 +771,11 @@
       </w:tr>
       <w:tr>
         <w:trPr>
-          <w:cnfStyle w:val="000000100000"/>
+          <w:cnfStyle w:val="000000100000" w:firstRow="0" w:lastRow="0" w:firstColumn="0" w:lastColumn="0" w:oddVBand="0" w:evenVBand="0" w:oddHBand="1" w:evenHBand="0" w:firstRowFirstColumn="0" w:firstRowLastColumn="0" w:lastRowFirstColumn="0" w:lastRowLastColumn="0"/>
         </w:trPr>
         <w:tc>
           <w:tcPr>
-            <w:cnfStyle w:val="001000000000"/>
+            <w:cnfStyle w:val="001000000000" w:firstRow="0" w:lastRow="0" w:firstColumn="1" w:lastColumn="0" w:oddVBand="0" w:evenVBand="0" w:oddHBand="0" w:evenHBand="0" w:firstRowFirstColumn="0" w:firstRowLastColumn="0" w:lastRowFirstColumn="0" w:lastRowLastColumn="0"/>
             <w:tcW w:w="1134" w:type="dxa"/>
           </w:tcPr>
           <w:p>
@@ -832,7 +796,7 @@
         </w:tc>
         <w:tc>
           <w:tcPr>
-            <w:cnfStyle w:val="000010000000"/>
+            <w:cnfStyle w:val="000010000000" w:firstRow="0" w:lastRow="0" w:firstColumn="0" w:lastColumn="0" w:oddVBand="1" w:evenVBand="0" w:oddHBand="0" w:evenHBand="0" w:firstRowFirstColumn="0" w:firstRowLastColumn="0" w:lastRowFirstColumn="0" w:lastRowLastColumn="0"/>
             <w:tcW w:w="1560" w:type="dxa"/>
           </w:tcPr>
           <w:p>
@@ -857,7 +821,7 @@
           </w:tcPr>
           <w:p>
             <w:pPr>
-              <w:cnfStyle w:val="000000100000"/>
+              <w:cnfStyle w:val="000000100000" w:firstRow="0" w:lastRow="0" w:firstColumn="0" w:lastColumn="0" w:oddVBand="0" w:evenVBand="0" w:oddHBand="1" w:evenHBand="0" w:firstRowFirstColumn="0" w:firstRowLastColumn="0" w:lastRowFirstColumn="0" w:lastRowLastColumn="0"/>
               <w:rPr>
                 <w:rFonts w:cs="Arial"/>
                 <w:sz w:val="20"/>
@@ -874,7 +838,7 @@
         </w:tc>
         <w:tc>
           <w:tcPr>
-            <w:cnfStyle w:val="000010000000"/>
+            <w:cnfStyle w:val="000010000000" w:firstRow="0" w:lastRow="0" w:firstColumn="0" w:lastColumn="0" w:oddVBand="1" w:evenVBand="0" w:oddHBand="0" w:evenHBand="0" w:firstRowFirstColumn="0" w:firstRowLastColumn="0" w:lastRowFirstColumn="0" w:lastRowLastColumn="0"/>
             <w:tcW w:w="4284" w:type="dxa"/>
           </w:tcPr>
           <w:p>
@@ -912,7 +876,7 @@
       <w:tr>
         <w:tc>
           <w:tcPr>
-            <w:cnfStyle w:val="001000000000"/>
+            <w:cnfStyle w:val="001000000000" w:firstRow="0" w:lastRow="0" w:firstColumn="1" w:lastColumn="0" w:oddVBand="0" w:evenVBand="0" w:oddHBand="0" w:evenHBand="0" w:firstRowFirstColumn="0" w:firstRowLastColumn="0" w:lastRowFirstColumn="0" w:lastRowLastColumn="0"/>
             <w:tcW w:w="1134" w:type="dxa"/>
           </w:tcPr>
           <w:p>
@@ -933,7 +897,7 @@
         </w:tc>
         <w:tc>
           <w:tcPr>
-            <w:cnfStyle w:val="000010000000"/>
+            <w:cnfStyle w:val="000010000000" w:firstRow="0" w:lastRow="0" w:firstColumn="0" w:lastColumn="0" w:oddVBand="1" w:evenVBand="0" w:oddHBand="0" w:evenHBand="0" w:firstRowFirstColumn="0" w:firstRowLastColumn="0" w:lastRowFirstColumn="0" w:lastRowLastColumn="0"/>
             <w:tcW w:w="1560" w:type="dxa"/>
           </w:tcPr>
           <w:p>
@@ -958,7 +922,7 @@
           </w:tcPr>
           <w:p>
             <w:pPr>
-              <w:cnfStyle w:val="000000000000"/>
+              <w:cnfStyle w:val="000000000000" w:firstRow="0" w:lastRow="0" w:firstColumn="0" w:lastColumn="0" w:oddVBand="0" w:evenVBand="0" w:oddHBand="0" w:evenHBand="0" w:firstRowFirstColumn="0" w:firstRowLastColumn="0" w:lastRowFirstColumn="0" w:lastRowLastColumn="0"/>
               <w:rPr>
                 <w:rFonts w:cs="Arial"/>
                 <w:sz w:val="20"/>
@@ -975,7 +939,7 @@
         </w:tc>
         <w:tc>
           <w:tcPr>
-            <w:cnfStyle w:val="000010000000"/>
+            <w:cnfStyle w:val="000010000000" w:firstRow="0" w:lastRow="0" w:firstColumn="0" w:lastColumn="0" w:oddVBand="1" w:evenVBand="0" w:oddHBand="0" w:evenHBand="0" w:firstRowFirstColumn="0" w:firstRowLastColumn="0" w:lastRowFirstColumn="0" w:lastRowLastColumn="0"/>
             <w:tcW w:w="4284" w:type="dxa"/>
           </w:tcPr>
           <w:p>
@@ -997,11 +961,11 @@
       </w:tr>
       <w:tr>
         <w:trPr>
-          <w:cnfStyle w:val="000000100000"/>
+          <w:cnfStyle w:val="000000100000" w:firstRow="0" w:lastRow="0" w:firstColumn="0" w:lastColumn="0" w:oddVBand="0" w:evenVBand="0" w:oddHBand="1" w:evenHBand="0" w:firstRowFirstColumn="0" w:firstRowLastColumn="0" w:lastRowFirstColumn="0" w:lastRowLastColumn="0"/>
         </w:trPr>
         <w:tc>
           <w:tcPr>
-            <w:cnfStyle w:val="001000000000"/>
+            <w:cnfStyle w:val="001000000000" w:firstRow="0" w:lastRow="0" w:firstColumn="1" w:lastColumn="0" w:oddVBand="0" w:evenVBand="0" w:oddHBand="0" w:evenHBand="0" w:firstRowFirstColumn="0" w:firstRowLastColumn="0" w:lastRowFirstColumn="0" w:lastRowLastColumn="0"/>
             <w:tcW w:w="1134" w:type="dxa"/>
           </w:tcPr>
           <w:p>
@@ -1022,7 +986,7 @@
         </w:tc>
         <w:tc>
           <w:tcPr>
-            <w:cnfStyle w:val="000010000000"/>
+            <w:cnfStyle w:val="000010000000" w:firstRow="0" w:lastRow="0" w:firstColumn="0" w:lastColumn="0" w:oddVBand="1" w:evenVBand="0" w:oddHBand="0" w:evenHBand="0" w:firstRowFirstColumn="0" w:firstRowLastColumn="0" w:lastRowFirstColumn="0" w:lastRowLastColumn="0"/>
             <w:tcW w:w="1560" w:type="dxa"/>
           </w:tcPr>
           <w:p>
@@ -1047,7 +1011,7 @@
           </w:tcPr>
           <w:p>
             <w:pPr>
-              <w:cnfStyle w:val="000000100000"/>
+              <w:cnfStyle w:val="000000100000" w:firstRow="0" w:lastRow="0" w:firstColumn="0" w:lastColumn="0" w:oddVBand="0" w:evenVBand="0" w:oddHBand="1" w:evenHBand="0" w:firstRowFirstColumn="0" w:firstRowLastColumn="0" w:lastRowFirstColumn="0" w:lastRowLastColumn="0"/>
               <w:rPr>
                 <w:rFonts w:cs="Arial"/>
                 <w:sz w:val="20"/>
@@ -1064,7 +1028,7 @@
         </w:tc>
         <w:tc>
           <w:tcPr>
-            <w:cnfStyle w:val="000010000000"/>
+            <w:cnfStyle w:val="000010000000" w:firstRow="0" w:lastRow="0" w:firstColumn="0" w:lastColumn="0" w:oddVBand="1" w:evenVBand="0" w:oddHBand="0" w:evenHBand="0" w:firstRowFirstColumn="0" w:firstRowLastColumn="0" w:lastRowFirstColumn="0" w:lastRowLastColumn="0"/>
             <w:tcW w:w="4284" w:type="dxa"/>
           </w:tcPr>
           <w:p>
@@ -1087,7 +1051,7 @@
       <w:tr>
         <w:tc>
           <w:tcPr>
-            <w:cnfStyle w:val="001000000000"/>
+            <w:cnfStyle w:val="001000000000" w:firstRow="0" w:lastRow="0" w:firstColumn="1" w:lastColumn="0" w:oddVBand="0" w:evenVBand="0" w:oddHBand="0" w:evenHBand="0" w:firstRowFirstColumn="0" w:firstRowLastColumn="0" w:lastRowFirstColumn="0" w:lastRowLastColumn="0"/>
             <w:tcW w:w="1134" w:type="dxa"/>
           </w:tcPr>
           <w:p>
@@ -1108,7 +1072,7 @@
         </w:tc>
         <w:tc>
           <w:tcPr>
-            <w:cnfStyle w:val="000010000000"/>
+            <w:cnfStyle w:val="000010000000" w:firstRow="0" w:lastRow="0" w:firstColumn="0" w:lastColumn="0" w:oddVBand="1" w:evenVBand="0" w:oddHBand="0" w:evenHBand="0" w:firstRowFirstColumn="0" w:firstRowLastColumn="0" w:lastRowFirstColumn="0" w:lastRowLastColumn="0"/>
             <w:tcW w:w="1560" w:type="dxa"/>
           </w:tcPr>
           <w:p>
@@ -1133,7 +1097,7 @@
           </w:tcPr>
           <w:p>
             <w:pPr>
-              <w:cnfStyle w:val="000000000000"/>
+              <w:cnfStyle w:val="000000000000" w:firstRow="0" w:lastRow="0" w:firstColumn="0" w:lastColumn="0" w:oddVBand="0" w:evenVBand="0" w:oddHBand="0" w:evenHBand="0" w:firstRowFirstColumn="0" w:firstRowLastColumn="0" w:lastRowFirstColumn="0" w:lastRowLastColumn="0"/>
               <w:rPr>
                 <w:rFonts w:cs="Arial"/>
                 <w:sz w:val="20"/>
@@ -1150,7 +1114,7 @@
         </w:tc>
         <w:tc>
           <w:tcPr>
-            <w:cnfStyle w:val="000010000000"/>
+            <w:cnfStyle w:val="000010000000" w:firstRow="0" w:lastRow="0" w:firstColumn="0" w:lastColumn="0" w:oddVBand="1" w:evenVBand="0" w:oddHBand="0" w:evenHBand="0" w:firstRowFirstColumn="0" w:firstRowLastColumn="0" w:lastRowFirstColumn="0" w:lastRowLastColumn="0"/>
             <w:tcW w:w="4284" w:type="dxa"/>
           </w:tcPr>
           <w:p>
@@ -1172,11 +1136,11 @@
       </w:tr>
       <w:tr>
         <w:trPr>
-          <w:cnfStyle w:val="000000100000"/>
+          <w:cnfStyle w:val="000000100000" w:firstRow="0" w:lastRow="0" w:firstColumn="0" w:lastColumn="0" w:oddVBand="0" w:evenVBand="0" w:oddHBand="1" w:evenHBand="0" w:firstRowFirstColumn="0" w:firstRowLastColumn="0" w:lastRowFirstColumn="0" w:lastRowLastColumn="0"/>
         </w:trPr>
         <w:tc>
           <w:tcPr>
-            <w:cnfStyle w:val="001000000000"/>
+            <w:cnfStyle w:val="001000000000" w:firstRow="0" w:lastRow="0" w:firstColumn="1" w:lastColumn="0" w:oddVBand="0" w:evenVBand="0" w:oddHBand="0" w:evenHBand="0" w:firstRowFirstColumn="0" w:firstRowLastColumn="0" w:lastRowFirstColumn="0" w:lastRowLastColumn="0"/>
             <w:tcW w:w="1134" w:type="dxa"/>
           </w:tcPr>
           <w:p>
@@ -1197,7 +1161,7 @@
         </w:tc>
         <w:tc>
           <w:tcPr>
-            <w:cnfStyle w:val="000010000000"/>
+            <w:cnfStyle w:val="000010000000" w:firstRow="0" w:lastRow="0" w:firstColumn="0" w:lastColumn="0" w:oddVBand="1" w:evenVBand="0" w:oddHBand="0" w:evenHBand="0" w:firstRowFirstColumn="0" w:firstRowLastColumn="0" w:lastRowFirstColumn="0" w:lastRowLastColumn="0"/>
             <w:tcW w:w="1560" w:type="dxa"/>
           </w:tcPr>
           <w:p>
@@ -1222,7 +1186,7 @@
           </w:tcPr>
           <w:p>
             <w:pPr>
-              <w:cnfStyle w:val="000000100000"/>
+              <w:cnfStyle w:val="000000100000" w:firstRow="0" w:lastRow="0" w:firstColumn="0" w:lastColumn="0" w:oddVBand="0" w:evenVBand="0" w:oddHBand="1" w:evenHBand="0" w:firstRowFirstColumn="0" w:firstRowLastColumn="0" w:lastRowFirstColumn="0" w:lastRowLastColumn="0"/>
               <w:rPr>
                 <w:rFonts w:cs="Arial"/>
                 <w:sz w:val="20"/>
@@ -1239,7 +1203,7 @@
         </w:tc>
         <w:tc>
           <w:tcPr>
-            <w:cnfStyle w:val="000010000000"/>
+            <w:cnfStyle w:val="000010000000" w:firstRow="0" w:lastRow="0" w:firstColumn="0" w:lastColumn="0" w:oddVBand="1" w:evenVBand="0" w:oddHBand="0" w:evenHBand="0" w:firstRowFirstColumn="0" w:firstRowLastColumn="0" w:lastRowFirstColumn="0" w:lastRowLastColumn="0"/>
             <w:tcW w:w="4284" w:type="dxa"/>
           </w:tcPr>
           <w:p>
@@ -1277,7 +1241,7 @@
       <w:tr>
         <w:tc>
           <w:tcPr>
-            <w:cnfStyle w:val="001000000000"/>
+            <w:cnfStyle w:val="001000000000" w:firstRow="0" w:lastRow="0" w:firstColumn="1" w:lastColumn="0" w:oddVBand="0" w:evenVBand="0" w:oddHBand="0" w:evenHBand="0" w:firstRowFirstColumn="0" w:firstRowLastColumn="0" w:lastRowFirstColumn="0" w:lastRowLastColumn="0"/>
             <w:tcW w:w="1134" w:type="dxa"/>
           </w:tcPr>
           <w:p>
@@ -1298,7 +1262,7 @@
         </w:tc>
         <w:tc>
           <w:tcPr>
-            <w:cnfStyle w:val="000010000000"/>
+            <w:cnfStyle w:val="000010000000" w:firstRow="0" w:lastRow="0" w:firstColumn="0" w:lastColumn="0" w:oddVBand="1" w:evenVBand="0" w:oddHBand="0" w:evenHBand="0" w:firstRowFirstColumn="0" w:firstRowLastColumn="0" w:lastRowFirstColumn="0" w:lastRowLastColumn="0"/>
             <w:tcW w:w="1560" w:type="dxa"/>
           </w:tcPr>
           <w:p>
@@ -1323,7 +1287,7 @@
           </w:tcPr>
           <w:p>
             <w:pPr>
-              <w:cnfStyle w:val="000000000000"/>
+              <w:cnfStyle w:val="000000000000" w:firstRow="0" w:lastRow="0" w:firstColumn="0" w:lastColumn="0" w:oddVBand="0" w:evenVBand="0" w:oddHBand="0" w:evenHBand="0" w:firstRowFirstColumn="0" w:firstRowLastColumn="0" w:lastRowFirstColumn="0" w:lastRowLastColumn="0"/>
               <w:rPr>
                 <w:rFonts w:cs="Arial"/>
                 <w:sz w:val="20"/>
@@ -1334,22 +1298,13 @@
                 <w:rFonts w:cs="Arial"/>
                 <w:sz w:val="20"/>
               </w:rPr>
-              <w:t xml:space="preserve">Martin </w:t>
+              <w:t>Martin Garrels</w:t>
             </w:r>
-            <w:proofErr w:type="spellStart"/>
-            <w:r>
-              <w:rPr>
-                <w:rFonts w:cs="Arial"/>
-                <w:sz w:val="20"/>
-              </w:rPr>
-              <w:t>Garrels</w:t>
-            </w:r>
-            <w:proofErr w:type="spellEnd"/>
           </w:p>
         </w:tc>
         <w:tc>
           <w:tcPr>
-            <w:cnfStyle w:val="000010000000"/>
+            <w:cnfStyle w:val="000010000000" w:firstRow="0" w:lastRow="0" w:firstColumn="0" w:lastColumn="0" w:oddVBand="1" w:evenVBand="0" w:oddHBand="0" w:evenHBand="0" w:firstRowFirstColumn="0" w:firstRowLastColumn="0" w:lastRowFirstColumn="0" w:lastRowLastColumn="0"/>
             <w:tcW w:w="4284" w:type="dxa"/>
           </w:tcPr>
           <w:p>
@@ -1371,11 +1326,11 @@
       </w:tr>
       <w:tr>
         <w:trPr>
-          <w:cnfStyle w:val="000000100000"/>
+          <w:cnfStyle w:val="000000100000" w:firstRow="0" w:lastRow="0" w:firstColumn="0" w:lastColumn="0" w:oddVBand="0" w:evenVBand="0" w:oddHBand="1" w:evenHBand="0" w:firstRowFirstColumn="0" w:firstRowLastColumn="0" w:lastRowFirstColumn="0" w:lastRowLastColumn="0"/>
         </w:trPr>
         <w:tc>
           <w:tcPr>
-            <w:cnfStyle w:val="001000000000"/>
+            <w:cnfStyle w:val="001000000000" w:firstRow="0" w:lastRow="0" w:firstColumn="1" w:lastColumn="0" w:oddVBand="0" w:evenVBand="0" w:oddHBand="0" w:evenHBand="0" w:firstRowFirstColumn="0" w:firstRowLastColumn="0" w:lastRowFirstColumn="0" w:lastRowLastColumn="0"/>
             <w:tcW w:w="1134" w:type="dxa"/>
           </w:tcPr>
           <w:p>
@@ -1396,7 +1351,7 @@
         </w:tc>
         <w:tc>
           <w:tcPr>
-            <w:cnfStyle w:val="000010000000"/>
+            <w:cnfStyle w:val="000010000000" w:firstRow="0" w:lastRow="0" w:firstColumn="0" w:lastColumn="0" w:oddVBand="1" w:evenVBand="0" w:oddHBand="0" w:evenHBand="0" w:firstRowFirstColumn="0" w:firstRowLastColumn="0" w:lastRowFirstColumn="0" w:lastRowLastColumn="0"/>
             <w:tcW w:w="1560" w:type="dxa"/>
           </w:tcPr>
           <w:p>
@@ -1421,7 +1376,7 @@
           </w:tcPr>
           <w:p>
             <w:pPr>
-              <w:cnfStyle w:val="000000100000"/>
+              <w:cnfStyle w:val="000000100000" w:firstRow="0" w:lastRow="0" w:firstColumn="0" w:lastColumn="0" w:oddVBand="0" w:evenVBand="0" w:oddHBand="1" w:evenHBand="0" w:firstRowFirstColumn="0" w:firstRowLastColumn="0" w:lastRowFirstColumn="0" w:lastRowLastColumn="0"/>
               <w:rPr>
                 <w:rFonts w:cs="Arial"/>
                 <w:sz w:val="20"/>
@@ -1437,7 +1392,7 @@
           </w:p>
           <w:p>
             <w:pPr>
-              <w:cnfStyle w:val="000000100000"/>
+              <w:cnfStyle w:val="000000100000" w:firstRow="0" w:lastRow="0" w:firstColumn="0" w:lastColumn="0" w:oddVBand="0" w:evenVBand="0" w:oddHBand="1" w:evenHBand="0" w:firstRowFirstColumn="0" w:firstRowLastColumn="0" w:lastRowFirstColumn="0" w:lastRowLastColumn="0"/>
               <w:rPr>
                 <w:rFonts w:cs="Arial"/>
                 <w:sz w:val="20"/>
@@ -1448,22 +1403,13 @@
                 <w:rFonts w:cs="Arial"/>
                 <w:sz w:val="20"/>
               </w:rPr>
-              <w:t xml:space="preserve">Martin </w:t>
+              <w:t>Martin Garrels</w:t>
             </w:r>
-            <w:proofErr w:type="spellStart"/>
-            <w:r>
-              <w:rPr>
-                <w:rFonts w:cs="Arial"/>
-                <w:sz w:val="20"/>
-              </w:rPr>
-              <w:t>Garrels</w:t>
-            </w:r>
-            <w:proofErr w:type="spellEnd"/>
           </w:p>
         </w:tc>
         <w:tc>
           <w:tcPr>
-            <w:cnfStyle w:val="000010000000"/>
+            <w:cnfStyle w:val="000010000000" w:firstRow="0" w:lastRow="0" w:firstColumn="0" w:lastColumn="0" w:oddVBand="1" w:evenVBand="0" w:oddHBand="0" w:evenHBand="0" w:firstRowFirstColumn="0" w:firstRowLastColumn="0" w:lastRowFirstColumn="0" w:lastRowLastColumn="0"/>
             <w:tcW w:w="4284" w:type="dxa"/>
           </w:tcPr>
           <w:p>
@@ -1500,7 +1446,7 @@
       <w:tr>
         <w:tc>
           <w:tcPr>
-            <w:cnfStyle w:val="001000000000"/>
+            <w:cnfStyle w:val="001000000000" w:firstRow="0" w:lastRow="0" w:firstColumn="1" w:lastColumn="0" w:oddVBand="0" w:evenVBand="0" w:oddHBand="0" w:evenHBand="0" w:firstRowFirstColumn="0" w:firstRowLastColumn="0" w:lastRowFirstColumn="0" w:lastRowLastColumn="0"/>
             <w:tcW w:w="1134" w:type="dxa"/>
           </w:tcPr>
           <w:p>
@@ -1521,7 +1467,7 @@
         </w:tc>
         <w:tc>
           <w:tcPr>
-            <w:cnfStyle w:val="000010000000"/>
+            <w:cnfStyle w:val="000010000000" w:firstRow="0" w:lastRow="0" w:firstColumn="0" w:lastColumn="0" w:oddVBand="1" w:evenVBand="0" w:oddHBand="0" w:evenHBand="0" w:firstRowFirstColumn="0" w:firstRowLastColumn="0" w:lastRowFirstColumn="0" w:lastRowLastColumn="0"/>
             <w:tcW w:w="1560" w:type="dxa"/>
           </w:tcPr>
           <w:p>
@@ -1546,7 +1492,7 @@
           </w:tcPr>
           <w:p>
             <w:pPr>
-              <w:cnfStyle w:val="000000000000"/>
+              <w:cnfStyle w:val="000000000000" w:firstRow="0" w:lastRow="0" w:firstColumn="0" w:lastColumn="0" w:oddVBand="0" w:evenVBand="0" w:oddHBand="0" w:evenHBand="0" w:firstRowFirstColumn="0" w:firstRowLastColumn="0" w:lastRowFirstColumn="0" w:lastRowLastColumn="0"/>
               <w:rPr>
                 <w:rFonts w:cs="Arial"/>
                 <w:sz w:val="20"/>
@@ -1557,22 +1503,13 @@
                 <w:rFonts w:cs="Arial"/>
                 <w:sz w:val="20"/>
               </w:rPr>
-              <w:t xml:space="preserve">Felix Schulze </w:t>
+              <w:t>Felix Schulze Mönking</w:t>
             </w:r>
-            <w:proofErr w:type="spellStart"/>
-            <w:r>
-              <w:rPr>
-                <w:rFonts w:cs="Arial"/>
-                <w:sz w:val="20"/>
-              </w:rPr>
-              <w:t>Mönking</w:t>
-            </w:r>
-            <w:proofErr w:type="spellEnd"/>
           </w:p>
         </w:tc>
         <w:tc>
           <w:tcPr>
-            <w:cnfStyle w:val="000010000000"/>
+            <w:cnfStyle w:val="000010000000" w:firstRow="0" w:lastRow="0" w:firstColumn="0" w:lastColumn="0" w:oddVBand="1" w:evenVBand="0" w:oddHBand="0" w:evenHBand="0" w:firstRowFirstColumn="0" w:firstRowLastColumn="0" w:lastRowFirstColumn="0" w:lastRowLastColumn="0"/>
             <w:tcW w:w="4284" w:type="dxa"/>
           </w:tcPr>
           <w:p>
@@ -1594,11 +1531,11 @@
       </w:tr>
       <w:tr>
         <w:trPr>
-          <w:cnfStyle w:val="000000100000"/>
+          <w:cnfStyle w:val="000000100000" w:firstRow="0" w:lastRow="0" w:firstColumn="0" w:lastColumn="0" w:oddVBand="0" w:evenVBand="0" w:oddHBand="1" w:evenHBand="0" w:firstRowFirstColumn="0" w:firstRowLastColumn="0" w:lastRowFirstColumn="0" w:lastRowLastColumn="0"/>
         </w:trPr>
         <w:tc>
           <w:tcPr>
-            <w:cnfStyle w:val="001000000000"/>
+            <w:cnfStyle w:val="001000000000" w:firstRow="0" w:lastRow="0" w:firstColumn="1" w:lastColumn="0" w:oddVBand="0" w:evenVBand="0" w:oddHBand="0" w:evenHBand="0" w:firstRowFirstColumn="0" w:firstRowLastColumn="0" w:lastRowFirstColumn="0" w:lastRowLastColumn="0"/>
             <w:tcW w:w="1134" w:type="dxa"/>
           </w:tcPr>
           <w:p>
@@ -1619,7 +1556,7 @@
         </w:tc>
         <w:tc>
           <w:tcPr>
-            <w:cnfStyle w:val="000010000000"/>
+            <w:cnfStyle w:val="000010000000" w:firstRow="0" w:lastRow="0" w:firstColumn="0" w:lastColumn="0" w:oddVBand="1" w:evenVBand="0" w:oddHBand="0" w:evenHBand="0" w:firstRowFirstColumn="0" w:firstRowLastColumn="0" w:lastRowFirstColumn="0" w:lastRowLastColumn="0"/>
             <w:tcW w:w="1560" w:type="dxa"/>
           </w:tcPr>
           <w:p>
@@ -1644,7 +1581,7 @@
           </w:tcPr>
           <w:p>
             <w:pPr>
-              <w:cnfStyle w:val="000000100000"/>
+              <w:cnfStyle w:val="000000100000" w:firstRow="0" w:lastRow="0" w:firstColumn="0" w:lastColumn="0" w:oddVBand="0" w:evenVBand="0" w:oddHBand="1" w:evenHBand="0" w:firstRowFirstColumn="0" w:firstRowLastColumn="0" w:lastRowFirstColumn="0" w:lastRowLastColumn="0"/>
               <w:rPr>
                 <w:rFonts w:cs="Arial"/>
                 <w:sz w:val="20"/>
@@ -1655,21 +1592,12 @@
                 <w:rFonts w:cs="Arial"/>
                 <w:sz w:val="20"/>
               </w:rPr>
-              <w:t xml:space="preserve">Martin </w:t>
+              <w:t>Martin Garrels</w:t>
             </w:r>
-            <w:proofErr w:type="spellStart"/>
-            <w:r>
-              <w:rPr>
-                <w:rFonts w:cs="Arial"/>
-                <w:sz w:val="20"/>
-              </w:rPr>
-              <w:t>Garrels</w:t>
-            </w:r>
-            <w:proofErr w:type="spellEnd"/>
           </w:p>
           <w:p>
             <w:pPr>
-              <w:cnfStyle w:val="000000100000"/>
+              <w:cnfStyle w:val="000000100000" w:firstRow="0" w:lastRow="0" w:firstColumn="0" w:lastColumn="0" w:oddVBand="0" w:evenVBand="0" w:oddHBand="1" w:evenHBand="0" w:firstRowFirstColumn="0" w:firstRowLastColumn="0" w:lastRowFirstColumn="0" w:lastRowLastColumn="0"/>
               <w:rPr>
                 <w:rFonts w:cs="Arial"/>
                 <w:sz w:val="20"/>
@@ -1686,7 +1614,7 @@
         </w:tc>
         <w:tc>
           <w:tcPr>
-            <w:cnfStyle w:val="000010000000"/>
+            <w:cnfStyle w:val="000010000000" w:firstRow="0" w:lastRow="0" w:firstColumn="0" w:lastColumn="0" w:oddVBand="1" w:evenVBand="0" w:oddHBand="0" w:evenHBand="0" w:firstRowFirstColumn="0" w:firstRowLastColumn="0" w:lastRowFirstColumn="0" w:lastRowLastColumn="0"/>
             <w:tcW w:w="4284" w:type="dxa"/>
           </w:tcPr>
           <w:p>
@@ -1709,7 +1637,7 @@
       <w:tr>
         <w:tc>
           <w:tcPr>
-            <w:cnfStyle w:val="001000000000"/>
+            <w:cnfStyle w:val="001000000000" w:firstRow="0" w:lastRow="0" w:firstColumn="1" w:lastColumn="0" w:oddVBand="0" w:evenVBand="0" w:oddHBand="0" w:evenHBand="0" w:firstRowFirstColumn="0" w:firstRowLastColumn="0" w:lastRowFirstColumn="0" w:lastRowLastColumn="0"/>
             <w:tcW w:w="1134" w:type="dxa"/>
           </w:tcPr>
           <w:p>
@@ -1723,7 +1651,7 @@
         </w:tc>
         <w:tc>
           <w:tcPr>
-            <w:cnfStyle w:val="000010000000"/>
+            <w:cnfStyle w:val="000010000000" w:firstRow="0" w:lastRow="0" w:firstColumn="0" w:lastColumn="0" w:oddVBand="1" w:evenVBand="0" w:oddHBand="0" w:evenHBand="0" w:firstRowFirstColumn="0" w:firstRowLastColumn="0" w:lastRowFirstColumn="0" w:lastRowLastColumn="0"/>
             <w:tcW w:w="1560" w:type="dxa"/>
           </w:tcPr>
           <w:p>
@@ -1741,7 +1669,7 @@
           </w:tcPr>
           <w:p>
             <w:pPr>
-              <w:cnfStyle w:val="000000000000"/>
+              <w:cnfStyle w:val="000000000000" w:firstRow="0" w:lastRow="0" w:firstColumn="0" w:lastColumn="0" w:oddVBand="0" w:evenVBand="0" w:oddHBand="0" w:evenHBand="0" w:firstRowFirstColumn="0" w:firstRowLastColumn="0" w:lastRowFirstColumn="0" w:lastRowLastColumn="0"/>
               <w:rPr>
                 <w:rFonts w:cs="Arial"/>
                 <w:sz w:val="20"/>
@@ -1751,7 +1679,7 @@
         </w:tc>
         <w:tc>
           <w:tcPr>
-            <w:cnfStyle w:val="000010000000"/>
+            <w:cnfStyle w:val="000010000000" w:firstRow="0" w:lastRow="0" w:firstColumn="0" w:lastColumn="0" w:oddVBand="1" w:evenVBand="0" w:oddHBand="0" w:evenHBand="0" w:firstRowFirstColumn="0" w:firstRowLastColumn="0" w:lastRowFirstColumn="0" w:lastRowLastColumn="0"/>
             <w:tcW w:w="4284" w:type="dxa"/>
           </w:tcPr>
           <w:p>
@@ -6133,7 +6061,7 @@
       <w:tblPr>
         <w:tblStyle w:val="MittlereSchattierung1-Akzent11"/>
         <w:tblW w:w="0" w:type="auto"/>
-        <w:tblLook w:val="04A0"/>
+        <w:tblLook w:val="04A0" w:firstRow="1" w:lastRow="0" w:firstColumn="1" w:lastColumn="0" w:noHBand="0" w:noVBand="1"/>
       </w:tblPr>
       <w:tblGrid>
         <w:gridCol w:w="3071"/>
@@ -6142,11 +6070,11 @@
       </w:tblGrid>
       <w:tr>
         <w:trPr>
-          <w:cnfStyle w:val="100000000000"/>
+          <w:cnfStyle w:val="100000000000" w:firstRow="1" w:lastRow="0" w:firstColumn="0" w:lastColumn="0" w:oddVBand="0" w:evenVBand="0" w:oddHBand="0" w:evenHBand="0" w:firstRowFirstColumn="0" w:firstRowLastColumn="0" w:lastRowFirstColumn="0" w:lastRowLastColumn="0"/>
         </w:trPr>
         <w:tc>
           <w:tcPr>
-            <w:cnfStyle w:val="001000000000"/>
+            <w:cnfStyle w:val="001000000000" w:firstRow="0" w:lastRow="0" w:firstColumn="1" w:lastColumn="0" w:oddVBand="0" w:evenVBand="0" w:oddHBand="0" w:evenHBand="0" w:firstRowFirstColumn="0" w:firstRowLastColumn="0" w:lastRowFirstColumn="0" w:lastRowLastColumn="0"/>
             <w:tcW w:w="3071" w:type="dxa"/>
           </w:tcPr>
           <w:p>
@@ -6161,7 +6089,7 @@
           </w:tcPr>
           <w:p>
             <w:pPr>
-              <w:cnfStyle w:val="100000000000"/>
+              <w:cnfStyle w:val="100000000000" w:firstRow="1" w:lastRow="0" w:firstColumn="0" w:lastColumn="0" w:oddVBand="0" w:evenVBand="0" w:oddHBand="0" w:evenHBand="0" w:firstRowFirstColumn="0" w:firstRowLastColumn="0" w:lastRowFirstColumn="0" w:lastRowLastColumn="0"/>
             </w:pPr>
             <w:r>
               <w:t>Einfluss</w:t>
@@ -6174,7 +6102,7 @@
           </w:tcPr>
           <w:p>
             <w:pPr>
-              <w:cnfStyle w:val="100000000000"/>
+              <w:cnfStyle w:val="100000000000" w:firstRow="1" w:lastRow="0" w:firstColumn="0" w:lastColumn="0" w:oddVBand="0" w:evenVBand="0" w:oddHBand="0" w:evenHBand="0" w:firstRowFirstColumn="0" w:firstRowLastColumn="0" w:lastRowFirstColumn="0" w:lastRowLastColumn="0"/>
             </w:pPr>
             <w:r>
               <w:t>Ziel</w:t>
@@ -6184,11 +6112,11 @@
       </w:tr>
       <w:tr>
         <w:trPr>
-          <w:cnfStyle w:val="000000100000"/>
+          <w:cnfStyle w:val="000000100000" w:firstRow="0" w:lastRow="0" w:firstColumn="0" w:lastColumn="0" w:oddVBand="0" w:evenVBand="0" w:oddHBand="1" w:evenHBand="0" w:firstRowFirstColumn="0" w:firstRowLastColumn="0" w:lastRowFirstColumn="0" w:lastRowLastColumn="0"/>
         </w:trPr>
         <w:tc>
           <w:tcPr>
-            <w:cnfStyle w:val="001000000000"/>
+            <w:cnfStyle w:val="001000000000" w:firstRow="0" w:lastRow="0" w:firstColumn="1" w:lastColumn="0" w:oddVBand="0" w:evenVBand="0" w:oddHBand="0" w:evenHBand="0" w:firstRowFirstColumn="0" w:firstRowLastColumn="0" w:lastRowFirstColumn="0" w:lastRowLastColumn="0"/>
             <w:tcW w:w="3071" w:type="dxa"/>
           </w:tcPr>
           <w:p>
@@ -6203,7 +6131,7 @@
           </w:tcPr>
           <w:p>
             <w:pPr>
-              <w:cnfStyle w:val="000000100000"/>
+              <w:cnfStyle w:val="000000100000" w:firstRow="0" w:lastRow="0" w:firstColumn="0" w:lastColumn="0" w:oddVBand="0" w:evenVBand="0" w:oddHBand="1" w:evenHBand="0" w:firstRowFirstColumn="0" w:firstRowLastColumn="0" w:lastRowFirstColumn="0" w:lastRowLastColumn="0"/>
             </w:pPr>
             <w:r>
               <w:t>Nutzung</w:t>
@@ -6216,7 +6144,7 @@
           </w:tcPr>
           <w:p>
             <w:pPr>
-              <w:cnfStyle w:val="000000100000"/>
+              <w:cnfStyle w:val="000000100000" w:firstRow="0" w:lastRow="0" w:firstColumn="0" w:lastColumn="0" w:oddVBand="0" w:evenVBand="0" w:oddHBand="1" w:evenHBand="0" w:firstRowFirstColumn="0" w:firstRowLastColumn="0" w:lastRowFirstColumn="0" w:lastRowLastColumn="0"/>
             </w:pPr>
             <w:r>
               <w:t>Gewinnung von Teilnehmern</w:t>
@@ -6226,11 +6154,11 @@
       </w:tr>
       <w:tr>
         <w:trPr>
-          <w:cnfStyle w:val="000000010000"/>
+          <w:cnfStyle w:val="000000010000" w:firstRow="0" w:lastRow="0" w:firstColumn="0" w:lastColumn="0" w:oddVBand="0" w:evenVBand="0" w:oddHBand="0" w:evenHBand="1" w:firstRowFirstColumn="0" w:firstRowLastColumn="0" w:lastRowFirstColumn="0" w:lastRowLastColumn="0"/>
         </w:trPr>
         <w:tc>
           <w:tcPr>
-            <w:cnfStyle w:val="001000000000"/>
+            <w:cnfStyle w:val="001000000000" w:firstRow="0" w:lastRow="0" w:firstColumn="1" w:lastColumn="0" w:oddVBand="0" w:evenVBand="0" w:oddHBand="0" w:evenHBand="0" w:firstRowFirstColumn="0" w:firstRowLastColumn="0" w:lastRowFirstColumn="0" w:lastRowLastColumn="0"/>
             <w:tcW w:w="3071" w:type="dxa"/>
           </w:tcPr>
           <w:p>
@@ -6245,7 +6173,7 @@
           </w:tcPr>
           <w:p>
             <w:pPr>
-              <w:cnfStyle w:val="000000010000"/>
+              <w:cnfStyle w:val="000000010000" w:firstRow="0" w:lastRow="0" w:firstColumn="0" w:lastColumn="0" w:oddVBand="0" w:evenVBand="0" w:oddHBand="0" w:evenHBand="1" w:firstRowFirstColumn="0" w:firstRowLastColumn="0" w:lastRowFirstColumn="0" w:lastRowLastColumn="0"/>
             </w:pPr>
             <w:r>
               <w:t>Nutzung</w:t>
@@ -6258,7 +6186,7 @@
           </w:tcPr>
           <w:p>
             <w:pPr>
-              <w:cnfStyle w:val="000000010000"/>
+              <w:cnfStyle w:val="000000010000" w:firstRow="0" w:lastRow="0" w:firstColumn="0" w:lastColumn="0" w:oddVBand="0" w:evenVBand="0" w:oddHBand="0" w:evenHBand="1" w:firstRowFirstColumn="0" w:firstRowLastColumn="0" w:lastRowFirstColumn="0" w:lastRowLastColumn="0"/>
             </w:pPr>
             <w:r>
               <w:t xml:space="preserve">Information über Events in seiner Nähe, </w:t>
@@ -6266,7 +6194,7 @@
           </w:p>
           <w:p>
             <w:pPr>
-              <w:cnfStyle w:val="000000010000"/>
+              <w:cnfStyle w:val="000000010000" w:firstRow="0" w:lastRow="0" w:firstColumn="0" w:lastColumn="0" w:oddVBand="0" w:evenVBand="0" w:oddHBand="0" w:evenHBand="1" w:firstRowFirstColumn="0" w:firstRowLastColumn="0" w:lastRowFirstColumn="0" w:lastRowLastColumn="0"/>
             </w:pPr>
             <w:r>
               <w:t xml:space="preserve">Kennenlernen von anderen </w:t>
@@ -6280,11 +6208,11 @@
       </w:tr>
       <w:tr>
         <w:trPr>
-          <w:cnfStyle w:val="000000100000"/>
+          <w:cnfStyle w:val="000000100000" w:firstRow="0" w:lastRow="0" w:firstColumn="0" w:lastColumn="0" w:oddVBand="0" w:evenVBand="0" w:oddHBand="1" w:evenHBand="0" w:firstRowFirstColumn="0" w:firstRowLastColumn="0" w:lastRowFirstColumn="0" w:lastRowLastColumn="0"/>
         </w:trPr>
         <w:tc>
           <w:tcPr>
-            <w:cnfStyle w:val="001000000000"/>
+            <w:cnfStyle w:val="001000000000" w:firstRow="0" w:lastRow="0" w:firstColumn="1" w:lastColumn="0" w:oddVBand="0" w:evenVBand="0" w:oddHBand="0" w:evenHBand="0" w:firstRowFirstColumn="0" w:firstRowLastColumn="0" w:lastRowFirstColumn="0" w:lastRowLastColumn="0"/>
             <w:tcW w:w="3071" w:type="dxa"/>
           </w:tcPr>
           <w:p>
@@ -6300,7 +6228,7 @@
           </w:tcPr>
           <w:p>
             <w:pPr>
-              <w:cnfStyle w:val="000000100000"/>
+              <w:cnfStyle w:val="000000100000" w:firstRow="0" w:lastRow="0" w:firstColumn="0" w:lastColumn="0" w:oddVBand="0" w:evenVBand="0" w:oddHBand="1" w:evenHBand="0" w:firstRowFirstColumn="0" w:firstRowLastColumn="0" w:lastRowFirstColumn="0" w:lastRowLastColumn="0"/>
             </w:pPr>
             <w:r>
               <w:t>Erstellung des Projekts</w:t>
@@ -6313,7 +6241,7 @@
           </w:tcPr>
           <w:p>
             <w:pPr>
-              <w:cnfStyle w:val="000000100000"/>
+              <w:cnfStyle w:val="000000100000" w:firstRow="0" w:lastRow="0" w:firstColumn="0" w:lastColumn="0" w:oddVBand="0" w:evenVBand="0" w:oddHBand="1" w:evenHBand="0" w:firstRowFirstColumn="0" w:firstRowLastColumn="0" w:lastRowFirstColumn="0" w:lastRowLastColumn="0"/>
             </w:pPr>
             <w:r>
               <w:t>Aufbau einer renommierten Eventplattform, (nach Au</w:t>
@@ -6333,11 +6261,11 @@
       </w:tr>
       <w:tr>
         <w:trPr>
-          <w:cnfStyle w:val="000000010000"/>
+          <w:cnfStyle w:val="000000010000" w:firstRow="0" w:lastRow="0" w:firstColumn="0" w:lastColumn="0" w:oddVBand="0" w:evenVBand="0" w:oddHBand="0" w:evenHBand="1" w:firstRowFirstColumn="0" w:firstRowLastColumn="0" w:lastRowFirstColumn="0" w:lastRowLastColumn="0"/>
         </w:trPr>
         <w:tc>
           <w:tcPr>
-            <w:cnfStyle w:val="001000000000"/>
+            <w:cnfStyle w:val="001000000000" w:firstRow="0" w:lastRow="0" w:firstColumn="1" w:lastColumn="0" w:oddVBand="0" w:evenVBand="0" w:oddHBand="0" w:evenHBand="0" w:firstRowFirstColumn="0" w:firstRowLastColumn="0" w:lastRowFirstColumn="0" w:lastRowLastColumn="0"/>
             <w:tcW w:w="3071" w:type="dxa"/>
           </w:tcPr>
           <w:p>
@@ -6352,7 +6280,7 @@
           </w:tcPr>
           <w:p>
             <w:pPr>
-              <w:cnfStyle w:val="000000010000"/>
+              <w:cnfStyle w:val="000000010000" w:firstRow="0" w:lastRow="0" w:firstColumn="0" w:lastColumn="0" w:oddVBand="0" w:evenVBand="0" w:oddHBand="0" w:evenHBand="1" w:firstRowFirstColumn="0" w:firstRowLastColumn="0" w:lastRowFirstColumn="0" w:lastRowLastColumn="0"/>
             </w:pPr>
             <w:r>
               <w:t>Indirekt</w:t>
@@ -6365,7 +6293,7 @@
           </w:tcPr>
           <w:p>
             <w:pPr>
-              <w:cnfStyle w:val="000000010000"/>
+              <w:cnfStyle w:val="000000010000" w:firstRow="0" w:lastRow="0" w:firstColumn="0" w:lastColumn="0" w:oddVBand="0" w:evenVBand="0" w:oddHBand="0" w:evenHBand="1" w:firstRowFirstColumn="0" w:firstRowLastColumn="0" w:lastRowFirstColumn="0" w:lastRowLastColumn="0"/>
             </w:pPr>
             <w:r>
               <w:t>Anbieten von Events, zu we</w:t>
@@ -6381,11 +6309,11 @@
       </w:tr>
       <w:tr>
         <w:trPr>
-          <w:cnfStyle w:val="000000100000"/>
+          <w:cnfStyle w:val="000000100000" w:firstRow="0" w:lastRow="0" w:firstColumn="0" w:lastColumn="0" w:oddVBand="0" w:evenVBand="0" w:oddHBand="1" w:evenHBand="0" w:firstRowFirstColumn="0" w:firstRowLastColumn="0" w:lastRowFirstColumn="0" w:lastRowLastColumn="0"/>
         </w:trPr>
         <w:tc>
           <w:tcPr>
-            <w:cnfStyle w:val="001000000000"/>
+            <w:cnfStyle w:val="001000000000" w:firstRow="0" w:lastRow="0" w:firstColumn="1" w:lastColumn="0" w:oddVBand="0" w:evenVBand="0" w:oddHBand="0" w:evenHBand="0" w:firstRowFirstColumn="0" w:firstRowLastColumn="0" w:lastRowFirstColumn="0" w:lastRowLastColumn="0"/>
             <w:tcW w:w="3071" w:type="dxa"/>
           </w:tcPr>
           <w:p>
@@ -6400,7 +6328,7 @@
           </w:tcPr>
           <w:p>
             <w:pPr>
-              <w:cnfStyle w:val="000000100000"/>
+              <w:cnfStyle w:val="000000100000" w:firstRow="0" w:lastRow="0" w:firstColumn="0" w:lastColumn="0" w:oddVBand="0" w:evenVBand="0" w:oddHBand="1" w:evenHBand="0" w:firstRowFirstColumn="0" w:firstRowLastColumn="0" w:lastRowFirstColumn="0" w:lastRowLastColumn="0"/>
             </w:pPr>
             <w:r>
               <w:t>Investitionen tätigen</w:t>
@@ -6413,7 +6341,7 @@
           </w:tcPr>
           <w:p>
             <w:pPr>
-              <w:cnfStyle w:val="000000100000"/>
+              <w:cnfStyle w:val="000000100000" w:firstRow="0" w:lastRow="0" w:firstColumn="0" w:lastColumn="0" w:oddVBand="0" w:evenVBand="0" w:oddHBand="1" w:evenHBand="0" w:firstRowFirstColumn="0" w:firstRowLastColumn="0" w:lastRowFirstColumn="0" w:lastRowLastColumn="0"/>
             </w:pPr>
             <w:r>
               <w:t>Für die eigene Sache (z.B. Events, Sportzubehör, o.ä.) werben</w:t>
@@ -6423,11 +6351,11 @@
       </w:tr>
       <w:tr>
         <w:trPr>
-          <w:cnfStyle w:val="000000010000"/>
+          <w:cnfStyle w:val="000000010000" w:firstRow="0" w:lastRow="0" w:firstColumn="0" w:lastColumn="0" w:oddVBand="0" w:evenVBand="0" w:oddHBand="0" w:evenHBand="1" w:firstRowFirstColumn="0" w:firstRowLastColumn="0" w:lastRowFirstColumn="0" w:lastRowLastColumn="0"/>
         </w:trPr>
         <w:tc>
           <w:tcPr>
-            <w:cnfStyle w:val="001000000000"/>
+            <w:cnfStyle w:val="001000000000" w:firstRow="0" w:lastRow="0" w:firstColumn="1" w:lastColumn="0" w:oddVBand="0" w:evenVBand="0" w:oddHBand="0" w:evenHBand="0" w:firstRowFirstColumn="0" w:firstRowLastColumn="0" w:lastRowFirstColumn="0" w:lastRowLastColumn="0"/>
             <w:tcW w:w="3071" w:type="dxa"/>
           </w:tcPr>
           <w:p>
@@ -6442,7 +6370,7 @@
           </w:tcPr>
           <w:p>
             <w:pPr>
-              <w:cnfStyle w:val="000000010000"/>
+              <w:cnfStyle w:val="000000010000" w:firstRow="0" w:lastRow="0" w:firstColumn="0" w:lastColumn="0" w:oddVBand="0" w:evenVBand="0" w:oddHBand="0" w:evenHBand="1" w:firstRowFirstColumn="0" w:firstRowLastColumn="0" w:lastRowFirstColumn="0" w:lastRowLastColumn="0"/>
             </w:pPr>
             <w:r>
               <w:t>Vergabe eines Startup-Kredits</w:t>
@@ -6455,7 +6383,7 @@
           </w:tcPr>
           <w:p>
             <w:pPr>
-              <w:cnfStyle w:val="000000010000"/>
+              <w:cnfStyle w:val="000000010000" w:firstRow="0" w:lastRow="0" w:firstColumn="0" w:lastColumn="0" w:oddVBand="0" w:evenVBand="0" w:oddHBand="0" w:evenHBand="1" w:firstRowFirstColumn="0" w:firstRowLastColumn="0" w:lastRowFirstColumn="0" w:lastRowLastColumn="0"/>
             </w:pPr>
             <w:r>
               <w:t>Erfolgreiche Investition in ein neues Startup</w:t>
@@ -6463,18 +6391,18 @@
           </w:p>
           <w:p>
             <w:pPr>
-              <w:cnfStyle w:val="000000010000"/>
+              <w:cnfStyle w:val="000000010000" w:firstRow="0" w:lastRow="0" w:firstColumn="0" w:lastColumn="0" w:oddVBand="0" w:evenVBand="0" w:oddHBand="0" w:evenHBand="1" w:firstRowFirstColumn="0" w:firstRowLastColumn="0" w:lastRowFirstColumn="0" w:lastRowLastColumn="0"/>
             </w:pPr>
           </w:p>
         </w:tc>
       </w:tr>
       <w:tr>
         <w:trPr>
-          <w:cnfStyle w:val="000000100000"/>
+          <w:cnfStyle w:val="000000100000" w:firstRow="0" w:lastRow="0" w:firstColumn="0" w:lastColumn="0" w:oddVBand="0" w:evenVBand="0" w:oddHBand="1" w:evenHBand="0" w:firstRowFirstColumn="0" w:firstRowLastColumn="0" w:lastRowFirstColumn="0" w:lastRowLastColumn="0"/>
         </w:trPr>
         <w:tc>
           <w:tcPr>
-            <w:cnfStyle w:val="001000000000"/>
+            <w:cnfStyle w:val="001000000000" w:firstRow="0" w:lastRow="0" w:firstColumn="1" w:lastColumn="0" w:oddVBand="0" w:evenVBand="0" w:oddHBand="0" w:evenHBand="0" w:firstRowFirstColumn="0" w:firstRowLastColumn="0" w:lastRowFirstColumn="0" w:lastRowLastColumn="0"/>
             <w:tcW w:w="3071" w:type="dxa"/>
           </w:tcPr>
           <w:p>
@@ -6489,7 +6417,7 @@
           </w:tcPr>
           <w:p>
             <w:pPr>
-              <w:cnfStyle w:val="000000100000"/>
+              <w:cnfStyle w:val="000000100000" w:firstRow="0" w:lastRow="0" w:firstColumn="0" w:lastColumn="0" w:oddVBand="0" w:evenVBand="0" w:oddHBand="1" w:evenHBand="0" w:firstRowFirstColumn="0" w:firstRowLastColumn="0" w:lastRowFirstColumn="0" w:lastRowLastColumn="0"/>
             </w:pPr>
             <w:r>
               <w:t>Mitgliederübergang</w:t>
@@ -6502,7 +6430,7 @@
           </w:tcPr>
           <w:p>
             <w:pPr>
-              <w:cnfStyle w:val="000000100000"/>
+              <w:cnfStyle w:val="000000100000" w:firstRow="0" w:lastRow="0" w:firstColumn="0" w:lastColumn="0" w:oddVBand="0" w:evenVBand="0" w:oddHBand="1" w:evenHBand="0" w:firstRowFirstColumn="0" w:firstRowLastColumn="0" w:lastRowFirstColumn="0" w:lastRowLastColumn="0"/>
             </w:pPr>
             <w:r>
               <w:t>Mitgliederwerbung</w:t>
@@ -6510,7 +6438,7 @@
           </w:p>
           <w:p>
             <w:pPr>
-              <w:cnfStyle w:val="000000100000"/>
+              <w:cnfStyle w:val="000000100000" w:firstRow="0" w:lastRow="0" w:firstColumn="0" w:lastColumn="0" w:oddVBand="0" w:evenVBand="0" w:oddHBand="1" w:evenHBand="0" w:firstRowFirstColumn="0" w:firstRowLastColumn="0" w:lastRowFirstColumn="0" w:lastRowLastColumn="0"/>
             </w:pPr>
             <w:r>
               <w:t>Auslagerung von Planung und Organisation</w:t>
@@ -6520,11 +6448,11 @@
       </w:tr>
       <w:tr>
         <w:trPr>
-          <w:cnfStyle w:val="000000010000"/>
+          <w:cnfStyle w:val="000000010000" w:firstRow="0" w:lastRow="0" w:firstColumn="0" w:lastColumn="0" w:oddVBand="0" w:evenVBand="0" w:oddHBand="0" w:evenHBand="1" w:firstRowFirstColumn="0" w:firstRowLastColumn="0" w:lastRowFirstColumn="0" w:lastRowLastColumn="0"/>
         </w:trPr>
         <w:tc>
           <w:tcPr>
-            <w:cnfStyle w:val="001000000000"/>
+            <w:cnfStyle w:val="001000000000" w:firstRow="0" w:lastRow="0" w:firstColumn="1" w:lastColumn="0" w:oddVBand="0" w:evenVBand="0" w:oddHBand="0" w:evenHBand="0" w:firstRowFirstColumn="0" w:firstRowLastColumn="0" w:lastRowFirstColumn="0" w:lastRowLastColumn="0"/>
             <w:tcW w:w="3071" w:type="dxa"/>
           </w:tcPr>
           <w:p>
@@ -6539,7 +6467,7 @@
           </w:tcPr>
           <w:p>
             <w:pPr>
-              <w:cnfStyle w:val="000000010000"/>
+              <w:cnfStyle w:val="000000010000" w:firstRow="0" w:lastRow="0" w:firstColumn="0" w:lastColumn="0" w:oddVBand="0" w:evenVBand="0" w:oddHBand="0" w:evenHBand="1" w:firstRowFirstColumn="0" w:firstRowLastColumn="0" w:lastRowFirstColumn="0" w:lastRowLastColumn="0"/>
             </w:pPr>
             <w:r>
               <w:t>Überwachung</w:t>
@@ -6552,7 +6480,7 @@
           </w:tcPr>
           <w:p>
             <w:pPr>
-              <w:cnfStyle w:val="000000010000"/>
+              <w:cnfStyle w:val="000000010000" w:firstRow="0" w:lastRow="0" w:firstColumn="0" w:lastColumn="0" w:oddVBand="0" w:evenVBand="0" w:oddHBand="0" w:evenHBand="1" w:firstRowFirstColumn="0" w:firstRowLastColumn="0" w:lastRowFirstColumn="0" w:lastRowLastColumn="0"/>
             </w:pPr>
             <w:r>
               <w:t>Datenschutz sicherstellen</w:t>
@@ -6562,11 +6490,11 @@
       </w:tr>
       <w:tr>
         <w:trPr>
-          <w:cnfStyle w:val="000000100000"/>
+          <w:cnfStyle w:val="000000100000" w:firstRow="0" w:lastRow="0" w:firstColumn="0" w:lastColumn="0" w:oddVBand="0" w:evenVBand="0" w:oddHBand="1" w:evenHBand="0" w:firstRowFirstColumn="0" w:firstRowLastColumn="0" w:lastRowFirstColumn="0" w:lastRowLastColumn="0"/>
         </w:trPr>
         <w:tc>
           <w:tcPr>
-            <w:cnfStyle w:val="001000000000"/>
+            <w:cnfStyle w:val="001000000000" w:firstRow="0" w:lastRow="0" w:firstColumn="1" w:lastColumn="0" w:oddVBand="0" w:evenVBand="0" w:oddHBand="0" w:evenHBand="0" w:firstRowFirstColumn="0" w:firstRowLastColumn="0" w:lastRowFirstColumn="0" w:lastRowLastColumn="0"/>
             <w:tcW w:w="3071" w:type="dxa"/>
           </w:tcPr>
           <w:p>
@@ -6581,7 +6509,7 @@
           </w:tcPr>
           <w:p>
             <w:pPr>
-              <w:cnfStyle w:val="000000100000"/>
+              <w:cnfStyle w:val="000000100000" w:firstRow="0" w:lastRow="0" w:firstColumn="0" w:lastColumn="0" w:oddVBand="0" w:evenVBand="0" w:oddHBand="1" w:evenHBand="0" w:firstRowFirstColumn="0" w:firstRowLastColumn="0" w:lastRowFirstColumn="0" w:lastRowLastColumn="0"/>
             </w:pPr>
             <w:r>
               <w:t>Dienstleistung verkaufen</w:t>
@@ -6594,35 +6522,27 @@
           </w:tcPr>
           <w:p>
             <w:pPr>
-              <w:cnfStyle w:val="000000100000"/>
+              <w:cnfStyle w:val="000000100000" w:firstRow="0" w:lastRow="0" w:firstColumn="0" w:lastColumn="0" w:oddVBand="0" w:evenVBand="0" w:oddHBand="1" w:evenHBand="0" w:firstRowFirstColumn="0" w:firstRowLastColumn="0" w:lastRowFirstColumn="0" w:lastRowLastColumn="0"/>
             </w:pPr>
             <w:r>
-              <w:t xml:space="preserve">Bereitstellen einer </w:t>
-            </w:r>
-            <w:proofErr w:type="spellStart"/>
-            <w:r>
-              <w:t>performanten</w:t>
-            </w:r>
-            <w:proofErr w:type="spellEnd"/>
-            <w:r>
-              <w:t xml:space="preserve"> Serverumg</w:t>
+              <w:t>Bereitstellen einer perfo</w:t>
             </w:r>
             <w:r>
-              <w:t>e</w:t>
+              <w:t>r</w:t>
             </w:r>
             <w:r>
-              <w:t>bung</w:t>
+              <w:t>manten Serverumgebung</w:t>
             </w:r>
           </w:p>
         </w:tc>
       </w:tr>
       <w:tr>
         <w:trPr>
-          <w:cnfStyle w:val="000000010000"/>
+          <w:cnfStyle w:val="000000010000" w:firstRow="0" w:lastRow="0" w:firstColumn="0" w:lastColumn="0" w:oddVBand="0" w:evenVBand="0" w:oddHBand="0" w:evenHBand="1" w:firstRowFirstColumn="0" w:firstRowLastColumn="0" w:lastRowFirstColumn="0" w:lastRowLastColumn="0"/>
         </w:trPr>
         <w:tc>
           <w:tcPr>
-            <w:cnfStyle w:val="001000000000"/>
+            <w:cnfStyle w:val="001000000000" w:firstRow="0" w:lastRow="0" w:firstColumn="1" w:lastColumn="0" w:oddVBand="0" w:evenVBand="0" w:oddHBand="0" w:evenHBand="0" w:firstRowFirstColumn="0" w:firstRowLastColumn="0" w:lastRowFirstColumn="0" w:lastRowLastColumn="0"/>
             <w:tcW w:w="3071" w:type="dxa"/>
           </w:tcPr>
           <w:p>
@@ -6637,7 +6557,7 @@
           </w:tcPr>
           <w:p>
             <w:pPr>
-              <w:cnfStyle w:val="000000010000"/>
+              <w:cnfStyle w:val="000000010000" w:firstRow="0" w:lastRow="0" w:firstColumn="0" w:lastColumn="0" w:oddVBand="0" w:evenVBand="0" w:oddHBand="0" w:evenHBand="1" w:firstRowFirstColumn="0" w:firstRowLastColumn="0" w:lastRowFirstColumn="0" w:lastRowLastColumn="0"/>
             </w:pPr>
             <w:r>
               <w:t>Ranking</w:t>
@@ -6650,7 +6570,7 @@
           </w:tcPr>
           <w:p>
             <w:pPr>
-              <w:cnfStyle w:val="000000010000"/>
+              <w:cnfStyle w:val="000000010000" w:firstRow="0" w:lastRow="0" w:firstColumn="0" w:lastColumn="0" w:oddVBand="0" w:evenVBand="0" w:oddHBand="0" w:evenHBand="1" w:firstRowFirstColumn="0" w:firstRowLastColumn="0" w:lastRowFirstColumn="0" w:lastRowLastColumn="0"/>
             </w:pPr>
             <w:r>
               <w:t>Indexierung der Seiten</w:t>
@@ -6660,11 +6580,11 @@
       </w:tr>
       <w:tr>
         <w:trPr>
-          <w:cnfStyle w:val="000000100000"/>
+          <w:cnfStyle w:val="000000100000" w:firstRow="0" w:lastRow="0" w:firstColumn="0" w:lastColumn="0" w:oddVBand="0" w:evenVBand="0" w:oddHBand="1" w:evenHBand="0" w:firstRowFirstColumn="0" w:firstRowLastColumn="0" w:lastRowFirstColumn="0" w:lastRowLastColumn="0"/>
         </w:trPr>
         <w:tc>
           <w:tcPr>
-            <w:cnfStyle w:val="001000000000"/>
+            <w:cnfStyle w:val="001000000000" w:firstRow="0" w:lastRow="0" w:firstColumn="1" w:lastColumn="0" w:oddVBand="0" w:evenVBand="0" w:oddHBand="0" w:evenHBand="0" w:firstRowFirstColumn="0" w:firstRowLastColumn="0" w:lastRowFirstColumn="0" w:lastRowLastColumn="0"/>
             <w:tcW w:w="3071" w:type="dxa"/>
           </w:tcPr>
           <w:p>
@@ -6685,7 +6605,7 @@
           </w:tcPr>
           <w:p>
             <w:pPr>
-              <w:cnfStyle w:val="000000100000"/>
+              <w:cnfStyle w:val="000000100000" w:firstRow="0" w:lastRow="0" w:firstColumn="0" w:lastColumn="0" w:oddVBand="0" w:evenVBand="0" w:oddHBand="1" w:evenHBand="0" w:firstRowFirstColumn="0" w:firstRowLastColumn="0" w:lastRowFirstColumn="0" w:lastRowLastColumn="0"/>
             </w:pPr>
           </w:p>
         </w:tc>
@@ -6695,18 +6615,18 @@
           </w:tcPr>
           <w:p>
             <w:pPr>
-              <w:cnfStyle w:val="000000100000"/>
+              <w:cnfStyle w:val="000000100000" w:firstRow="0" w:lastRow="0" w:firstColumn="0" w:lastColumn="0" w:oddVBand="0" w:evenVBand="0" w:oddHBand="1" w:evenHBand="0" w:firstRowFirstColumn="0" w:firstRowLastColumn="0" w:lastRowFirstColumn="0" w:lastRowLastColumn="0"/>
             </w:pPr>
           </w:p>
         </w:tc>
       </w:tr>
       <w:tr>
         <w:trPr>
-          <w:cnfStyle w:val="000000010000"/>
+          <w:cnfStyle w:val="000000010000" w:firstRow="0" w:lastRow="0" w:firstColumn="0" w:lastColumn="0" w:oddVBand="0" w:evenVBand="0" w:oddHBand="0" w:evenHBand="1" w:firstRowFirstColumn="0" w:firstRowLastColumn="0" w:lastRowFirstColumn="0" w:lastRowLastColumn="0"/>
         </w:trPr>
         <w:tc>
           <w:tcPr>
-            <w:cnfStyle w:val="001000000000"/>
+            <w:cnfStyle w:val="001000000000" w:firstRow="0" w:lastRow="0" w:firstColumn="1" w:lastColumn="0" w:oddVBand="0" w:evenVBand="0" w:oddHBand="0" w:evenHBand="0" w:firstRowFirstColumn="0" w:firstRowLastColumn="0" w:lastRowFirstColumn="0" w:lastRowLastColumn="0"/>
             <w:tcW w:w="3071" w:type="dxa"/>
           </w:tcPr>
           <w:p>
@@ -6721,7 +6641,7 @@
           </w:tcPr>
           <w:p>
             <w:pPr>
-              <w:cnfStyle w:val="000000010000"/>
+              <w:cnfStyle w:val="000000010000" w:firstRow="0" w:lastRow="0" w:firstColumn="0" w:lastColumn="0" w:oddVBand="0" w:evenVBand="0" w:oddHBand="0" w:evenHBand="1" w:firstRowFirstColumn="0" w:firstRowLastColumn="0" w:lastRowFirstColumn="0" w:lastRowLastColumn="0"/>
             </w:pPr>
             <w:r>
               <w:t>Interessenten</w:t>
@@ -6734,7 +6654,7 @@
           </w:tcPr>
           <w:p>
             <w:pPr>
-              <w:cnfStyle w:val="000000010000"/>
+              <w:cnfStyle w:val="000000010000" w:firstRow="0" w:lastRow="0" w:firstColumn="0" w:lastColumn="0" w:oddVBand="0" w:evenVBand="0" w:oddHBand="0" w:evenHBand="1" w:firstRowFirstColumn="0" w:firstRowLastColumn="0" w:lastRowFirstColumn="0" w:lastRowLastColumn="0"/>
             </w:pPr>
             <w:r>
               <w:t>Informieren</w:t>
@@ -6744,11 +6664,11 @@
       </w:tr>
       <w:tr>
         <w:trPr>
-          <w:cnfStyle w:val="000000100000"/>
+          <w:cnfStyle w:val="000000100000" w:firstRow="0" w:lastRow="0" w:firstColumn="0" w:lastColumn="0" w:oddVBand="0" w:evenVBand="0" w:oddHBand="1" w:evenHBand="0" w:firstRowFirstColumn="0" w:firstRowLastColumn="0" w:lastRowFirstColumn="0" w:lastRowLastColumn="0"/>
         </w:trPr>
         <w:tc>
           <w:tcPr>
-            <w:cnfStyle w:val="001000000000"/>
+            <w:cnfStyle w:val="001000000000" w:firstRow="0" w:lastRow="0" w:firstColumn="1" w:lastColumn="0" w:oddVBand="0" w:evenVBand="0" w:oddHBand="0" w:evenHBand="0" w:firstRowFirstColumn="0" w:firstRowLastColumn="0" w:lastRowFirstColumn="0" w:lastRowLastColumn="0"/>
             <w:tcW w:w="3071" w:type="dxa"/>
           </w:tcPr>
           <w:p>
@@ -6769,7 +6689,7 @@
           </w:tcPr>
           <w:p>
             <w:pPr>
-              <w:cnfStyle w:val="000000100000"/>
+              <w:cnfStyle w:val="000000100000" w:firstRow="0" w:lastRow="0" w:firstColumn="0" w:lastColumn="0" w:oddVBand="0" w:evenVBand="0" w:oddHBand="1" w:evenHBand="0" w:firstRowFirstColumn="0" w:firstRowLastColumn="0" w:lastRowFirstColumn="0" w:lastRowLastColumn="0"/>
             </w:pPr>
             <w:r>
               <w:t>Kernfunktionen auslagern</w:t>
@@ -6782,7 +6702,7 @@
           </w:tcPr>
           <w:p>
             <w:pPr>
-              <w:cnfStyle w:val="000000100000"/>
+              <w:cnfStyle w:val="000000100000" w:firstRow="0" w:lastRow="0" w:firstColumn="0" w:lastColumn="0" w:oddVBand="0" w:evenVBand="0" w:oddHBand="1" w:evenHBand="0" w:firstRowFirstColumn="0" w:firstRowLastColumn="0" w:lastRowFirstColumn="0" w:lastRowLastColumn="0"/>
             </w:pPr>
             <w:r>
               <w:t>Anbindung der Dienste</w:t>
@@ -7102,15 +7022,7 @@
         <w:t>Der Benutzer kann sich jederzeit vom System abmelden</w:t>
       </w:r>
       <w:r>
-        <w:t xml:space="preserve"> (</w:t>
-      </w:r>
-      <w:proofErr w:type="spellStart"/>
-      <w:r>
-        <w:t>Logout</w:t>
-      </w:r>
-      <w:proofErr w:type="spellEnd"/>
-      <w:r>
-        <w:t>)</w:t>
+        <w:t xml:space="preserve"> (Logout)</w:t>
       </w:r>
       <w:r>
         <w:t>.</w:t>
@@ -7430,35 +7342,6 @@
     </w:p>
     <w:p>
       <w:pPr>
-        <w:pStyle w:val="Anforderung"/>
-      </w:pPr>
-      <w:r>
-        <w:t>L</w:t>
-      </w:r>
-      <w:r>
-        <w:t>F10</w:t>
-      </w:r>
-      <w:r>
-        <w:t xml:space="preserve">0 </w:t>
-      </w:r>
-      <w:r>
-        <w:tab/>
-      </w:r>
-      <w:r>
-        <w:t xml:space="preserve">Der Benutzer kann </w:t>
-      </w:r>
-      <w:r>
-        <w:t xml:space="preserve">Einstellungen zur Sichtbarkeit von Inhalten </w:t>
-      </w:r>
-      <w:r>
-        <w:t>vornehmen</w:t>
-      </w:r>
-      <w:r>
-        <w:t>.</w:t>
-      </w:r>
-    </w:p>
-    <w:p>
-      <w:pPr>
         <w:spacing w:before="100" w:beforeAutospacing="1"/>
         <w:rPr>
           <w:b/>
@@ -7479,7 +7362,10 @@
         <w:t>L</w:t>
       </w:r>
       <w:r>
-        <w:t>F110</w:t>
+        <w:t>F10</w:t>
+      </w:r>
+      <w:r>
+        <w:t>0</w:t>
       </w:r>
       <w:r>
         <w:t xml:space="preserve"> </w:t>
@@ -7520,7 +7406,10 @@
         <w:t>L</w:t>
       </w:r>
       <w:r>
-        <w:t>F120</w:t>
+        <w:t>F11</w:t>
+      </w:r>
+      <w:r>
+        <w:t>0</w:t>
       </w:r>
       <w:r>
         <w:t xml:space="preserve"> </w:t>
@@ -7579,6 +7468,38 @@
         <w:t>L</w:t>
       </w:r>
       <w:r>
+        <w:t>F12</w:t>
+      </w:r>
+      <w:r>
+        <w:t>0</w:t>
+      </w:r>
+      <w:r>
+        <w:tab/>
+      </w:r>
+      <w:r>
+        <w:t xml:space="preserve">Ein </w:t>
+      </w:r>
+      <w:r>
+        <w:t>Ben</w:t>
+      </w:r>
+      <w:r>
+        <w:t xml:space="preserve">utzer kann jedem anderen </w:t>
+      </w:r>
+      <w:r>
+        <w:t>Benutzer</w:t>
+      </w:r>
+      <w:r>
+        <w:t xml:space="preserve"> eine private Nachricht zukommen lassen, wenn er nicht auf dessen Blockierliste steht.</w:t>
+      </w:r>
+    </w:p>
+    <w:p>
+      <w:pPr>
+        <w:pStyle w:val="Anforderung"/>
+      </w:pPr>
+      <w:r>
+        <w:t>L</w:t>
+      </w:r>
+      <w:r>
         <w:t>F13</w:t>
       </w:r>
       <w:r>
@@ -7588,68 +7509,31 @@
         <w:tab/>
       </w:r>
       <w:r>
-        <w:t xml:space="preserve">Ein </w:t>
-      </w:r>
-      <w:r>
-        <w:t>Ben</w:t>
-      </w:r>
-      <w:r>
-        <w:t xml:space="preserve">utzer kann jedem anderen </w:t>
+        <w:t xml:space="preserve">Auf eingegangene Nachrichten kann ein </w:t>
       </w:r>
       <w:r>
         <w:t>Benutzer</w:t>
       </w:r>
       <w:r>
-        <w:t xml:space="preserve"> eine privat</w:t>
-      </w:r>
-      <w:bookmarkStart w:id="24" w:name="_GoBack"/>
+        <w:t xml:space="preserve"> immer antworten.</w:t>
+      </w:r>
+    </w:p>
+    <w:p>
+      <w:pPr>
+        <w:pStyle w:val="Anforderung"/>
+      </w:pPr>
+    </w:p>
+    <w:p>
+      <w:pPr>
+        <w:pStyle w:val="berschrift3"/>
+      </w:pPr>
+      <w:bookmarkStart w:id="24" w:name="_Toc320351641"/>
+      <w:bookmarkStart w:id="25" w:name="_Toc323572679"/>
+      <w:r>
+        <w:t>Eventfunktionen</w:t>
+      </w:r>
       <w:bookmarkEnd w:id="24"/>
-      <w:r>
-        <w:t>e Nachricht zukommen lassen, wenn er nicht auf dessen Blockierliste steht.</w:t>
-      </w:r>
-    </w:p>
-    <w:p>
-      <w:pPr>
-        <w:pStyle w:val="Anforderung"/>
-      </w:pPr>
-      <w:r>
-        <w:t>L</w:t>
-      </w:r>
-      <w:r>
-        <w:t>F14</w:t>
-      </w:r>
-      <w:r>
-        <w:t>0</w:t>
-      </w:r>
-      <w:r>
-        <w:tab/>
-      </w:r>
-      <w:r>
-        <w:t xml:space="preserve">Auf eingegangene Nachrichten kann ein </w:t>
-      </w:r>
-      <w:r>
-        <w:t>Benutzer</w:t>
-      </w:r>
-      <w:r>
-        <w:t xml:space="preserve"> immer antworten.</w:t>
-      </w:r>
-    </w:p>
-    <w:p>
-      <w:pPr>
-        <w:pStyle w:val="Anforderung"/>
-      </w:pPr>
-    </w:p>
-    <w:p>
-      <w:pPr>
-        <w:pStyle w:val="berschrift3"/>
-      </w:pPr>
-      <w:bookmarkStart w:id="25" w:name="_Toc320351641"/>
-      <w:bookmarkStart w:id="26" w:name="_Toc323572679"/>
-      <w:r>
-        <w:t>Eventfunktionen</w:t>
-      </w:r>
       <w:bookmarkEnd w:id="25"/>
-      <w:bookmarkEnd w:id="26"/>
     </w:p>
     <w:p>
       <w:pPr>
@@ -7997,7 +7881,13 @@
         <w:t xml:space="preserve"> Bestätigung der Teilnahm</w:t>
       </w:r>
       <w:r>
-        <w:t>e. Wenn der User bei dem System</w:t>
+        <w:t xml:space="preserve">e. Wenn der </w:t>
+      </w:r>
+      <w:r>
+        <w:t>U</w:t>
+      </w:r>
+      <w:r>
+        <w:t>ser bei dem System</w:t>
       </w:r>
       <w:r>
         <w:t xml:space="preserve"> n</w:t>
@@ -8079,15 +7969,7 @@
         <w:t xml:space="preserve">eines Events entfernen. Der Teilnehmer ist </w:t>
       </w:r>
       <w:r>
-        <w:t xml:space="preserve">dann für </w:t>
-      </w:r>
-      <w:proofErr w:type="gramStart"/>
-      <w:r>
-        <w:t>dieses</w:t>
-      </w:r>
-      <w:proofErr w:type="gramEnd"/>
-      <w:r>
-        <w:t xml:space="preserve"> Event gesperrt und kann sich nicht mehr für dieses Event anmelden.</w:t>
+        <w:t>dann für dieses Event gesperrt und kann sich nicht mehr für dieses Event anmelden.</w:t>
       </w:r>
     </w:p>
     <w:p>
@@ -8101,15 +7983,7 @@
         <w:tab/>
       </w:r>
       <w:r>
-        <w:t xml:space="preserve">Der Organisator kann </w:t>
-      </w:r>
-      <w:proofErr w:type="gramStart"/>
-      <w:r>
-        <w:t>das</w:t>
-      </w:r>
-      <w:proofErr w:type="gramEnd"/>
-      <w:r>
-        <w:t xml:space="preserve"> Event (falls diese</w:t>
+        <w:t>Der Organisator kann das Event (falls diese</w:t>
       </w:r>
       <w:r>
         <w:t>s</w:t>
@@ -8154,15 +8028,7 @@
         <w:t>N</w:t>
       </w:r>
       <w:r>
-        <w:t xml:space="preserve">ach einem Event kann jeder Teilnehmer </w:t>
-      </w:r>
-      <w:proofErr w:type="gramStart"/>
-      <w:r>
-        <w:t>das</w:t>
-      </w:r>
-      <w:proofErr w:type="gramEnd"/>
-      <w:r>
-        <w:t xml:space="preserve"> Event im Ganzen bewerten.</w:t>
+        <w:t>ach einem Event kann jeder Teilnehmer das Event im Ganzen bewerten.</w:t>
       </w:r>
       <w:r>
         <w:t xml:space="preserve"> Die B</w:t>
@@ -8237,13 +8103,13 @@
       <w:pPr>
         <w:pStyle w:val="berschrift3"/>
       </w:pPr>
-      <w:bookmarkStart w:id="27" w:name="_Toc320351642"/>
-      <w:bookmarkStart w:id="28" w:name="_Toc323572680"/>
+      <w:bookmarkStart w:id="26" w:name="_Toc320351642"/>
+      <w:bookmarkStart w:id="27" w:name="_Toc323572680"/>
       <w:r>
         <w:t>Administratorfunktionen</w:t>
       </w:r>
+      <w:bookmarkEnd w:id="26"/>
       <w:bookmarkEnd w:id="27"/>
-      <w:bookmarkEnd w:id="28"/>
     </w:p>
     <w:p>
       <w:r>
@@ -8444,7 +8310,7 @@
           <w:szCs w:val="28"/>
         </w:rPr>
       </w:pPr>
-      <w:bookmarkStart w:id="29" w:name="_Toc320351643"/>
+      <w:bookmarkStart w:id="28" w:name="_Toc320351643"/>
       <w:bookmarkEnd w:id="23"/>
       <w:r>
         <w:br w:type="page"/>
@@ -8454,13 +8320,13 @@
       <w:pPr>
         <w:pStyle w:val="berschrift2"/>
       </w:pPr>
-      <w:bookmarkStart w:id="30" w:name="_Toc323572681"/>
+      <w:bookmarkStart w:id="29" w:name="_Toc323572681"/>
       <w:r>
         <w:lastRenderedPageBreak/>
         <w:t>Anwendungsfalldiagramm</w:t>
       </w:r>
+      <w:bookmarkEnd w:id="28"/>
       <w:bookmarkEnd w:id="29"/>
-      <w:bookmarkEnd w:id="30"/>
     </w:p>
     <w:p>
       <w:pPr>
@@ -8499,7 +8365,7 @@
                     </pic:cNvPicPr>
                   </pic:nvPicPr>
                   <pic:blipFill>
-                    <a:blip r:embed="rId11" cstate="print"/>
+                    <a:blip r:embed="rId12" cstate="print"/>
                     <a:srcRect/>
                     <a:stretch>
                       <a:fillRect/>
@@ -8578,19 +8444,19 @@
       <w:r>
         <w:br w:type="page"/>
       </w:r>
-      <w:bookmarkStart w:id="31" w:name="_Toc320351644"/>
+      <w:bookmarkStart w:id="30" w:name="_Toc320351644"/>
     </w:p>
     <w:p>
       <w:pPr>
         <w:pStyle w:val="berschrift2"/>
       </w:pPr>
-      <w:bookmarkStart w:id="32" w:name="_Toc323572682"/>
+      <w:bookmarkStart w:id="31" w:name="_Toc323572682"/>
       <w:r>
         <w:lastRenderedPageBreak/>
         <w:t>Produktdaten</w:t>
       </w:r>
+      <w:bookmarkEnd w:id="30"/>
       <w:bookmarkEnd w:id="31"/>
-      <w:bookmarkEnd w:id="32"/>
     </w:p>
     <w:p/>
     <w:p>
@@ -8990,14 +8856,14 @@
       <w:pPr>
         <w:pStyle w:val="berschrift2"/>
       </w:pPr>
-      <w:bookmarkStart w:id="33" w:name="_Toc320351645"/>
-      <w:bookmarkStart w:id="34" w:name="_Toc323572683"/>
+      <w:bookmarkStart w:id="32" w:name="_Toc320351645"/>
+      <w:bookmarkStart w:id="33" w:name="_Toc323572683"/>
       <w:r>
         <w:lastRenderedPageBreak/>
         <w:t>Domänenklassendiagramm</w:t>
       </w:r>
+      <w:bookmarkEnd w:id="32"/>
       <w:bookmarkEnd w:id="33"/>
-      <w:bookmarkEnd w:id="34"/>
     </w:p>
     <w:p>
       <w:pPr>
@@ -9024,10 +8890,10 @@
                     <pic:cNvPicPr/>
                   </pic:nvPicPr>
                   <pic:blipFill>
-                    <a:blip r:embed="rId12" cstate="print">
+                    <a:blip r:embed="rId13" cstate="print">
                       <a:extLst>
                         <a:ext uri="{28A0092B-C50C-407E-A947-70E740481C1C}">
-                          <a14:useLocalDpi xmlns:a14="http://schemas.microsoft.com/office/drawing/2010/main" xmlns:wps="http://schemas.microsoft.com/office/word/2010/wordprocessingShape" xmlns:wpi="http://schemas.microsoft.com/office/word/2010/wordprocessingInk" xmlns:wpg="http://schemas.microsoft.com/office/word/2010/wordprocessingGroup" xmlns:w14="http://schemas.microsoft.com/office/word/2010/wordml" xmlns:w="http://schemas.openxmlformats.org/wordprocessingml/2006/main" xmlns:w10="urn:schemas-microsoft-com:office:word" xmlns:wp14="http://schemas.microsoft.com/office/word/2010/wordprocessingDrawing" xmlns:v="urn:schemas-microsoft-com:vml" xmlns:o="urn:schemas-microsoft-com:office:office" xmlns:mc="http://schemas.openxmlformats.org/markup-compatibility/2006" xmlns:wpc="http://schemas.microsoft.com/office/word/2010/wordprocessingCanvas" xmlns="" val="0"/>
+                          <a14:useLocalDpi xmlns:a14="http://schemas.microsoft.com/office/drawing/2010/main" val="0"/>
                         </a:ext>
                       </a:extLst>
                     </a:blip>
@@ -9060,13 +8926,13 @@
       <w:pPr>
         <w:pStyle w:val="berschrift2"/>
       </w:pPr>
-      <w:bookmarkStart w:id="35" w:name="_Toc320351646"/>
-      <w:bookmarkStart w:id="36" w:name="_Toc323572684"/>
+      <w:bookmarkStart w:id="34" w:name="_Toc320351646"/>
+      <w:bookmarkStart w:id="35" w:name="_Toc323572684"/>
       <w:r>
         <w:t>Produktschnittstellen</w:t>
       </w:r>
+      <w:bookmarkEnd w:id="34"/>
       <w:bookmarkEnd w:id="35"/>
-      <w:bookmarkEnd w:id="36"/>
     </w:p>
     <w:p>
       <w:pPr>
@@ -9111,15 +8977,7 @@
         <w:t>r</w:t>
       </w:r>
       <w:r>
-        <w:t xml:space="preserve">den können. Hier kann z.B. Google </w:t>
-      </w:r>
-      <w:proofErr w:type="spellStart"/>
-      <w:r>
-        <w:t>Maps</w:t>
-      </w:r>
-      <w:proofErr w:type="spellEnd"/>
-      <w:r>
-        <w:t xml:space="preserve"> genutzt werden, welches mit übergebenen Ortsnamen oder </w:t>
+        <w:t xml:space="preserve">den können. Hier kann z.B. Google Maps genutzt werden, welches mit übergebenen Ortsnamen oder </w:t>
       </w:r>
       <w:r>
         <w:t>geographischen Positionsangaben</w:t>
@@ -9127,7 +8985,7 @@
       <w:r>
         <w:t xml:space="preserve"> den Ort darstellen kann.</w:t>
       </w:r>
-      <w:bookmarkStart w:id="37" w:name="_Toc320351647"/>
+      <w:bookmarkStart w:id="36" w:name="_Toc320351647"/>
       <w:r>
         <w:br w:type="page"/>
       </w:r>
@@ -9136,13 +8994,13 @@
       <w:pPr>
         <w:pStyle w:val="berschrift2"/>
       </w:pPr>
-      <w:bookmarkStart w:id="38" w:name="_Toc323572685"/>
+      <w:bookmarkStart w:id="37" w:name="_Toc323572685"/>
       <w:r>
         <w:lastRenderedPageBreak/>
         <w:t>Anwenderprofile</w:t>
       </w:r>
+      <w:bookmarkEnd w:id="36"/>
       <w:bookmarkEnd w:id="37"/>
-      <w:bookmarkEnd w:id="38"/>
     </w:p>
     <w:p>
       <w:pPr>
@@ -9229,7 +9087,13 @@
         <w:t xml:space="preserve"> Internetplattform</w:t>
       </w:r>
       <w:r>
-        <w:t xml:space="preserve"> Eventalizier</w:t>
+        <w:t xml:space="preserve"> Eve</w:t>
+      </w:r>
+      <w:r>
+        <w:t>n</w:t>
+      </w:r>
+      <w:r>
+        <w:t>talizier</w:t>
       </w:r>
       <w:r>
         <w:t>.</w:t>
@@ -9241,19 +9105,19 @@
         <w:t xml:space="preserve">legt neue Events an und </w:t>
       </w:r>
       <w:r>
-        <w:t>nutzt somit den vollen Funktionsumfang der Internetplattform. Diesem Benutzer muss daher bei jedem Besuch der volle Funkt</w:t>
-      </w:r>
-      <w:r>
-        <w:t>i</w:t>
-      </w:r>
-      <w:r>
-        <w:t>onsumfang einfach und intuitiv zur Verfügung gestellt werden. Dies umfasst be</w:t>
-      </w:r>
-      <w:r>
-        <w:t>i</w:t>
-      </w:r>
-      <w:r>
-        <w:t>spielsweise neben der Event-Suche auch die Eventorganisation, sowie die Kommentar-, Freundeslisten- und Bewertungsfunktionen.</w:t>
+        <w:t>nutzt somit den vollen Funktionsumfang der Inte</w:t>
+      </w:r>
+      <w:r>
+        <w:t>r</w:t>
+      </w:r>
+      <w:r>
+        <w:t>netplattform. Diesem Benutzer muss daher bei jedem Besuch der volle Funktionsumfang einfach und intuitiv zur Verfügung gestellt werden. Dies umfasst beispielsweise neben der Event-Suche auch die Eventorganisation, sowie die Ko</w:t>
+      </w:r>
+      <w:r>
+        <w:t>m</w:t>
+      </w:r>
+      <w:r>
+        <w:t>mentar-, Freundeslisten- und Bewertungsfunktionen.</w:t>
       </w:r>
       <w:r>
         <w:br w:type="page"/>
@@ -9263,59 +9127,59 @@
       <w:pPr>
         <w:pStyle w:val="berschrift1"/>
       </w:pPr>
-      <w:bookmarkStart w:id="39" w:name="_Toc320351648"/>
-      <w:bookmarkStart w:id="40" w:name="_Toc323572686"/>
+      <w:bookmarkStart w:id="38" w:name="_Toc320351648"/>
+      <w:bookmarkStart w:id="39" w:name="_Toc323572686"/>
       <w:r>
         <w:lastRenderedPageBreak/>
         <w:t>Qualitätsanforderungen</w:t>
       </w:r>
+      <w:bookmarkEnd w:id="38"/>
       <w:bookmarkEnd w:id="39"/>
+    </w:p>
+    <w:p>
+      <w:pPr>
+        <w:pStyle w:val="berschrift2"/>
+      </w:pPr>
+      <w:bookmarkStart w:id="40" w:name="_Toc320351649"/>
+      <w:bookmarkStart w:id="41" w:name="_Toc323572687"/>
+      <w:r>
+        <w:t>Äußere und innere Qualität</w:t>
+      </w:r>
       <w:bookmarkEnd w:id="40"/>
-    </w:p>
-    <w:p>
-      <w:pPr>
-        <w:pStyle w:val="berschrift2"/>
-      </w:pPr>
-      <w:bookmarkStart w:id="41" w:name="_Toc320351649"/>
-      <w:bookmarkStart w:id="42" w:name="_Toc323572687"/>
-      <w:r>
-        <w:t>Äußere und innere Qualität</w:t>
-      </w:r>
       <w:bookmarkEnd w:id="41"/>
+    </w:p>
+    <w:p>
+      <w:r>
+        <w:t>Für die äußere und innere Qualität sind vor allem die Merkmale Zuverlässigkeit und Benut</w:t>
+      </w:r>
+      <w:r>
+        <w:t>z</w:t>
+      </w:r>
+      <w:r>
+        <w:t>barkeit von größter Bedeutung. Zudem muss die Bedienung der Software über jeden aktue</w:t>
+      </w:r>
+      <w:r>
+        <w:t>l</w:t>
+      </w:r>
+      <w:r>
+        <w:t>len Browser möglich sein.</w:t>
+      </w:r>
+    </w:p>
+    <w:p>
+      <w:pPr>
+        <w:pStyle w:val="berschrift3"/>
+      </w:pPr>
+      <w:bookmarkStart w:id="42" w:name="_Ref318533520"/>
+      <w:bookmarkStart w:id="43" w:name="_Ref318533533"/>
+      <w:bookmarkStart w:id="44" w:name="_Toc320351650"/>
+      <w:bookmarkStart w:id="45" w:name="_Toc323572688"/>
+      <w:r>
+        <w:t>Funktionalität</w:t>
+      </w:r>
       <w:bookmarkEnd w:id="42"/>
-    </w:p>
-    <w:p>
-      <w:r>
-        <w:t>Für die äußere und innere Qualität sind vor allem die Merkmale Zuverlässigkeit und Benut</w:t>
-      </w:r>
-      <w:r>
-        <w:t>z</w:t>
-      </w:r>
-      <w:r>
-        <w:t>barkeit von größter Bedeutung. Zudem muss die Bedienung der Software über jeden aktue</w:t>
-      </w:r>
-      <w:r>
-        <w:t>l</w:t>
-      </w:r>
-      <w:r>
-        <w:t>len Browser möglich sein.</w:t>
-      </w:r>
-    </w:p>
-    <w:p>
-      <w:pPr>
-        <w:pStyle w:val="berschrift3"/>
-      </w:pPr>
-      <w:bookmarkStart w:id="43" w:name="_Ref318533520"/>
-      <w:bookmarkStart w:id="44" w:name="_Ref318533533"/>
-      <w:bookmarkStart w:id="45" w:name="_Toc320351650"/>
-      <w:bookmarkStart w:id="46" w:name="_Toc323572688"/>
-      <w:r>
-        <w:t>Funktionalität</w:t>
-      </w:r>
       <w:bookmarkEnd w:id="43"/>
       <w:bookmarkEnd w:id="44"/>
       <w:bookmarkEnd w:id="45"/>
-      <w:bookmarkEnd w:id="46"/>
     </w:p>
     <w:p>
       <w:pPr>
@@ -9362,7 +9226,24 @@
       </w:r>
       <w:r>
         <w:tab/>
-        <w:t>Die Software muss bei gleichen Eingaben die gleichen Ergebnisse liefern.</w:t>
+        <w:t>Die Software muss bei gleichen Eingaben die gleichen Ergebnisse liefern</w:t>
+      </w:r>
+      <w:r>
+        <w:t xml:space="preserve"> (s</w:t>
+      </w:r>
+      <w:bookmarkStart w:id="46" w:name="_GoBack"/>
+      <w:bookmarkEnd w:id="46"/>
+      <w:r>
+        <w:t>tatusabhä</w:t>
+      </w:r>
+      <w:r>
+        <w:t>n</w:t>
+      </w:r>
+      <w:r>
+        <w:t>gig)</w:t>
+      </w:r>
+      <w:r>
+        <w:t>.</w:t>
       </w:r>
     </w:p>
     <w:p>
@@ -10159,18 +10040,10 @@
         <w:t xml:space="preserve">ls Implementierungssprache ist Java vorzusehen. </w:t>
       </w:r>
       <w:r>
-        <w:t xml:space="preserve">Die Entwicklungsumgebung ist </w:t>
-      </w:r>
-      <w:proofErr w:type="spellStart"/>
-      <w:r>
-        <w:t>E</w:t>
-      </w:r>
-      <w:r>
-        <w:t>clipse</w:t>
-      </w:r>
-      <w:proofErr w:type="spellEnd"/>
-      <w:r>
-        <w:t>.</w:t>
+        <w:t>Die Entwicklungsumgebung ist E</w:t>
+      </w:r>
+      <w:r>
+        <w:t>clipse.</w:t>
       </w:r>
     </w:p>
     <w:p>
@@ -10219,34 +10092,10 @@
         <w:tab/>
       </w:r>
       <w:r>
-        <w:t xml:space="preserve">Die Versionierung des Quellcodes erfolgt unter dem Einsatz von </w:t>
-      </w:r>
-      <w:proofErr w:type="spellStart"/>
-      <w:r>
-        <w:t>TortoiseGit</w:t>
-      </w:r>
-      <w:proofErr w:type="spellEnd"/>
-      <w:r>
-        <w:t xml:space="preserve">. Der Austausch der Dateien von mehreren Mitarbeitern erfolgt über ein Online-Repository </w:t>
-      </w:r>
-      <w:r>
-        <w:t xml:space="preserve">in </w:t>
-      </w:r>
-      <w:proofErr w:type="spellStart"/>
-      <w:r>
-        <w:t>GitHub</w:t>
-      </w:r>
-      <w:proofErr w:type="spellEnd"/>
-      <w:r>
-        <w:t xml:space="preserve">. Zudem werden in </w:t>
-      </w:r>
-      <w:proofErr w:type="spellStart"/>
-      <w:r>
-        <w:t>GitHub</w:t>
-      </w:r>
-      <w:proofErr w:type="spellEnd"/>
-      <w:r>
-        <w:t xml:space="preserve"> die vorhandenen Funktionen zum Bug-Tracking und zur Erstellung eines Wikis genutzt.</w:t>
+        <w:t xml:space="preserve">Die Versionierung des Quellcodes erfolgt unter dem Einsatz von TortoiseGit. Der Austausch der Dateien von mehreren Mitarbeitern erfolgt über ein Online-Repository </w:t>
+      </w:r>
+      <w:r>
+        <w:t>in GitHub. Zudem werden in GitHub die vorhandenen Funktionen zum Bug-Tracking und zur Erstellung eines Wikis genutzt.</w:t>
       </w:r>
       <w:bookmarkStart w:id="75" w:name="_Toc320351664"/>
     </w:p>
@@ -10294,15 +10143,7 @@
         <w:t xml:space="preserve"> compilierten</w:t>
       </w:r>
       <w:r>
-        <w:t xml:space="preserve"> Sourcen und </w:t>
-      </w:r>
-      <w:proofErr w:type="spellStart"/>
-      <w:r>
-        <w:t>Scripte</w:t>
-      </w:r>
-      <w:proofErr w:type="spellEnd"/>
-      <w:r>
-        <w:t xml:space="preserve"> dem Auftraggeber auszuhändigen. </w:t>
+        <w:t xml:space="preserve"> Sourcen und Scripte dem Auftraggeber auszuhändigen. </w:t>
       </w:r>
     </w:p>
     <w:p>
@@ -10357,13 +10198,8 @@
         </w:numPr>
         <w:jc w:val="both"/>
       </w:pPr>
-      <w:proofErr w:type="spellStart"/>
-      <w:r>
-        <w:t>Blu</w:t>
-      </w:r>
-      <w:proofErr w:type="spellEnd"/>
-      <w:r>
-        <w:t xml:space="preserve"> Ray</w:t>
+      <w:r>
+        <w:t>Blu Ray</w:t>
       </w:r>
     </w:p>
     <w:p>
@@ -10563,7 +10399,7 @@
       <w:r>
         <w:t xml:space="preserve">Ein </w:t>
       </w:r>
-      <w:hyperlink r:id="rId13" w:tooltip="Frequently Asked Questions" w:history="1">
+      <w:hyperlink r:id="rId14" w:tooltip="Frequently Asked Questions" w:history="1">
         <w:r>
           <w:t>Frequently Asked Questions</w:t>
         </w:r>
@@ -10583,7 +10419,7 @@
       <w:r>
         <w:t xml:space="preserve">Ein </w:t>
       </w:r>
-      <w:hyperlink r:id="rId14" w:tooltip="Glossar" w:history="1">
+      <w:hyperlink r:id="rId15" w:tooltip="Glossar" w:history="1">
         <w:r>
           <w:t>Glossar</w:t>
         </w:r>
@@ -10591,7 +10427,7 @@
       <w:r>
         <w:t xml:space="preserve"> mit Erklärung der </w:t>
       </w:r>
-      <w:hyperlink r:id="rId15" w:tooltip="Fachbegriff" w:history="1">
+      <w:hyperlink r:id="rId16" w:tooltip="Fachbegriff" w:history="1">
         <w:r>
           <w:t>Fachbegriffe</w:t>
         </w:r>
@@ -10605,7 +10441,7 @@
           <w:numId w:val="8"/>
         </w:numPr>
       </w:pPr>
-      <w:hyperlink r:id="rId16" w:tooltip="Kontext-sensitive Hilfe" w:history="1">
+      <w:hyperlink r:id="rId17" w:tooltip="Kontext-sensitive Hilfe" w:history="1">
         <w:r>
           <w:t>Kontext</w:t>
         </w:r>
@@ -10628,7 +10464,7 @@
           <w:numId w:val="8"/>
         </w:numPr>
       </w:pPr>
-      <w:hyperlink r:id="rId17" w:tooltip="Guided Tour" w:history="1">
+      <w:hyperlink r:id="rId18" w:tooltip="Guided Tour" w:history="1">
         <w:r>
           <w:t>Ein</w:t>
         </w:r>
@@ -10701,7 +10537,7 @@
       <w:r>
         <w:t xml:space="preserve">Wo sich bereits die formale Programmiersprache selbst ausreichend erklärt und die Struktur durch geeignetes Ein- und Ausrücken von </w:t>
       </w:r>
-      <w:hyperlink r:id="rId18" w:tooltip="Kontrollstruktur" w:history="1">
+      <w:hyperlink r:id="rId19" w:tooltip="Kontrollstruktur" w:history="1">
         <w:r>
           <w:t>Kontrollstrukturen</w:t>
         </w:r>
@@ -10745,7 +10581,7 @@
       <w:r>
         <w:t xml:space="preserve">Das kann durch </w:t>
       </w:r>
-      <w:hyperlink r:id="rId19" w:tooltip="Kommentar (Programmierung)" w:history="1">
+      <w:hyperlink r:id="rId20" w:tooltip="Kommentar (Programmierung)" w:history="1">
         <w:r>
           <w:t>Kommentare</w:t>
         </w:r>
@@ -10771,7 +10607,7 @@
       <w:r>
         <w:t xml:space="preserve"> mit </w:t>
       </w:r>
-      <w:hyperlink r:id="rId20" w:tooltip="Software-Dokumentationswerkzeug" w:history="1">
+      <w:hyperlink r:id="rId21" w:tooltip="Software-Dokumentationswerkzeug" w:history="1">
         <w:r>
           <w:t>Dokumentationswerkzeugen</w:t>
         </w:r>
@@ -10782,13 +10618,8 @@
       <w:r>
         <w:t xml:space="preserve"> </w:t>
       </w:r>
-      <w:proofErr w:type="spellStart"/>
-      <w:r>
-        <w:t>Javadoc</w:t>
-      </w:r>
-      <w:proofErr w:type="spellEnd"/>
-      <w:r>
-        <w:t xml:space="preserve"> a</w:t>
+      <w:r>
+        <w:t>Javadoc a</w:t>
       </w:r>
       <w:r>
         <w:t>u</w:t>
@@ -11113,13 +10944,13 @@
         <w:t xml:space="preserve">m stehen die </w:t>
       </w:r>
       <w:r>
-        <w:t>Funktionen für regi</w:t>
-      </w:r>
-      <w:r>
-        <w:t>s</w:t>
-      </w:r>
-      <w:r>
-        <w:t xml:space="preserve">trierte Nutzer </w:t>
+        <w:t>Funktionen für r</w:t>
+      </w:r>
+      <w:r>
+        <w:t>e</w:t>
+      </w:r>
+      <w:r>
+        <w:t xml:space="preserve">gistrierte Nutzer </w:t>
       </w:r>
       <w:r>
         <w:t>nun nicht zur Verfügung.</w:t>
@@ -11299,16 +11130,80 @@
         <w:t>L</w:t>
       </w:r>
       <w:r>
-        <w:t>T100</w:t>
+        <w:t>T10</w:t>
+      </w:r>
+      <w:r>
+        <w:t>0</w:t>
+      </w:r>
+      <w:r>
+        <w:tab/>
+      </w:r>
+      <w:r>
+        <w:t>Der Benutzer kann</w:t>
       </w:r>
       <w:r>
         <w:t xml:space="preserve"> </w:t>
       </w:r>
       <w:r>
+        <w:t>jedem anderen Benutzer eine private Nachricht zukommen la</w:t>
+      </w:r>
+      <w:r>
+        <w:t>s</w:t>
+      </w:r>
+      <w:r>
+        <w:t>sen, wenn er nicht auf dessen Blockierliste steht.</w:t>
+      </w:r>
+      <w:r>
+        <w:t xml:space="preserve"> </w:t>
+      </w:r>
+      <w:r>
+        <w:t>Der Nachrichtenempfänger b</w:t>
+      </w:r>
+      <w:r>
+        <w:t>e</w:t>
+      </w:r>
+      <w:r>
+        <w:t>kommt die Antwortnachricht zugestellt.</w:t>
+      </w:r>
+    </w:p>
+    <w:p>
+      <w:pPr>
+        <w:pStyle w:val="Anforderung"/>
+      </w:pPr>
+      <w:r>
+        <w:t>L</w:t>
+      </w:r>
+      <w:r>
+        <w:t>T11</w:t>
+      </w:r>
+      <w:r>
+        <w:t>0</w:t>
+      </w:r>
+      <w:r>
         <w:tab/>
       </w:r>
       <w:r>
-        <w:t>Der Benutzer kann Einstellungen zur Sichtbarkeit von Inhalten vornehmen. Je nach seinen Einstellungen sind bestimmte Inhalte sichtbar oder nicht.</w:t>
+        <w:t>Der Benutzer kann</w:t>
+      </w:r>
+      <w:r>
+        <w:t xml:space="preserve"> </w:t>
+      </w:r>
+      <w:r>
+        <w:t>auf eingegangene Nachrichten antworten. Der Nachrichtenem</w:t>
+      </w:r>
+      <w:r>
+        <w:t>p</w:t>
+      </w:r>
+      <w:r>
+        <w:t>fänger bekommt die Antwortnachricht zugestellt.</w:t>
+      </w:r>
+    </w:p>
+    <w:p>
+      <w:pPr>
+        <w:pStyle w:val="berschrift5"/>
+      </w:pPr>
+      <w:r>
+        <w:t>Kann-Abnahmetestfälle</w:t>
       </w:r>
     </w:p>
     <w:p>
@@ -11319,85 +11214,10 @@
         <w:t>L</w:t>
       </w:r>
       <w:r>
-        <w:t>T110</w:t>
-      </w:r>
-      <w:r>
-        <w:tab/>
-      </w:r>
-      <w:r>
-        <w:t>Der Benutzer kann</w:t>
-      </w:r>
-      <w:r>
-        <w:t xml:space="preserve"> </w:t>
-      </w:r>
-      <w:r>
-        <w:t>jedem anderen Benutzer eine private Nachricht zukommen la</w:t>
-      </w:r>
-      <w:r>
-        <w:t>s</w:t>
-      </w:r>
-      <w:r>
-        <w:t>sen, wenn er nicht auf dessen Blockierliste steht.</w:t>
-      </w:r>
-      <w:r>
-        <w:t xml:space="preserve"> </w:t>
-      </w:r>
-      <w:r>
-        <w:t>Der Nachrichtenempfänger b</w:t>
-      </w:r>
-      <w:r>
-        <w:t>e</w:t>
-      </w:r>
-      <w:r>
-        <w:t>kommt die Antwortnachricht zugestellt.</w:t>
-      </w:r>
-    </w:p>
-    <w:p>
-      <w:pPr>
-        <w:pStyle w:val="Anforderung"/>
-      </w:pPr>
-      <w:r>
-        <w:t>L</w:t>
-      </w:r>
-      <w:r>
-        <w:t>T120</w:t>
-      </w:r>
-      <w:r>
-        <w:tab/>
-      </w:r>
-      <w:r>
-        <w:t>Der Benutzer kann</w:t>
-      </w:r>
-      <w:r>
-        <w:t xml:space="preserve"> </w:t>
-      </w:r>
-      <w:r>
-        <w:t>auf eingegangene Nachrichten antworten. Der Nachrichtenem</w:t>
-      </w:r>
-      <w:r>
-        <w:t>p</w:t>
-      </w:r>
-      <w:r>
-        <w:t>fänger bekommt die Antwortnachricht zugestellt.</w:t>
-      </w:r>
-    </w:p>
-    <w:p>
-      <w:pPr>
-        <w:pStyle w:val="berschrift5"/>
-      </w:pPr>
-      <w:r>
-        <w:t>Kann-Abnahmetestfälle</w:t>
-      </w:r>
-    </w:p>
-    <w:p>
-      <w:pPr>
-        <w:pStyle w:val="Anforderung"/>
-      </w:pPr>
-      <w:r>
-        <w:t>L</w:t>
-      </w:r>
-      <w:r>
-        <w:t xml:space="preserve">T130 </w:t>
+        <w:t>T12</w:t>
+      </w:r>
+      <w:r>
+        <w:t xml:space="preserve">0 </w:t>
       </w:r>
       <w:r>
         <w:tab/>
@@ -11424,7 +11244,10 @@
         <w:t>L</w:t>
       </w:r>
       <w:r>
-        <w:t xml:space="preserve">T140 </w:t>
+        <w:t>T13</w:t>
+      </w:r>
+      <w:r>
+        <w:t xml:space="preserve">0 </w:t>
       </w:r>
       <w:r>
         <w:tab/>
@@ -11470,7 +11293,7 @@
         <w:t>T1</w:t>
       </w:r>
       <w:r>
-        <w:t>5</w:t>
+        <w:t>4</w:t>
       </w:r>
       <w:r>
         <w:t>0</w:t>
@@ -11485,15 +11308,7 @@
         <w:t xml:space="preserve"> </w:t>
       </w:r>
       <w:r>
-        <w:t xml:space="preserve">ein </w:t>
-      </w:r>
-      <w:proofErr w:type="gramStart"/>
-      <w:r>
-        <w:t>beliebiges</w:t>
-      </w:r>
-      <w:proofErr w:type="gramEnd"/>
-      <w:r>
-        <w:t xml:space="preserve"> Event organisieren und </w:t>
+        <w:t xml:space="preserve">ein beliebiges Event organisieren und </w:t>
       </w:r>
       <w:r>
         <w:t>veröffentlichen</w:t>
@@ -11505,15 +11320,7 @@
         <w:t>i</w:t>
       </w:r>
       <w:r>
-        <w:t xml:space="preserve">niert er einen Zeitpunkt, zu dem </w:t>
-      </w:r>
-      <w:proofErr w:type="gramStart"/>
-      <w:r>
-        <w:t>das</w:t>
-      </w:r>
-      <w:proofErr w:type="gramEnd"/>
-      <w:r>
-        <w:t xml:space="preserve"> Event bestätigt werden muss.</w:t>
+        <w:t>niert er einen Zeitpunkt, zu dem das Event bestätigt werden muss.</w:t>
       </w:r>
       <w:r>
         <w:t xml:space="preserve"> Der Benutzer wird damit zum Organisator des Events.</w:t>
@@ -11527,7 +11334,10 @@
         <w:t>L</w:t>
       </w:r>
       <w:r>
-        <w:t xml:space="preserve">T160 </w:t>
+        <w:t>T15</w:t>
+      </w:r>
+      <w:r>
+        <w:t xml:space="preserve">0 </w:t>
       </w:r>
       <w:r>
         <w:tab/>
@@ -11556,7 +11366,7 @@
         <w:t>T1</w:t>
       </w:r>
       <w:r>
-        <w:t>7</w:t>
+        <w:t>6</w:t>
       </w:r>
       <w:r>
         <w:t xml:space="preserve">0 </w:t>
@@ -11590,15 +11400,7 @@
         <w:t xml:space="preserve">nehmer ist </w:t>
       </w:r>
       <w:r>
-        <w:t xml:space="preserve">dann für </w:t>
-      </w:r>
-      <w:proofErr w:type="gramStart"/>
-      <w:r>
-        <w:t>dieses</w:t>
-      </w:r>
-      <w:proofErr w:type="gramEnd"/>
-      <w:r>
-        <w:t xml:space="preserve"> Event gesperrt und kann sich nicht mehr für dieses Event anmelden.</w:t>
+        <w:t>dann für dieses Event gesperrt und kann sich nicht mehr für dieses Event anmelden.</w:t>
       </w:r>
     </w:p>
     <w:p>
@@ -11612,7 +11414,7 @@
         <w:t>T</w:t>
       </w:r>
       <w:r>
-        <w:t>18</w:t>
+        <w:t>17</w:t>
       </w:r>
       <w:r>
         <w:t xml:space="preserve">0 </w:t>
@@ -11630,13 +11432,8 @@
       <w:r>
         <w:t xml:space="preserve"> </w:t>
       </w:r>
-      <w:proofErr w:type="gramStart"/>
-      <w:r>
-        <w:t>das</w:t>
-      </w:r>
-      <w:proofErr w:type="gramEnd"/>
-      <w:r>
-        <w:t xml:space="preserve"> Event (falls diese vorher so eingestellt wurde) bestätigen, um eine automatische Absage des Events zu vermeiden. Der Organisator und alle bis dahin angemeldete Teilnehmer bekommen dann eine private Nachricht (ggfs. mit E-Mail-Benachrichtigung).</w:t>
+      <w:r>
+        <w:t>das Event (falls diese vorher so eingestellt wurde) bestätigen, um eine automatische Absage des Events zu vermeiden. Der Organisator und alle bis dahin angemeldete Teilnehmer bekommen dann eine private Nachricht (ggfs. mit E-Mail-Benachrichtigung).</w:t>
       </w:r>
     </w:p>
     <w:p>
@@ -11650,7 +11447,7 @@
         <w:t>T</w:t>
       </w:r>
       <w:r>
-        <w:t>19</w:t>
+        <w:t>18</w:t>
       </w:r>
       <w:r>
         <w:t xml:space="preserve">0 </w:t>
@@ -11677,7 +11474,7 @@
         <w:t>T</w:t>
       </w:r>
       <w:r>
-        <w:t>20</w:t>
+        <w:t>19</w:t>
       </w:r>
       <w:r>
         <w:t xml:space="preserve">0 </w:t>
@@ -11695,13 +11492,8 @@
       <w:r>
         <w:t xml:space="preserve"> </w:t>
       </w:r>
-      <w:proofErr w:type="gramStart"/>
-      <w:r>
-        <w:t>das</w:t>
-      </w:r>
-      <w:proofErr w:type="gramEnd"/>
-      <w:r>
-        <w:t xml:space="preserve"> Event</w:t>
+      <w:r>
+        <w:t>das Event</w:t>
       </w:r>
       <w:r>
         <w:t xml:space="preserve"> </w:t>
@@ -11727,30 +11519,51 @@
         <w:t>T2</w:t>
       </w:r>
       <w:r>
+        <w:t>0</w:t>
+      </w:r>
+      <w:r>
+        <w:t>0</w:t>
+      </w:r>
+      <w:r>
+        <w:tab/>
+      </w:r>
+      <w:r>
+        <w:t>Nach einem Event kann jeder Teilnehmer das Event im Ganzen bewerten. Die B</w:t>
+      </w:r>
+      <w:r>
+        <w:t>e</w:t>
+      </w:r>
+      <w:r>
+        <w:t>wertung des Events ist im persönlichen Profil des Organisators gespeichert und dort vorhanden bzw. einsehbar.</w:t>
+      </w:r>
+    </w:p>
+    <w:p>
+      <w:pPr>
+        <w:pStyle w:val="Anforderung"/>
+      </w:pPr>
+      <w:r>
+        <w:t>L</w:t>
+      </w:r>
+      <w:r>
+        <w:t>T</w:t>
+      </w:r>
+      <w:r>
+        <w:t>2</w:t>
+      </w:r>
+      <w:r>
         <w:t>1</w:t>
       </w:r>
       <w:r>
         <w:t>0</w:t>
       </w:r>
       <w:r>
+        <w:t xml:space="preserve"> </w:t>
+      </w:r>
+      <w:r>
         <w:tab/>
       </w:r>
       <w:r>
-        <w:t xml:space="preserve">Nach einem Event kann jeder Teilnehmer </w:t>
-      </w:r>
-      <w:proofErr w:type="gramStart"/>
-      <w:r>
-        <w:t>das</w:t>
-      </w:r>
-      <w:proofErr w:type="gramEnd"/>
-      <w:r>
-        <w:t xml:space="preserve"> Event im Ganzen bewerten. Die B</w:t>
-      </w:r>
-      <w:r>
-        <w:t>e</w:t>
-      </w:r>
-      <w:r>
-        <w:t>wertung des Events ist im persönlichen Profil des Organisators gespeichert und dort vorhanden bzw. einsehbar.</w:t>
+        <w:t>Nach einem Event kann jeder Teilnehmer, inklusive des Organisators, jeden anderen Teilnehmer bewerten. Die Bewertung des Benutzers ist in seinem persönlichen Profil gespeichert und dort vorhanden bzw. einsehbar.</w:t>
       </w:r>
     </w:p>
     <w:p>
@@ -11770,16 +11583,25 @@
         <w:t>2</w:t>
       </w:r>
       <w:r>
-        <w:t>0</w:t>
-      </w:r>
-      <w:r>
-        <w:t xml:space="preserve"> </w:t>
+        <w:t xml:space="preserve">0 </w:t>
       </w:r>
       <w:r>
         <w:tab/>
       </w:r>
       <w:r>
-        <w:t>Nach einem Event kann jeder Teilnehmer, inklusive des Organisators, jeden anderen Teilnehmer bewerten. Die Bewertung des Benutzers ist in seinem persönlichen Profil gespeichert und dort vorhanden bzw. einsehbar.</w:t>
+        <w:t>Zu einem Event kann jeder Teilnehmer, inklusive des Organisators, einen Kommentar verfassen.</w:t>
+      </w:r>
+      <w:r>
+        <w:t xml:space="preserve"> In der Eventanzeige ist der Kommentar vorhanden bzw. einsehbar.</w:t>
+      </w:r>
+    </w:p>
+    <w:p>
+      <w:pPr>
+        <w:pStyle w:val="berschrift5"/>
+      </w:pPr>
+      <w:r>
+        <w:lastRenderedPageBreak/>
+        <w:t>Kann-Abnahmetestfälle</w:t>
       </w:r>
     </w:p>
     <w:p>
@@ -11787,48 +11609,16 @@
         <w:pStyle w:val="Anforderung"/>
       </w:pPr>
       <w:r>
-        <w:lastRenderedPageBreak/>
         <w:t>L</w:t>
       </w:r>
       <w:r>
         <w:t>T</w:t>
       </w:r>
       <w:r>
-        <w:t>2</w:t>
-      </w:r>
-      <w:r>
-        <w:t>3</w:t>
+        <w:t>23</w:t>
       </w:r>
       <w:r>
         <w:t xml:space="preserve">0 </w:t>
-      </w:r>
-      <w:r>
-        <w:tab/>
-      </w:r>
-      <w:r>
-        <w:t>Zu einem Event kann jeder Teilnehmer, inklusive des Organisators, einen Kommentar verfassen.</w:t>
-      </w:r>
-      <w:r>
-        <w:t xml:space="preserve"> In der Eventanzeige ist der Kommentar vorhanden bzw. einsehbar.</w:t>
-      </w:r>
-    </w:p>
-    <w:p>
-      <w:pPr>
-        <w:pStyle w:val="berschrift5"/>
-      </w:pPr>
-      <w:r>
-        <w:t>Kann-Abnahmetestfälle</w:t>
-      </w:r>
-    </w:p>
-    <w:p>
-      <w:pPr>
-        <w:pStyle w:val="Anforderung"/>
-      </w:pPr>
-      <w:r>
-        <w:t>L</w:t>
-      </w:r>
-      <w:r>
-        <w:t xml:space="preserve">T240 </w:t>
       </w:r>
       <w:r>
         <w:tab/>
@@ -11843,7 +11633,10 @@
         <w:t>L</w:t>
       </w:r>
       <w:r>
-        <w:t xml:space="preserve">T250 </w:t>
+        <w:t>T24</w:t>
+      </w:r>
+      <w:r>
+        <w:t xml:space="preserve">0 </w:t>
       </w:r>
       <w:r>
         <w:tab/>
@@ -11887,7 +11680,10 @@
         <w:t>L</w:t>
       </w:r>
       <w:r>
-        <w:t>T260 Der Administrator kann das System, d.h. das Erscheinungsbild, die Kategorien, die Unterkategorien und die Orte konfigurieren bzw. verwalten. Die Konfiguration wird d</w:t>
+        <w:t>T25</w:t>
+      </w:r>
+      <w:r>
+        <w:t>0 Der Administrator kann das System, d.h. das Erscheinungsbild, die Kategorien, die Unterkategorien und die Orte konfigurieren bzw. verwalten. Die Konfiguration wird d</w:t>
       </w:r>
       <w:r>
         <w:t>i</w:t>
@@ -11904,7 +11700,10 @@
         <w:t>L</w:t>
       </w:r>
       <w:r>
-        <w:t>T760 Der Administrator kann Benutzer manuell freischalten.</w:t>
+        <w:t>T26</w:t>
+      </w:r>
+      <w:r>
+        <w:t>0 Der Administrator kann Benutzer manuell freischalten.</w:t>
       </w:r>
     </w:p>
     <w:p>
@@ -11915,7 +11714,10 @@
         <w:t>L</w:t>
       </w:r>
       <w:r>
-        <w:t>F280 Der Administrator kann die Angaben eines Benutzers (trotz Privatsphäre Einstellu</w:t>
+        <w:t>F27</w:t>
+      </w:r>
+      <w:r>
+        <w:t>0 Der Administrator kann die Angaben eines Benutzers (trotz Privatsphäre Einstellu</w:t>
       </w:r>
       <w:r>
         <w:t>n</w:t>
@@ -11932,7 +11734,10 @@
         <w:t>L</w:t>
       </w:r>
       <w:r>
-        <w:t>F290 Der Administrator kann den Nachrichtenaustausch zwischen zwei Nutzern unterbi</w:t>
+        <w:t>F28</w:t>
+      </w:r>
+      <w:r>
+        <w:t>0 Der Administrator kann den Nachrichtenaustausch zwischen zwei Nutzern unterbi</w:t>
       </w:r>
       <w:r>
         <w:t>n</w:t>
@@ -11949,7 +11754,10 @@
         <w:t>L</w:t>
       </w:r>
       <w:r>
-        <w:t>F300 Der Administrator kann Benutzer verwarnen und sperren.</w:t>
+        <w:t>F29</w:t>
+      </w:r>
+      <w:r>
+        <w:t>0 Der Administrator kann Benutzer verwarnen und sperren.</w:t>
       </w:r>
     </w:p>
     <w:p>
@@ -11968,7 +11776,7 @@
         <w:t>L</w:t>
       </w:r>
       <w:r>
-        <w:t>T31</w:t>
+        <w:t>T30</w:t>
       </w:r>
       <w:r>
         <w:t>0 Der Administrator kann Statistiken zur Seitennutzung erstellen.</w:t>
@@ -12029,7 +11837,10 @@
         <w:t>L</w:t>
       </w:r>
       <w:r>
-        <w:t>T320</w:t>
+        <w:t>T31</w:t>
+      </w:r>
+      <w:r>
+        <w:t>0</w:t>
       </w:r>
       <w:r>
         <w:tab/>
@@ -12059,7 +11870,10 @@
         <w:t>L</w:t>
       </w:r>
       <w:r>
-        <w:t>T330</w:t>
+        <w:t>T32</w:t>
+      </w:r>
+      <w:r>
+        <w:t>0</w:t>
       </w:r>
       <w:r>
         <w:tab/>
@@ -12080,7 +11894,10 @@
         <w:t>L</w:t>
       </w:r>
       <w:r>
-        <w:t>T340</w:t>
+        <w:t>T33</w:t>
+      </w:r>
+      <w:r>
+        <w:t>0</w:t>
       </w:r>
       <w:r>
         <w:tab/>
@@ -12101,7 +11918,10 @@
         <w:t>L</w:t>
       </w:r>
       <w:r>
-        <w:t>T350</w:t>
+        <w:t>T34</w:t>
+      </w:r>
+      <w:r>
+        <w:t>0</w:t>
       </w:r>
       <w:r>
         <w:tab/>
@@ -12134,7 +11954,7 @@
         <w:t>L</w:t>
       </w:r>
       <w:r>
-        <w:t>T360</w:t>
+        <w:t>T350</w:t>
       </w:r>
       <w:r>
         <w:tab/>
@@ -12169,7 +11989,10 @@
         <w:t>L</w:t>
       </w:r>
       <w:r>
-        <w:t>T370</w:t>
+        <w:t>T36</w:t>
+      </w:r>
+      <w:r>
+        <w:t>0</w:t>
       </w:r>
       <w:r>
         <w:tab/>
@@ -12193,7 +12016,10 @@
         <w:t>L</w:t>
       </w:r>
       <w:r>
-        <w:t>T380</w:t>
+        <w:t>T37</w:t>
+      </w:r>
+      <w:r>
+        <w:t>0</w:t>
       </w:r>
       <w:r>
         <w:tab/>
@@ -12240,7 +12066,10 @@
         <w:t>L</w:t>
       </w:r>
       <w:r>
-        <w:t>T390</w:t>
+        <w:t>T38</w:t>
+      </w:r>
+      <w:r>
+        <w:t>0</w:t>
       </w:r>
       <w:r>
         <w:tab/>
@@ -12306,7 +12135,10 @@
         <w:pStyle w:val="Anforderung"/>
       </w:pPr>
       <w:r>
-        <w:t>T400</w:t>
+        <w:t>T39</w:t>
+      </w:r>
+      <w:r>
+        <w:t>0</w:t>
       </w:r>
       <w:r>
         <w:tab/>
@@ -12324,7 +12156,10 @@
         <w:pStyle w:val="Anforderung"/>
       </w:pPr>
       <w:r>
-        <w:t>T410</w:t>
+        <w:t>T40</w:t>
+      </w:r>
+      <w:r>
+        <w:t>0</w:t>
       </w:r>
       <w:r>
         <w:tab/>
@@ -12345,7 +12180,10 @@
         <w:pStyle w:val="Anforderung"/>
       </w:pPr>
       <w:r>
-        <w:t>T420</w:t>
+        <w:t>T41</w:t>
+      </w:r>
+      <w:r>
+        <w:t>0</w:t>
       </w:r>
       <w:r>
         <w:tab/>
@@ -12383,7 +12221,10 @@
         <w:pStyle w:val="Anforderung"/>
       </w:pPr>
       <w:r>
-        <w:t>T430</w:t>
+        <w:t>T42</w:t>
+      </w:r>
+      <w:r>
+        <w:t>0</w:t>
       </w:r>
       <w:r>
         <w:tab/>
@@ -12439,7 +12280,10 @@
         <w:pStyle w:val="Anforderung"/>
       </w:pPr>
       <w:r>
-        <w:t>T440</w:t>
+        <w:t>T43</w:t>
+      </w:r>
+      <w:r>
+        <w:t>0</w:t>
       </w:r>
       <w:r>
         <w:tab/>
@@ -12463,7 +12307,10 @@
         <w:pStyle w:val="Anforderung"/>
       </w:pPr>
       <w:r>
-        <w:t>T450</w:t>
+        <w:t>T44</w:t>
+      </w:r>
+      <w:r>
+        <w:t>0</w:t>
       </w:r>
       <w:r>
         <w:tab/>
@@ -12498,7 +12345,10 @@
       </w:pPr>
       <w:r>
         <w:lastRenderedPageBreak/>
-        <w:t>T460</w:t>
+        <w:t>T45</w:t>
+      </w:r>
+      <w:r>
+        <w:t>0</w:t>
       </w:r>
       <w:r>
         <w:tab/>
@@ -12556,7 +12406,10 @@
         <w:pStyle w:val="Anforderung"/>
       </w:pPr>
       <w:r>
-        <w:t>T470</w:t>
+        <w:t>T46</w:t>
+      </w:r>
+      <w:r>
+        <w:t>0</w:t>
       </w:r>
       <w:r>
         <w:tab/>
@@ -12614,7 +12467,10 @@
         <w:pStyle w:val="Anforderung"/>
       </w:pPr>
       <w:r>
-        <w:t>T480</w:t>
+        <w:t>T47</w:t>
+      </w:r>
+      <w:r>
+        <w:t>0</w:t>
       </w:r>
       <w:r>
         <w:tab/>
@@ -12664,8 +12520,8 @@
           <w:lang w:bidi="ar-SA"/>
         </w:rPr>
         <w:sectPr>
-          <w:headerReference w:type="first" r:id="rId21"/>
-          <w:footerReference w:type="first" r:id="rId22"/>
+          <w:headerReference w:type="first" r:id="rId22"/>
+          <w:footerReference w:type="first" r:id="rId23"/>
           <w:pgSz w:w="11907" w:h="16839" w:code="9"/>
           <w:pgMar w:top="1417" w:right="1417" w:bottom="1134" w:left="1417" w:header="568" w:footer="567" w:gutter="0"/>
           <w:pgNumType w:start="1"/>
@@ -12807,22 +12663,12 @@
       </w:pPr>
       <w:bookmarkStart w:id="96" w:name="_Toc320351676"/>
       <w:bookmarkStart w:id="97" w:name="_Toc322462040"/>
-      <w:proofErr w:type="spellStart"/>
       <w:r>
         <w:lastRenderedPageBreak/>
-        <w:t>Referenzierte</w:t>
-      </w:r>
-      <w:proofErr w:type="spellEnd"/>
-      <w:r>
-        <w:t xml:space="preserve"> </w:t>
-      </w:r>
-      <w:proofErr w:type="spellStart"/>
-      <w:r>
-        <w:t>Dokumente</w:t>
+        <w:t>Referenzierte Dokumente</w:t>
       </w:r>
       <w:bookmarkEnd w:id="96"/>
       <w:bookmarkEnd w:id="97"/>
-      <w:proofErr w:type="spellEnd"/>
     </w:p>
     <w:p>
       <w:pPr>
@@ -12939,7 +12785,7 @@
       </w:pPr>
     </w:p>
     <w:sectPr>
-      <w:footerReference w:type="default" r:id="rId23"/>
+      <w:footerReference w:type="default" r:id="rId24"/>
       <w:pgSz w:w="11907" w:h="16839" w:code="9"/>
       <w:pgMar w:top="1417" w:right="1417" w:bottom="1134" w:left="1417" w:header="568" w:footer="567" w:gutter="0"/>
       <w:pgNumType w:fmt="upperRoman" w:start="8"/>
@@ -12951,7 +12797,7 @@
 </file>
 
 <file path=word/endnotes.xml><?xml version="1.0" encoding="utf-8"?>
-<w:endnotes xmlns:ve="http://schemas.openxmlformats.org/markup-compatibility/2006" xmlns:o="urn:schemas-microsoft-com:office:office" xmlns:r="http://schemas.openxmlformats.org/officeDocument/2006/relationships" xmlns:m="http://schemas.openxmlformats.org/officeDocument/2006/math" xmlns:v="urn:schemas-microsoft-com:vml" xmlns:wp="http://schemas.openxmlformats.org/drawingml/2006/wordprocessingDrawing" xmlns:w10="urn:schemas-microsoft-com:office:word" xmlns:w="http://schemas.openxmlformats.org/wordprocessingml/2006/main" xmlns:wne="http://schemas.microsoft.com/office/word/2006/wordml">
+<w:endnotes xmlns:wpc="http://schemas.microsoft.com/office/word/2010/wordprocessingCanvas" xmlns:mc="http://schemas.openxmlformats.org/markup-compatibility/2006" xmlns:o="urn:schemas-microsoft-com:office:office" xmlns:r="http://schemas.openxmlformats.org/officeDocument/2006/relationships" xmlns:m="http://schemas.openxmlformats.org/officeDocument/2006/math" xmlns:v="urn:schemas-microsoft-com:vml" xmlns:wp14="http://schemas.microsoft.com/office/word/2010/wordprocessingDrawing" xmlns:wp="http://schemas.openxmlformats.org/drawingml/2006/wordprocessingDrawing" xmlns:w10="urn:schemas-microsoft-com:office:word" xmlns:w="http://schemas.openxmlformats.org/wordprocessingml/2006/main" xmlns:w14="http://schemas.microsoft.com/office/word/2010/wordml" xmlns:wpg="http://schemas.microsoft.com/office/word/2010/wordprocessingGroup" xmlns:wpi="http://schemas.microsoft.com/office/word/2010/wordprocessingInk" xmlns:wne="http://schemas.microsoft.com/office/word/2006/wordml" xmlns:wps="http://schemas.microsoft.com/office/word/2010/wordprocessingShape" mc:Ignorable="w14 wp14">
   <w:endnote w:type="separator" w:id="-1">
     <w:p>
       <w:r>
@@ -12970,7 +12816,7 @@
 </file>
 
 <file path=word/footer1.xml><?xml version="1.0" encoding="utf-8"?>
-<w:ftr xmlns:ve="http://schemas.openxmlformats.org/markup-compatibility/2006" xmlns:o="urn:schemas-microsoft-com:office:office" xmlns:r="http://schemas.openxmlformats.org/officeDocument/2006/relationships" xmlns:m="http://schemas.openxmlformats.org/officeDocument/2006/math" xmlns:v="urn:schemas-microsoft-com:vml" xmlns:wp="http://schemas.openxmlformats.org/drawingml/2006/wordprocessingDrawing" xmlns:w10="urn:schemas-microsoft-com:office:word" xmlns:w="http://schemas.openxmlformats.org/wordprocessingml/2006/main" xmlns:wne="http://schemas.microsoft.com/office/word/2006/wordml">
+<w:ftr xmlns:wpc="http://schemas.microsoft.com/office/word/2010/wordprocessingCanvas" xmlns:mc="http://schemas.openxmlformats.org/markup-compatibility/2006" xmlns:o="urn:schemas-microsoft-com:office:office" xmlns:r="http://schemas.openxmlformats.org/officeDocument/2006/relationships" xmlns:m="http://schemas.openxmlformats.org/officeDocument/2006/math" xmlns:v="urn:schemas-microsoft-com:vml" xmlns:wp14="http://schemas.microsoft.com/office/word/2010/wordprocessingDrawing" xmlns:wp="http://schemas.openxmlformats.org/drawingml/2006/wordprocessingDrawing" xmlns:w10="urn:schemas-microsoft-com:office:word" xmlns:w="http://schemas.openxmlformats.org/wordprocessingml/2006/main" xmlns:w14="http://schemas.microsoft.com/office/word/2010/wordml" xmlns:wpg="http://schemas.microsoft.com/office/word/2010/wordprocessingGroup" xmlns:wpi="http://schemas.microsoft.com/office/word/2010/wordprocessingInk" xmlns:wne="http://schemas.microsoft.com/office/word/2006/wordml" xmlns:wps="http://schemas.microsoft.com/office/word/2010/wordprocessingShape" mc:Ignorable="w14 wp14">
   <w:p>
     <w:pPr>
       <w:pStyle w:val="Fuzeile"/>
@@ -12978,21 +12824,32 @@
         <w:b/>
       </w:rPr>
     </w:pPr>
-    <w:fldSimple w:instr=" REF dokument_titel \h  \* MERGEFORMAT ">
-      <w:sdt>
-        <w:sdtPr>
-          <w:alias w:val="Titel"/>
-          <w:id w:val="1227112556"/>
-          <w:dataBinding w:prefixMappings="xmlns:ns0='http://schemas.openxmlformats.org/package/2006/metadata/core-properties' xmlns:ns1='http://purl.org/dc/elements/1.1/'" w:xpath="/ns0:coreProperties[1]/ns1:title[1]" w:storeItemID="{6C3C8BC8-F283-45AE-878A-BAB7291924A1}"/>
-          <w:text/>
-        </w:sdtPr>
-        <w:sdtContent>
-          <w:r>
-            <w:t>Lastenheft</w:t>
-          </w:r>
-        </w:sdtContent>
-      </w:sdt>
-    </w:fldSimple>
+    <w:r>
+      <w:fldChar w:fldCharType="begin"/>
+    </w:r>
+    <w:r>
+      <w:instrText xml:space="preserve"> REF dokument_titel \h  \* MERGEFORMAT </w:instrText>
+    </w:r>
+    <w:r>
+      <w:fldChar w:fldCharType="separate"/>
+    </w:r>
+    <w:sdt>
+      <w:sdtPr>
+        <w:alias w:val="Titel"/>
+        <w:id w:val="1227112556"/>
+        <w:dataBinding w:prefixMappings="xmlns:ns0='http://schemas.openxmlformats.org/package/2006/metadata/core-properties' xmlns:ns1='http://purl.org/dc/elements/1.1/'" w:xpath="/ns0:coreProperties[1]/ns1:title[1]" w:storeItemID="{6C3C8BC8-F283-45AE-878A-BAB7291924A1}"/>
+        <w:text/>
+      </w:sdtPr>
+      <w:sdtEndPr/>
+      <w:sdtContent>
+        <w:r>
+          <w:t>Lastenheft</w:t>
+        </w:r>
+      </w:sdtContent>
+    </w:sdt>
+    <w:r>
+      <w:fldChar w:fldCharType="end"/>
+    </w:r>
     <w:r>
       <w:rPr>
         <w:noProof/>
@@ -13022,26 +12879,37 @@
     <w:r>
       <w:tab/>
     </w:r>
-    <w:fldSimple w:instr=" REF dokument_datum \h  \* MERGEFORMAT ">
-      <w:sdt>
-        <w:sdtPr>
-          <w:alias w:val="Datum"/>
-          <w:id w:val="1468016810"/>
-          <w:dataBinding w:prefixMappings="xmlns:ns0='http://schemas.microsoft.com/office/2006/coverPageProps'" w:xpath="/ns0:CoverPageProperties[1]/ns0:PublishDate[1]" w:storeItemID="{55AF091B-3C7A-41E3-B477-F2FDAA23CFDA}"/>
-          <w:date w:fullDate="2012-05-09T00:00:00Z">
-            <w:dateFormat w:val="dd.MM.yyyy"/>
-            <w:lid w:val="de-DE"/>
-            <w:storeMappedDataAs w:val="dateTime"/>
-            <w:calendar w:val="gregorian"/>
-          </w:date>
-        </w:sdtPr>
-        <w:sdtContent>
-          <w:r>
-            <w:t>09.05.2012</w:t>
-          </w:r>
-        </w:sdtContent>
-      </w:sdt>
-    </w:fldSimple>
+    <w:r>
+      <w:fldChar w:fldCharType="begin"/>
+    </w:r>
+    <w:r>
+      <w:instrText xml:space="preserve"> REF dokument_datum \h  \* MERGEFORMAT </w:instrText>
+    </w:r>
+    <w:r>
+      <w:fldChar w:fldCharType="separate"/>
+    </w:r>
+    <w:sdt>
+      <w:sdtPr>
+        <w:alias w:val="Datum"/>
+        <w:id w:val="1468016810"/>
+        <w:dataBinding w:prefixMappings="xmlns:ns0='http://schemas.microsoft.com/office/2006/coverPageProps'" w:xpath="/ns0:CoverPageProperties[1]/ns0:PublishDate[1]" w:storeItemID="{55AF091B-3C7A-41E3-B477-F2FDAA23CFDA}"/>
+        <w:date w:fullDate="2012-05-09T00:00:00Z">
+          <w:dateFormat w:val="dd.MM.yyyy"/>
+          <w:lid w:val="de-DE"/>
+          <w:storeMappedDataAs w:val="dateTime"/>
+          <w:calendar w:val="gregorian"/>
+        </w:date>
+      </w:sdtPr>
+      <w:sdtEndPr/>
+      <w:sdtContent>
+        <w:r>
+          <w:t>09.05.2012</w:t>
+        </w:r>
+      </w:sdtContent>
+    </w:sdt>
+    <w:r>
+      <w:fldChar w:fldCharType="end"/>
+    </w:r>
     <w:r>
       <w:tab/>
     </w:r>
@@ -13072,7 +12940,7 @@
         <w:noProof/>
         <w:color w:val="FFFFFF" w:themeColor="background1"/>
       </w:rPr>
-      <w:t>9</w:t>
+      <w:t>13</w:t>
     </w:r>
     <w:r>
       <w:rPr>
@@ -13086,7 +12954,7 @@
 </file>
 
 <file path=word/footer2.xml><?xml version="1.0" encoding="utf-8"?>
-<w:ftr xmlns:ve="http://schemas.openxmlformats.org/markup-compatibility/2006" xmlns:o="urn:schemas-microsoft-com:office:office" xmlns:r="http://schemas.openxmlformats.org/officeDocument/2006/relationships" xmlns:m="http://schemas.openxmlformats.org/officeDocument/2006/math" xmlns:v="urn:schemas-microsoft-com:vml" xmlns:wp="http://schemas.openxmlformats.org/drawingml/2006/wordprocessingDrawing" xmlns:w10="urn:schemas-microsoft-com:office:word" xmlns:w="http://schemas.openxmlformats.org/wordprocessingml/2006/main" xmlns:wne="http://schemas.microsoft.com/office/word/2006/wordml">
+<w:ftr xmlns:wpc="http://schemas.microsoft.com/office/word/2010/wordprocessingCanvas" xmlns:mc="http://schemas.openxmlformats.org/markup-compatibility/2006" xmlns:o="urn:schemas-microsoft-com:office:office" xmlns:r="http://schemas.openxmlformats.org/officeDocument/2006/relationships" xmlns:m="http://schemas.openxmlformats.org/officeDocument/2006/math" xmlns:v="urn:schemas-microsoft-com:vml" xmlns:wp14="http://schemas.microsoft.com/office/word/2010/wordprocessingDrawing" xmlns:wp="http://schemas.openxmlformats.org/drawingml/2006/wordprocessingDrawing" xmlns:w10="urn:schemas-microsoft-com:office:word" xmlns:w="http://schemas.openxmlformats.org/wordprocessingml/2006/main" xmlns:w14="http://schemas.microsoft.com/office/word/2010/wordml" xmlns:wpg="http://schemas.microsoft.com/office/word/2010/wordprocessingGroup" xmlns:wpi="http://schemas.microsoft.com/office/word/2010/wordprocessingInk" xmlns:wne="http://schemas.microsoft.com/office/word/2006/wordml" xmlns:wps="http://schemas.microsoft.com/office/word/2010/wordprocessingShape" mc:Ignorable="w14 wp14">
   <w:p>
     <w:pPr>
       <w:pStyle w:val="Fuzeile"/>
@@ -13096,7 +12964,7 @@
 </file>
 
 <file path=word/footer3.xml><?xml version="1.0" encoding="utf-8"?>
-<w:ftr xmlns:ve="http://schemas.openxmlformats.org/markup-compatibility/2006" xmlns:o="urn:schemas-microsoft-com:office:office" xmlns:r="http://schemas.openxmlformats.org/officeDocument/2006/relationships" xmlns:m="http://schemas.openxmlformats.org/officeDocument/2006/math" xmlns:v="urn:schemas-microsoft-com:vml" xmlns:wp="http://schemas.openxmlformats.org/drawingml/2006/wordprocessingDrawing" xmlns:w10="urn:schemas-microsoft-com:office:word" xmlns:w="http://schemas.openxmlformats.org/wordprocessingml/2006/main" xmlns:wne="http://schemas.microsoft.com/office/word/2006/wordml">
+<w:ftr xmlns:wpc="http://schemas.microsoft.com/office/word/2010/wordprocessingCanvas" xmlns:mc="http://schemas.openxmlformats.org/markup-compatibility/2006" xmlns:o="urn:schemas-microsoft-com:office:office" xmlns:r="http://schemas.openxmlformats.org/officeDocument/2006/relationships" xmlns:m="http://schemas.openxmlformats.org/officeDocument/2006/math" xmlns:v="urn:schemas-microsoft-com:vml" xmlns:wp14="http://schemas.microsoft.com/office/word/2010/wordprocessingDrawing" xmlns:wp="http://schemas.openxmlformats.org/drawingml/2006/wordprocessingDrawing" xmlns:w10="urn:schemas-microsoft-com:office:word" xmlns:w="http://schemas.openxmlformats.org/wordprocessingml/2006/main" xmlns:w14="http://schemas.microsoft.com/office/word/2010/wordml" xmlns:wpg="http://schemas.microsoft.com/office/word/2010/wordprocessingGroup" xmlns:wpi="http://schemas.microsoft.com/office/word/2010/wordprocessingInk" xmlns:wne="http://schemas.microsoft.com/office/word/2006/wordml" xmlns:wps="http://schemas.microsoft.com/office/word/2010/wordprocessingShape" mc:Ignorable="w14 wp14">
   <w:p>
     <w:pPr>
       <w:pStyle w:val="Fuzeile"/>
@@ -13108,21 +12976,32 @@
         <w:b/>
       </w:rPr>
     </w:pPr>
-    <w:fldSimple w:instr=" REF dokument_titel \h  \* MERGEFORMAT ">
-      <w:sdt>
-        <w:sdtPr>
-          <w:alias w:val="Titel"/>
-          <w:id w:val="552657743"/>
-          <w:dataBinding w:prefixMappings="xmlns:ns0='http://schemas.openxmlformats.org/package/2006/metadata/core-properties' xmlns:ns1='http://purl.org/dc/elements/1.1/'" w:xpath="/ns0:coreProperties[1]/ns1:title[1]" w:storeItemID="{6C3C8BC8-F283-45AE-878A-BAB7291924A1}"/>
-          <w:text/>
-        </w:sdtPr>
-        <w:sdtContent>
-          <w:r>
-            <w:t>Lastenheft</w:t>
-          </w:r>
-        </w:sdtContent>
-      </w:sdt>
-    </w:fldSimple>
+    <w:r>
+      <w:fldChar w:fldCharType="begin"/>
+    </w:r>
+    <w:r>
+      <w:instrText xml:space="preserve"> REF dokument_titel \h  \* MERGEFORMAT </w:instrText>
+    </w:r>
+    <w:r>
+      <w:fldChar w:fldCharType="separate"/>
+    </w:r>
+    <w:sdt>
+      <w:sdtPr>
+        <w:alias w:val="Titel"/>
+        <w:id w:val="552657743"/>
+        <w:dataBinding w:prefixMappings="xmlns:ns0='http://schemas.openxmlformats.org/package/2006/metadata/core-properties' xmlns:ns1='http://purl.org/dc/elements/1.1/'" w:xpath="/ns0:coreProperties[1]/ns1:title[1]" w:storeItemID="{6C3C8BC8-F283-45AE-878A-BAB7291924A1}"/>
+        <w:text/>
+      </w:sdtPr>
+      <w:sdtEndPr/>
+      <w:sdtContent>
+        <w:r>
+          <w:t>Lastenheft</w:t>
+        </w:r>
+      </w:sdtContent>
+    </w:sdt>
+    <w:r>
+      <w:fldChar w:fldCharType="end"/>
+    </w:r>
     <w:r>
       <w:rPr>
         <w:noProof/>
@@ -13152,26 +13031,37 @@
     <w:r>
       <w:tab/>
     </w:r>
-    <w:fldSimple w:instr=" REF dokument_datum \h  \* MERGEFORMAT ">
-      <w:sdt>
-        <w:sdtPr>
-          <w:alias w:val="Datum"/>
-          <w:id w:val="-1273543503"/>
-          <w:dataBinding w:prefixMappings="xmlns:ns0='http://schemas.microsoft.com/office/2006/coverPageProps'" w:xpath="/ns0:CoverPageProperties[1]/ns0:PublishDate[1]" w:storeItemID="{55AF091B-3C7A-41E3-B477-F2FDAA23CFDA}"/>
-          <w:date w:fullDate="2012-05-09T00:00:00Z">
-            <w:dateFormat w:val="dd.MM.yyyy"/>
-            <w:lid w:val="de-DE"/>
-            <w:storeMappedDataAs w:val="dateTime"/>
-            <w:calendar w:val="gregorian"/>
-          </w:date>
-        </w:sdtPr>
-        <w:sdtContent>
-          <w:r>
-            <w:t>09.05.2012</w:t>
-          </w:r>
-        </w:sdtContent>
-      </w:sdt>
-    </w:fldSimple>
+    <w:r>
+      <w:fldChar w:fldCharType="begin"/>
+    </w:r>
+    <w:r>
+      <w:instrText xml:space="preserve"> REF dokument_datum \h  \* MERGEFORMAT </w:instrText>
+    </w:r>
+    <w:r>
+      <w:fldChar w:fldCharType="separate"/>
+    </w:r>
+    <w:sdt>
+      <w:sdtPr>
+        <w:alias w:val="Datum"/>
+        <w:id w:val="-1273543503"/>
+        <w:dataBinding w:prefixMappings="xmlns:ns0='http://schemas.microsoft.com/office/2006/coverPageProps'" w:xpath="/ns0:CoverPageProperties[1]/ns0:PublishDate[1]" w:storeItemID="{55AF091B-3C7A-41E3-B477-F2FDAA23CFDA}"/>
+        <w:date w:fullDate="2012-05-09T00:00:00Z">
+          <w:dateFormat w:val="dd.MM.yyyy"/>
+          <w:lid w:val="de-DE"/>
+          <w:storeMappedDataAs w:val="dateTime"/>
+          <w:calendar w:val="gregorian"/>
+        </w:date>
+      </w:sdtPr>
+      <w:sdtEndPr/>
+      <w:sdtContent>
+        <w:r>
+          <w:t>09.05.2012</w:t>
+        </w:r>
+      </w:sdtContent>
+    </w:sdt>
+    <w:r>
+      <w:fldChar w:fldCharType="end"/>
+    </w:r>
     <w:r>
       <w:tab/>
     </w:r>
@@ -13216,7 +13106,7 @@
 </file>
 
 <file path=word/footnotes.xml><?xml version="1.0" encoding="utf-8"?>
-<w:footnotes xmlns:ve="http://schemas.openxmlformats.org/markup-compatibility/2006" xmlns:o="urn:schemas-microsoft-com:office:office" xmlns:r="http://schemas.openxmlformats.org/officeDocument/2006/relationships" xmlns:m="http://schemas.openxmlformats.org/officeDocument/2006/math" xmlns:v="urn:schemas-microsoft-com:vml" xmlns:wp="http://schemas.openxmlformats.org/drawingml/2006/wordprocessingDrawing" xmlns:w10="urn:schemas-microsoft-com:office:word" xmlns:w="http://schemas.openxmlformats.org/wordprocessingml/2006/main" xmlns:wne="http://schemas.microsoft.com/office/word/2006/wordml">
+<w:footnotes xmlns:wpc="http://schemas.microsoft.com/office/word/2010/wordprocessingCanvas" xmlns:mc="http://schemas.openxmlformats.org/markup-compatibility/2006" xmlns:o="urn:schemas-microsoft-com:office:office" xmlns:r="http://schemas.openxmlformats.org/officeDocument/2006/relationships" xmlns:m="http://schemas.openxmlformats.org/officeDocument/2006/math" xmlns:v="urn:schemas-microsoft-com:vml" xmlns:wp14="http://schemas.microsoft.com/office/word/2010/wordprocessingDrawing" xmlns:wp="http://schemas.openxmlformats.org/drawingml/2006/wordprocessingDrawing" xmlns:w10="urn:schemas-microsoft-com:office:word" xmlns:w="http://schemas.openxmlformats.org/wordprocessingml/2006/main" xmlns:w14="http://schemas.microsoft.com/office/word/2010/wordml" xmlns:wpg="http://schemas.microsoft.com/office/word/2010/wordprocessingGroup" xmlns:wpi="http://schemas.microsoft.com/office/word/2010/wordprocessingInk" xmlns:wne="http://schemas.microsoft.com/office/word/2006/wordml" xmlns:wps="http://schemas.microsoft.com/office/word/2010/wordprocessingShape" mc:Ignorable="w14 wp14">
   <w:footnote w:type="separator" w:id="-1">
     <w:p>
       <w:pPr>
@@ -13264,7 +13154,7 @@
 </file>
 
 <file path=word/header1.xml><?xml version="1.0" encoding="utf-8"?>
-<w:hdr xmlns:ve="http://schemas.openxmlformats.org/markup-compatibility/2006" xmlns:o="urn:schemas-microsoft-com:office:office" xmlns:r="http://schemas.openxmlformats.org/officeDocument/2006/relationships" xmlns:m="http://schemas.openxmlformats.org/officeDocument/2006/math" xmlns:v="urn:schemas-microsoft-com:vml" xmlns:wp="http://schemas.openxmlformats.org/drawingml/2006/wordprocessingDrawing" xmlns:w10="urn:schemas-microsoft-com:office:word" xmlns:w="http://schemas.openxmlformats.org/wordprocessingml/2006/main" xmlns:wne="http://schemas.microsoft.com/office/word/2006/wordml">
+<w:hdr xmlns:wpc="http://schemas.microsoft.com/office/word/2010/wordprocessingCanvas" xmlns:mc="http://schemas.openxmlformats.org/markup-compatibility/2006" xmlns:o="urn:schemas-microsoft-com:office:office" xmlns:r="http://schemas.openxmlformats.org/officeDocument/2006/relationships" xmlns:m="http://schemas.openxmlformats.org/officeDocument/2006/math" xmlns:v="urn:schemas-microsoft-com:vml" xmlns:wp14="http://schemas.microsoft.com/office/word/2010/wordprocessingDrawing" xmlns:wp="http://schemas.openxmlformats.org/drawingml/2006/wordprocessingDrawing" xmlns:w10="urn:schemas-microsoft-com:office:word" xmlns:w="http://schemas.openxmlformats.org/wordprocessingml/2006/main" xmlns:w14="http://schemas.microsoft.com/office/word/2010/wordml" xmlns:wpg="http://schemas.microsoft.com/office/word/2010/wordprocessingGroup" xmlns:wpi="http://schemas.microsoft.com/office/word/2010/wordprocessingInk" xmlns:wne="http://schemas.microsoft.com/office/word/2006/wordml" xmlns:wps="http://schemas.microsoft.com/office/word/2010/wordprocessingShape" mc:Ignorable="w14 wp14">
   <w:p>
     <w:pPr>
       <w:pStyle w:val="Kopfzeile"/>
@@ -13302,7 +13192,7 @@
                   <a:blip r:embed="rId1">
                     <a:extLst>
                       <a:ext uri="{28A0092B-C50C-407E-A947-70E740481C1C}">
-                        <a14:useLocalDpi xmlns:a14="http://schemas.microsoft.com/office/drawing/2010/main" xmlns:wps="http://schemas.microsoft.com/office/word/2010/wordprocessingShape" xmlns:wpi="http://schemas.microsoft.com/office/word/2010/wordprocessingInk" xmlns:wpg="http://schemas.microsoft.com/office/word/2010/wordprocessingGroup" xmlns:w14="http://schemas.microsoft.com/office/word/2010/wordml" xmlns:w="http://schemas.openxmlformats.org/wordprocessingml/2006/main" xmlns:w10="urn:schemas-microsoft-com:office:word" xmlns:wp14="http://schemas.microsoft.com/office/word/2010/wordprocessingDrawing" xmlns:v="urn:schemas-microsoft-com:vml" xmlns:o="urn:schemas-microsoft-com:office:office" xmlns:mc="http://schemas.openxmlformats.org/markup-compatibility/2006" xmlns:wpc="http://schemas.microsoft.com/office/word/2010/wordprocessingCanvas" xmlns="" val="0"/>
+                        <a14:useLocalDpi xmlns:a14="http://schemas.microsoft.com/office/drawing/2010/main" val="0"/>
                       </a:ext>
                     </a:extLst>
                   </a:blip>
@@ -13365,7 +13255,7 @@
 </file>
 
 <file path=word/header2.xml><?xml version="1.0" encoding="utf-8"?>
-<w:hdr xmlns:ve="http://schemas.openxmlformats.org/markup-compatibility/2006" xmlns:o="urn:schemas-microsoft-com:office:office" xmlns:r="http://schemas.openxmlformats.org/officeDocument/2006/relationships" xmlns:m="http://schemas.openxmlformats.org/officeDocument/2006/math" xmlns:v="urn:schemas-microsoft-com:vml" xmlns:wp="http://schemas.openxmlformats.org/drawingml/2006/wordprocessingDrawing" xmlns:w10="urn:schemas-microsoft-com:office:word" xmlns:w="http://schemas.openxmlformats.org/wordprocessingml/2006/main" xmlns:wne="http://schemas.microsoft.com/office/word/2006/wordml">
+<w:hdr xmlns:wpc="http://schemas.microsoft.com/office/word/2010/wordprocessingCanvas" xmlns:mc="http://schemas.openxmlformats.org/markup-compatibility/2006" xmlns:o="urn:schemas-microsoft-com:office:office" xmlns:r="http://schemas.openxmlformats.org/officeDocument/2006/relationships" xmlns:m="http://schemas.openxmlformats.org/officeDocument/2006/math" xmlns:v="urn:schemas-microsoft-com:vml" xmlns:wp14="http://schemas.microsoft.com/office/word/2010/wordprocessingDrawing" xmlns:wp="http://schemas.openxmlformats.org/drawingml/2006/wordprocessingDrawing" xmlns:w10="urn:schemas-microsoft-com:office:word" xmlns:w="http://schemas.openxmlformats.org/wordprocessingml/2006/main" xmlns:w14="http://schemas.microsoft.com/office/word/2010/wordml" xmlns:wpg="http://schemas.microsoft.com/office/word/2010/wordprocessingGroup" xmlns:wpi="http://schemas.microsoft.com/office/word/2010/wordprocessingInk" xmlns:wne="http://schemas.microsoft.com/office/word/2006/wordml" xmlns:wps="http://schemas.microsoft.com/office/word/2010/wordprocessingShape" mc:Ignorable="w14 wp14">
   <w:p>
     <w:pPr>
       <w:pStyle w:val="Kopfzeile"/>
@@ -13375,7 +13265,7 @@
 </file>
 
 <file path=word/numbering.xml><?xml version="1.0" encoding="utf-8"?>
-<w:numbering xmlns:ve="http://schemas.openxmlformats.org/markup-compatibility/2006" xmlns:o="urn:schemas-microsoft-com:office:office" xmlns:r="http://schemas.openxmlformats.org/officeDocument/2006/relationships" xmlns:m="http://schemas.openxmlformats.org/officeDocument/2006/math" xmlns:v="urn:schemas-microsoft-com:vml" xmlns:wp="http://schemas.openxmlformats.org/drawingml/2006/wordprocessingDrawing" xmlns:w10="urn:schemas-microsoft-com:office:word" xmlns:w="http://schemas.openxmlformats.org/wordprocessingml/2006/main" xmlns:wne="http://schemas.microsoft.com/office/word/2006/wordml">
+<w:numbering xmlns:wpc="http://schemas.microsoft.com/office/word/2010/wordprocessingCanvas" xmlns:mc="http://schemas.openxmlformats.org/markup-compatibility/2006" xmlns:o="urn:schemas-microsoft-com:office:office" xmlns:r="http://schemas.openxmlformats.org/officeDocument/2006/relationships" xmlns:m="http://schemas.openxmlformats.org/officeDocument/2006/math" xmlns:v="urn:schemas-microsoft-com:vml" xmlns:wp14="http://schemas.microsoft.com/office/word/2010/wordprocessingDrawing" xmlns:wp="http://schemas.openxmlformats.org/drawingml/2006/wordprocessingDrawing" xmlns:w10="urn:schemas-microsoft-com:office:word" xmlns:w="http://schemas.openxmlformats.org/wordprocessingml/2006/main" xmlns:w14="http://schemas.microsoft.com/office/word/2010/wordml" xmlns:wpg="http://schemas.microsoft.com/office/word/2010/wordprocessingGroup" xmlns:wpi="http://schemas.microsoft.com/office/word/2010/wordprocessingInk" xmlns:wne="http://schemas.microsoft.com/office/word/2006/wordml" xmlns:wps="http://schemas.microsoft.com/office/word/2010/wordprocessingShape" mc:Ignorable="w14 wp14">
   <w:abstractNum w:abstractNumId="0">
     <w:nsid w:val="FFFFFF7C"/>
     <w:multiLevelType w:val="singleLevel"/>
@@ -14903,7 +14793,7 @@
 </file>
 
 <file path=word/styles.xml><?xml version="1.0" encoding="utf-8"?>
-<w:styles xmlns:r="http://schemas.openxmlformats.org/officeDocument/2006/relationships" xmlns:w="http://schemas.openxmlformats.org/wordprocessingml/2006/main">
+<w:styles xmlns:mc="http://schemas.openxmlformats.org/markup-compatibility/2006" xmlns:r="http://schemas.openxmlformats.org/officeDocument/2006/relationships" xmlns:w="http://schemas.openxmlformats.org/wordprocessingml/2006/main" xmlns:w14="http://schemas.microsoft.com/office/word/2010/wordml" mc:Ignorable="w14">
   <w:docDefaults>
     <w:rPrDefault>
       <w:rPr>
@@ -15330,7 +15220,6 @@
     <w:uiPriority w:val="99"/>
     <w:semiHidden/>
     <w:unhideWhenUsed/>
-    <w:qFormat/>
     <w:tblPr>
       <w:tblInd w:w="0" w:type="dxa"/>
       <w:tblCellMar>
@@ -15716,11 +15605,11 @@
       <w:contextualSpacing/>
     </w:pPr>
   </w:style>
-  <w:style w:type="paragraph" w:styleId="Anfhrungszeichen">
+  <w:style w:type="paragraph" w:styleId="Zitat">
     <w:name w:val="Quote"/>
     <w:basedOn w:val="Standard"/>
     <w:next w:val="Standard"/>
-    <w:link w:val="AnfhrungszeichenZchn"/>
+    <w:link w:val="ZitatZchn"/>
     <w:uiPriority w:val="29"/>
     <w:qFormat/>
     <w:rsid w:val="006A0917"/>
@@ -15729,10 +15618,10 @@
       <w:iCs/>
     </w:rPr>
   </w:style>
-  <w:style w:type="character" w:customStyle="1" w:styleId="AnfhrungszeichenZchn">
-    <w:name w:val="Anführungszeichen Zchn"/>
+  <w:style w:type="character" w:customStyle="1" w:styleId="ZitatZchn">
+    <w:name w:val="Zitat Zchn"/>
     <w:basedOn w:val="Absatz-Standardschriftart"/>
-    <w:link w:val="Anfhrungszeichen"/>
+    <w:link w:val="Zitat"/>
     <w:uiPriority w:val="29"/>
     <w:rsid w:val="006A0917"/>
     <w:rPr>
@@ -15743,11 +15632,11 @@
       <w:szCs w:val="20"/>
     </w:rPr>
   </w:style>
-  <w:style w:type="paragraph" w:styleId="IntensivesAnfhrungszeichen">
+  <w:style w:type="paragraph" w:styleId="IntensivesZitat">
     <w:name w:val="Intense Quote"/>
     <w:basedOn w:val="Standard"/>
     <w:next w:val="Standard"/>
-    <w:link w:val="IntensivesAnfhrungszeichenZchn"/>
+    <w:link w:val="IntensivesZitatZchn"/>
     <w:uiPriority w:val="30"/>
     <w:qFormat/>
     <w:rsid w:val="006A0917"/>
@@ -15769,10 +15658,10 @@
       <w:color w:val="365F91" w:themeColor="accent1" w:themeShade="BF"/>
     </w:rPr>
   </w:style>
-  <w:style w:type="character" w:customStyle="1" w:styleId="IntensivesAnfhrungszeichenZchn">
-    <w:name w:val="Intensives Anführungszeichen Zchn"/>
+  <w:style w:type="character" w:customStyle="1" w:styleId="IntensivesZitatZchn">
+    <w:name w:val="Intensives Zitat Zchn"/>
     <w:basedOn w:val="Absatz-Standardschriftart"/>
-    <w:link w:val="IntensivesAnfhrungszeichen"/>
+    <w:link w:val="IntensivesZitat"/>
     <w:uiPriority w:val="30"/>
     <w:rsid w:val="006A0917"/>
     <w:rPr>
@@ -16146,7 +16035,7 @@
       <w:lang w:val="de-DE"/>
     </w:rPr>
   </w:style>
-  <w:style w:type="table" w:styleId="Tabellengitternetz">
+  <w:style w:type="table" w:styleId="Tabellenraster">
     <w:name w:val="Table Grid"/>
     <w:basedOn w:val="NormaleTabelle"/>
     <w:rsid w:val="004B1800"/>
@@ -19550,7 +19439,7 @@
 </file>
 
 <file path=customXml/itemProps2.xml><?xml version="1.0" encoding="utf-8"?>
-<ds:datastoreItem xmlns:ds="http://schemas.openxmlformats.org/officeDocument/2006/customXml" ds:itemID="{9BAA5259-C70E-4282-A2A4-FA66D7AB10AE}">
+<ds:datastoreItem xmlns:ds="http://schemas.openxmlformats.org/officeDocument/2006/customXml" ds:itemID="{2847183E-7C6C-41CE-A399-D303621476F5}">
   <ds:schemaRefs>
     <ds:schemaRef ds:uri="http://schemas.openxmlformats.org/officeDocument/2006/bibliography"/>
   </ds:schemaRefs>

</xml_diff>